<commit_message>
Update ERGANEO Déclaration Oeuvre numérique 2025 VF.docx
</commit_message>
<xml_diff>
--- a/ERGANEO Déclaration Oeuvre numérique 2025 VF.docx
+++ b/ERGANEO Déclaration Oeuvre numérique 2025 VF.docx
@@ -1,6 +1,6 @@
 
 <file path=word/document.xml><?xml version="1.0" encoding="utf-8"?>
-<w:document xmlns:wpc="http://schemas.microsoft.com/office/word/2010/wordprocessingCanvas" xmlns:cx="http://schemas.microsoft.com/office/drawing/2014/chartex" xmlns:cx1="http://schemas.microsoft.com/office/drawing/2015/9/8/chartex" xmlns:cx2="http://schemas.microsoft.com/office/drawing/2015/10/21/chartex" xmlns:cx3="http://schemas.microsoft.com/office/drawing/2016/5/9/chartex" xmlns:cx4="http://schemas.microsoft.com/office/drawing/2016/5/10/chartex" xmlns:cx5="http://schemas.microsoft.com/office/drawing/2016/5/11/chartex" xmlns:cx6="http://schemas.microsoft.com/office/drawing/2016/5/12/chartex" xmlns:cx7="http://schemas.microsoft.com/office/drawing/2016/5/13/chartex" xmlns:cx8="http://schemas.microsoft.com/office/drawing/2016/5/14/chartex" xmlns:mc="http://schemas.openxmlformats.org/markup-compatibility/2006" xmlns:aink="http://schemas.microsoft.com/office/drawing/2016/ink" xmlns:am3d="http://schemas.microsoft.com/office/drawing/2017/model3d" xmlns:o="urn:schemas-microsoft-com:office:office" xmlns:oel="http://schemas.microsoft.com/office/2019/extlst" xmlns:r="http://schemas.openxmlformats.org/officeDocument/2006/relationships" xmlns:m="http://schemas.openxmlformats.org/officeDocument/2006/math" xmlns:v="urn:schemas-microsoft-com:vml" xmlns:wp14="http://schemas.microsoft.com/office/word/2010/wordprocessingDrawing" xmlns:wp="http://schemas.openxmlformats.org/drawingml/2006/wordprocessingDrawing" xmlns:w10="urn:schemas-microsoft-com:office:word" xmlns:w="http://schemas.openxmlformats.org/wordprocessingml/2006/main" xmlns:w14="http://schemas.microsoft.com/office/word/2010/wordml" xmlns:w15="http://schemas.microsoft.com/office/word/2012/wordml" xmlns:w16cex="http://schemas.microsoft.com/office/word/2018/wordml/cex" xmlns:w16cid="http://schemas.microsoft.com/office/word/2016/wordml/cid" xmlns:w16="http://schemas.microsoft.com/office/word/2018/wordml" xmlns:w16du="http://schemas.microsoft.com/office/word/2023/wordml/word16du" xmlns:w16sdtdh="http://schemas.microsoft.com/office/word/2020/wordml/sdtdatahash" xmlns:w16sdtfl="http://schemas.microsoft.com/office/word/2024/wordml/sdtformatlock" xmlns:w16se="http://schemas.microsoft.com/office/word/2015/wordml/symex" xmlns:wpg="http://schemas.microsoft.com/office/word/2010/wordprocessingGroup" xmlns:wpi="http://schemas.microsoft.com/office/word/2010/wordprocessingInk" xmlns:wne="http://schemas.microsoft.com/office/word/2006/wordml" xmlns:wps="http://schemas.microsoft.com/office/word/2010/wordprocessingShape" mc:Ignorable="w14 w15 w16se w16cid w16 w16cex w16sdtdh w16sdtfl w16du wp14">
+<w:document xmlns:wpc="http://schemas.microsoft.com/office/word/2010/wordprocessingCanvas" xmlns:cx="http://schemas.microsoft.com/office/drawing/2014/chartex" xmlns:cx1="http://schemas.microsoft.com/office/drawing/2015/9/8/chartex" xmlns:cx2="http://schemas.microsoft.com/office/drawing/2015/10/21/chartex" xmlns:cx3="http://schemas.microsoft.com/office/drawing/2016/5/9/chartex" xmlns:cx4="http://schemas.microsoft.com/office/drawing/2016/5/10/chartex" xmlns:cx5="http://schemas.microsoft.com/office/drawing/2016/5/11/chartex" xmlns:cx6="http://schemas.microsoft.com/office/drawing/2016/5/12/chartex" xmlns:cx7="http://schemas.microsoft.com/office/drawing/2016/5/13/chartex" xmlns:cx8="http://schemas.microsoft.com/office/drawing/2016/5/14/chartex" xmlns:mc="http://schemas.openxmlformats.org/markup-compatibility/2006" xmlns:aink="http://schemas.microsoft.com/office/drawing/2016/ink" xmlns:am3d="http://schemas.microsoft.com/office/drawing/2017/model3d" xmlns:o="urn:schemas-microsoft-com:office:office" xmlns:r="http://schemas.openxmlformats.org/officeDocument/2006/relationships" xmlns:m="http://schemas.openxmlformats.org/officeDocument/2006/math" xmlns:v="urn:schemas-microsoft-com:vml" xmlns:wp14="http://schemas.microsoft.com/office/word/2010/wordprocessingDrawing" xmlns:wp="http://schemas.openxmlformats.org/drawingml/2006/wordprocessingDrawing" xmlns:w10="urn:schemas-microsoft-com:office:word" xmlns:w="http://schemas.openxmlformats.org/wordprocessingml/2006/main" xmlns:w14="http://schemas.microsoft.com/office/word/2010/wordml" xmlns:w15="http://schemas.microsoft.com/office/word/2012/wordml" xmlns:w16cid="http://schemas.microsoft.com/office/word/2016/wordml/cid" xmlns:w16se="http://schemas.microsoft.com/office/word/2015/wordml/symex" xmlns:wpg="http://schemas.microsoft.com/office/word/2010/wordprocessingGroup" xmlns:wpi="http://schemas.microsoft.com/office/word/2010/wordprocessingInk" xmlns:wne="http://schemas.microsoft.com/office/word/2006/wordml" xmlns:wps="http://schemas.microsoft.com/office/word/2010/wordprocessingShape" mc:Ignorable="w14 w15 w16se w16cid wp14">
   <w:body>
     <w:tbl>
       <w:tblPr>
@@ -405,7 +405,7 @@
       <w:sdtContent>
         <w:p>
           <w:pPr>
-            <w:pStyle w:val="TOC"/>
+            <w:pStyle w:val="En-ttedetabledesmatires"/>
             <w:jc w:val="center"/>
             <w:rPr>
               <w:rFonts w:asciiTheme="minorHAnsi" w:hAnsiTheme="minorHAnsi" w:cstheme="minorHAnsi"/>
@@ -426,7 +426,7 @@
         </w:p>
         <w:p>
           <w:pPr>
-            <w:pStyle w:val="10"/>
+            <w:pStyle w:val="TM1"/>
             <w:tabs>
               <w:tab w:val="right" w:leader="dot" w:pos="9056"/>
             </w:tabs>
@@ -449,7 +449,7 @@
           <w:hyperlink w:anchor="_Toc190778059" w:history="1">
             <w:r>
               <w:rPr>
-                <w:rStyle w:val="a6"/>
+                <w:rStyle w:val="Lienhypertexte"/>
                 <w:noProof/>
               </w:rPr>
               <w:t>Informations</w:t>
@@ -506,7 +506,7 @@
         </w:p>
         <w:p>
           <w:pPr>
-            <w:pStyle w:val="10"/>
+            <w:pStyle w:val="TM1"/>
             <w:tabs>
               <w:tab w:val="right" w:leader="dot" w:pos="9056"/>
             </w:tabs>
@@ -520,7 +520,7 @@
           <w:hyperlink w:anchor="_Toc190778060" w:history="1">
             <w:r>
               <w:rPr>
-                <w:rStyle w:val="a6"/>
+                <w:rStyle w:val="Lienhypertexte"/>
                 <w:noProof/>
               </w:rPr>
               <w:t>I. Résumé</w:t>
@@ -577,7 +577,7 @@
         </w:p>
         <w:p>
           <w:pPr>
-            <w:pStyle w:val="10"/>
+            <w:pStyle w:val="TM1"/>
             <w:tabs>
               <w:tab w:val="right" w:leader="dot" w:pos="9056"/>
             </w:tabs>
@@ -591,7 +591,7 @@
           <w:hyperlink w:anchor="_Toc190778061" w:history="1">
             <w:r>
               <w:rPr>
-                <w:rStyle w:val="a6"/>
+                <w:rStyle w:val="Lienhypertexte"/>
                 <w:noProof/>
               </w:rPr>
               <w:t>II. Déclaration</w:t>
@@ -648,7 +648,7 @@
         </w:p>
         <w:p>
           <w:pPr>
-            <w:pStyle w:val="10"/>
+            <w:pStyle w:val="TM1"/>
             <w:tabs>
               <w:tab w:val="right" w:leader="dot" w:pos="9056"/>
             </w:tabs>
@@ -662,7 +662,7 @@
           <w:hyperlink w:anchor="_Toc190778062" w:history="1">
             <w:r>
               <w:rPr>
-                <w:rStyle w:val="a6"/>
+                <w:rStyle w:val="Lienhypertexte"/>
                 <w:noProof/>
               </w:rPr>
               <w:t>III. Composition de l’œuvre et dépendances</w:t>
@@ -719,7 +719,7 @@
         </w:p>
         <w:p>
           <w:pPr>
-            <w:pStyle w:val="10"/>
+            <w:pStyle w:val="TM1"/>
             <w:tabs>
               <w:tab w:val="right" w:leader="dot" w:pos="9056"/>
             </w:tabs>
@@ -733,7 +733,7 @@
           <w:hyperlink w:anchor="_Toc190778063" w:history="1">
             <w:r>
               <w:rPr>
-                <w:rStyle w:val="a6"/>
+                <w:rStyle w:val="Lienhypertexte"/>
                 <w:noProof/>
               </w:rPr>
               <w:t>IV. Communication sur l’œuvre</w:t>
@@ -790,7 +790,7 @@
         </w:p>
         <w:p>
           <w:pPr>
-            <w:pStyle w:val="10"/>
+            <w:pStyle w:val="TM1"/>
             <w:tabs>
               <w:tab w:val="right" w:leader="dot" w:pos="9056"/>
             </w:tabs>
@@ -804,7 +804,7 @@
           <w:hyperlink w:anchor="_Toc190778064" w:history="1">
             <w:r>
               <w:rPr>
-                <w:rStyle w:val="a6"/>
+                <w:rStyle w:val="Lienhypertexte"/>
                 <w:noProof/>
               </w:rPr>
               <w:t>V. État d’avancement</w:t>
@@ -861,7 +861,7 @@
         </w:p>
         <w:p>
           <w:pPr>
-            <w:pStyle w:val="10"/>
+            <w:pStyle w:val="TM1"/>
             <w:tabs>
               <w:tab w:val="right" w:leader="dot" w:pos="9056"/>
             </w:tabs>
@@ -875,7 +875,7 @@
           <w:hyperlink w:anchor="_Toc190778065" w:history="1">
             <w:r>
               <w:rPr>
-                <w:rStyle w:val="a6"/>
+                <w:rStyle w:val="Lienhypertexte"/>
                 <w:noProof/>
               </w:rPr>
               <w:t>VI. Eléments de contexte juridique (à remplir par chercheurs et service de valorisation)</w:t>
@@ -932,7 +932,7 @@
         </w:p>
         <w:p>
           <w:pPr>
-            <w:pStyle w:val="10"/>
+            <w:pStyle w:val="TM1"/>
             <w:tabs>
               <w:tab w:val="right" w:leader="dot" w:pos="9056"/>
             </w:tabs>
@@ -946,7 +946,7 @@
           <w:hyperlink w:anchor="_Toc190778066" w:history="1">
             <w:r>
               <w:rPr>
-                <w:rStyle w:val="a6"/>
+                <w:rStyle w:val="Lienhypertexte"/>
                 <w:noProof/>
               </w:rPr>
               <w:t>VII. Les auteurs de l’oeuvre</w:t>
@@ -1095,7 +1095,7 @@
           </w:tcPr>
           <w:p>
             <w:pPr>
-              <w:pStyle w:val="1"/>
+              <w:pStyle w:val="Titre1"/>
             </w:pPr>
             <w:bookmarkStart w:id="1" w:name="_Toc190778059"/>
             <w:r>
@@ -1172,7 +1172,7 @@
             <w:pPr>
               <w:spacing w:before="120" w:after="120"/>
               <w:rPr>
-                <w:rFonts w:asciiTheme="minorHAnsi" w:eastAsia="맑은 고딕" w:hAnsiTheme="minorHAnsi" w:cstheme="minorHAnsi"/>
+                <w:rFonts w:asciiTheme="minorHAnsi" w:eastAsia="Malgun Gothic" w:hAnsiTheme="minorHAnsi" w:cstheme="minorHAnsi"/>
                 <w:bCs/>
                 <w:szCs w:val="20"/>
                 <w:lang w:eastAsia="ko-KR"/>
@@ -1180,7 +1180,7 @@
             </w:pPr>
             <w:r>
               <w:rPr>
-                <w:rFonts w:asciiTheme="minorHAnsi" w:eastAsia="맑은 고딕" w:hAnsiTheme="minorHAnsi" w:cstheme="minorHAnsi" w:hint="eastAsia"/>
+                <w:rFonts w:asciiTheme="minorHAnsi" w:eastAsia="Malgun Gothic" w:hAnsiTheme="minorHAnsi" w:cstheme="minorHAnsi" w:hint="eastAsia"/>
                 <w:bCs/>
                 <w:szCs w:val="20"/>
                 <w:lang w:eastAsia="ko-KR"/>
@@ -1189,7 +1189,7 @@
             </w:r>
             <w:r>
               <w:rPr>
-                <w:rFonts w:asciiTheme="minorHAnsi" w:eastAsia="맑은 고딕" w:hAnsiTheme="minorHAnsi" w:cstheme="minorHAnsi"/>
+                <w:rFonts w:asciiTheme="minorHAnsi" w:eastAsia="Malgun Gothic" w:hAnsiTheme="minorHAnsi" w:cstheme="minorHAnsi"/>
                 <w:bCs/>
                 <w:szCs w:val="20"/>
                 <w:lang w:eastAsia="ko-KR"/>
@@ -1199,7 +1199,7 @@
             <w:proofErr w:type="spellStart"/>
             <w:r>
               <w:rPr>
-                <w:rFonts w:asciiTheme="minorHAnsi" w:eastAsia="맑은 고딕" w:hAnsiTheme="minorHAnsi" w:cstheme="minorHAnsi"/>
+                <w:rFonts w:asciiTheme="minorHAnsi" w:eastAsia="Malgun Gothic" w:hAnsiTheme="minorHAnsi" w:cstheme="minorHAnsi"/>
                 <w:bCs/>
                 <w:szCs w:val="20"/>
                 <w:lang w:eastAsia="ko-KR"/>
@@ -1281,15 +1281,27 @@
                 <w:szCs w:val="20"/>
               </w:rPr>
             </w:pPr>
+            <w:del w:id="2" w:author="Boris Lamotte d'Incamps" w:date="2025-05-13T11:22:00Z">
+              <w:r>
+                <w:rPr>
+                  <w:rFonts w:asciiTheme="minorHAnsi" w:hAnsiTheme="minorHAnsi" w:cstheme="minorHAnsi"/>
+                  <w:bCs/>
+                  <w:szCs w:val="20"/>
+                </w:rPr>
+                <w:delText>ActiBob</w:delText>
+              </w:r>
+            </w:del>
             <w:proofErr w:type="spellStart"/>
-            <w:r>
-              <w:rPr>
-                <w:rFonts w:asciiTheme="minorHAnsi" w:hAnsiTheme="minorHAnsi" w:cstheme="minorHAnsi"/>
-                <w:bCs/>
-                <w:szCs w:val="20"/>
-              </w:rPr>
-              <w:t>ActiBob</w:t>
-            </w:r>
+            <w:ins w:id="3" w:author="Boris Lamotte d'Incamps" w:date="2025-05-13T11:22:00Z">
+              <w:r>
+                <w:rPr>
+                  <w:rFonts w:asciiTheme="minorHAnsi" w:hAnsiTheme="minorHAnsi" w:cstheme="minorHAnsi"/>
+                  <w:bCs/>
+                  <w:szCs w:val="20"/>
+                </w:rPr>
+                <w:t>ActiMouse</w:t>
+              </w:r>
+            </w:ins>
             <w:proofErr w:type="spellEnd"/>
           </w:p>
         </w:tc>
@@ -1371,18 +1383,28 @@
                 <w:bCs/>
                 <w:szCs w:val="20"/>
               </w:rPr>
-              <w:t>Boris Lamotte D’</w:t>
-            </w:r>
-            <w:proofErr w:type="spellStart"/>
-            <w:r>
-              <w:rPr>
-                <w:rFonts w:asciiTheme="minorHAnsi" w:hAnsiTheme="minorHAnsi" w:cstheme="minorHAnsi"/>
-                <w:bCs/>
-                <w:szCs w:val="20"/>
-              </w:rPr>
-              <w:t>Incamps</w:t>
-            </w:r>
-            <w:proofErr w:type="spellEnd"/>
+              <w:t xml:space="preserve">Boris Lamotte </w:t>
+            </w:r>
+            <w:del w:id="4" w:author="Boris Lamotte d'Incamps" w:date="2025-05-13T11:22:00Z">
+              <w:r>
+                <w:rPr>
+                  <w:rFonts w:asciiTheme="minorHAnsi" w:hAnsiTheme="minorHAnsi" w:cstheme="minorHAnsi"/>
+                  <w:bCs/>
+                  <w:szCs w:val="20"/>
+                </w:rPr>
+                <w:delText>D’Incamps</w:delText>
+              </w:r>
+            </w:del>
+            <w:ins w:id="5" w:author="Boris Lamotte d'Incamps" w:date="2025-05-13T11:22:00Z">
+              <w:r>
+                <w:rPr>
+                  <w:rFonts w:asciiTheme="minorHAnsi" w:hAnsiTheme="minorHAnsi" w:cstheme="minorHAnsi"/>
+                  <w:bCs/>
+                  <w:szCs w:val="20"/>
+                </w:rPr>
+                <w:t>d’Incamps</w:t>
+              </w:r>
+            </w:ins>
           </w:p>
         </w:tc>
       </w:tr>
@@ -1496,18 +1518,28 @@
                 <w:bCs/>
                 <w:szCs w:val="20"/>
               </w:rPr>
-              <w:t>Boris Lamotte D’</w:t>
-            </w:r>
-            <w:proofErr w:type="spellStart"/>
-            <w:r>
-              <w:rPr>
-                <w:rFonts w:asciiTheme="minorHAnsi" w:hAnsiTheme="minorHAnsi" w:cstheme="minorHAnsi"/>
-                <w:bCs/>
-                <w:szCs w:val="20"/>
-              </w:rPr>
-              <w:t>Incamps</w:t>
-            </w:r>
-            <w:proofErr w:type="spellEnd"/>
+              <w:t xml:space="preserve">Boris Lamotte </w:t>
+            </w:r>
+            <w:del w:id="6" w:author="Boris Lamotte d'Incamps" w:date="2025-05-13T11:22:00Z">
+              <w:r>
+                <w:rPr>
+                  <w:rFonts w:asciiTheme="minorHAnsi" w:hAnsiTheme="minorHAnsi" w:cstheme="minorHAnsi"/>
+                  <w:bCs/>
+                  <w:szCs w:val="20"/>
+                </w:rPr>
+                <w:delText>D’Incamps</w:delText>
+              </w:r>
+            </w:del>
+            <w:ins w:id="7" w:author="Boris Lamotte d'Incamps" w:date="2025-05-13T11:22:00Z">
+              <w:r>
+                <w:rPr>
+                  <w:rFonts w:asciiTheme="minorHAnsi" w:hAnsiTheme="minorHAnsi" w:cstheme="minorHAnsi"/>
+                  <w:bCs/>
+                  <w:szCs w:val="20"/>
+                </w:rPr>
+                <w:t>d’Incamps</w:t>
+              </w:r>
+            </w:ins>
           </w:p>
         </w:tc>
       </w:tr>
@@ -2269,7 +2301,7 @@
       </w:r>
       <w:r>
         <w:rPr>
-          <w:rStyle w:val="a9"/>
+          <w:rStyle w:val="Appelnotedebasdep"/>
           <w:rFonts w:asciiTheme="minorHAnsi" w:hAnsiTheme="minorHAnsi" w:cstheme="minorHAnsi"/>
           <w:bCs/>
         </w:rPr>
@@ -2316,7 +2348,7 @@
       </w:r>
       <w:r>
         <w:rPr>
-          <w:rStyle w:val="a9"/>
+          <w:rStyle w:val="Appelnotedebasdep"/>
           <w:rFonts w:asciiTheme="minorHAnsi" w:hAnsiTheme="minorHAnsi" w:cstheme="minorHAnsi"/>
           <w:bCs/>
         </w:rPr>
@@ -2500,7 +2532,7 @@
           </w:tcPr>
           <w:p>
             <w:pPr>
-              <w:pStyle w:val="1"/>
+              <w:pStyle w:val="Titre1"/>
               <w:rPr>
                 <w:color w:val="FFFFFF"/>
               </w:rPr>
@@ -2511,11 +2543,11 @@
             <w:r>
               <w:br w:type="page"/>
             </w:r>
-            <w:bookmarkStart w:id="2" w:name="_Toc190778060"/>
+            <w:bookmarkStart w:id="8" w:name="_Toc190778060"/>
             <w:r>
               <w:t>I. Résumé</w:t>
             </w:r>
-            <w:bookmarkEnd w:id="2"/>
+            <w:bookmarkEnd w:id="8"/>
           </w:p>
         </w:tc>
       </w:tr>
@@ -2554,10 +2586,11 @@
           </w:tcPr>
           <w:p>
             <w:pPr>
-              <w:pStyle w:val="ad"/>
+              <w:pStyle w:val="Commentaire"/>
               <w:jc w:val="both"/>
               <w:rPr>
-                <w:rFonts w:asciiTheme="minorHAnsi" w:eastAsia="맑은 고딕" w:hAnsiTheme="minorHAnsi" w:cstheme="minorHAnsi"/>
+                <w:ins w:id="9" w:author="Boris Lamotte d'Incamps" w:date="2025-05-13T11:31:00Z"/>
+                <w:rFonts w:asciiTheme="minorHAnsi" w:eastAsia="Malgun Gothic" w:hAnsiTheme="minorHAnsi" w:cstheme="minorHAnsi"/>
                 <w:iCs/>
                 <w:sz w:val="20"/>
                 <w:szCs w:val="20"/>
@@ -2566,7 +2599,7 @@
             </w:pPr>
             <w:r>
               <w:rPr>
-                <w:rFonts w:asciiTheme="minorHAnsi" w:eastAsia="맑은 고딕" w:hAnsiTheme="minorHAnsi" w:cstheme="minorHAnsi" w:hint="eastAsia"/>
+                <w:rFonts w:asciiTheme="minorHAnsi" w:eastAsia="Malgun Gothic" w:hAnsiTheme="minorHAnsi" w:cstheme="minorHAnsi" w:hint="eastAsia"/>
                 <w:iCs/>
                 <w:sz w:val="20"/>
                 <w:szCs w:val="20"/>
@@ -2576,7 +2609,7 @@
             </w:r>
             <w:r>
               <w:rPr>
-                <w:rFonts w:asciiTheme="minorHAnsi" w:eastAsia="맑은 고딕" w:hAnsiTheme="minorHAnsi" w:cstheme="minorHAnsi"/>
+                <w:rFonts w:asciiTheme="minorHAnsi" w:eastAsia="Malgun Gothic" w:hAnsiTheme="minorHAnsi" w:cstheme="minorHAnsi"/>
                 <w:iCs/>
                 <w:sz w:val="20"/>
                 <w:szCs w:val="20"/>
@@ -2586,7 +2619,7 @@
             </w:r>
             <w:r>
               <w:rPr>
-                <w:rFonts w:asciiTheme="minorHAnsi" w:eastAsia="맑은 고딕" w:hAnsiTheme="minorHAnsi" w:cstheme="minorHAnsi" w:hint="eastAsia"/>
+                <w:rFonts w:asciiTheme="minorHAnsi" w:eastAsia="Malgun Gothic" w:hAnsiTheme="minorHAnsi" w:cstheme="minorHAnsi" w:hint="eastAsia"/>
                 <w:iCs/>
                 <w:sz w:val="20"/>
                 <w:szCs w:val="20"/>
@@ -2596,91 +2629,699 @@
             </w:r>
             <w:r>
               <w:rPr>
-                <w:rFonts w:asciiTheme="minorHAnsi" w:eastAsia="맑은 고딕" w:hAnsiTheme="minorHAnsi" w:cstheme="minorHAnsi"/>
+                <w:rFonts w:asciiTheme="minorHAnsi" w:eastAsia="Malgun Gothic" w:hAnsiTheme="minorHAnsi" w:cstheme="minorHAnsi"/>
                 <w:iCs/>
                 <w:sz w:val="20"/>
                 <w:szCs w:val="20"/>
                 <w:lang w:eastAsia="ko-KR"/>
               </w:rPr>
-              <w:t xml:space="preserve">é des animaux de laboratoire est généralement effectué par des interventions </w:t>
-            </w:r>
-            <w:r>
-              <w:rPr>
-                <w:rFonts w:asciiTheme="minorHAnsi" w:eastAsia="맑은 고딕" w:hAnsiTheme="minorHAnsi" w:cstheme="minorHAnsi"/>
+              <w:t xml:space="preserve">é des animaux de laboratoire est généralement effectué par </w:t>
+            </w:r>
+            <w:ins w:id="10" w:author="Boris Lamotte d'Incamps" w:date="2025-05-13T11:23:00Z">
+              <w:r>
+                <w:rPr>
+                  <w:rFonts w:asciiTheme="minorHAnsi" w:eastAsia="Malgun Gothic" w:hAnsiTheme="minorHAnsi" w:cstheme="minorHAnsi"/>
+                  <w:iCs/>
+                  <w:sz w:val="20"/>
+                  <w:szCs w:val="20"/>
+                  <w:lang w:eastAsia="ko-KR"/>
+                </w:rPr>
+                <w:t xml:space="preserve">la réalisation de tests comportementaux qui </w:t>
+              </w:r>
+            </w:ins>
+            <w:ins w:id="11" w:author="Boris Lamotte d'Incamps" w:date="2025-05-13T11:24:00Z">
+              <w:r>
+                <w:rPr>
+                  <w:rFonts w:asciiTheme="minorHAnsi" w:eastAsia="Malgun Gothic" w:hAnsiTheme="minorHAnsi" w:cstheme="minorHAnsi"/>
+                  <w:iCs/>
+                  <w:sz w:val="20"/>
+                  <w:szCs w:val="20"/>
+                  <w:lang w:eastAsia="ko-KR"/>
+                </w:rPr>
+                <w:t xml:space="preserve">impliquent généralement de manipuler les animaux, de les transférer dans une enceinte expérimentale </w:t>
+              </w:r>
+            </w:ins>
+            <w:ins w:id="12" w:author="Boris Lamotte d'Incamps" w:date="2025-05-13T11:25:00Z">
+              <w:r>
+                <w:rPr>
+                  <w:rFonts w:asciiTheme="minorHAnsi" w:eastAsia="Malgun Gothic" w:hAnsiTheme="minorHAnsi" w:cstheme="minorHAnsi"/>
+                  <w:iCs/>
+                  <w:sz w:val="20"/>
+                  <w:szCs w:val="20"/>
+                  <w:lang w:eastAsia="ko-KR"/>
+                </w:rPr>
+                <w:t xml:space="preserve">le temps du test (e.g. </w:t>
+              </w:r>
+              <w:proofErr w:type="spellStart"/>
+              <w:r>
+                <w:rPr>
+                  <w:rFonts w:asciiTheme="minorHAnsi" w:eastAsia="Malgun Gothic" w:hAnsiTheme="minorHAnsi" w:cstheme="minorHAnsi"/>
+                  <w:iCs/>
+                  <w:sz w:val="20"/>
+                  <w:szCs w:val="20"/>
+                  <w:lang w:eastAsia="ko-KR"/>
+                </w:rPr>
+                <w:t>Rotarod</w:t>
+              </w:r>
+              <w:proofErr w:type="spellEnd"/>
+              <w:r>
+                <w:rPr>
+                  <w:rFonts w:asciiTheme="minorHAnsi" w:eastAsia="Malgun Gothic" w:hAnsiTheme="minorHAnsi" w:cstheme="minorHAnsi"/>
+                  <w:iCs/>
+                  <w:sz w:val="20"/>
+                  <w:szCs w:val="20"/>
+                  <w:lang w:eastAsia="ko-KR"/>
+                </w:rPr>
+                <w:t xml:space="preserve">, </w:t>
+              </w:r>
+            </w:ins>
+            <w:ins w:id="13" w:author="Boris Lamotte d'Incamps" w:date="2025-05-13T11:27:00Z">
+              <w:r>
+                <w:rPr>
+                  <w:rFonts w:asciiTheme="minorHAnsi" w:eastAsia="Malgun Gothic" w:hAnsiTheme="minorHAnsi" w:cstheme="minorHAnsi"/>
+                  <w:iCs/>
+                  <w:sz w:val="20"/>
+                  <w:szCs w:val="20"/>
+                  <w:lang w:eastAsia="ko-KR"/>
+                </w:rPr>
+                <w:t>L</w:t>
+              </w:r>
+            </w:ins>
+            <w:ins w:id="14" w:author="Boris Lamotte d'Incamps" w:date="2025-05-13T11:25:00Z">
+              <w:r>
+                <w:rPr>
+                  <w:rFonts w:asciiTheme="minorHAnsi" w:eastAsia="Malgun Gothic" w:hAnsiTheme="minorHAnsi" w:cstheme="minorHAnsi"/>
+                  <w:iCs/>
+                  <w:sz w:val="20"/>
+                  <w:szCs w:val="20"/>
+                  <w:lang w:eastAsia="ko-KR"/>
+                </w:rPr>
+                <w:t xml:space="preserve">abyrinthe, </w:t>
+              </w:r>
+            </w:ins>
+            <w:proofErr w:type="spellStart"/>
+            <w:ins w:id="15" w:author="Boris Lamotte d'Incamps" w:date="2025-05-13T11:27:00Z">
+              <w:r>
+                <w:rPr>
+                  <w:rFonts w:asciiTheme="minorHAnsi" w:eastAsia="Malgun Gothic" w:hAnsiTheme="minorHAnsi" w:cstheme="minorHAnsi"/>
+                  <w:iCs/>
+                  <w:sz w:val="20"/>
+                  <w:szCs w:val="20"/>
+                  <w:lang w:eastAsia="ko-KR"/>
+                </w:rPr>
+                <w:t>O</w:t>
+              </w:r>
+            </w:ins>
+            <w:ins w:id="16" w:author="Boris Lamotte d'Incamps" w:date="2025-05-13T11:25:00Z">
+              <w:r>
+                <w:rPr>
+                  <w:rFonts w:asciiTheme="minorHAnsi" w:eastAsia="Malgun Gothic" w:hAnsiTheme="minorHAnsi" w:cstheme="minorHAnsi"/>
+                  <w:iCs/>
+                  <w:sz w:val="20"/>
+                  <w:szCs w:val="20"/>
+                  <w:lang w:eastAsia="ko-KR"/>
+                </w:rPr>
+                <w:t>pen-</w:t>
+              </w:r>
+            </w:ins>
+            <w:ins w:id="17" w:author="Boris Lamotte d'Incamps" w:date="2025-05-13T11:28:00Z">
+              <w:r>
+                <w:rPr>
+                  <w:rFonts w:asciiTheme="minorHAnsi" w:eastAsia="Malgun Gothic" w:hAnsiTheme="minorHAnsi" w:cstheme="minorHAnsi"/>
+                  <w:iCs/>
+                  <w:sz w:val="20"/>
+                  <w:szCs w:val="20"/>
+                  <w:lang w:eastAsia="ko-KR"/>
+                </w:rPr>
+                <w:t>F</w:t>
+              </w:r>
+            </w:ins>
+            <w:ins w:id="18" w:author="Boris Lamotte d'Incamps" w:date="2025-05-13T11:25:00Z">
+              <w:r>
+                <w:rPr>
+                  <w:rFonts w:asciiTheme="minorHAnsi" w:eastAsia="Malgun Gothic" w:hAnsiTheme="minorHAnsi" w:cstheme="minorHAnsi"/>
+                  <w:iCs/>
+                  <w:sz w:val="20"/>
+                  <w:szCs w:val="20"/>
+                  <w:lang w:eastAsia="ko-KR"/>
+                </w:rPr>
+                <w:t>ield</w:t>
+              </w:r>
+              <w:proofErr w:type="spellEnd"/>
+              <w:r>
+                <w:rPr>
+                  <w:rFonts w:asciiTheme="minorHAnsi" w:eastAsia="Malgun Gothic" w:hAnsiTheme="minorHAnsi" w:cstheme="minorHAnsi"/>
+                  <w:iCs/>
+                  <w:sz w:val="20"/>
+                  <w:szCs w:val="20"/>
+                  <w:lang w:eastAsia="ko-KR"/>
+                </w:rPr>
+                <w:t xml:space="preserve">…). Ces </w:t>
+              </w:r>
+            </w:ins>
+            <w:ins w:id="19" w:author="Boris Lamotte d'Incamps" w:date="2025-05-13T11:26:00Z">
+              <w:r>
+                <w:rPr>
+                  <w:rFonts w:asciiTheme="minorHAnsi" w:eastAsia="Malgun Gothic" w:hAnsiTheme="minorHAnsi" w:cstheme="minorHAnsi"/>
+                  <w:iCs/>
+                  <w:sz w:val="20"/>
+                  <w:szCs w:val="20"/>
+                  <w:lang w:eastAsia="ko-KR"/>
+                </w:rPr>
+                <w:t>perturbations sont d’une part une source de stress intrinsèque et d’autre part ne permettent d’évaluer un aspect de l</w:t>
+              </w:r>
+            </w:ins>
+            <w:ins w:id="20" w:author="Boris Lamotte d'Incamps" w:date="2025-05-13T11:28:00Z">
+              <w:r>
+                <w:rPr>
+                  <w:rFonts w:asciiTheme="minorHAnsi" w:eastAsia="Malgun Gothic" w:hAnsiTheme="minorHAnsi" w:cstheme="minorHAnsi"/>
+                  <w:iCs/>
+                  <w:sz w:val="20"/>
+                  <w:szCs w:val="20"/>
+                  <w:lang w:eastAsia="ko-KR"/>
+                </w:rPr>
+                <w:t>’</w:t>
+              </w:r>
+            </w:ins>
+            <w:ins w:id="21" w:author="Boris Lamotte d'Incamps" w:date="2025-05-13T11:26:00Z">
+              <w:r>
+                <w:rPr>
+                  <w:rFonts w:asciiTheme="minorHAnsi" w:eastAsia="Malgun Gothic" w:hAnsiTheme="minorHAnsi" w:cstheme="minorHAnsi"/>
+                  <w:iCs/>
+                  <w:sz w:val="20"/>
+                  <w:szCs w:val="20"/>
+                  <w:lang w:eastAsia="ko-KR"/>
+                </w:rPr>
+                <w:t xml:space="preserve">activité des animaux que durant </w:t>
+              </w:r>
+            </w:ins>
+            <w:ins w:id="22" w:author="Boris Lamotte d'Incamps" w:date="2025-05-13T11:29:00Z">
+              <w:r>
+                <w:rPr>
+                  <w:rFonts w:asciiTheme="minorHAnsi" w:eastAsia="Malgun Gothic" w:hAnsiTheme="minorHAnsi" w:cstheme="minorHAnsi"/>
+                  <w:iCs/>
+                  <w:sz w:val="20"/>
+                  <w:szCs w:val="20"/>
+                  <w:lang w:eastAsia="ko-KR"/>
+                </w:rPr>
+                <w:t>moins de 2</w:t>
+              </w:r>
+            </w:ins>
+            <w:ins w:id="23" w:author="Boris Lamotte d'Incamps" w:date="2025-05-13T11:26:00Z">
+              <w:r>
+                <w:rPr>
+                  <w:rFonts w:asciiTheme="minorHAnsi" w:eastAsia="Malgun Gothic" w:hAnsiTheme="minorHAnsi" w:cstheme="minorHAnsi"/>
+                  <w:iCs/>
+                  <w:sz w:val="20"/>
+                  <w:szCs w:val="20"/>
+                  <w:lang w:eastAsia="ko-KR"/>
+                </w:rPr>
+                <w:t>% du temps (un test</w:t>
+              </w:r>
+            </w:ins>
+            <w:ins w:id="24" w:author="Boris Lamotte d'Incamps" w:date="2025-05-13T11:27:00Z">
+              <w:r>
+                <w:rPr>
+                  <w:rFonts w:asciiTheme="minorHAnsi" w:eastAsia="Malgun Gothic" w:hAnsiTheme="minorHAnsi" w:cstheme="minorHAnsi"/>
+                  <w:iCs/>
+                  <w:sz w:val="20"/>
+                  <w:szCs w:val="20"/>
+                  <w:lang w:eastAsia="ko-KR"/>
+                </w:rPr>
+                <w:t xml:space="preserve"> quotidien </w:t>
+              </w:r>
+            </w:ins>
+            <w:ins w:id="25" w:author="Boris Lamotte d'Incamps" w:date="2025-05-13T11:28:00Z">
+              <w:r>
+                <w:rPr>
+                  <w:rFonts w:asciiTheme="minorHAnsi" w:eastAsia="Malgun Gothic" w:hAnsiTheme="minorHAnsi" w:cstheme="minorHAnsi"/>
+                  <w:iCs/>
+                  <w:sz w:val="20"/>
+                  <w:szCs w:val="20"/>
+                  <w:lang w:eastAsia="ko-KR"/>
+                </w:rPr>
+                <w:t xml:space="preserve">de 20 minutes par animal représente </w:t>
+              </w:r>
+            </w:ins>
+            <w:ins w:id="26" w:author="Boris Lamotte d'Incamps" w:date="2025-05-13T11:29:00Z">
+              <w:r>
+                <w:rPr>
+                  <w:rFonts w:asciiTheme="minorHAnsi" w:eastAsia="Malgun Gothic" w:hAnsiTheme="minorHAnsi" w:cstheme="minorHAnsi"/>
+                  <w:iCs/>
+                  <w:sz w:val="20"/>
+                  <w:szCs w:val="20"/>
+                  <w:lang w:eastAsia="ko-KR"/>
+                </w:rPr>
+                <w:t>1.4% d’une journée)</w:t>
+              </w:r>
+            </w:ins>
+            <w:ins w:id="27" w:author="Boris Lamotte d'Incamps" w:date="2025-05-13T11:30:00Z">
+              <w:r>
+                <w:rPr>
+                  <w:rFonts w:asciiTheme="minorHAnsi" w:eastAsia="Malgun Gothic" w:hAnsiTheme="minorHAnsi" w:cstheme="minorHAnsi"/>
+                  <w:iCs/>
+                  <w:sz w:val="20"/>
+                  <w:szCs w:val="20"/>
+                  <w:lang w:eastAsia="ko-KR"/>
+                </w:rPr>
+                <w:t xml:space="preserve">. </w:t>
+              </w:r>
+            </w:ins>
+            <w:del w:id="28" w:author="Boris Lamotte d'Incamps" w:date="2025-05-13T11:24:00Z">
+              <w:r>
+                <w:rPr>
+                  <w:rFonts w:asciiTheme="minorHAnsi" w:eastAsia="Malgun Gothic" w:hAnsiTheme="minorHAnsi" w:cstheme="minorHAnsi"/>
+                  <w:iCs/>
+                  <w:sz w:val="20"/>
+                  <w:szCs w:val="20"/>
+                  <w:lang w:eastAsia="ko-KR"/>
+                </w:rPr>
+                <w:delText xml:space="preserve">des </w:delText>
+              </w:r>
+            </w:del>
+            <w:ins w:id="29" w:author="Boris Lamotte d'Incamps" w:date="2025-05-13T11:30:00Z">
+              <w:r>
+                <w:rPr>
+                  <w:rFonts w:asciiTheme="minorHAnsi" w:eastAsia="Malgun Gothic" w:hAnsiTheme="minorHAnsi" w:cstheme="minorHAnsi"/>
+                  <w:iCs/>
+                  <w:sz w:val="20"/>
+                  <w:szCs w:val="20"/>
+                  <w:lang w:eastAsia="ko-KR"/>
+                </w:rPr>
+                <w:t xml:space="preserve">Ce constat ne tient pas compte du fait que pour </w:t>
+              </w:r>
+              <w:r>
+                <w:rPr>
+                  <w:rFonts w:asciiTheme="minorHAnsi" w:eastAsia="Malgun Gothic" w:hAnsiTheme="minorHAnsi" w:cstheme="minorHAnsi"/>
+                  <w:iCs/>
+                  <w:sz w:val="20"/>
+                  <w:szCs w:val="20"/>
+                  <w:lang w:eastAsia="ko-KR"/>
+                </w:rPr>
+                <w:t>d</w:t>
+              </w:r>
+              <w:r>
+                <w:rPr>
+                  <w:rFonts w:asciiTheme="minorHAnsi" w:eastAsia="Malgun Gothic" w:hAnsiTheme="minorHAnsi" w:cstheme="minorHAnsi"/>
+                  <w:iCs/>
+                  <w:sz w:val="20"/>
+                  <w:szCs w:val="20"/>
+                  <w:lang w:eastAsia="ko-KR"/>
+                </w:rPr>
+                <w:t xml:space="preserve">es animaux nocturnes, le fait de les tester en pleine journée est un facteur de stress </w:t>
+              </w:r>
+              <w:proofErr w:type="spellStart"/>
+              <w:r>
+                <w:rPr>
+                  <w:rFonts w:asciiTheme="minorHAnsi" w:eastAsia="Malgun Gothic" w:hAnsiTheme="minorHAnsi" w:cstheme="minorHAnsi"/>
+                  <w:iCs/>
+                  <w:sz w:val="20"/>
+                  <w:szCs w:val="20"/>
+                  <w:lang w:eastAsia="ko-KR"/>
+                </w:rPr>
+                <w:t>supplémentaire</w:t>
+              </w:r>
+            </w:ins>
+            <w:del w:id="30" w:author="Boris Lamotte d'Incamps" w:date="2025-05-13T11:30:00Z">
+              <w:r>
+                <w:rPr>
+                  <w:rFonts w:asciiTheme="minorHAnsi" w:eastAsia="Malgun Gothic" w:hAnsiTheme="minorHAnsi" w:cstheme="minorHAnsi"/>
+                  <w:iCs/>
+                  <w:sz w:val="20"/>
+                  <w:szCs w:val="20"/>
+                  <w:lang w:eastAsia="ko-KR"/>
+                </w:rPr>
+                <w:delText xml:space="preserve">interventions </w:delText>
+              </w:r>
+              <w:r>
+                <w:rPr>
+                  <w:rFonts w:asciiTheme="minorHAnsi" w:eastAsia="Malgun Gothic" w:hAnsiTheme="minorHAnsi" w:cstheme="minorHAnsi"/>
+                  <w:iCs/>
+                  <w:sz w:val="20"/>
+                  <w:szCs w:val="20"/>
+                  <w:lang w:eastAsia="ko-KR"/>
+                </w:rPr>
+                <w:delText xml:space="preserve">humaines </w:delText>
+              </w:r>
+              <w:r>
+                <w:rPr>
+                  <w:rFonts w:asciiTheme="minorHAnsi" w:eastAsia="Malgun Gothic" w:hAnsiTheme="minorHAnsi" w:cstheme="minorHAnsi"/>
+                  <w:iCs/>
+                  <w:sz w:val="20"/>
+                  <w:szCs w:val="20"/>
+                  <w:lang w:eastAsia="ko-KR"/>
+                </w:rPr>
+                <w:delText>fréquentes</w:delText>
+              </w:r>
+              <w:r>
+                <w:rPr>
+                  <w:rFonts w:asciiTheme="minorHAnsi" w:eastAsia="Malgun Gothic" w:hAnsiTheme="minorHAnsi" w:cstheme="minorHAnsi"/>
+                  <w:iCs/>
+                  <w:sz w:val="20"/>
+                  <w:szCs w:val="20"/>
+                  <w:lang w:eastAsia="ko-KR"/>
+                </w:rPr>
+                <w:delText xml:space="preserve"> (journali</w:delText>
+              </w:r>
+              <w:r>
+                <w:rPr>
+                  <w:rFonts w:asciiTheme="minorHAnsi" w:eastAsia="Malgun Gothic" w:hAnsiTheme="minorHAnsi" w:cstheme="minorHAnsi"/>
+                  <w:iCs/>
+                  <w:sz w:val="20"/>
+                  <w:szCs w:val="20"/>
+                  <w:lang w:eastAsia="ko-KR"/>
+                </w:rPr>
+                <w:delText>ère</w:delText>
+              </w:r>
+              <w:r>
+                <w:rPr>
+                  <w:rFonts w:asciiTheme="minorHAnsi" w:eastAsia="Malgun Gothic" w:hAnsiTheme="minorHAnsi" w:cstheme="minorHAnsi"/>
+                  <w:iCs/>
+                  <w:sz w:val="20"/>
+                  <w:szCs w:val="20"/>
+                  <w:lang w:eastAsia="ko-KR"/>
+                </w:rPr>
+                <w:delText>s ou plus)</w:delText>
+              </w:r>
+              <w:r>
+                <w:rPr>
+                  <w:rFonts w:asciiTheme="minorHAnsi" w:eastAsia="Malgun Gothic" w:hAnsiTheme="minorHAnsi" w:cstheme="minorHAnsi"/>
+                  <w:iCs/>
+                  <w:sz w:val="20"/>
+                  <w:szCs w:val="20"/>
+                  <w:lang w:eastAsia="ko-KR"/>
+                </w:rPr>
+                <w:delText xml:space="preserve"> qui par elles-mêmes perturbent les animaux, surtout lorsqu’ils sont naturellement nocturnes (e.g. souris)</w:delText>
+              </w:r>
+            </w:del>
+            <w:r>
+              <w:rPr>
+                <w:rFonts w:asciiTheme="minorHAnsi" w:eastAsia="Malgun Gothic" w:hAnsiTheme="minorHAnsi" w:cstheme="minorHAnsi"/>
                 <w:iCs/>
                 <w:sz w:val="20"/>
                 <w:szCs w:val="20"/>
                 <w:lang w:eastAsia="ko-KR"/>
               </w:rPr>
-              <w:t xml:space="preserve">humaines </w:t>
-            </w:r>
-            <w:r>
-              <w:rPr>
-                <w:rFonts w:asciiTheme="minorHAnsi" w:eastAsia="맑은 고딕" w:hAnsiTheme="minorHAnsi" w:cstheme="minorHAnsi"/>
+              <w:t>.</w:t>
+            </w:r>
+          </w:p>
+          <w:p>
+            <w:pPr>
+              <w:pStyle w:val="Commentaire"/>
+              <w:jc w:val="both"/>
+              <w:rPr>
+                <w:ins w:id="31" w:author="Boris Lamotte d'Incamps" w:date="2025-05-13T11:31:00Z"/>
+                <w:rFonts w:asciiTheme="minorHAnsi" w:eastAsia="Malgun Gothic" w:hAnsiTheme="minorHAnsi" w:cstheme="minorHAnsi"/>
                 <w:iCs/>
                 <w:sz w:val="20"/>
                 <w:szCs w:val="20"/>
                 <w:lang w:eastAsia="ko-KR"/>
               </w:rPr>
-              <w:t>fréquentes</w:t>
-            </w:r>
-            <w:r>
-              <w:rPr>
-                <w:rFonts w:asciiTheme="minorHAnsi" w:eastAsia="맑은 고딕" w:hAnsiTheme="minorHAnsi" w:cstheme="minorHAnsi"/>
+            </w:pPr>
+            <w:proofErr w:type="spellEnd"/>
+          </w:p>
+          <w:p>
+            <w:pPr>
+              <w:pStyle w:val="Commentaire"/>
+              <w:jc w:val="both"/>
+              <w:rPr>
+                <w:rFonts w:asciiTheme="minorHAnsi" w:eastAsia="Malgun Gothic" w:hAnsiTheme="minorHAnsi" w:cstheme="minorHAnsi"/>
                 <w:iCs/>
                 <w:sz w:val="20"/>
                 <w:szCs w:val="20"/>
                 <w:lang w:eastAsia="ko-KR"/>
               </w:rPr>
-              <w:t xml:space="preserve"> (journali</w:t>
-            </w:r>
-            <w:r>
-              <w:rPr>
-                <w:rFonts w:asciiTheme="minorHAnsi" w:eastAsia="맑은 고딕" w:hAnsiTheme="minorHAnsi" w:cstheme="minorHAnsi"/>
+            </w:pPr>
+            <w:del w:id="32" w:author="Boris Lamotte d'Incamps" w:date="2025-05-13T11:31:00Z">
+              <w:r>
+                <w:rPr>
+                  <w:rFonts w:asciiTheme="minorHAnsi" w:eastAsia="Malgun Gothic" w:hAnsiTheme="minorHAnsi" w:cstheme="minorHAnsi"/>
+                  <w:iCs/>
+                  <w:sz w:val="20"/>
+                  <w:szCs w:val="20"/>
+                  <w:lang w:eastAsia="ko-KR"/>
+                </w:rPr>
+                <w:delText xml:space="preserve"> </w:delText>
+              </w:r>
+              <w:r>
+                <w:rPr>
+                  <w:rFonts w:asciiTheme="minorHAnsi" w:eastAsia="Malgun Gothic" w:hAnsiTheme="minorHAnsi" w:cstheme="minorHAnsi"/>
+                  <w:iCs/>
+                  <w:sz w:val="20"/>
+                  <w:szCs w:val="20"/>
+                  <w:lang w:eastAsia="ko-KR"/>
+                </w:rPr>
+                <w:delText xml:space="preserve">Par ailleurs, d’autres chercheurs </w:delText>
+              </w:r>
+            </w:del>
+            <w:ins w:id="33" w:author="Boris Lamotte d'Incamps" w:date="2025-05-13T11:31:00Z">
+              <w:r>
+                <w:rPr>
+                  <w:rFonts w:asciiTheme="minorHAnsi" w:eastAsia="Malgun Gothic" w:hAnsiTheme="minorHAnsi" w:cstheme="minorHAnsi"/>
+                  <w:iCs/>
+                  <w:sz w:val="20"/>
+                  <w:szCs w:val="20"/>
+                  <w:lang w:eastAsia="ko-KR"/>
+                </w:rPr>
+                <w:t>Des tentatives récentes ont montré que l’</w:t>
+              </w:r>
+              <w:proofErr w:type="spellStart"/>
+              <w:r>
+                <w:rPr>
+                  <w:rFonts w:asciiTheme="minorHAnsi" w:eastAsia="Malgun Gothic" w:hAnsiTheme="minorHAnsi" w:cstheme="minorHAnsi"/>
+                  <w:iCs/>
+                  <w:sz w:val="20"/>
+                  <w:szCs w:val="20"/>
+                  <w:lang w:eastAsia="ko-KR"/>
+                </w:rPr>
+                <w:t>uilisation</w:t>
+              </w:r>
+              <w:proofErr w:type="spellEnd"/>
+              <w:r>
+                <w:rPr>
+                  <w:rFonts w:asciiTheme="minorHAnsi" w:eastAsia="Malgun Gothic" w:hAnsiTheme="minorHAnsi" w:cstheme="minorHAnsi"/>
+                  <w:iCs/>
+                  <w:sz w:val="20"/>
+                  <w:szCs w:val="20"/>
+                  <w:lang w:eastAsia="ko-KR"/>
+                </w:rPr>
+                <w:t xml:space="preserve"> de capteurs disposés sur les cages d’hébergement des animaux permettent d’évaluer </w:t>
+              </w:r>
+            </w:ins>
+            <w:ins w:id="34" w:author="Boris Lamotte d'Incamps" w:date="2025-05-13T11:32:00Z">
+              <w:r>
+                <w:rPr>
+                  <w:rFonts w:asciiTheme="minorHAnsi" w:eastAsia="Malgun Gothic" w:hAnsiTheme="minorHAnsi" w:cstheme="minorHAnsi"/>
+                  <w:iCs/>
+                  <w:sz w:val="20"/>
+                  <w:szCs w:val="20"/>
+                  <w:lang w:eastAsia="ko-KR"/>
+                </w:rPr>
+                <w:t>l’activité motrice des animaux dans leur environnement d’élevage</w:t>
+              </w:r>
+            </w:ins>
+            <w:ins w:id="35" w:author="Boris Lamotte d'Incamps" w:date="2025-05-13T17:14:00Z">
+              <w:r>
+                <w:rPr>
+                  <w:rFonts w:asciiTheme="minorHAnsi" w:eastAsia="Malgun Gothic" w:hAnsiTheme="minorHAnsi" w:cstheme="minorHAnsi"/>
+                  <w:iCs/>
+                  <w:sz w:val="20"/>
+                  <w:szCs w:val="20"/>
+                  <w:lang w:eastAsia="ko-KR"/>
+                </w:rPr>
+                <w:t xml:space="preserve"> </w:t>
+              </w:r>
+            </w:ins>
+            <w:r>
+              <w:rPr>
+                <w:rFonts w:asciiTheme="minorHAnsi" w:eastAsia="Malgun Gothic" w:hAnsiTheme="minorHAnsi" w:cstheme="minorHAnsi"/>
                 <w:iCs/>
                 <w:sz w:val="20"/>
                 <w:szCs w:val="20"/>
                 <w:lang w:eastAsia="ko-KR"/>
               </w:rPr>
-              <w:t>ère</w:t>
-            </w:r>
-            <w:r>
-              <w:rPr>
-                <w:rFonts w:asciiTheme="minorHAnsi" w:eastAsia="맑은 고딕" w:hAnsiTheme="minorHAnsi" w:cstheme="minorHAnsi"/>
+              <w:fldChar w:fldCharType="begin"/>
+            </w:r>
+            <w:r>
+              <w:rPr>
+                <w:rFonts w:asciiTheme="minorHAnsi" w:eastAsia="Malgun Gothic" w:hAnsiTheme="minorHAnsi" w:cstheme="minorHAnsi"/>
                 <w:iCs/>
                 <w:sz w:val="20"/>
                 <w:szCs w:val="20"/>
                 <w:lang w:eastAsia="ko-KR"/>
               </w:rPr>
-              <w:t>s ou plus)</w:t>
-            </w:r>
-            <w:r>
-              <w:rPr>
-                <w:rFonts w:asciiTheme="minorHAnsi" w:eastAsia="맑은 고딕" w:hAnsiTheme="minorHAnsi" w:cstheme="minorHAnsi"/>
+              <w:instrText xml:space="preserve"> ADDIN ZOTERO_ITEM CSL_CITATION {"citationID":"yDmQobNi","properties":{"formattedCitation":"(Carlsen et al., 2019; Try and Gebhard, 2022; Try et al., 2025)","plainCitation":"(Carlsen et al., 2019; Try and Gebhard, 2022; Try et al., 2025)","noteIndex":0},"citationItems":[{"id":1538,"uris":["http://zotero.org/users/9378215/items/LRPTA5N4"],"itemData":{"id":1538,"type":"article-journal","abstract":"Tremor is a common symptom for the most prevalent neurological disorders, including essential tremor, spinal cord injury, multiple sclerosis, or Parkinson's disease. Despite the devastating effects of tremor on life quality, available treatments are few and unspecific. Because of the need for specific and costly devices, tremor is rarely quantified by laboratories studying motor control without a genuine interest in trembling. We present a simple, reliable, and affordable method aimed at monitoring tremor in rodents, with an accuracy comparable to that of expensive, commercially available equipment. We took advantage of the accelerometer integrated in modern mobile phones working with operating systems capable of running downloaded apps. By fixing a smartphone to a cage suspended by rubber bands, we were able to detect faint vibrations of the cage. With a mouse in the cage, we showed that the acceleration signals on two horizontal axes were sufficient for the detection of physiological tremor and harmaline-induced tremor. We discuss the advantages and limitations of our method.NEW &amp; NOTEWORTHY The majority of patients suffering from neurological disorders suffer from tremor that severely disrupts their life quality. Because of the high cost of specific scientific equipment, tremor is rarely quantified by laboratories working on motor behavior. For this reason, the potential anti-tremor effect of most compounds tested in animals remains unknown. We describe an affordable technique that will allow any laboratory to measure tremor accurately with a smartphone.","container-title":"Journal of Neurophysiology","DOI":"10.1152/jn.00281.2019","ISSN":"1522-1598","issue":"3","journalAbbreviation":"J Neurophysiol","language":"eng","note":"PMID: 31291169","page":"970-974","source":"PubMed","title":"Accurate and affordable assessment of physiological and pathological tremor in rodents using the accelerometer of a smartphone","volume":"122","author":[{"family":"Carlsen","given":"Eva Maria Meier"},{"family":"Amrutkar","given":"Dipak V."},{"family":"Sandager-Nielsen","given":"Karin"},{"family":"Perrier","given":"Jean-François"}],"issued":{"date-parts":[["2019",9,1]]}}},{"id":734,"uris":["http://zotero.org/users/9378215/items/7PH5TAWM"],"itemData":{"id":734,"type":"article-journal","abstract":"In this work, a novel method is presented for non-contact non-invasive physical activity monitoring, which utilizes a multi-axial inertial measurement unit (IMU) to measure activity-induced structural vibrations in multiple axes. The method is demonstrated in monitoring the activity of a mouse in a husbandry cage, where activity is classified as resting, stationary activity and locomotion. In this setup, the IMU is mounted in the center of the underside of the cage floor where vibrations are measured as accelerations and angular rates in the X-, Y- and Z-axis. The ground truth of activity is provided by a camera mounted in the cage lid. This setup is used to record 27.67 h of IMU data and ground truth activity labels. A classification model is trained with 16.17 h of data which amounts to 3880 data points. Each data point contains eleven features, calculated from the X-, Y- and Z-axis accelerometer data. The method achieves over 90% accuracy in classifying activity versus non-activity. Activity is monitored continuously over more than a day and clearly depicts the nocturnal behavior of the inhabitant. The impact of this work is a powerful method to assess activity which enables automatic health evaluation and optimization of workflows for improved animal wellbeing.","container-title":"Sensors","DOI":"10.3390/s22124367","ISSN":"1424-8220","issue":"12","language":"en","license":"http://creativecommons.org/licenses/by/3.0/","note":"number: 12\npublisher: Multidisciplinary Digital Publishing Institute","page":"4367","source":"www.mdpi.com","title":"Non-Contact Activity Monitoring Using a Multi-Axial Inertial Measurement Unit in Animal Husbandry","volume":"22","author":[{"family":"Try","given":"Pieter"},{"family":"Gebhard","given":"Marion"}],"issued":{"date-parts":[["2022",1]]}}},{"id":1533,"uris":["http://zotero.org/users/9378215/items/RLHYKLZQ"],"itemData":{"id":1533,"type":"article-journal","abstract":"This work presents a vibration-based non-contact monitoring method to classify the physical activity of a mouse inside a home cage. A novel tuned-beam sensing device is developed to measure low-amplitude activity-induced cage vibrations. The sensing device uses a mechanical beam structure to enhance a six-axis IMU that increases the signal-to-noise ratio (SNR) by 20 to 40 times in a relevant environment. A sophisticated classification algorithm is developed to process vibration sequences with a variable time frame that utilizes multi-level discrete wavelet transformation (MLDWT) to extract time–frequency features and optimize signal properties. The extracted features are classified by a convolutional neural network–long short-term memory (CNN-LSTM) machine learning model to determine the activity class. The ground truth is obtained with a camera-based system using EthoVision XT from Noldus and a custom post-processor. The method is developed on a dataset containing 300 h of vibration measurements with camera-based reference and includes two separate home cages and two individual mice. The method classifies the activity types Resting, Stationary Activity, Walking, Activity in Feeder, and Drinking with an accuracy of 86.81% and an average F1 score of 0.798 using a 9 s time frame. In long-term monitoring, the proposed method reproduces behavioral patterns such as sleep and acclimatization as accurately as the reference method, enabling home cage monitoring in the husbandry environment with a low-cost sensor.","container-title":"Sensors","DOI":"10.3390/s25082549","ISSN":"1424-8220","issue":"8","language":"en","license":"http://creativecommons.org/licenses/by/3.0/","note":"number: 8\npublisher: Multidisciplinary Digital Publishing Institute","page":"2549","source":"www.mdpi.com","title":"Vibration-Based Non-Contact Activity Classification for Home Cage Monitoring Using a Tuned-Beam IMU Sensing Device","volume":"25","author":[{"family":"Try","given":"Pieter"},{"family":"Tolba","given":"René H."},{"family":"Gebhard","given":"Marion"}],"issued":{"date-parts":[["2025",1]]}}}],"schema":"https://github.com/citation-style-language/schema/raw/master/csl-citation.json"} </w:instrText>
+            </w:r>
+            <w:r>
+              <w:rPr>
+                <w:rFonts w:asciiTheme="minorHAnsi" w:eastAsia="Malgun Gothic" w:hAnsiTheme="minorHAnsi" w:cstheme="minorHAnsi"/>
                 <w:iCs/>
                 <w:sz w:val="20"/>
                 <w:szCs w:val="20"/>
                 <w:lang w:eastAsia="ko-KR"/>
               </w:rPr>
-              <w:t xml:space="preserve"> qui par elles-mêmes perturbent les animaux, surtout lorsqu’ils sont naturellement nocturnes (e.g. souris). </w:t>
-            </w:r>
-            <w:r>
-              <w:rPr>
-                <w:rFonts w:asciiTheme="minorHAnsi" w:eastAsia="맑은 고딕" w:hAnsiTheme="minorHAnsi" w:cstheme="minorHAnsi"/>
+              <w:fldChar w:fldCharType="separate"/>
+            </w:r>
+            <w:r>
+              <w:rPr>
+                <w:rFonts w:ascii="Calibri" w:hAnsi="Calibri" w:cs="Calibri"/>
+                <w:sz w:val="20"/>
+              </w:rPr>
+              <w:t>(Carlsen et al., 2019; Try and Gebhard, 2022; Try et al., 2025)</w:t>
+            </w:r>
+            <w:r>
+              <w:rPr>
+                <w:rFonts w:asciiTheme="minorHAnsi" w:eastAsia="Malgun Gothic" w:hAnsiTheme="minorHAnsi" w:cstheme="minorHAnsi"/>
                 <w:iCs/>
                 <w:sz w:val="20"/>
                 <w:szCs w:val="20"/>
                 <w:lang w:eastAsia="ko-KR"/>
               </w:rPr>
-              <w:t>Par ailleurs, d’autres chercheurs ont proposé l’exploitation des mesures de vibration de l’enceinte d’hébergement des animaux, avec quelque succès, mais limité par l’échelle dans le temps et l’espace.</w:t>
-            </w:r>
-          </w:p>
-          <w:p>
-            <w:pPr>
-              <w:pStyle w:val="ad"/>
+              <w:fldChar w:fldCharType="end"/>
+            </w:r>
+            <w:ins w:id="36" w:author="Boris Lamotte d'Incamps" w:date="2025-05-13T11:32:00Z">
+              <w:r>
+                <w:rPr>
+                  <w:rFonts w:asciiTheme="minorHAnsi" w:eastAsia="Malgun Gothic" w:hAnsiTheme="minorHAnsi" w:cstheme="minorHAnsi"/>
+                  <w:iCs/>
+                  <w:sz w:val="20"/>
+                  <w:szCs w:val="20"/>
+                  <w:lang w:eastAsia="ko-KR"/>
+                </w:rPr>
+                <w:t xml:space="preserve">. </w:t>
+              </w:r>
+            </w:ins>
+            <w:del w:id="37" w:author="Boris Lamotte d'Incamps" w:date="2025-05-13T11:32:00Z">
+              <w:r>
+                <w:rPr>
+                  <w:rFonts w:asciiTheme="minorHAnsi" w:eastAsia="Malgun Gothic" w:hAnsiTheme="minorHAnsi" w:cstheme="minorHAnsi"/>
+                  <w:iCs/>
+                  <w:sz w:val="20"/>
+                  <w:szCs w:val="20"/>
+                  <w:lang w:eastAsia="ko-KR"/>
+                </w:rPr>
+                <w:delText xml:space="preserve">ont proposé </w:delText>
+              </w:r>
+            </w:del>
+            <w:del w:id="38" w:author="Boris Lamotte d'Incamps" w:date="2025-05-13T11:33:00Z">
+              <w:r>
+                <w:rPr>
+                  <w:rFonts w:asciiTheme="minorHAnsi" w:eastAsia="Malgun Gothic" w:hAnsiTheme="minorHAnsi" w:cstheme="minorHAnsi"/>
+                  <w:iCs/>
+                  <w:sz w:val="20"/>
+                  <w:szCs w:val="20"/>
+                  <w:lang w:eastAsia="ko-KR"/>
+                </w:rPr>
+                <w:delText>l</w:delText>
+              </w:r>
+            </w:del>
+            <w:ins w:id="39" w:author="Boris Lamotte d'Incamps" w:date="2025-05-13T11:33:00Z">
+              <w:r>
+                <w:rPr>
+                  <w:rFonts w:asciiTheme="minorHAnsi" w:eastAsia="Malgun Gothic" w:hAnsiTheme="minorHAnsi" w:cstheme="minorHAnsi"/>
+                  <w:iCs/>
+                  <w:sz w:val="20"/>
+                  <w:szCs w:val="20"/>
+                  <w:lang w:eastAsia="ko-KR"/>
+                </w:rPr>
+                <w:t>L</w:t>
+              </w:r>
+            </w:ins>
+            <w:r>
+              <w:rPr>
+                <w:rFonts w:asciiTheme="minorHAnsi" w:eastAsia="Malgun Gothic" w:hAnsiTheme="minorHAnsi" w:cstheme="minorHAnsi"/>
+                <w:iCs/>
+                <w:sz w:val="20"/>
+                <w:szCs w:val="20"/>
+                <w:lang w:eastAsia="ko-KR"/>
+              </w:rPr>
+              <w:t xml:space="preserve">’exploitation des mesures de vibration de l’enceinte d’hébergement des animaux, </w:t>
+            </w:r>
+            <w:ins w:id="40" w:author="Boris Lamotte d'Incamps" w:date="2025-05-13T11:33:00Z">
+              <w:r>
+                <w:rPr>
+                  <w:rFonts w:asciiTheme="minorHAnsi" w:eastAsia="Malgun Gothic" w:hAnsiTheme="minorHAnsi" w:cstheme="minorHAnsi"/>
+                  <w:iCs/>
+                  <w:sz w:val="20"/>
+                  <w:szCs w:val="20"/>
+                  <w:lang w:eastAsia="ko-KR"/>
+                </w:rPr>
+                <w:t>a connu quelques succès de principe</w:t>
+              </w:r>
+            </w:ins>
+            <w:del w:id="41" w:author="Boris Lamotte d'Incamps" w:date="2025-05-13T11:33:00Z">
+              <w:r>
+                <w:rPr>
+                  <w:rFonts w:asciiTheme="minorHAnsi" w:eastAsia="Malgun Gothic" w:hAnsiTheme="minorHAnsi" w:cstheme="minorHAnsi"/>
+                  <w:iCs/>
+                  <w:sz w:val="20"/>
+                  <w:szCs w:val="20"/>
+                  <w:lang w:eastAsia="ko-KR"/>
+                </w:rPr>
+                <w:delText>avec quelque succès</w:delText>
+              </w:r>
+            </w:del>
+            <w:r>
+              <w:rPr>
+                <w:rFonts w:asciiTheme="minorHAnsi" w:eastAsia="Malgun Gothic" w:hAnsiTheme="minorHAnsi" w:cstheme="minorHAnsi"/>
+                <w:iCs/>
+                <w:sz w:val="20"/>
+                <w:szCs w:val="20"/>
+                <w:lang w:eastAsia="ko-KR"/>
+              </w:rPr>
+              <w:t xml:space="preserve">, mais </w:t>
+            </w:r>
+            <w:ins w:id="42" w:author="Boris Lamotte d'Incamps" w:date="2025-05-13T11:33:00Z">
+              <w:r>
+                <w:rPr>
+                  <w:rFonts w:asciiTheme="minorHAnsi" w:eastAsia="Malgun Gothic" w:hAnsiTheme="minorHAnsi" w:cstheme="minorHAnsi"/>
+                  <w:iCs/>
+                  <w:sz w:val="20"/>
+                  <w:szCs w:val="20"/>
+                  <w:lang w:eastAsia="ko-KR"/>
+                </w:rPr>
+                <w:t xml:space="preserve">ces tentatives ont été </w:t>
+              </w:r>
+            </w:ins>
+            <w:r>
+              <w:rPr>
+                <w:rFonts w:asciiTheme="minorHAnsi" w:eastAsia="Malgun Gothic" w:hAnsiTheme="minorHAnsi" w:cstheme="minorHAnsi"/>
+                <w:iCs/>
+                <w:sz w:val="20"/>
+                <w:szCs w:val="20"/>
+                <w:lang w:eastAsia="ko-KR"/>
+              </w:rPr>
+              <w:t>limité</w:t>
+            </w:r>
+            <w:ins w:id="43" w:author="Boris Lamotte d'Incamps" w:date="2025-05-13T11:33:00Z">
+              <w:r>
+                <w:rPr>
+                  <w:rFonts w:asciiTheme="minorHAnsi" w:eastAsia="Malgun Gothic" w:hAnsiTheme="minorHAnsi" w:cstheme="minorHAnsi"/>
+                  <w:iCs/>
+                  <w:sz w:val="20"/>
+                  <w:szCs w:val="20"/>
+                  <w:lang w:eastAsia="ko-KR"/>
+                </w:rPr>
+                <w:t>es</w:t>
+              </w:r>
+            </w:ins>
+            <w:r>
+              <w:rPr>
+                <w:rFonts w:asciiTheme="minorHAnsi" w:eastAsia="Malgun Gothic" w:hAnsiTheme="minorHAnsi" w:cstheme="minorHAnsi"/>
+                <w:iCs/>
+                <w:sz w:val="20"/>
+                <w:szCs w:val="20"/>
+                <w:lang w:eastAsia="ko-KR"/>
+              </w:rPr>
+              <w:t xml:space="preserve"> par l’échelle dans le temps et l’espace.</w:t>
+            </w:r>
+          </w:p>
+          <w:p>
+            <w:pPr>
+              <w:pStyle w:val="Commentaire"/>
               <w:jc w:val="both"/>
               <w:rPr>
-                <w:rFonts w:asciiTheme="minorHAnsi" w:eastAsia="맑은 고딕" w:hAnsiTheme="minorHAnsi" w:cstheme="minorHAnsi"/>
+                <w:rFonts w:asciiTheme="minorHAnsi" w:eastAsia="Malgun Gothic" w:hAnsiTheme="minorHAnsi" w:cstheme="minorHAnsi"/>
                 <w:iCs/>
                 <w:sz w:val="20"/>
                 <w:szCs w:val="20"/>
@@ -2690,10 +3331,10 @@
           </w:p>
           <w:p>
             <w:pPr>
-              <w:pStyle w:val="ad"/>
+              <w:pStyle w:val="Commentaire"/>
               <w:jc w:val="both"/>
               <w:rPr>
-                <w:rFonts w:asciiTheme="minorHAnsi" w:eastAsia="맑은 고딕" w:hAnsiTheme="minorHAnsi" w:cstheme="minorHAnsi"/>
+                <w:rFonts w:asciiTheme="minorHAnsi" w:eastAsia="Malgun Gothic" w:hAnsiTheme="minorHAnsi" w:cstheme="minorHAnsi"/>
                 <w:iCs/>
                 <w:sz w:val="20"/>
                 <w:szCs w:val="20"/>
@@ -2702,7 +3343,7 @@
             </w:pPr>
             <w:r>
               <w:rPr>
-                <w:rFonts w:asciiTheme="minorHAnsi" w:eastAsia="맑은 고딕" w:hAnsiTheme="minorHAnsi" w:cstheme="minorHAnsi"/>
+                <w:rFonts w:asciiTheme="minorHAnsi" w:eastAsia="Malgun Gothic" w:hAnsiTheme="minorHAnsi" w:cstheme="minorHAnsi"/>
                 <w:iCs/>
                 <w:sz w:val="20"/>
                 <w:szCs w:val="20"/>
@@ -2712,37 +3353,103 @@
             </w:r>
             <w:r>
               <w:rPr>
-                <w:rFonts w:asciiTheme="minorHAnsi" w:eastAsia="맑은 고딕" w:hAnsiTheme="minorHAnsi" w:cstheme="minorHAnsi"/>
+                <w:rFonts w:asciiTheme="minorHAnsi" w:eastAsia="Malgun Gothic" w:hAnsiTheme="minorHAnsi" w:cstheme="minorHAnsi"/>
                 <w:iCs/>
                 <w:sz w:val="20"/>
                 <w:szCs w:val="20"/>
                 <w:lang w:eastAsia="ko-KR"/>
               </w:rPr>
-              <w:t>er les vibrations de l’enceinte</w:t>
-            </w:r>
-            <w:r>
-              <w:rPr>
-                <w:rFonts w:asciiTheme="minorHAnsi" w:eastAsia="맑은 고딕" w:hAnsiTheme="minorHAnsi" w:cstheme="minorHAnsi"/>
+              <w:t xml:space="preserve">er les vibrations </w:t>
+            </w:r>
+            <w:proofErr w:type="spellStart"/>
+            <w:r>
+              <w:rPr>
+                <w:rFonts w:asciiTheme="minorHAnsi" w:eastAsia="Malgun Gothic" w:hAnsiTheme="minorHAnsi" w:cstheme="minorHAnsi"/>
                 <w:iCs/>
                 <w:sz w:val="20"/>
                 <w:szCs w:val="20"/>
                 <w:lang w:eastAsia="ko-KR"/>
               </w:rPr>
-              <w:t xml:space="preserve"> à haute fréquence</w:t>
-            </w:r>
-            <w:r>
-              <w:rPr>
-                <w:rFonts w:asciiTheme="minorHAnsi" w:eastAsia="맑은 고딕" w:hAnsiTheme="minorHAnsi" w:cstheme="minorHAnsi"/>
+              <w:t>de</w:t>
+            </w:r>
+            <w:ins w:id="44" w:author="Boris Lamotte d'Incamps" w:date="2025-05-13T11:33:00Z">
+              <w:r>
+                <w:rPr>
+                  <w:rFonts w:asciiTheme="minorHAnsi" w:eastAsia="Malgun Gothic" w:hAnsiTheme="minorHAnsi" w:cstheme="minorHAnsi"/>
+                  <w:iCs/>
+                  <w:sz w:val="20"/>
+                  <w:szCs w:val="20"/>
+                  <w:lang w:eastAsia="ko-KR"/>
+                </w:rPr>
+                <w:t>s</w:t>
+              </w:r>
+              <w:proofErr w:type="spellEnd"/>
+              <w:r>
+                <w:rPr>
+                  <w:rFonts w:asciiTheme="minorHAnsi" w:eastAsia="Malgun Gothic" w:hAnsiTheme="minorHAnsi" w:cstheme="minorHAnsi"/>
+                  <w:iCs/>
+                  <w:sz w:val="20"/>
+                  <w:szCs w:val="20"/>
+                  <w:lang w:eastAsia="ko-KR"/>
+                </w:rPr>
+                <w:t xml:space="preserve"> cages d’hébergement</w:t>
+              </w:r>
+            </w:ins>
+            <w:r>
+              <w:rPr>
+                <w:rFonts w:asciiTheme="minorHAnsi" w:eastAsia="Malgun Gothic" w:hAnsiTheme="minorHAnsi" w:cstheme="minorHAnsi"/>
                 <w:iCs/>
                 <w:sz w:val="20"/>
                 <w:szCs w:val="20"/>
                 <w:lang w:eastAsia="ko-KR"/>
               </w:rPr>
+              <w:t xml:space="preserve"> </w:t>
+            </w:r>
+            <w:del w:id="45" w:author="Boris Lamotte d'Incamps" w:date="2025-05-13T11:33:00Z">
+              <w:r>
+                <w:rPr>
+                  <w:rFonts w:asciiTheme="minorHAnsi" w:eastAsia="Malgun Gothic" w:hAnsiTheme="minorHAnsi" w:cstheme="minorHAnsi"/>
+                  <w:iCs/>
+                  <w:sz w:val="20"/>
+                  <w:szCs w:val="20"/>
+                  <w:lang w:eastAsia="ko-KR"/>
+                </w:rPr>
+                <w:delText>l’enceinte</w:delText>
+              </w:r>
+              <w:r>
+                <w:rPr>
+                  <w:rFonts w:asciiTheme="minorHAnsi" w:eastAsia="Malgun Gothic" w:hAnsiTheme="minorHAnsi" w:cstheme="minorHAnsi"/>
+                  <w:iCs/>
+                  <w:sz w:val="20"/>
+                  <w:szCs w:val="20"/>
+                  <w:lang w:eastAsia="ko-KR"/>
+                </w:rPr>
+                <w:delText xml:space="preserve"> </w:delText>
+              </w:r>
+            </w:del>
+            <w:r>
+              <w:rPr>
+                <w:rFonts w:asciiTheme="minorHAnsi" w:eastAsia="Malgun Gothic" w:hAnsiTheme="minorHAnsi" w:cstheme="minorHAnsi"/>
+                <w:iCs/>
+                <w:sz w:val="20"/>
+                <w:szCs w:val="20"/>
+                <w:lang w:eastAsia="ko-KR"/>
+              </w:rPr>
+              <w:t>à haute fréquence</w:t>
+            </w:r>
+            <w:r>
+              <w:rPr>
+                <w:rFonts w:asciiTheme="minorHAnsi" w:eastAsia="Malgun Gothic" w:hAnsiTheme="minorHAnsi" w:cstheme="minorHAnsi"/>
+                <w:iCs/>
+                <w:sz w:val="20"/>
+                <w:szCs w:val="20"/>
+                <w:lang w:eastAsia="ko-KR"/>
+              </w:rPr>
               <w:t xml:space="preserve"> (1kHz), à grande échelle (</w:t>
             </w:r>
             <w:r>
               <w:rPr>
-                <w:rFonts w:asciiTheme="minorHAnsi" w:eastAsia="맑은 고딕" w:hAnsiTheme="minorHAnsi" w:cstheme="minorHAnsi"/>
+                <w:rFonts w:asciiTheme="minorHAnsi" w:eastAsia="Malgun Gothic" w:hAnsiTheme="minorHAnsi" w:cstheme="minorHAnsi"/>
                 <w:iCs/>
                 <w:sz w:val="20"/>
                 <w:szCs w:val="20"/>
@@ -2752,7 +3459,7 @@
             </w:r>
             <w:r>
               <w:rPr>
-                <w:rFonts w:asciiTheme="minorHAnsi" w:eastAsia="맑은 고딕" w:hAnsiTheme="minorHAnsi" w:cstheme="minorHAnsi"/>
+                <w:rFonts w:asciiTheme="minorHAnsi" w:eastAsia="Malgun Gothic" w:hAnsiTheme="minorHAnsi" w:cstheme="minorHAnsi"/>
                 <w:iCs/>
                 <w:sz w:val="20"/>
                 <w:szCs w:val="20"/>
@@ -2863,8 +3570,20 @@
                 <w:sz w:val="20"/>
                 <w:szCs w:val="20"/>
               </w:rPr>
-              <w:t>Un boîtier hébergeant un capteur et un microcontrôleur</w:t>
-            </w:r>
+              <w:t xml:space="preserve">Un boîtier hébergeant un capteur </w:t>
+            </w:r>
+            <w:ins w:id="46" w:author="Boris Lamotte d'Incamps" w:date="2025-05-13T11:34:00Z">
+              <w:r>
+                <w:rPr>
+                  <w:rFonts w:asciiTheme="minorHAnsi" w:hAnsiTheme="minorHAnsi" w:cstheme="minorHAnsi"/>
+                  <w:iCs/>
+                  <w:color w:val="auto"/>
+                  <w:sz w:val="20"/>
+                  <w:szCs w:val="20"/>
+                </w:rPr>
+                <w:t xml:space="preserve">(un accéléromètre) </w:t>
+              </w:r>
+            </w:ins>
             <w:r>
               <w:rPr>
                 <w:rFonts w:asciiTheme="minorHAnsi" w:hAnsiTheme="minorHAnsi" w:cstheme="minorHAnsi"/>
@@ -2873,8 +3592,42 @@
                 <w:sz w:val="20"/>
                 <w:szCs w:val="20"/>
               </w:rPr>
-              <w:t>, suffisamment compact et léger pour être simplement collé sur le fond d’un bac</w:t>
-            </w:r>
+              <w:t>et un microcontrôleur</w:t>
+            </w:r>
+            <w:r>
+              <w:rPr>
+                <w:rFonts w:asciiTheme="minorHAnsi" w:hAnsiTheme="minorHAnsi" w:cstheme="minorHAnsi"/>
+                <w:iCs/>
+                <w:color w:val="auto"/>
+                <w:sz w:val="20"/>
+                <w:szCs w:val="20"/>
+              </w:rPr>
+              <w:t>, suffisamment compact et léger pour être simplement collé sur le fond d</w:t>
+            </w:r>
+            <w:del w:id="47" w:author="Boris Lamotte d'Incamps" w:date="2025-05-13T11:34:00Z">
+              <w:r>
+                <w:rPr>
+                  <w:rFonts w:asciiTheme="minorHAnsi" w:hAnsiTheme="minorHAnsi" w:cstheme="minorHAnsi"/>
+                  <w:iCs/>
+                  <w:color w:val="auto"/>
+                  <w:sz w:val="20"/>
+                  <w:szCs w:val="20"/>
+                </w:rPr>
+                <w:delText>’un bac</w:delText>
+              </w:r>
+            </w:del>
+            <w:ins w:id="48" w:author="Boris Lamotte d'Incamps" w:date="2025-05-13T11:34:00Z">
+              <w:r>
+                <w:rPr>
+                  <w:rFonts w:asciiTheme="minorHAnsi" w:hAnsiTheme="minorHAnsi" w:cstheme="minorHAnsi"/>
+                  <w:iCs/>
+                  <w:color w:val="auto"/>
+                  <w:sz w:val="20"/>
+                  <w:szCs w:val="20"/>
+                </w:rPr>
+                <w:t>’une cage</w:t>
+              </w:r>
+            </w:ins>
             <w:r>
               <w:rPr>
                 <w:rFonts w:asciiTheme="minorHAnsi" w:hAnsiTheme="minorHAnsi" w:cstheme="minorHAnsi"/>
@@ -3146,7 +3899,111 @@
                 <w:sz w:val="20"/>
                 <w:szCs w:val="20"/>
               </w:rPr>
-              <w:t xml:space="preserve"> (quelques heures)</w:t>
+              <w:t xml:space="preserve"> (</w:t>
+            </w:r>
+            <w:del w:id="49" w:author="Boris Lamotte d'Incamps" w:date="2025-05-13T11:35:00Z">
+              <w:r>
+                <w:rPr>
+                  <w:rFonts w:asciiTheme="minorHAnsi" w:hAnsiTheme="minorHAnsi" w:cstheme="minorHAnsi"/>
+                  <w:iCs/>
+                  <w:color w:val="auto"/>
+                  <w:sz w:val="20"/>
+                  <w:szCs w:val="20"/>
+                </w:rPr>
+                <w:delText xml:space="preserve">quelques </w:delText>
+              </w:r>
+            </w:del>
+            <w:ins w:id="50" w:author="Boris Lamotte d'Incamps" w:date="2025-05-13T11:35:00Z">
+              <w:r>
+                <w:rPr>
+                  <w:rFonts w:asciiTheme="minorHAnsi" w:hAnsiTheme="minorHAnsi" w:cstheme="minorHAnsi"/>
+                  <w:iCs/>
+                  <w:color w:val="auto"/>
+                  <w:sz w:val="20"/>
+                  <w:szCs w:val="20"/>
+                </w:rPr>
+                <w:t>un</w:t>
+              </w:r>
+            </w:ins>
+            <w:ins w:id="51" w:author="Boris Lamotte d'Incamps" w:date="2025-05-13T11:36:00Z">
+              <w:r>
+                <w:rPr>
+                  <w:rFonts w:asciiTheme="minorHAnsi" w:hAnsiTheme="minorHAnsi" w:cstheme="minorHAnsi"/>
+                  <w:iCs/>
+                  <w:color w:val="auto"/>
+                  <w:sz w:val="20"/>
+                  <w:szCs w:val="20"/>
+                </w:rPr>
+                <w:t>e</w:t>
+              </w:r>
+            </w:ins>
+            <w:ins w:id="52" w:author="Boris Lamotte d'Incamps" w:date="2025-05-13T11:35:00Z">
+              <w:r>
+                <w:rPr>
+                  <w:rFonts w:asciiTheme="minorHAnsi" w:hAnsiTheme="minorHAnsi" w:cstheme="minorHAnsi"/>
+                  <w:iCs/>
+                  <w:color w:val="auto"/>
+                  <w:sz w:val="20"/>
+                  <w:szCs w:val="20"/>
+                </w:rPr>
+                <w:t xml:space="preserve"> </w:t>
+              </w:r>
+            </w:ins>
+            <w:r>
+              <w:rPr>
+                <w:rFonts w:asciiTheme="minorHAnsi" w:hAnsiTheme="minorHAnsi" w:cstheme="minorHAnsi"/>
+                <w:iCs/>
+                <w:color w:val="auto"/>
+                <w:sz w:val="20"/>
+                <w:szCs w:val="20"/>
+              </w:rPr>
+              <w:t>heure</w:t>
+            </w:r>
+            <w:del w:id="53" w:author="Boris Lamotte d'Incamps" w:date="2025-05-13T11:36:00Z">
+              <w:r>
+                <w:rPr>
+                  <w:rFonts w:asciiTheme="minorHAnsi" w:hAnsiTheme="minorHAnsi" w:cstheme="minorHAnsi"/>
+                  <w:iCs/>
+                  <w:color w:val="auto"/>
+                  <w:sz w:val="20"/>
+                  <w:szCs w:val="20"/>
+                </w:rPr>
+                <w:delText>s</w:delText>
+              </w:r>
+            </w:del>
+            <w:ins w:id="54" w:author="Boris Lamotte d'Incamps" w:date="2025-05-13T11:35:00Z">
+              <w:r>
+                <w:rPr>
+                  <w:rFonts w:asciiTheme="minorHAnsi" w:hAnsiTheme="minorHAnsi" w:cstheme="minorHAnsi"/>
+                  <w:iCs/>
+                  <w:color w:val="auto"/>
+                  <w:sz w:val="20"/>
+                  <w:szCs w:val="20"/>
+                </w:rPr>
+                <w:t xml:space="preserve"> pour une </w:t>
+              </w:r>
+            </w:ins>
+            <w:ins w:id="55" w:author="Boris Lamotte d'Incamps" w:date="2025-05-13T11:36:00Z">
+              <w:r>
+                <w:rPr>
+                  <w:rFonts w:asciiTheme="minorHAnsi" w:hAnsiTheme="minorHAnsi" w:cstheme="minorHAnsi"/>
+                  <w:iCs/>
+                  <w:color w:val="auto"/>
+                  <w:sz w:val="20"/>
+                  <w:szCs w:val="20"/>
+                </w:rPr>
+                <w:t>dizaine de cages</w:t>
+              </w:r>
+            </w:ins>
+            <w:r>
+              <w:rPr>
+                <w:rFonts w:asciiTheme="minorHAnsi" w:hAnsiTheme="minorHAnsi" w:cstheme="minorHAnsi"/>
+                <w:iCs/>
+                <w:color w:val="auto"/>
+                <w:sz w:val="20"/>
+                <w:szCs w:val="20"/>
+              </w:rPr>
+              <w:t>)</w:t>
             </w:r>
           </w:p>
           <w:p>
@@ -3172,8 +4029,32 @@
                 <w:sz w:val="20"/>
                 <w:szCs w:val="20"/>
               </w:rPr>
-              <w:t>Gérer plusieurs projets indépendants dans le même système</w:t>
-            </w:r>
+              <w:t xml:space="preserve">Gérer plusieurs projets indépendants dans le même </w:t>
+            </w:r>
+            <w:del w:id="56" w:author="Boris Lamotte d'Incamps" w:date="2025-05-13T11:36:00Z">
+              <w:r>
+                <w:rPr>
+                  <w:rFonts w:asciiTheme="minorHAnsi" w:hAnsiTheme="minorHAnsi" w:cstheme="minorHAnsi"/>
+                  <w:iCs/>
+                  <w:color w:val="auto"/>
+                  <w:sz w:val="20"/>
+                  <w:szCs w:val="20"/>
+                </w:rPr>
+                <w:delText>système</w:delText>
+              </w:r>
+            </w:del>
+            <w:ins w:id="57" w:author="Boris Lamotte d'Incamps" w:date="2025-05-13T11:36:00Z">
+              <w:r>
+                <w:rPr>
+                  <w:rFonts w:asciiTheme="minorHAnsi" w:hAnsiTheme="minorHAnsi" w:cstheme="minorHAnsi"/>
+                  <w:iCs/>
+                  <w:color w:val="auto"/>
+                  <w:sz w:val="20"/>
+                  <w:szCs w:val="20"/>
+                </w:rPr>
+                <w:t>environnement ou dans des environnements distribués</w:t>
+              </w:r>
+            </w:ins>
           </w:p>
           <w:p>
             <w:pPr>
@@ -3274,7 +4155,41 @@
                 <w:sz w:val="20"/>
                 <w:szCs w:val="20"/>
               </w:rPr>
-              <w:t xml:space="preserve"> Un tel serveur peut gérer au minimum une dizaine de capteurs.</w:t>
+              <w:t xml:space="preserve"> Un tel serveur peut gérer </w:t>
+            </w:r>
+            <w:del w:id="58" w:author="Boris Lamotte d'Incamps" w:date="2025-05-13T11:37:00Z">
+              <w:r>
+                <w:rPr>
+                  <w:rFonts w:asciiTheme="minorHAnsi" w:hAnsiTheme="minorHAnsi" w:cstheme="minorHAnsi"/>
+                  <w:iCs/>
+                  <w:color w:val="auto"/>
+                  <w:sz w:val="20"/>
+                  <w:szCs w:val="20"/>
+                </w:rPr>
+                <w:delText>au minimum</w:delText>
+              </w:r>
+            </w:del>
+            <w:ins w:id="59" w:author="Boris Lamotte d'Incamps" w:date="2025-05-13T11:37:00Z">
+              <w:r>
+                <w:rPr>
+                  <w:rFonts w:asciiTheme="minorHAnsi" w:hAnsiTheme="minorHAnsi" w:cstheme="minorHAnsi"/>
+                  <w:iCs/>
+                  <w:color w:val="auto"/>
+                  <w:sz w:val="20"/>
+                  <w:szCs w:val="20"/>
+                </w:rPr>
+                <w:t>typiquement</w:t>
+              </w:r>
+            </w:ins>
+            <w:r>
+              <w:rPr>
+                <w:rFonts w:asciiTheme="minorHAnsi" w:hAnsiTheme="minorHAnsi" w:cstheme="minorHAnsi"/>
+                <w:iCs/>
+                <w:color w:val="auto"/>
+                <w:sz w:val="20"/>
+                <w:szCs w:val="20"/>
+              </w:rPr>
+              <w:t xml:space="preserve"> une dizaine de capteurs.</w:t>
             </w:r>
           </w:p>
           <w:p>
@@ -3325,7 +4240,7 @@
           </w:tcPr>
           <w:p>
             <w:pPr>
-              <w:pStyle w:val="1"/>
+              <w:pStyle w:val="Titre1"/>
               <w:rPr>
                 <w:color w:val="FFFFFF"/>
               </w:rPr>
@@ -3336,7 +4251,7 @@
             <w:r>
               <w:br w:type="page"/>
             </w:r>
-            <w:bookmarkStart w:id="3" w:name="_Toc190778061"/>
+            <w:bookmarkStart w:id="60" w:name="_Toc190778061"/>
             <w:r>
               <w:t>I</w:t>
             </w:r>
@@ -3349,7 +4264,7 @@
             <w:r>
               <w:t>Déclaration</w:t>
             </w:r>
-            <w:bookmarkEnd w:id="3"/>
+            <w:bookmarkEnd w:id="60"/>
           </w:p>
         </w:tc>
       </w:tr>
@@ -3520,6 +4435,16 @@
                 <w:szCs w:val="20"/>
               </w:rPr>
               <w:br/>
+            </w:r>
+            <w:r>
+              <w:rPr>
+                <w:rFonts w:asciiTheme="minorHAnsi" w:hAnsiTheme="minorHAnsi" w:cstheme="minorHAnsi"/>
+                <w:iCs/>
+                <w:color w:val="auto"/>
+                <w:sz w:val="20"/>
+                <w:szCs w:val="20"/>
+              </w:rPr>
+              <w:lastRenderedPageBreak/>
               <w:t>Ce code comporte deux éléments, chacun étant affecté à l’un des deux cœurs présents dans le module :</w:t>
             </w:r>
           </w:p>
@@ -3634,8 +4559,63 @@
                 <w:sz w:val="20"/>
                 <w:szCs w:val="20"/>
               </w:rPr>
-              <w:lastRenderedPageBreak/>
-              <w:t>Le serveur local est un ordinateur de type Raspberry Pi (en l’occurrence, un OrangePi) fonctionnant sous Linux. Il se connecte d’une part au réseau Ethernet, et d’autre part fournit un point d’accès WiFi pour la connexion aux capteurs.</w:t>
+              <w:t xml:space="preserve">Le serveur local est un ordinateur de type Raspberry Pi (en l’occurrence, un </w:t>
+            </w:r>
+            <w:proofErr w:type="spellStart"/>
+            <w:r>
+              <w:rPr>
+                <w:rFonts w:asciiTheme="minorHAnsi" w:hAnsiTheme="minorHAnsi" w:cstheme="minorHAnsi"/>
+                <w:iCs/>
+                <w:color w:val="auto"/>
+                <w:sz w:val="20"/>
+                <w:szCs w:val="20"/>
+              </w:rPr>
+              <w:t>OrangePi</w:t>
+            </w:r>
+            <w:proofErr w:type="spellEnd"/>
+            <w:ins w:id="61" w:author="Boris Lamotte d'Incamps" w:date="2025-05-13T11:38:00Z">
+              <w:r>
+                <w:rPr>
+                  <w:rFonts w:asciiTheme="minorHAnsi" w:hAnsiTheme="minorHAnsi" w:cstheme="minorHAnsi"/>
+                  <w:iCs/>
+                  <w:color w:val="auto"/>
+                  <w:sz w:val="20"/>
+                  <w:szCs w:val="20"/>
+                </w:rPr>
+                <w:t xml:space="preserve"> </w:t>
+              </w:r>
+              <w:proofErr w:type="spellStart"/>
+              <w:r>
+                <w:rPr>
+                  <w:rFonts w:asciiTheme="minorHAnsi" w:hAnsiTheme="minorHAnsi" w:cstheme="minorHAnsi"/>
+                  <w:iCs/>
+                  <w:color w:val="auto"/>
+                  <w:sz w:val="20"/>
+                  <w:szCs w:val="20"/>
+                </w:rPr>
+                <w:t>zero</w:t>
+              </w:r>
+              <w:proofErr w:type="spellEnd"/>
+              <w:r>
+                <w:rPr>
+                  <w:rFonts w:asciiTheme="minorHAnsi" w:hAnsiTheme="minorHAnsi" w:cstheme="minorHAnsi"/>
+                  <w:iCs/>
+                  <w:color w:val="auto"/>
+                  <w:sz w:val="20"/>
+                  <w:szCs w:val="20"/>
+                </w:rPr>
+                <w:t xml:space="preserve"> 3</w:t>
+              </w:r>
+            </w:ins>
+            <w:r>
+              <w:rPr>
+                <w:rFonts w:asciiTheme="minorHAnsi" w:hAnsiTheme="minorHAnsi" w:cstheme="minorHAnsi"/>
+                <w:iCs/>
+                <w:color w:val="auto"/>
+                <w:sz w:val="20"/>
+                <w:szCs w:val="20"/>
+              </w:rPr>
+              <w:t>) fonctionnant sous Linux. Il se connecte d’une part au réseau Ethernet, et d’autre part fournit un point d’accès WiFi pour la connexion aux capteurs.</w:t>
             </w:r>
             <w:r>
               <w:rPr>
@@ -3750,7 +4730,63 @@
                 <w:sz w:val="20"/>
                 <w:szCs w:val="20"/>
               </w:rPr>
-              <w:t>s et les stockant localement. Ce programme fait appel à un second programme pour le déversement des données, à intervalle régulier, vers un serveur plus important.</w:t>
+              <w:t xml:space="preserve">s et les stockant localement. Ce programme fait appel à un second programme pour </w:t>
+            </w:r>
+            <w:ins w:id="62" w:author="Boris Lamotte d'Incamps" w:date="2025-05-13T13:12:00Z">
+              <w:r>
+                <w:rPr>
+                  <w:rFonts w:asciiTheme="minorHAnsi" w:hAnsiTheme="minorHAnsi" w:cstheme="minorHAnsi"/>
+                  <w:iCs/>
+                  <w:color w:val="auto"/>
+                  <w:sz w:val="20"/>
+                  <w:szCs w:val="20"/>
+                </w:rPr>
+                <w:t xml:space="preserve">la </w:t>
+              </w:r>
+              <w:proofErr w:type="spellStart"/>
+              <w:r>
+                <w:rPr>
+                  <w:rFonts w:asciiTheme="minorHAnsi" w:hAnsiTheme="minorHAnsi" w:cstheme="minorHAnsi"/>
+                  <w:iCs/>
+                  <w:color w:val="auto"/>
+                  <w:sz w:val="20"/>
+                  <w:szCs w:val="20"/>
+                </w:rPr>
+                <w:t>concatenation</w:t>
+              </w:r>
+            </w:ins>
+            <w:proofErr w:type="spellEnd"/>
+            <w:ins w:id="63" w:author="Boris Lamotte d'Incamps" w:date="2025-05-13T13:11:00Z">
+              <w:r>
+                <w:rPr>
+                  <w:rFonts w:asciiTheme="minorHAnsi" w:hAnsiTheme="minorHAnsi" w:cstheme="minorHAnsi"/>
+                  <w:iCs/>
+                  <w:color w:val="auto"/>
+                  <w:sz w:val="20"/>
+                  <w:szCs w:val="20"/>
+                </w:rPr>
+                <w:t xml:space="preserve"> </w:t>
+              </w:r>
+              <w:r>
+                <w:rPr>
+                  <w:rFonts w:asciiTheme="minorHAnsi" w:hAnsiTheme="minorHAnsi" w:cstheme="minorHAnsi"/>
+                  <w:iCs/>
+                  <w:color w:val="auto"/>
+                  <w:sz w:val="20"/>
+                  <w:szCs w:val="20"/>
+                </w:rPr>
+                <w:t xml:space="preserve">et </w:t>
+              </w:r>
+            </w:ins>
+            <w:r>
+              <w:rPr>
+                <w:rFonts w:asciiTheme="minorHAnsi" w:hAnsiTheme="minorHAnsi" w:cstheme="minorHAnsi"/>
+                <w:iCs/>
+                <w:color w:val="auto"/>
+                <w:sz w:val="20"/>
+                <w:szCs w:val="20"/>
+              </w:rPr>
+              <w:t>le déversement des données, à intervalle régulier, vers un serveur plus important.</w:t>
             </w:r>
           </w:p>
           <w:p>
@@ -3946,7 +4982,88 @@
                 <w:sz w:val="20"/>
                 <w:szCs w:val="20"/>
               </w:rPr>
-              <w:t>L’idée d’utiliser un accéléromètre pour suivre l’état d’animaux de laboratoire n’est pas nouvelle (références...). Cependant, les études précédentes n’ont pas su déployer à grande échelle un système cohérent, robuste, et peu coûteux.</w:t>
+              <w:t xml:space="preserve">L’idée d’utiliser un accéléromètre pour suivre l’état d’animaux de laboratoire n’est pas nouvelle </w:t>
+            </w:r>
+            <w:del w:id="64" w:author="Boris Lamotte d'Incamps" w:date="2025-05-13T17:23:00Z">
+              <w:r>
+                <w:rPr>
+                  <w:rFonts w:asciiTheme="minorHAnsi" w:hAnsiTheme="minorHAnsi" w:cstheme="minorHAnsi"/>
+                  <w:iCs/>
+                  <w:color w:val="auto"/>
+                  <w:sz w:val="20"/>
+                  <w:szCs w:val="20"/>
+                </w:rPr>
+                <w:delText>(</w:delText>
+              </w:r>
+            </w:del>
+            <w:r>
+              <w:rPr>
+                <w:rFonts w:asciiTheme="minorHAnsi" w:hAnsiTheme="minorHAnsi" w:cstheme="minorHAnsi"/>
+                <w:iCs/>
+                <w:color w:val="auto"/>
+                <w:sz w:val="20"/>
+                <w:szCs w:val="20"/>
+              </w:rPr>
+              <w:fldChar w:fldCharType="begin"/>
+            </w:r>
+            <w:r>
+              <w:rPr>
+                <w:rFonts w:asciiTheme="minorHAnsi" w:hAnsiTheme="minorHAnsi" w:cstheme="minorHAnsi"/>
+                <w:iCs/>
+                <w:color w:val="auto"/>
+                <w:sz w:val="20"/>
+                <w:szCs w:val="20"/>
+              </w:rPr>
+              <w:instrText xml:space="preserve"> ADDIN ZOTERO_ITEM CSL_CITATION {"citationID":"QJbSyWjx","properties":{"formattedCitation":"(Carlsen et al., 2019; Try and Gebhard, 2022)","plainCitation":"(Carlsen et al., 2019; Try and Gebhard, 2022)","noteIndex":0},"citationItems":[{"id":1538,"uris":["http://zotero.org/users/9378215/items/LRPTA5N4"],"itemData":{"id":1538,"type":"article-journal","abstract":"Tremor is a common symptom for the most prevalent neurological disorders, including essential tremor, spinal cord injury, multiple sclerosis, or Parkinson's disease. Despite the devastating effects of tremor on life quality, available treatments are few and unspecific. Because of the need for specific and costly devices, tremor is rarely quantified by laboratories studying motor control without a genuine interest in trembling. We present a simple, reliable, and affordable method aimed at monitoring tremor in rodents, with an accuracy comparable to that of expensive, commercially available equipment. We took advantage of the accelerometer integrated in modern mobile phones working with operating systems capable of running downloaded apps. By fixing a smartphone to a cage suspended by rubber bands, we were able to detect faint vibrations of the cage. With a mouse in the cage, we showed that the acceleration signals on two horizontal axes were sufficient for the detection of physiological tremor and harmaline-induced tremor. We discuss the advantages and limitations of our method.NEW &amp; NOTEWORTHY The majority of patients suffering from neurological disorders suffer from tremor that severely disrupts their life quality. Because of the high cost of specific scientific equipment, tremor is rarely quantified by laboratories working on motor behavior. For this reason, the potential anti-tremor effect of most compounds tested in animals remains unknown. We describe an affordable technique that will allow any laboratory to measure tremor accurately with a smartphone.","container-title":"Journal of Neurophysiology","DOI":"10.1152/jn.00281.2019","ISSN":"1522-1598","issue":"3","journalAbbreviation":"J Neurophysiol","language":"eng","note":"PMID: 31291169","page":"970-974","source":"PubMed","title":"Accurate and affordable assessment of physiological and pathological tremor in rodents using the accelerometer of a smartphone","volume":"122","author":[{"family":"Carlsen","given":"Eva Maria Meier"},{"family":"Amrutkar","given":"Dipak V."},{"family":"Sandager-Nielsen","given":"Karin"},{"family":"Perrier","given":"Jean-François"}],"issued":{"date-parts":[["2019",9,1]]}}},{"id":734,"uris":["http://zotero.org/users/9378215/items/7PH5TAWM"],"itemData":{"id":734,"type":"article-journal","abstract":"In this work, a novel method is presented for non-contact non-invasive physical activity monitoring, which utilizes a multi-axial inertial measurement unit (IMU) to measure activity-induced structural vibrations in multiple axes. The method is demonstrated in monitoring the activity of a mouse in a husbandry cage, where activity is classified as resting, stationary activity and locomotion. In this setup, the IMU is mounted in the center of the underside of the cage floor where vibrations are measured as accelerations and angular rates in the X-, Y- and Z-axis. The ground truth of activity is provided by a camera mounted in the cage lid. This setup is used to record 27.67 h of IMU data and ground truth activity labels. A classification model is trained with 16.17 h of data which amounts to 3880 data points. Each data point contains eleven features, calculated from the X-, Y- and Z-axis accelerometer data. The method achieves over 90% accuracy in classifying activity versus non-activity. Activity is monitored continuously over more than a day and clearly depicts the nocturnal behavior of the inhabitant. The impact of this work is a powerful method to assess activity which enables automatic health evaluation and optimization of workflows for improved animal wellbeing.","container-title":"Sensors","DOI":"10.3390/s22124367","ISSN":"1424-8220","issue":"12","language":"en","license":"http://creativecommons.org/licenses/by/3.0/","note":"number: 12\npublisher: Multidisciplinary Digital Publishing Institute","page":"4367","source":"www.mdpi.com","title":"Non-Contact Activity Monitoring Using a Multi-Axial Inertial Measurement Unit in Animal Husbandry","volume":"22","author":[{"family":"Try","given":"Pieter"},{"family":"Gebhard","given":"Marion"}],"issued":{"date-parts":[["2022",1]]}}}],"schema":"https://github.com/citation-style-language/schema/raw/master/csl-citation.json"} </w:instrText>
+            </w:r>
+            <w:r>
+              <w:rPr>
+                <w:rFonts w:asciiTheme="minorHAnsi" w:hAnsiTheme="minorHAnsi" w:cstheme="minorHAnsi"/>
+                <w:iCs/>
+                <w:color w:val="auto"/>
+                <w:sz w:val="20"/>
+                <w:szCs w:val="20"/>
+              </w:rPr>
+              <w:fldChar w:fldCharType="separate"/>
+            </w:r>
+            <w:r>
+              <w:rPr>
+                <w:rFonts w:ascii="Calibri" w:hAnsi="Calibri" w:cs="Calibri"/>
+                <w:sz w:val="20"/>
+              </w:rPr>
+              <w:t>(Carlsen et al., 2019; Try and Gebhard, 2022)</w:t>
+            </w:r>
+            <w:r>
+              <w:rPr>
+                <w:rFonts w:asciiTheme="minorHAnsi" w:hAnsiTheme="minorHAnsi" w:cstheme="minorHAnsi"/>
+                <w:iCs/>
+                <w:color w:val="auto"/>
+                <w:sz w:val="20"/>
+                <w:szCs w:val="20"/>
+              </w:rPr>
+              <w:fldChar w:fldCharType="end"/>
+            </w:r>
+            <w:del w:id="65" w:author="Boris Lamotte d'Incamps" w:date="2025-05-13T17:22:00Z">
+              <w:r>
+                <w:rPr>
+                  <w:rFonts w:asciiTheme="minorHAnsi" w:hAnsiTheme="minorHAnsi" w:cstheme="minorHAnsi"/>
+                  <w:iCs/>
+                  <w:color w:val="auto"/>
+                  <w:sz w:val="20"/>
+                  <w:szCs w:val="20"/>
+                </w:rPr>
+                <w:delText>références...)</w:delText>
+              </w:r>
+            </w:del>
+            <w:r>
+              <w:rPr>
+                <w:rFonts w:asciiTheme="minorHAnsi" w:hAnsiTheme="minorHAnsi" w:cstheme="minorHAnsi"/>
+                <w:iCs/>
+                <w:color w:val="auto"/>
+                <w:sz w:val="20"/>
+                <w:szCs w:val="20"/>
+              </w:rPr>
+              <w:t>. Cependant, les études précédentes n’ont pas su déployer à grande échelle un système cohérent, robuste, et peu coûteux.</w:t>
             </w:r>
           </w:p>
           <w:p>
@@ -4123,8 +5240,30 @@
                 <w:sz w:val="20"/>
                 <w:szCs w:val="20"/>
               </w:rPr>
-              <w:t>, mais elles sont à petite échelle. Notre œuvre implémente l’idée centrale à une échelle industrielle, tout en restant gérable par des scientifiques de la vie, et non des informaticiens</w:t>
-            </w:r>
+              <w:t xml:space="preserve">, mais elles sont à petite échelle. Notre œuvre implémente l’idée centrale à une échelle industrielle, tout en restant gérable par des scientifiques </w:t>
+            </w:r>
+            <w:del w:id="66" w:author="Boris Lamotte d'Incamps" w:date="2025-05-13T13:26:00Z">
+              <w:r>
+                <w:rPr>
+                  <w:rFonts w:asciiTheme="minorHAnsi" w:hAnsiTheme="minorHAnsi" w:cstheme="minorHAnsi"/>
+                  <w:color w:val="auto"/>
+                  <w:sz w:val="20"/>
+                  <w:szCs w:val="20"/>
+                </w:rPr>
+                <w:delText>de la vie</w:delText>
+              </w:r>
+            </w:del>
+            <w:ins w:id="67" w:author="Boris Lamotte d'Incamps" w:date="2025-05-13T13:26:00Z">
+              <w:r>
+                <w:rPr>
+                  <w:rFonts w:asciiTheme="minorHAnsi" w:hAnsiTheme="minorHAnsi" w:cstheme="minorHAnsi"/>
+                  <w:color w:val="auto"/>
+                  <w:sz w:val="20"/>
+                  <w:szCs w:val="20"/>
+                </w:rPr>
+                <w:t>et des zootechniciens</w:t>
+              </w:r>
+            </w:ins>
             <w:r>
               <w:rPr>
                 <w:rFonts w:asciiTheme="minorHAnsi" w:hAnsiTheme="minorHAnsi" w:cstheme="minorHAnsi"/>
@@ -4132,6 +5271,15 @@
                 <w:sz w:val="20"/>
                 <w:szCs w:val="20"/>
               </w:rPr>
+              <w:t>, et non des informaticiens</w:t>
+            </w:r>
+            <w:r>
+              <w:rPr>
+                <w:rFonts w:asciiTheme="minorHAnsi" w:hAnsiTheme="minorHAnsi" w:cstheme="minorHAnsi"/>
+                <w:color w:val="auto"/>
+                <w:sz w:val="20"/>
+                <w:szCs w:val="20"/>
+              </w:rPr>
               <w:t xml:space="preserve"> ou des électroniciens</w:t>
             </w:r>
             <w:r>
@@ -4208,7 +5356,49 @@
                 <w:sz w:val="20"/>
                 <w:szCs w:val="20"/>
               </w:rPr>
-              <w:t xml:space="preserve"> futures.</w:t>
+              <w:t xml:space="preserve"> futures</w:t>
+            </w:r>
+            <w:ins w:id="68" w:author="Boris Lamotte d'Incamps" w:date="2025-05-13T13:26:00Z">
+              <w:r>
+                <w:rPr>
+                  <w:rFonts w:asciiTheme="minorHAnsi" w:hAnsiTheme="minorHAnsi" w:cstheme="minorHAnsi"/>
+                  <w:color w:val="auto"/>
+                  <w:sz w:val="20"/>
+                  <w:szCs w:val="20"/>
+                </w:rPr>
+                <w:t xml:space="preserve"> (en par</w:t>
+              </w:r>
+              <w:bookmarkStart w:id="69" w:name="_GoBack"/>
+              <w:bookmarkEnd w:id="69"/>
+              <w:r>
+                <w:rPr>
+                  <w:rFonts w:asciiTheme="minorHAnsi" w:hAnsiTheme="minorHAnsi" w:cstheme="minorHAnsi"/>
+                  <w:color w:val="auto"/>
+                  <w:sz w:val="20"/>
+                  <w:szCs w:val="20"/>
+                </w:rPr>
+                <w:t>ticulier l</w:t>
+              </w:r>
+            </w:ins>
+            <w:ins w:id="70" w:author="Boris Lamotte d'Incamps" w:date="2025-05-13T13:27:00Z">
+              <w:r>
+                <w:rPr>
+                  <w:rFonts w:asciiTheme="minorHAnsi" w:hAnsiTheme="minorHAnsi" w:cstheme="minorHAnsi"/>
+                  <w:color w:val="auto"/>
+                  <w:sz w:val="20"/>
+                  <w:szCs w:val="20"/>
+                </w:rPr>
+                <w:t>’adaptation au suivi des colonies, détection des naissances, bien-être animal etc…)</w:t>
+              </w:r>
+            </w:ins>
+            <w:r>
+              <w:rPr>
+                <w:rFonts w:asciiTheme="minorHAnsi" w:hAnsiTheme="minorHAnsi" w:cstheme="minorHAnsi"/>
+                <w:color w:val="auto"/>
+                <w:sz w:val="20"/>
+                <w:szCs w:val="20"/>
+              </w:rPr>
+              <w:t>.</w:t>
             </w:r>
           </w:p>
           <w:p>
@@ -4252,6 +5442,7 @@
           <w:rFonts w:asciiTheme="minorHAnsi" w:hAnsiTheme="minorHAnsi" w:cstheme="minorHAnsi"/>
           <w:color w:val="auto"/>
         </w:rPr>
+        <w:lastRenderedPageBreak/>
         <w:t>II.4. CARACT</w:t>
       </w:r>
       <w:r>
@@ -4270,7 +5461,7 @@
       </w:r>
       <w:r>
         <w:rPr>
-          <w:rStyle w:val="a9"/>
+          <w:rStyle w:val="Appelnotedebasdep"/>
           <w:rFonts w:asciiTheme="minorHAnsi" w:hAnsiTheme="minorHAnsi" w:cstheme="minorHAnsi"/>
           <w:color w:val="auto"/>
         </w:rPr>
@@ -4318,9 +5509,15 @@
             <w:pPr>
               <w:pStyle w:val="Default"/>
               <w:rPr>
+                <w:del w:id="71" w:author="Boris Lamotte d'Incamps" w:date="2025-05-13T13:29:00Z"/>
                 <w:rFonts w:asciiTheme="minorHAnsi" w:hAnsiTheme="minorHAnsi" w:cstheme="minorHAnsi"/>
                 <w:color w:val="auto"/>
               </w:rPr>
+              <w:pPrChange w:id="72" w:author="Boris Lamotte d'Incamps" w:date="2025-05-13T13:29:00Z">
+                <w:pPr>
+                  <w:pStyle w:val="Default"/>
+                </w:pPr>
+              </w:pPrChange>
             </w:pPr>
             <w:r>
               <w:rPr>
@@ -4340,8 +5537,20 @@
                 <w:sz w:val="20"/>
                 <w:szCs w:val="20"/>
               </w:rPr>
-              <w:t xml:space="preserve">a donné naissance à un système fiable et économique, utilisable par tous. Cela permettra au chercheur de consacrer plus d’énergie et </w:t>
-            </w:r>
+              <w:t>a donné naissance à un système fiable et économique, utilisable par tous. Cela permettra au</w:t>
+            </w:r>
+            <w:ins w:id="73" w:author="Boris Lamotte d'Incamps" w:date="2025-05-13T13:27:00Z">
+              <w:r>
+                <w:rPr>
+                  <w:rFonts w:asciiTheme="minorHAnsi" w:hAnsiTheme="minorHAnsi" w:cstheme="minorHAnsi"/>
+                  <w:iCs/>
+                  <w:color w:val="auto"/>
+                  <w:sz w:val="20"/>
+                  <w:szCs w:val="20"/>
+                </w:rPr>
+                <w:t>x</w:t>
+              </w:r>
+            </w:ins>
             <w:r>
               <w:rPr>
                 <w:rFonts w:asciiTheme="minorHAnsi" w:hAnsiTheme="minorHAnsi" w:cstheme="minorHAnsi"/>
@@ -4350,9 +5559,44 @@
                 <w:sz w:val="20"/>
                 <w:szCs w:val="20"/>
               </w:rPr>
-              <w:lastRenderedPageBreak/>
-              <w:t>de temps à son domaine d’expérimentation, et moins</w:t>
-            </w:r>
+              <w:t xml:space="preserve"> </w:t>
+            </w:r>
+            <w:del w:id="74" w:author="Boris Lamotte d'Incamps" w:date="2025-05-13T13:27:00Z">
+              <w:r>
+                <w:rPr>
+                  <w:rFonts w:asciiTheme="minorHAnsi" w:hAnsiTheme="minorHAnsi" w:cstheme="minorHAnsi"/>
+                  <w:iCs/>
+                  <w:color w:val="auto"/>
+                  <w:sz w:val="20"/>
+                  <w:szCs w:val="20"/>
+                </w:rPr>
+                <w:delText xml:space="preserve">chercheur </w:delText>
+              </w:r>
+            </w:del>
+            <w:ins w:id="75" w:author="Boris Lamotte d'Incamps" w:date="2025-05-13T13:27:00Z">
+              <w:r>
+                <w:rPr>
+                  <w:rFonts w:asciiTheme="minorHAnsi" w:hAnsiTheme="minorHAnsi" w:cstheme="minorHAnsi"/>
+                  <w:iCs/>
+                  <w:color w:val="auto"/>
+                  <w:sz w:val="20"/>
+                  <w:szCs w:val="20"/>
+                </w:rPr>
+                <w:t>utilisateurs</w:t>
+              </w:r>
+            </w:ins>
+            <w:ins w:id="76" w:author="Boris Lamotte d'Incamps" w:date="2025-05-13T13:28:00Z">
+              <w:r>
+                <w:rPr>
+                  <w:rFonts w:asciiTheme="minorHAnsi" w:hAnsiTheme="minorHAnsi" w:cstheme="minorHAnsi"/>
+                  <w:iCs/>
+                  <w:color w:val="auto"/>
+                  <w:sz w:val="20"/>
+                  <w:szCs w:val="20"/>
+                </w:rPr>
+                <w:t xml:space="preserve"> </w:t>
+              </w:r>
+            </w:ins>
             <w:r>
               <w:rPr>
                 <w:rFonts w:asciiTheme="minorHAnsi" w:hAnsiTheme="minorHAnsi" w:cstheme="minorHAnsi"/>
@@ -4361,7 +5605,199 @@
                 <w:sz w:val="20"/>
                 <w:szCs w:val="20"/>
               </w:rPr>
-              <w:t xml:space="preserve"> à la réalisation technique des enregistrements. Le fait que le système soit très économique, permettra à ce même chercheur de déployer le système à grande échelle pour un moindre budget, ce qui peut être un facteur d’accélération de son étude.</w:t>
+              <w:t xml:space="preserve">de consacrer </w:t>
+            </w:r>
+            <w:del w:id="77" w:author="Boris Lamotte d'Incamps" w:date="2025-05-13T13:28:00Z">
+              <w:r>
+                <w:rPr>
+                  <w:rFonts w:asciiTheme="minorHAnsi" w:hAnsiTheme="minorHAnsi" w:cstheme="minorHAnsi"/>
+                  <w:iCs/>
+                  <w:color w:val="auto"/>
+                  <w:sz w:val="20"/>
+                  <w:szCs w:val="20"/>
+                </w:rPr>
+                <w:delText xml:space="preserve">plus d’énergie et de </w:delText>
+              </w:r>
+            </w:del>
+            <w:ins w:id="78" w:author="Boris Lamotte d'Incamps" w:date="2025-05-13T13:28:00Z">
+              <w:r>
+                <w:rPr>
+                  <w:rFonts w:asciiTheme="minorHAnsi" w:hAnsiTheme="minorHAnsi" w:cstheme="minorHAnsi"/>
+                  <w:iCs/>
+                  <w:color w:val="auto"/>
+                  <w:sz w:val="20"/>
+                  <w:szCs w:val="20"/>
+                </w:rPr>
+                <w:t xml:space="preserve">leur </w:t>
+              </w:r>
+            </w:ins>
+            <w:r>
+              <w:rPr>
+                <w:rFonts w:asciiTheme="minorHAnsi" w:hAnsiTheme="minorHAnsi" w:cstheme="minorHAnsi"/>
+                <w:iCs/>
+                <w:color w:val="auto"/>
+                <w:sz w:val="20"/>
+                <w:szCs w:val="20"/>
+              </w:rPr>
+              <w:t xml:space="preserve">temps à </w:t>
+            </w:r>
+            <w:del w:id="79" w:author="Boris Lamotte d'Incamps" w:date="2025-05-13T13:28:00Z">
+              <w:r>
+                <w:rPr>
+                  <w:rFonts w:asciiTheme="minorHAnsi" w:hAnsiTheme="minorHAnsi" w:cstheme="minorHAnsi"/>
+                  <w:iCs/>
+                  <w:color w:val="auto"/>
+                  <w:sz w:val="20"/>
+                  <w:szCs w:val="20"/>
+                </w:rPr>
+                <w:delText xml:space="preserve">son </w:delText>
+              </w:r>
+            </w:del>
+            <w:ins w:id="80" w:author="Boris Lamotte d'Incamps" w:date="2025-05-13T13:28:00Z">
+              <w:r>
+                <w:rPr>
+                  <w:rFonts w:asciiTheme="minorHAnsi" w:hAnsiTheme="minorHAnsi" w:cstheme="minorHAnsi"/>
+                  <w:iCs/>
+                  <w:color w:val="auto"/>
+                  <w:sz w:val="20"/>
+                  <w:szCs w:val="20"/>
+                </w:rPr>
+                <w:t>suivre l’activité des animaux</w:t>
+              </w:r>
+            </w:ins>
+            <w:del w:id="81" w:author="Boris Lamotte d'Incamps" w:date="2025-05-13T13:28:00Z">
+              <w:r>
+                <w:rPr>
+                  <w:rFonts w:asciiTheme="minorHAnsi" w:hAnsiTheme="minorHAnsi" w:cstheme="minorHAnsi"/>
+                  <w:iCs/>
+                  <w:color w:val="auto"/>
+                  <w:sz w:val="20"/>
+                  <w:szCs w:val="20"/>
+                </w:rPr>
+                <w:delText>domaine d’expérimentation</w:delText>
+              </w:r>
+            </w:del>
+            <w:r>
+              <w:rPr>
+                <w:rFonts w:asciiTheme="minorHAnsi" w:hAnsiTheme="minorHAnsi" w:cstheme="minorHAnsi"/>
+                <w:iCs/>
+                <w:color w:val="auto"/>
+                <w:sz w:val="20"/>
+                <w:szCs w:val="20"/>
+              </w:rPr>
+              <w:t xml:space="preserve">, et </w:t>
+            </w:r>
+            <w:del w:id="82" w:author="Boris Lamotte d'Incamps" w:date="2025-05-13T13:28:00Z">
+              <w:r>
+                <w:rPr>
+                  <w:rFonts w:asciiTheme="minorHAnsi" w:hAnsiTheme="minorHAnsi" w:cstheme="minorHAnsi"/>
+                  <w:iCs/>
+                  <w:color w:val="auto"/>
+                  <w:sz w:val="20"/>
+                  <w:szCs w:val="20"/>
+                </w:rPr>
+                <w:delText>moins</w:delText>
+              </w:r>
+              <w:r>
+                <w:rPr>
+                  <w:rFonts w:asciiTheme="minorHAnsi" w:hAnsiTheme="minorHAnsi" w:cstheme="minorHAnsi"/>
+                  <w:iCs/>
+                  <w:color w:val="auto"/>
+                  <w:sz w:val="20"/>
+                  <w:szCs w:val="20"/>
+                </w:rPr>
+                <w:delText xml:space="preserve"> </w:delText>
+              </w:r>
+            </w:del>
+            <w:ins w:id="83" w:author="Boris Lamotte d'Incamps" w:date="2025-05-13T13:28:00Z">
+              <w:r>
+                <w:rPr>
+                  <w:rFonts w:asciiTheme="minorHAnsi" w:hAnsiTheme="minorHAnsi" w:cstheme="minorHAnsi"/>
+                  <w:iCs/>
+                  <w:color w:val="auto"/>
+                  <w:sz w:val="20"/>
+                  <w:szCs w:val="20"/>
+                </w:rPr>
+                <w:t xml:space="preserve">non </w:t>
+              </w:r>
+            </w:ins>
+            <w:r>
+              <w:rPr>
+                <w:rFonts w:asciiTheme="minorHAnsi" w:hAnsiTheme="minorHAnsi" w:cstheme="minorHAnsi"/>
+                <w:iCs/>
+                <w:color w:val="auto"/>
+                <w:sz w:val="20"/>
+                <w:szCs w:val="20"/>
+              </w:rPr>
+              <w:t xml:space="preserve">à la réalisation technique des enregistrements. Le fait que le système soit très économique, permettra </w:t>
+            </w:r>
+            <w:del w:id="84" w:author="Boris Lamotte d'Incamps" w:date="2025-05-13T13:28:00Z">
+              <w:r>
+                <w:rPr>
+                  <w:rFonts w:asciiTheme="minorHAnsi" w:hAnsiTheme="minorHAnsi" w:cstheme="minorHAnsi"/>
+                  <w:iCs/>
+                  <w:color w:val="auto"/>
+                  <w:sz w:val="20"/>
+                  <w:szCs w:val="20"/>
+                </w:rPr>
+                <w:delText xml:space="preserve">à ce même chercheur </w:delText>
+              </w:r>
+            </w:del>
+            <w:r>
+              <w:rPr>
+                <w:rFonts w:asciiTheme="minorHAnsi" w:hAnsiTheme="minorHAnsi" w:cstheme="minorHAnsi"/>
+                <w:iCs/>
+                <w:color w:val="auto"/>
+                <w:sz w:val="20"/>
+                <w:szCs w:val="20"/>
+              </w:rPr>
+              <w:t xml:space="preserve">de déployer le système à grande échelle pour un moindre budget, ce qui peut être un facteur d’accélération de </w:t>
+            </w:r>
+            <w:del w:id="85" w:author="Boris Lamotte d'Incamps" w:date="2025-05-13T13:28:00Z">
+              <w:r>
+                <w:rPr>
+                  <w:rFonts w:asciiTheme="minorHAnsi" w:hAnsiTheme="minorHAnsi" w:cstheme="minorHAnsi"/>
+                  <w:iCs/>
+                  <w:color w:val="auto"/>
+                  <w:sz w:val="20"/>
+                  <w:szCs w:val="20"/>
+                </w:rPr>
+                <w:delText>son étude</w:delText>
+              </w:r>
+            </w:del>
+            <w:ins w:id="86" w:author="Boris Lamotte d'Incamps" w:date="2025-05-13T13:28:00Z">
+              <w:r>
+                <w:rPr>
+                  <w:rFonts w:asciiTheme="minorHAnsi" w:hAnsiTheme="minorHAnsi" w:cstheme="minorHAnsi"/>
+                  <w:iCs/>
+                  <w:color w:val="auto"/>
+                  <w:sz w:val="20"/>
+                  <w:szCs w:val="20"/>
+                </w:rPr>
+                <w:t>la mise en place du d</w:t>
+              </w:r>
+            </w:ins>
+            <w:ins w:id="87" w:author="Boris Lamotte d'Incamps" w:date="2025-05-13T13:29:00Z">
+              <w:r>
+                <w:rPr>
+                  <w:rFonts w:asciiTheme="minorHAnsi" w:hAnsiTheme="minorHAnsi" w:cstheme="minorHAnsi"/>
+                  <w:iCs/>
+                  <w:color w:val="auto"/>
+                  <w:sz w:val="20"/>
+                  <w:szCs w:val="20"/>
+                </w:rPr>
+                <w:t>ispositif</w:t>
+              </w:r>
+            </w:ins>
+            <w:r>
+              <w:rPr>
+                <w:rFonts w:asciiTheme="minorHAnsi" w:hAnsiTheme="minorHAnsi" w:cstheme="minorHAnsi"/>
+                <w:iCs/>
+                <w:color w:val="auto"/>
+                <w:sz w:val="20"/>
+                <w:szCs w:val="20"/>
+              </w:rPr>
+              <w:t>.</w:t>
             </w:r>
           </w:p>
           <w:p>
@@ -4371,14 +5807,21 @@
                 <w:rFonts w:asciiTheme="minorHAnsi" w:hAnsiTheme="minorHAnsi" w:cstheme="minorHAnsi"/>
                 <w:color w:val="auto"/>
               </w:rPr>
-            </w:pPr>
-            <w:r>
-              <w:rPr>
-                <w:rFonts w:asciiTheme="minorHAnsi" w:hAnsiTheme="minorHAnsi" w:cstheme="minorHAnsi"/>
-                <w:color w:val="auto"/>
-              </w:rPr>
-              <w:t xml:space="preserve">  </w:t>
-            </w:r>
+              <w:pPrChange w:id="88" w:author="Boris Lamotte d'Incamps" w:date="2025-05-13T13:29:00Z">
+                <w:pPr>
+                  <w:pStyle w:val="Default"/>
+                </w:pPr>
+              </w:pPrChange>
+            </w:pPr>
+            <w:del w:id="89" w:author="Boris Lamotte d'Incamps" w:date="2025-05-13T13:29:00Z">
+              <w:r>
+                <w:rPr>
+                  <w:rFonts w:asciiTheme="minorHAnsi" w:hAnsiTheme="minorHAnsi" w:cstheme="minorHAnsi"/>
+                  <w:color w:val="auto"/>
+                </w:rPr>
+                <w:delText xml:space="preserve">  </w:delText>
+              </w:r>
+            </w:del>
           </w:p>
         </w:tc>
       </w:tr>
@@ -4494,11 +5937,17 @@
             <w:pPr>
               <w:pStyle w:val="Default"/>
               <w:rPr>
+                <w:del w:id="90" w:author="Boris Lamotte d'Incamps" w:date="2025-05-13T13:29:00Z"/>
                 <w:rFonts w:asciiTheme="minorHAnsi" w:hAnsiTheme="minorHAnsi" w:cstheme="minorHAnsi"/>
                 <w:color w:val="auto"/>
                 <w:sz w:val="20"/>
                 <w:szCs w:val="20"/>
               </w:rPr>
+              <w:pPrChange w:id="91" w:author="Boris Lamotte d'Incamps" w:date="2025-05-13T13:29:00Z">
+                <w:pPr>
+                  <w:pStyle w:val="Default"/>
+                </w:pPr>
+              </w:pPrChange>
             </w:pPr>
             <w:r>
               <w:rPr>
@@ -4507,9 +5956,70 @@
                 <w:sz w:val="20"/>
                 <w:szCs w:val="20"/>
               </w:rPr>
-              <w:t xml:space="preserve">Dans un tel contexte, qui est vastement applicable dans de très nombreux laboratoires, le </w:t>
-            </w:r>
+              <w:t>Dans un tel contexte, qui est vastement applicable dans de très nombreux laboratoires, le sys</w:t>
+            </w:r>
+            <w:ins w:id="92" w:author="Boris Lamotte d'Incamps" w:date="2025-05-13T13:29:00Z">
+              <w:r>
+                <w:rPr>
+                  <w:rFonts w:asciiTheme="minorHAnsi" w:hAnsiTheme="minorHAnsi" w:cstheme="minorHAnsi"/>
+                  <w:color w:val="auto"/>
+                  <w:sz w:val="20"/>
+                  <w:szCs w:val="20"/>
+                </w:rPr>
+                <w:t>t</w:t>
+              </w:r>
+            </w:ins>
+            <w:r>
+              <w:rPr>
+                <w:rFonts w:asciiTheme="minorHAnsi" w:hAnsiTheme="minorHAnsi" w:cstheme="minorHAnsi"/>
+                <w:color w:val="auto"/>
+                <w:sz w:val="20"/>
+                <w:szCs w:val="20"/>
+              </w:rPr>
+              <w:t xml:space="preserve">ème </w:t>
+            </w:r>
+            <w:del w:id="93" w:author="Boris Lamotte d'Incamps" w:date="2025-05-13T13:29:00Z">
+              <w:r>
+                <w:rPr>
+                  <w:rFonts w:asciiTheme="minorHAnsi" w:hAnsiTheme="minorHAnsi" w:cstheme="minorHAnsi"/>
+                  <w:color w:val="auto"/>
+                  <w:sz w:val="20"/>
+                  <w:szCs w:val="20"/>
+                </w:rPr>
+                <w:delText xml:space="preserve">Actimetre </w:delText>
+              </w:r>
+            </w:del>
             <w:proofErr w:type="spellStart"/>
+            <w:ins w:id="94" w:author="Boris Lamotte d'Incamps" w:date="2025-05-13T13:29:00Z">
+              <w:r>
+                <w:rPr>
+                  <w:rFonts w:asciiTheme="minorHAnsi" w:hAnsiTheme="minorHAnsi" w:cstheme="minorHAnsi"/>
+                  <w:color w:val="auto"/>
+                  <w:sz w:val="20"/>
+                  <w:szCs w:val="20"/>
+                </w:rPr>
+                <w:t>Acti</w:t>
+              </w:r>
+              <w:r>
+                <w:rPr>
+                  <w:rFonts w:asciiTheme="minorHAnsi" w:hAnsiTheme="minorHAnsi" w:cstheme="minorHAnsi"/>
+                  <w:color w:val="auto"/>
+                  <w:sz w:val="20"/>
+                  <w:szCs w:val="20"/>
+                </w:rPr>
+                <w:t>Mouse</w:t>
+              </w:r>
+              <w:proofErr w:type="spellEnd"/>
+              <w:r>
+                <w:rPr>
+                  <w:rFonts w:asciiTheme="minorHAnsi" w:hAnsiTheme="minorHAnsi" w:cstheme="minorHAnsi"/>
+                  <w:color w:val="auto"/>
+                  <w:sz w:val="20"/>
+                  <w:szCs w:val="20"/>
+                </w:rPr>
+                <w:t xml:space="preserve"> </w:t>
+              </w:r>
+            </w:ins>
             <w:r>
               <w:rPr>
                 <w:rFonts w:asciiTheme="minorHAnsi" w:hAnsiTheme="minorHAnsi" w:cstheme="minorHAnsi"/>
@@ -4517,9 +6027,8 @@
                 <w:sz w:val="20"/>
                 <w:szCs w:val="20"/>
               </w:rPr>
-              <w:t>sysème</w:t>
-            </w:r>
-            <w:proofErr w:type="spellEnd"/>
+              <w:t xml:space="preserve">fournit une </w:t>
+            </w:r>
             <w:r>
               <w:rPr>
                 <w:rFonts w:asciiTheme="minorHAnsi" w:hAnsiTheme="minorHAnsi" w:cstheme="minorHAnsi"/>
@@ -4527,9 +6036,8 @@
                 <w:sz w:val="20"/>
                 <w:szCs w:val="20"/>
               </w:rPr>
-              <w:t xml:space="preserve"> </w:t>
-            </w:r>
-            <w:proofErr w:type="spellStart"/>
+              <w:t xml:space="preserve">solution </w:t>
+            </w:r>
             <w:r>
               <w:rPr>
                 <w:rFonts w:asciiTheme="minorHAnsi" w:hAnsiTheme="minorHAnsi" w:cstheme="minorHAnsi"/>
@@ -4537,53 +6045,21 @@
                 <w:sz w:val="20"/>
                 <w:szCs w:val="20"/>
               </w:rPr>
-              <w:t>Actimetre</w:t>
-            </w:r>
-            <w:proofErr w:type="spellEnd"/>
-            <w:r>
+              <w:t>performante, fiable, économique et facile à utiliser.</w:t>
+            </w:r>
+          </w:p>
+          <w:p>
+            <w:pPr>
+              <w:pStyle w:val="Default"/>
               <w:rPr>
                 <w:rFonts w:asciiTheme="minorHAnsi" w:hAnsiTheme="minorHAnsi" w:cstheme="minorHAnsi"/>
                 <w:color w:val="auto"/>
-                <w:sz w:val="20"/>
-                <w:szCs w:val="20"/>
-              </w:rPr>
-              <w:t xml:space="preserve"> </w:t>
-            </w:r>
-            <w:r>
-              <w:rPr>
-                <w:rFonts w:asciiTheme="minorHAnsi" w:hAnsiTheme="minorHAnsi" w:cstheme="minorHAnsi"/>
-                <w:color w:val="auto"/>
-                <w:sz w:val="20"/>
-                <w:szCs w:val="20"/>
-              </w:rPr>
-              <w:t xml:space="preserve">fournit une </w:t>
-            </w:r>
-            <w:r>
-              <w:rPr>
-                <w:rFonts w:asciiTheme="minorHAnsi" w:hAnsiTheme="minorHAnsi" w:cstheme="minorHAnsi"/>
-                <w:color w:val="auto"/>
-                <w:sz w:val="20"/>
-                <w:szCs w:val="20"/>
-              </w:rPr>
-              <w:t xml:space="preserve">solution </w:t>
-            </w:r>
-            <w:r>
-              <w:rPr>
-                <w:rFonts w:asciiTheme="minorHAnsi" w:hAnsiTheme="minorHAnsi" w:cstheme="minorHAnsi"/>
-                <w:color w:val="auto"/>
-                <w:sz w:val="20"/>
-                <w:szCs w:val="20"/>
-              </w:rPr>
-              <w:t>performante, fiable, économique et facile à utiliser.</w:t>
-            </w:r>
-          </w:p>
-          <w:p>
-            <w:pPr>
-              <w:pStyle w:val="Default"/>
-              <w:rPr>
-                <w:rFonts w:asciiTheme="minorHAnsi" w:hAnsiTheme="minorHAnsi" w:cstheme="minorHAnsi"/>
-                <w:color w:val="auto"/>
-              </w:rPr>
+              </w:rPr>
+              <w:pPrChange w:id="95" w:author="Boris Lamotte d'Incamps" w:date="2025-05-13T13:29:00Z">
+                <w:pPr>
+                  <w:pStyle w:val="Default"/>
+                </w:pPr>
+              </w:pPrChange>
             </w:pPr>
           </w:p>
         </w:tc>
@@ -4968,7 +6444,7 @@
           </w:tcPr>
           <w:p>
             <w:pPr>
-              <w:pStyle w:val="1"/>
+              <w:pStyle w:val="Titre1"/>
               <w:rPr>
                 <w:color w:val="FFFFFF"/>
               </w:rPr>
@@ -4979,11 +6455,11 @@
             <w:r>
               <w:br w:type="page"/>
             </w:r>
-            <w:bookmarkStart w:id="4" w:name="_Toc190778062"/>
+            <w:bookmarkStart w:id="96" w:name="_Toc190778062"/>
             <w:r>
               <w:t>III. Composition de l’œuvre et dépendances</w:t>
             </w:r>
-            <w:bookmarkEnd w:id="4"/>
+            <w:bookmarkEnd w:id="96"/>
           </w:p>
         </w:tc>
       </w:tr>
@@ -5075,7 +6551,7 @@
     </w:p>
     <w:p>
       <w:pPr>
-        <w:pStyle w:val="a5"/>
+        <w:pStyle w:val="Paragraphedeliste"/>
         <w:numPr>
           <w:ilvl w:val="0"/>
           <w:numId w:val="21"/>
@@ -5142,7 +6618,7 @@
     </w:p>
     <w:tbl>
       <w:tblPr>
-        <w:tblStyle w:val="a4"/>
+        <w:tblStyle w:val="Grilledutableau"/>
         <w:tblW w:w="0" w:type="auto"/>
         <w:tblLook w:val="04A0" w:firstRow="1" w:lastRow="0" w:firstColumn="1" w:lastColumn="0" w:noHBand="0" w:noVBand="1"/>
       </w:tblPr>
@@ -5517,7 +6993,7 @@
     </w:p>
     <w:tbl>
       <w:tblPr>
-        <w:tblStyle w:val="a4"/>
+        <w:tblStyle w:val="Grilledutableau"/>
         <w:tblW w:w="0" w:type="auto"/>
         <w:tblLook w:val="04A0" w:firstRow="1" w:lastRow="0" w:firstColumn="1" w:lastColumn="0" w:noHBand="0" w:noVBand="1"/>
       </w:tblPr>
@@ -6198,7 +7674,7 @@
     </w:p>
     <w:tbl>
       <w:tblPr>
-        <w:tblStyle w:val="a4"/>
+        <w:tblStyle w:val="Grilledutableau"/>
         <w:tblW w:w="0" w:type="auto"/>
         <w:tblLook w:val="04A0" w:firstRow="1" w:lastRow="0" w:firstColumn="1" w:lastColumn="0" w:noHBand="0" w:noVBand="1"/>
       </w:tblPr>
@@ -6658,7 +8134,7 @@
           <w:color w:val="000000" w:themeColor="text1"/>
         </w:rPr>
       </w:pPr>
-      <w:bookmarkStart w:id="5" w:name="_Hlk124347757"/>
+      <w:bookmarkStart w:id="97" w:name="_Hlk124347757"/>
       <w:r>
         <w:rPr>
           <w:rFonts w:asciiTheme="minorHAnsi" w:hAnsiTheme="minorHAnsi" w:cstheme="minorHAnsi"/>
@@ -6669,7 +8145,7 @@
     </w:p>
     <w:p>
       <w:pPr>
-        <w:pStyle w:val="a5"/>
+        <w:pStyle w:val="Paragraphedeliste"/>
         <w:numPr>
           <w:ilvl w:val="0"/>
           <w:numId w:val="18"/>
@@ -6775,7 +8251,7 @@
           <w:color w:val="000000" w:themeColor="text1"/>
         </w:rPr>
       </w:pPr>
-      <w:bookmarkStart w:id="6" w:name="_Hlk124324175"/>
+      <w:bookmarkStart w:id="98" w:name="_Hlk124324175"/>
     </w:p>
     <w:p>
       <w:pPr>
@@ -6785,7 +8261,7 @@
           <w:color w:val="000000" w:themeColor="text1"/>
         </w:rPr>
       </w:pPr>
-      <w:bookmarkStart w:id="7" w:name="_Hlk124346993"/>
+      <w:bookmarkStart w:id="99" w:name="_Hlk124346993"/>
       <w:r>
         <w:rPr>
           <w:rFonts w:asciiTheme="minorHAnsi" w:hAnsiTheme="minorHAnsi" w:cstheme="minorHAnsi"/>
@@ -6850,7 +8326,7 @@
     </w:p>
     <w:p>
       <w:pPr>
-        <w:pStyle w:val="a5"/>
+        <w:pStyle w:val="Paragraphedeliste"/>
         <w:numPr>
           <w:ilvl w:val="0"/>
           <w:numId w:val="19"/>
@@ -6888,7 +8364,7 @@
     </w:p>
     <w:p>
       <w:pPr>
-        <w:pStyle w:val="a5"/>
+        <w:pStyle w:val="Paragraphedeliste"/>
         <w:numPr>
           <w:ilvl w:val="0"/>
           <w:numId w:val="19"/>
@@ -6926,7 +8402,7 @@
     </w:p>
     <w:p>
       <w:pPr>
-        <w:pStyle w:val="a5"/>
+        <w:pStyle w:val="Paragraphedeliste"/>
         <w:numPr>
           <w:ilvl w:val="0"/>
           <w:numId w:val="19"/>
@@ -6980,7 +8456,7 @@
     </w:p>
     <w:p>
       <w:pPr>
-        <w:pStyle w:val="a5"/>
+        <w:pStyle w:val="Paragraphedeliste"/>
         <w:contextualSpacing w:val="0"/>
         <w:jc w:val="both"/>
         <w:rPr>
@@ -6989,8 +8465,8 @@
         </w:rPr>
       </w:pPr>
     </w:p>
-    <w:bookmarkEnd w:id="6"/>
-    <w:bookmarkEnd w:id="7"/>
+    <w:bookmarkEnd w:id="98"/>
+    <w:bookmarkEnd w:id="99"/>
     <w:p>
       <w:pPr>
         <w:rPr>
@@ -7097,7 +8573,7 @@
         <w:t>: le code source, le code objet/exécutable, l’organigramme et le matériel de conception préparatoire (l’ensemble des travaux de conception aboutissant au développement du programme à condition qu’il soit assez précis pour aboutir au programme)</w:t>
       </w:r>
     </w:p>
-    <w:bookmarkEnd w:id="5"/>
+    <w:bookmarkEnd w:id="97"/>
     <w:p>
       <w:pPr>
         <w:rPr>
@@ -7150,7 +8626,7 @@
           </w:tcPr>
           <w:p>
             <w:pPr>
-              <w:pStyle w:val="1"/>
+              <w:pStyle w:val="Titre1"/>
               <w:rPr>
                 <w:color w:val="FFFFFF"/>
               </w:rPr>
@@ -7161,7 +8637,7 @@
             <w:r>
               <w:br w:type="page"/>
             </w:r>
-            <w:bookmarkStart w:id="8" w:name="_Toc190778063"/>
+            <w:bookmarkStart w:id="100" w:name="_Toc190778063"/>
             <w:r>
               <w:t>I</w:t>
             </w:r>
@@ -7180,7 +8656,7 @@
             <w:r>
               <w:t>œuvre</w:t>
             </w:r>
-            <w:bookmarkEnd w:id="8"/>
+            <w:bookmarkEnd w:id="100"/>
           </w:p>
         </w:tc>
       </w:tr>
@@ -7900,7 +9376,7 @@
           </w:tcPr>
           <w:p>
             <w:pPr>
-              <w:pStyle w:val="1"/>
+              <w:pStyle w:val="Titre1"/>
               <w:rPr>
                 <w:color w:val="FFFFFF"/>
               </w:rPr>
@@ -7912,7 +9388,7 @@
             <w:r>
               <w:br w:type="page"/>
             </w:r>
-            <w:bookmarkStart w:id="9" w:name="_Toc190778064"/>
+            <w:bookmarkStart w:id="101" w:name="_Toc190778064"/>
             <w:r>
               <w:t>V</w:t>
             </w:r>
@@ -7925,7 +9401,7 @@
             <w:r>
               <w:t>tat d’avancement</w:t>
             </w:r>
-            <w:bookmarkEnd w:id="9"/>
+            <w:bookmarkEnd w:id="101"/>
           </w:p>
         </w:tc>
       </w:tr>
@@ -8221,7 +9697,29 @@
                 <w:sz w:val="20"/>
                 <w:szCs w:val="20"/>
               </w:rPr>
-              <w:t>Le système est actuellement en exploitation continue dans l’unité SPPIN.</w:t>
+              <w:t>Le système est actuellement en exploitation continue dans l’unité SPPIN</w:t>
+            </w:r>
+            <w:ins w:id="102" w:author="Boris Lamotte d'Incamps" w:date="2025-05-13T16:40:00Z">
+              <w:r>
+                <w:rPr>
+                  <w:rFonts w:asciiTheme="minorHAnsi" w:hAnsiTheme="minorHAnsi" w:cstheme="minorHAnsi"/>
+                  <w:iCs/>
+                  <w:color w:val="auto"/>
+                  <w:sz w:val="20"/>
+                  <w:szCs w:val="20"/>
+                </w:rPr>
+                <w:t>, CNRS UMR 8003</w:t>
+              </w:r>
+            </w:ins>
+            <w:r>
+              <w:rPr>
+                <w:rFonts w:asciiTheme="minorHAnsi" w:hAnsiTheme="minorHAnsi" w:cstheme="minorHAnsi"/>
+                <w:iCs/>
+                <w:color w:val="auto"/>
+                <w:sz w:val="20"/>
+                <w:szCs w:val="20"/>
+              </w:rPr>
+              <w:t>.</w:t>
             </w:r>
           </w:p>
           <w:p>
@@ -9382,7 +10880,7 @@
           </w:ffData>
         </w:fldChar>
       </w:r>
-      <w:bookmarkStart w:id="10" w:name="CaseACocher16"/>
+      <w:bookmarkStart w:id="103" w:name="CaseACocher16"/>
       <w:r>
         <w:rPr>
           <w:rFonts w:asciiTheme="minorHAnsi" w:hAnsiTheme="minorHAnsi" w:cstheme="minorHAnsi"/>
@@ -9406,7 +10904,7 @@
         </w:rPr>
         <w:fldChar w:fldCharType="end"/>
       </w:r>
-      <w:bookmarkEnd w:id="10"/>
+      <w:bookmarkEnd w:id="103"/>
       <w:r>
         <w:rPr>
           <w:rFonts w:asciiTheme="minorHAnsi" w:hAnsiTheme="minorHAnsi" w:cstheme="minorHAnsi"/>
@@ -9881,7 +11379,7 @@
           </w:ffData>
         </w:fldChar>
       </w:r>
-      <w:bookmarkStart w:id="11" w:name="Texte428"/>
+      <w:bookmarkStart w:id="104" w:name="Texte428"/>
       <w:r>
         <w:rPr>
           <w:rFonts w:asciiTheme="minorHAnsi" w:hAnsiTheme="minorHAnsi" w:cstheme="minorHAnsi"/>
@@ -9940,7 +11438,7 @@
         </w:rPr>
         <w:fldChar w:fldCharType="end"/>
       </w:r>
-      <w:bookmarkEnd w:id="11"/>
+      <w:bookmarkEnd w:id="104"/>
     </w:p>
     <w:p>
       <w:pPr>
@@ -9959,6 +11457,51 @@
           <w:color w:val="auto"/>
         </w:rPr>
       </w:pPr>
+      <w:ins w:id="105" w:author="Boris Lamotte d'Incamps" w:date="2025-05-13T16:41:00Z">
+        <w:r>
+          <w:rPr>
+            <w:rFonts w:asciiTheme="minorHAnsi" w:hAnsiTheme="minorHAnsi" w:cstheme="minorHAnsi"/>
+            <w:color w:val="auto"/>
+          </w:rPr>
+          <w:t>Aucune étude de marché n’a été faite, le produit pourrait intéresser des gestionnaires d’animalerie pour surveiller l</w:t>
+        </w:r>
+      </w:ins>
+      <w:ins w:id="106" w:author="Boris Lamotte d'Incamps" w:date="2025-05-13T16:42:00Z">
+        <w:r>
+          <w:rPr>
+            <w:rFonts w:asciiTheme="minorHAnsi" w:hAnsiTheme="minorHAnsi" w:cstheme="minorHAnsi"/>
+            <w:color w:val="auto"/>
+          </w:rPr>
+          <w:t xml:space="preserve">’état des colonies. Un travail important d’analyse et de mise en forme du produit </w:t>
+        </w:r>
+      </w:ins>
+      <w:ins w:id="107" w:author="Boris Lamotte d'Incamps" w:date="2025-05-13T16:43:00Z">
+        <w:r>
+          <w:rPr>
+            <w:rFonts w:asciiTheme="minorHAnsi" w:hAnsiTheme="minorHAnsi" w:cstheme="minorHAnsi"/>
+            <w:color w:val="auto"/>
+          </w:rPr>
+          <w:t xml:space="preserve">(notamment logiciel) </w:t>
+        </w:r>
+      </w:ins>
+      <w:ins w:id="108" w:author="Boris Lamotte d'Incamps" w:date="2025-05-13T16:42:00Z">
+        <w:r>
+          <w:rPr>
+            <w:rFonts w:asciiTheme="minorHAnsi" w:hAnsiTheme="minorHAnsi" w:cstheme="minorHAnsi"/>
+            <w:color w:val="auto"/>
+          </w:rPr>
+          <w:t>est toutefois nécessaire pour passer du prototype « recherche » à un prototype « </w:t>
+        </w:r>
+      </w:ins>
+      <w:ins w:id="109" w:author="Boris Lamotte d'Incamps" w:date="2025-05-13T16:43:00Z">
+        <w:r>
+          <w:rPr>
+            <w:rFonts w:asciiTheme="minorHAnsi" w:hAnsiTheme="minorHAnsi" w:cstheme="minorHAnsi"/>
+            <w:color w:val="auto"/>
+          </w:rPr>
+          <w:t>gestion d’animalerie »</w:t>
+        </w:r>
+      </w:ins>
     </w:p>
     <w:p>
       <w:pPr>
@@ -10140,7 +11683,7 @@
           </w:ffData>
         </w:fldChar>
       </w:r>
-      <w:bookmarkStart w:id="12" w:name="CaseACocher85"/>
+      <w:bookmarkStart w:id="110" w:name="CaseACocher85"/>
       <w:r>
         <w:rPr>
           <w:rFonts w:asciiTheme="minorHAnsi" w:hAnsiTheme="minorHAnsi" w:cstheme="minorHAnsi"/>
@@ -10164,7 +11707,7 @@
         </w:rPr>
         <w:fldChar w:fldCharType="end"/>
       </w:r>
-      <w:bookmarkEnd w:id="12"/>
+      <w:bookmarkEnd w:id="110"/>
       <w:r>
         <w:rPr>
           <w:rFonts w:asciiTheme="minorHAnsi" w:hAnsiTheme="minorHAnsi" w:cstheme="minorHAnsi"/>
@@ -11184,9 +12727,10 @@
         <w:rPr>
           <w:rFonts w:asciiTheme="minorHAnsi" w:hAnsiTheme="minorHAnsi" w:cstheme="minorHAnsi"/>
         </w:rPr>
+        <w:lastRenderedPageBreak/>
         <w:fldChar w:fldCharType="begin">
           <w:ffData>
-            <w:name w:val="CaseACocher84"/>
+            <w:name w:val=""/>
             <w:enabled/>
             <w:calcOnExit w:val="0"/>
             <w:checkBox>
@@ -11202,11 +12746,13 @@
         </w:rPr>
         <w:instrText xml:space="preserve"> FORMCHECKBOX </w:instrText>
       </w:r>
-      <w:r>
-        <w:rPr>
-          <w:rFonts w:asciiTheme="minorHAnsi" w:hAnsiTheme="minorHAnsi" w:cstheme="minorHAnsi"/>
-        </w:rPr>
-      </w:r>
+      <w:ins w:id="111" w:author="Boris Lamotte d'Incamps" w:date="2025-05-13T16:44:00Z">
+        <w:r>
+          <w:rPr>
+            <w:rFonts w:asciiTheme="minorHAnsi" w:hAnsiTheme="minorHAnsi" w:cstheme="minorHAnsi"/>
+          </w:rPr>
+        </w:r>
+      </w:ins>
       <w:r>
         <w:rPr>
           <w:rFonts w:asciiTheme="minorHAnsi" w:hAnsiTheme="minorHAnsi" w:cstheme="minorHAnsi"/>
@@ -11339,7 +12885,6 @@
         <w:rPr>
           <w:rFonts w:asciiTheme="minorHAnsi" w:hAnsiTheme="minorHAnsi" w:cstheme="minorHAnsi"/>
         </w:rPr>
-        <w:lastRenderedPageBreak/>
         <w:t>Si oui</w:t>
       </w:r>
       <w:r>
@@ -11450,7 +12995,7 @@
           </w:tcPr>
           <w:p>
             <w:pPr>
-              <w:pStyle w:val="1"/>
+              <w:pStyle w:val="Titre1"/>
               <w:rPr>
                 <w:color w:val="FFFFFF"/>
               </w:rPr>
@@ -11461,7 +13006,7 @@
             <w:r>
               <w:br w:type="page"/>
             </w:r>
-            <w:bookmarkStart w:id="13" w:name="_Toc190778065"/>
+            <w:bookmarkStart w:id="112" w:name="_Toc190778065"/>
             <w:r>
               <w:t>V</w:t>
             </w:r>
@@ -11480,7 +13025,7 @@
             <w:r>
               <w:t>chercheurs et service de valorisation)</w:t>
             </w:r>
-            <w:bookmarkEnd w:id="13"/>
+            <w:bookmarkEnd w:id="112"/>
           </w:p>
         </w:tc>
       </w:tr>
@@ -12110,7 +13655,7 @@
           </w:ffData>
         </w:fldChar>
       </w:r>
-      <w:bookmarkStart w:id="14" w:name="CaseACocher84"/>
+      <w:bookmarkStart w:id="113" w:name="CaseACocher84"/>
       <w:r>
         <w:rPr>
           <w:rFonts w:asciiTheme="minorHAnsi" w:hAnsiTheme="minorHAnsi" w:cstheme="minorHAnsi"/>
@@ -12134,7 +13679,7 @@
         </w:rPr>
         <w:fldChar w:fldCharType="end"/>
       </w:r>
-      <w:bookmarkEnd w:id="14"/>
+      <w:bookmarkEnd w:id="113"/>
       <w:r>
         <w:rPr>
           <w:rFonts w:asciiTheme="minorHAnsi" w:hAnsiTheme="minorHAnsi" w:cstheme="minorHAnsi"/>
@@ -12352,7 +13897,7 @@
           </w:ffData>
         </w:fldChar>
       </w:r>
-      <w:bookmarkStart w:id="15" w:name="Texte493"/>
+      <w:bookmarkStart w:id="114" w:name="Texte493"/>
       <w:r>
         <w:rPr>
           <w:rFonts w:asciiTheme="minorHAnsi" w:hAnsiTheme="minorHAnsi" w:cstheme="minorHAnsi"/>
@@ -12383,7 +13928,7 @@
         </w:rPr>
         <w:fldChar w:fldCharType="end"/>
       </w:r>
-      <w:bookmarkEnd w:id="15"/>
+      <w:bookmarkEnd w:id="114"/>
     </w:p>
     <w:p>
       <w:pPr>
@@ -13596,7 +15141,7 @@
           </w:tcPr>
           <w:p>
             <w:pPr>
-              <w:pStyle w:val="1"/>
+              <w:pStyle w:val="Titre1"/>
               <w:rPr>
                 <w:color w:val="FFFFFF"/>
               </w:rPr>
@@ -13608,7 +15153,7 @@
             <w:r>
               <w:br w:type="page"/>
             </w:r>
-            <w:bookmarkStart w:id="16" w:name="_Toc190778066"/>
+            <w:bookmarkStart w:id="115" w:name="_Toc190778066"/>
             <w:r>
               <w:t>V</w:t>
             </w:r>
@@ -13627,7 +15172,7 @@
             <w:r>
               <w:t>es auteurs de l’</w:t>
             </w:r>
-            <w:bookmarkEnd w:id="16"/>
+            <w:bookmarkEnd w:id="115"/>
             <w:r>
               <w:t>œuvre</w:t>
             </w:r>
@@ -13757,7 +15302,7 @@
     </w:p>
     <w:p>
       <w:pPr>
-        <w:pStyle w:val="af3"/>
+        <w:pStyle w:val="NormalWeb"/>
         <w:jc w:val="both"/>
         <w:rPr>
           <w:rFonts w:asciiTheme="minorHAnsi" w:eastAsia="MS ??" w:hAnsiTheme="minorHAnsi" w:cstheme="minorBidi"/>
@@ -13942,7 +15487,7 @@
     </w:p>
     <w:p>
       <w:pPr>
-        <w:pStyle w:val="af3"/>
+        <w:pStyle w:val="NormalWeb"/>
         <w:jc w:val="both"/>
         <w:rPr>
           <w:rFonts w:asciiTheme="minorHAnsi" w:eastAsia="MS ??" w:hAnsiTheme="minorHAnsi" w:cstheme="minorBidi"/>
@@ -14113,13 +15658,13 @@
     </w:p>
     <w:p>
       <w:pPr>
-        <w:pStyle w:val="af3"/>
+        <w:pStyle w:val="NormalWeb"/>
         <w:jc w:val="both"/>
         <w:rPr>
           <w:rFonts w:asciiTheme="minorHAnsi" w:hAnsiTheme="minorHAnsi" w:cstheme="minorHAnsi"/>
         </w:rPr>
       </w:pPr>
-      <w:bookmarkStart w:id="17" w:name="_Hlk192685693"/>
+      <w:bookmarkStart w:id="116" w:name="_Hlk192685693"/>
       <w:r>
         <w:rPr>
           <w:rFonts w:asciiTheme="minorHAnsi" w:hAnsiTheme="minorHAnsi" w:cstheme="minorHAnsi"/>
@@ -14127,7 +15672,7 @@
         <w:t>En cas d’exploitation commerciale, chaque contributeur doit contacter directement son employeur, pour connaitre le versement d’une éventuelle rétribution financière. En effet, seul l’employeur est habilité à définir la politique de rétributions et à opérer une éventuelle rétribution au chercheur.</w:t>
       </w:r>
     </w:p>
-    <w:bookmarkEnd w:id="17"/>
+    <w:bookmarkEnd w:id="116"/>
     <w:p>
       <w:pPr>
         <w:jc w:val="both"/>
@@ -14182,7 +15727,7 @@
     </w:p>
     <w:tbl>
       <w:tblPr>
-        <w:tblStyle w:val="a4"/>
+        <w:tblStyle w:val="Grilledutableau"/>
         <w:tblW w:w="9663" w:type="dxa"/>
         <w:tblInd w:w="-35" w:type="dxa"/>
         <w:tblLook w:val="04A0" w:firstRow="1" w:lastRow="0" w:firstColumn="1" w:lastColumn="0" w:noHBand="0" w:noVBand="1"/>
@@ -14461,18 +16006,8 @@
                 <w:sz w:val="20"/>
                 <w:szCs w:val="20"/>
               </w:rPr>
-              <w:t>Boris Lamotte D’</w:t>
-            </w:r>
-            <w:proofErr w:type="spellStart"/>
-            <w:r>
-              <w:rPr>
-                <w:rFonts w:asciiTheme="minorHAnsi" w:hAnsiTheme="minorHAnsi" w:cstheme="minorHAnsi"/>
-                <w:sz w:val="20"/>
-                <w:szCs w:val="20"/>
-              </w:rPr>
-              <w:t>Incamps</w:t>
-            </w:r>
-            <w:proofErr w:type="spellEnd"/>
+              <w:t>Boris Lamotte D’Incamps</w:t>
+            </w:r>
           </w:p>
         </w:tc>
         <w:tc>
@@ -15195,27 +16730,7 @@
                 <w:sz w:val="20"/>
                 <w:szCs w:val="20"/>
               </w:rPr>
-              <w:t xml:space="preserve">Numéro de portable et adresse </w:t>
-            </w:r>
-            <w:proofErr w:type="gramStart"/>
-            <w:r>
-              <w:rPr>
-                <w:rFonts w:asciiTheme="minorHAnsi" w:hAnsiTheme="minorHAnsi" w:cstheme="minorHAnsi"/>
-                <w:bCs/>
-                <w:sz w:val="20"/>
-                <w:szCs w:val="20"/>
-              </w:rPr>
-              <w:t>email</w:t>
-            </w:r>
-            <w:proofErr w:type="gramEnd"/>
-            <w:r>
-              <w:rPr>
-                <w:rFonts w:asciiTheme="minorHAnsi" w:hAnsiTheme="minorHAnsi" w:cstheme="minorHAnsi"/>
-                <w:bCs/>
-                <w:sz w:val="20"/>
-                <w:szCs w:val="20"/>
-              </w:rPr>
-              <w:t xml:space="preserve"> pour signature électronique</w:t>
+              <w:t>Numéro de portable et adresse email pour signature électronique</w:t>
             </w:r>
           </w:p>
         </w:tc>
@@ -15961,7 +17476,7 @@
           <w:szCs w:val="20"/>
         </w:rPr>
       </w:pPr>
-      <w:bookmarkStart w:id="18" w:name="_Hlk72227548"/>
+      <w:bookmarkStart w:id="117" w:name="_Hlk72227548"/>
       <w:r>
         <w:rPr>
           <w:rFonts w:asciiTheme="minorHAnsi" w:hAnsiTheme="minorHAnsi" w:cstheme="minorBidi"/>
@@ -15982,7 +17497,7 @@
       <w:hyperlink r:id="rId18">
         <w:r>
           <w:rPr>
-            <w:rStyle w:val="a6"/>
+            <w:rStyle w:val="Lienhypertexte"/>
             <w:rFonts w:asciiTheme="minorHAnsi" w:hAnsiTheme="minorHAnsi" w:cstheme="minorBidi"/>
             <w:sz w:val="20"/>
             <w:szCs w:val="20"/>
@@ -16002,7 +17517,7 @@
       <w:hyperlink r:id="rId19">
         <w:r>
           <w:rPr>
-            <w:rStyle w:val="a6"/>
+            <w:rStyle w:val="Lienhypertexte"/>
             <w:rFonts w:asciiTheme="minorHAnsi" w:hAnsiTheme="minorHAnsi" w:cstheme="minorBidi"/>
             <w:sz w:val="20"/>
             <w:szCs w:val="20"/>
@@ -16037,8 +17552,8 @@
           <w:szCs w:val="20"/>
         </w:rPr>
       </w:pPr>
-      <w:bookmarkStart w:id="19" w:name="_Hlk125643445"/>
-      <w:bookmarkStart w:id="20" w:name="_Hlk125643534"/>
+      <w:bookmarkStart w:id="118" w:name="_Hlk125643445"/>
+      <w:bookmarkStart w:id="119" w:name="_Hlk125643534"/>
       <w:r>
         <w:rPr>
           <w:rFonts w:asciiTheme="minorHAnsi" w:hAnsiTheme="minorHAnsi" w:cstheme="minorBidi"/>
@@ -16048,8 +17563,8 @@
         <w:t>Ce tableau doit être rempli pour réaliser le règlement de copropriété qui permet de répartir les parts de propriété de l’invention entre les Universités et autres déposants.</w:t>
       </w:r>
     </w:p>
-    <w:bookmarkEnd w:id="19"/>
-    <w:bookmarkEnd w:id="20"/>
+    <w:bookmarkEnd w:id="118"/>
+    <w:bookmarkEnd w:id="119"/>
     <w:p>
       <w:pPr>
         <w:rPr>
@@ -16130,29 +17645,7 @@
                 <w:sz w:val="20"/>
                 <w:szCs w:val="20"/>
               </w:rPr>
-              <w:t xml:space="preserve"> employeurs des inventeurs </w:t>
-            </w:r>
-            <w:proofErr w:type="gramStart"/>
-            <w:r>
-              <w:rPr>
-                <w:rFonts w:asciiTheme="minorHAnsi" w:hAnsiTheme="minorHAnsi" w:cstheme="minorBidi"/>
-                <w:b/>
-                <w:bCs/>
-                <w:sz w:val="20"/>
-                <w:szCs w:val="20"/>
-              </w:rPr>
-              <w:t>et  cotutelles</w:t>
-            </w:r>
-            <w:proofErr w:type="gramEnd"/>
-            <w:r>
-              <w:rPr>
-                <w:rFonts w:asciiTheme="minorHAnsi" w:hAnsiTheme="minorHAnsi" w:cstheme="minorBidi"/>
-                <w:b/>
-                <w:bCs/>
-                <w:sz w:val="20"/>
-                <w:szCs w:val="20"/>
-              </w:rPr>
-              <w:t xml:space="preserve"> du laboratoire impliqué</w:t>
+              <w:t xml:space="preserve"> employeurs des inventeurs et  cotutelles du laboratoire impliqué</w:t>
             </w:r>
           </w:p>
           <w:p>
@@ -16241,7 +17734,7 @@
           </w:p>
         </w:tc>
       </w:tr>
-      <w:bookmarkEnd w:id="18"/>
+      <w:bookmarkEnd w:id="117"/>
     </w:tbl>
     <w:p>
       <w:pPr>
@@ -16731,7 +18224,7 @@
     </w:p>
     <w:tbl>
       <w:tblPr>
-        <w:tblStyle w:val="a4"/>
+        <w:tblStyle w:val="Grilledutableau"/>
         <w:tblW w:w="10087" w:type="dxa"/>
         <w:jc w:val="center"/>
         <w:tblBorders>
@@ -16837,7 +18330,7 @@
     </w:p>
     <w:tbl>
       <w:tblPr>
-        <w:tblStyle w:val="a4"/>
+        <w:tblStyle w:val="Grilledutableau"/>
         <w:tblW w:w="9889" w:type="dxa"/>
         <w:tblBorders>
           <w:left w:val="single" w:sz="2" w:space="0" w:color="auto"/>
@@ -16923,7 +18416,7 @@
                 </w:ffData>
               </w:fldChar>
             </w:r>
-            <w:bookmarkStart w:id="21" w:name="Texte1"/>
+            <w:bookmarkStart w:id="120" w:name="Texte1"/>
             <w:r>
               <w:rPr>
                 <w:rFonts w:asciiTheme="minorHAnsi" w:hAnsiTheme="minorHAnsi" w:cstheme="minorHAnsi"/>
@@ -16964,7 +18457,7 @@
               </w:rPr>
               <w:fldChar w:fldCharType="end"/>
             </w:r>
-            <w:bookmarkEnd w:id="21"/>
+            <w:bookmarkEnd w:id="120"/>
           </w:p>
           <w:p>
             <w:pPr>
@@ -17008,7 +18501,7 @@
                 </w:ffData>
               </w:fldChar>
             </w:r>
-            <w:bookmarkStart w:id="22" w:name="Texte3"/>
+            <w:bookmarkStart w:id="121" w:name="Texte3"/>
             <w:r>
               <w:rPr>
                 <w:rFonts w:asciiTheme="minorHAnsi" w:hAnsiTheme="minorHAnsi" w:cstheme="minorHAnsi"/>
@@ -17049,7 +18542,7 @@
               </w:rPr>
               <w:fldChar w:fldCharType="end"/>
             </w:r>
-            <w:bookmarkEnd w:id="22"/>
+            <w:bookmarkEnd w:id="121"/>
           </w:p>
           <w:p>
             <w:pPr>
@@ -17298,7 +18791,7 @@
     </w:tbl>
     <w:p>
       <w:pPr>
-        <w:pStyle w:val="af0"/>
+        <w:pStyle w:val="Retraitcorpsdetexte"/>
         <w:spacing w:before="0" w:after="0"/>
         <w:ind w:left="2693" w:right="113"/>
         <w:rPr>
@@ -17310,7 +18803,7 @@
     </w:p>
     <w:tbl>
       <w:tblPr>
-        <w:tblStyle w:val="a4"/>
+        <w:tblStyle w:val="Grilledutableau"/>
         <w:tblW w:w="9889" w:type="dxa"/>
         <w:tblBorders>
           <w:top w:val="single" w:sz="2" w:space="0" w:color="auto"/>
@@ -18100,7 +19593,6 @@
                 <w:szCs w:val="20"/>
               </w:rPr>
             </w:pPr>
-            <w:proofErr w:type="gramStart"/>
             <w:r>
               <w:rPr>
                 <w:rFonts w:asciiTheme="minorHAnsi" w:hAnsiTheme="minorHAnsi" w:cstheme="minorHAnsi"/>
@@ -18109,18 +19601,7 @@
                 <w:sz w:val="20"/>
                 <w:szCs w:val="20"/>
               </w:rPr>
-              <w:t>Email</w:t>
-            </w:r>
-            <w:proofErr w:type="gramEnd"/>
-            <w:r>
-              <w:rPr>
-                <w:rFonts w:asciiTheme="minorHAnsi" w:hAnsiTheme="minorHAnsi" w:cstheme="minorHAnsi"/>
-                <w:b/>
-                <w:bCs/>
-                <w:sz w:val="20"/>
-                <w:szCs w:val="20"/>
-              </w:rPr>
-              <w:t xml:space="preserve"> : </w:t>
+              <w:t xml:space="preserve">Email : </w:t>
             </w:r>
           </w:p>
           <w:p>
@@ -18931,7 +20412,6 @@
                 <w:szCs w:val="20"/>
               </w:rPr>
             </w:pPr>
-            <w:proofErr w:type="gramStart"/>
             <w:r>
               <w:rPr>
                 <w:rFonts w:asciiTheme="minorHAnsi" w:hAnsiTheme="minorHAnsi" w:cstheme="minorHAnsi"/>
@@ -18940,18 +20420,7 @@
                 <w:sz w:val="20"/>
                 <w:szCs w:val="20"/>
               </w:rPr>
-              <w:t>Email</w:t>
-            </w:r>
-            <w:proofErr w:type="gramEnd"/>
-            <w:r>
-              <w:rPr>
-                <w:rFonts w:asciiTheme="minorHAnsi" w:hAnsiTheme="minorHAnsi" w:cstheme="minorHAnsi"/>
-                <w:b/>
-                <w:bCs/>
-                <w:sz w:val="20"/>
-                <w:szCs w:val="20"/>
-              </w:rPr>
-              <w:t xml:space="preserve"> : </w:t>
+              <w:t xml:space="preserve">Email : </w:t>
             </w:r>
           </w:p>
           <w:p>
@@ -19047,7 +20516,7 @@
     </w:tbl>
     <w:p>
       <w:pPr>
-        <w:pStyle w:val="af0"/>
+        <w:pStyle w:val="Retraitcorpsdetexte"/>
         <w:spacing w:before="0" w:after="0"/>
         <w:ind w:left="2693" w:right="113"/>
         <w:rPr>
@@ -19091,7 +20560,7 @@
     </w:p>
     <w:tbl>
       <w:tblPr>
-        <w:tblStyle w:val="a4"/>
+        <w:tblStyle w:val="Grilledutableau"/>
         <w:tblW w:w="10087" w:type="dxa"/>
         <w:jc w:val="center"/>
         <w:tblBorders>
@@ -19171,7 +20640,7 @@
     </w:p>
     <w:tbl>
       <w:tblPr>
-        <w:tblStyle w:val="a4"/>
+        <w:tblStyle w:val="Grilledutableau"/>
         <w:tblW w:w="9889" w:type="dxa"/>
         <w:tblBorders>
           <w:left w:val="single" w:sz="2" w:space="0" w:color="auto"/>
@@ -19419,7 +20888,7 @@
                 </w:ffData>
               </w:fldChar>
             </w:r>
-            <w:bookmarkStart w:id="23" w:name="Texte5"/>
+            <w:bookmarkStart w:id="122" w:name="Texte5"/>
             <w:r>
               <w:rPr>
                 <w:rFonts w:asciiTheme="minorHAnsi" w:hAnsiTheme="minorHAnsi" w:cstheme="minorHAnsi"/>
@@ -19460,7 +20929,7 @@
               </w:rPr>
               <w:fldChar w:fldCharType="end"/>
             </w:r>
-            <w:bookmarkEnd w:id="23"/>
+            <w:bookmarkEnd w:id="122"/>
           </w:p>
           <w:p>
             <w:pPr>
@@ -19504,7 +20973,7 @@
                 </w:ffData>
               </w:fldChar>
             </w:r>
-            <w:bookmarkStart w:id="24" w:name="Texte497"/>
+            <w:bookmarkStart w:id="123" w:name="Texte497"/>
             <w:r>
               <w:rPr>
                 <w:rFonts w:asciiTheme="minorHAnsi" w:hAnsiTheme="minorHAnsi" w:cstheme="minorHAnsi"/>
@@ -19545,14 +21014,14 @@
               </w:rPr>
               <w:fldChar w:fldCharType="end"/>
             </w:r>
-            <w:bookmarkEnd w:id="24"/>
+            <w:bookmarkEnd w:id="123"/>
           </w:p>
         </w:tc>
       </w:tr>
     </w:tbl>
     <w:p>
       <w:pPr>
-        <w:pStyle w:val="af0"/>
+        <w:pStyle w:val="Retraitcorpsdetexte"/>
         <w:spacing w:before="0" w:after="0"/>
         <w:ind w:left="2693" w:right="113"/>
         <w:rPr>
@@ -19564,7 +21033,7 @@
     </w:p>
     <w:tbl>
       <w:tblPr>
-        <w:tblStyle w:val="a4"/>
+        <w:tblStyle w:val="Grilledutableau"/>
         <w:tblW w:w="9889" w:type="dxa"/>
         <w:tblBorders>
           <w:top w:val="single" w:sz="2" w:space="0" w:color="auto"/>
@@ -19672,7 +21141,7 @@
                 </w:ffData>
               </w:fldChar>
             </w:r>
-            <w:bookmarkStart w:id="25" w:name="Texte433"/>
+            <w:bookmarkStart w:id="124" w:name="Texte433"/>
             <w:r>
               <w:rPr>
                 <w:rFonts w:asciiTheme="minorHAnsi" w:hAnsiTheme="minorHAnsi" w:cstheme="minorHAnsi"/>
@@ -19713,7 +21182,7 @@
               </w:rPr>
               <w:fldChar w:fldCharType="end"/>
             </w:r>
-            <w:bookmarkEnd w:id="25"/>
+            <w:bookmarkEnd w:id="124"/>
           </w:p>
           <w:p>
             <w:pPr>
@@ -20269,7 +21738,6 @@
                 <w:szCs w:val="20"/>
               </w:rPr>
             </w:pPr>
-            <w:proofErr w:type="gramStart"/>
             <w:r>
               <w:rPr>
                 <w:rFonts w:asciiTheme="minorHAnsi" w:hAnsiTheme="minorHAnsi" w:cstheme="minorHAnsi"/>
@@ -20278,18 +21746,7 @@
                 <w:sz w:val="20"/>
                 <w:szCs w:val="20"/>
               </w:rPr>
-              <w:t>Email</w:t>
-            </w:r>
-            <w:proofErr w:type="gramEnd"/>
-            <w:r>
-              <w:rPr>
-                <w:rFonts w:asciiTheme="minorHAnsi" w:hAnsiTheme="minorHAnsi" w:cstheme="minorHAnsi"/>
-                <w:b/>
-                <w:bCs/>
-                <w:sz w:val="20"/>
-                <w:szCs w:val="20"/>
-              </w:rPr>
-              <w:t xml:space="preserve"> : </w:t>
+              <w:t xml:space="preserve">Email : </w:t>
             </w:r>
             <w:r>
               <w:rPr>
@@ -20430,7 +21887,7 @@
                 </w:ffData>
               </w:fldChar>
             </w:r>
-            <w:bookmarkStart w:id="26" w:name="Texte553"/>
+            <w:bookmarkStart w:id="125" w:name="Texte553"/>
             <w:r>
               <w:rPr>
                 <w:rFonts w:asciiTheme="minorHAnsi" w:hAnsiTheme="minorHAnsi" w:cstheme="minorHAnsi"/>
@@ -20471,7 +21928,7 @@
               </w:rPr>
               <w:fldChar w:fldCharType="end"/>
             </w:r>
-            <w:bookmarkEnd w:id="26"/>
+            <w:bookmarkEnd w:id="125"/>
           </w:p>
           <w:p>
             <w:pPr>
@@ -21039,7 +22496,6 @@
                 <w:szCs w:val="20"/>
               </w:rPr>
             </w:pPr>
-            <w:proofErr w:type="gramStart"/>
             <w:r>
               <w:rPr>
                 <w:rFonts w:asciiTheme="minorHAnsi" w:hAnsiTheme="minorHAnsi" w:cstheme="minorHAnsi"/>
@@ -21048,18 +22504,7 @@
                 <w:sz w:val="20"/>
                 <w:szCs w:val="20"/>
               </w:rPr>
-              <w:t>Email</w:t>
-            </w:r>
-            <w:proofErr w:type="gramEnd"/>
-            <w:r>
-              <w:rPr>
-                <w:rFonts w:asciiTheme="minorHAnsi" w:hAnsiTheme="minorHAnsi" w:cstheme="minorHAnsi"/>
-                <w:b/>
-                <w:bCs/>
-                <w:sz w:val="20"/>
-                <w:szCs w:val="20"/>
-              </w:rPr>
-              <w:t xml:space="preserve"> : </w:t>
+              <w:t xml:space="preserve">Email : </w:t>
             </w:r>
             <w:r>
               <w:rPr>
@@ -21165,7 +22610,7 @@
     </w:tbl>
     <w:p>
       <w:pPr>
-        <w:pStyle w:val="af0"/>
+        <w:pStyle w:val="Retraitcorpsdetexte"/>
         <w:spacing w:before="0" w:after="0"/>
         <w:ind w:left="2693" w:right="113"/>
         <w:rPr>
@@ -21177,7 +22622,7 @@
     </w:p>
     <w:p>
       <w:pPr>
-        <w:pStyle w:val="af0"/>
+        <w:pStyle w:val="Retraitcorpsdetexte"/>
         <w:spacing w:before="0" w:after="0"/>
         <w:ind w:right="851"/>
         <w:rPr>
@@ -21211,7 +22656,7 @@
 </file>
 
 <file path=word/endnotes.xml><?xml version="1.0" encoding="utf-8"?>
-<w:endnotes xmlns:wpc="http://schemas.microsoft.com/office/word/2010/wordprocessingCanvas" xmlns:cx="http://schemas.microsoft.com/office/drawing/2014/chartex" xmlns:cx1="http://schemas.microsoft.com/office/drawing/2015/9/8/chartex" xmlns:cx2="http://schemas.microsoft.com/office/drawing/2015/10/21/chartex" xmlns:cx3="http://schemas.microsoft.com/office/drawing/2016/5/9/chartex" xmlns:cx4="http://schemas.microsoft.com/office/drawing/2016/5/10/chartex" xmlns:cx5="http://schemas.microsoft.com/office/drawing/2016/5/11/chartex" xmlns:cx6="http://schemas.microsoft.com/office/drawing/2016/5/12/chartex" xmlns:cx7="http://schemas.microsoft.com/office/drawing/2016/5/13/chartex" xmlns:cx8="http://schemas.microsoft.com/office/drawing/2016/5/14/chartex" xmlns:mc="http://schemas.openxmlformats.org/markup-compatibility/2006" xmlns:aink="http://schemas.microsoft.com/office/drawing/2016/ink" xmlns:am3d="http://schemas.microsoft.com/office/drawing/2017/model3d" xmlns:o="urn:schemas-microsoft-com:office:office" xmlns:oel="http://schemas.microsoft.com/office/2019/extlst" xmlns:r="http://schemas.openxmlformats.org/officeDocument/2006/relationships" xmlns:m="http://schemas.openxmlformats.org/officeDocument/2006/math" xmlns:v="urn:schemas-microsoft-com:vml" xmlns:wp14="http://schemas.microsoft.com/office/word/2010/wordprocessingDrawing" xmlns:wp="http://schemas.openxmlformats.org/drawingml/2006/wordprocessingDrawing" xmlns:w10="urn:schemas-microsoft-com:office:word" xmlns:w="http://schemas.openxmlformats.org/wordprocessingml/2006/main" xmlns:w14="http://schemas.microsoft.com/office/word/2010/wordml" xmlns:w15="http://schemas.microsoft.com/office/word/2012/wordml" xmlns:w16cex="http://schemas.microsoft.com/office/word/2018/wordml/cex" xmlns:w16cid="http://schemas.microsoft.com/office/word/2016/wordml/cid" xmlns:w16="http://schemas.microsoft.com/office/word/2018/wordml" xmlns:w16du="http://schemas.microsoft.com/office/word/2023/wordml/word16du" xmlns:w16sdtdh="http://schemas.microsoft.com/office/word/2020/wordml/sdtdatahash" xmlns:w16sdtfl="http://schemas.microsoft.com/office/word/2024/wordml/sdtformatlock" xmlns:w16se="http://schemas.microsoft.com/office/word/2015/wordml/symex" xmlns:wpg="http://schemas.microsoft.com/office/word/2010/wordprocessingGroup" xmlns:wpi="http://schemas.microsoft.com/office/word/2010/wordprocessingInk" xmlns:wne="http://schemas.microsoft.com/office/word/2006/wordml" xmlns:wps="http://schemas.microsoft.com/office/word/2010/wordprocessingShape" mc:Ignorable="w14 w15 w16se w16cid w16 w16cex w16sdtdh w16sdtfl w16du wp14">
+<w:endnotes xmlns:wpc="http://schemas.microsoft.com/office/word/2010/wordprocessingCanvas" xmlns:cx="http://schemas.microsoft.com/office/drawing/2014/chartex" xmlns:cx1="http://schemas.microsoft.com/office/drawing/2015/9/8/chartex" xmlns:cx2="http://schemas.microsoft.com/office/drawing/2015/10/21/chartex" xmlns:cx3="http://schemas.microsoft.com/office/drawing/2016/5/9/chartex" xmlns:cx4="http://schemas.microsoft.com/office/drawing/2016/5/10/chartex" xmlns:cx5="http://schemas.microsoft.com/office/drawing/2016/5/11/chartex" xmlns:cx6="http://schemas.microsoft.com/office/drawing/2016/5/12/chartex" xmlns:cx7="http://schemas.microsoft.com/office/drawing/2016/5/13/chartex" xmlns:cx8="http://schemas.microsoft.com/office/drawing/2016/5/14/chartex" xmlns:mc="http://schemas.openxmlformats.org/markup-compatibility/2006" xmlns:aink="http://schemas.microsoft.com/office/drawing/2016/ink" xmlns:am3d="http://schemas.microsoft.com/office/drawing/2017/model3d" xmlns:o="urn:schemas-microsoft-com:office:office" xmlns:r="http://schemas.openxmlformats.org/officeDocument/2006/relationships" xmlns:m="http://schemas.openxmlformats.org/officeDocument/2006/math" xmlns:v="urn:schemas-microsoft-com:vml" xmlns:wp14="http://schemas.microsoft.com/office/word/2010/wordprocessingDrawing" xmlns:wp="http://schemas.openxmlformats.org/drawingml/2006/wordprocessingDrawing" xmlns:w10="urn:schemas-microsoft-com:office:word" xmlns:w="http://schemas.openxmlformats.org/wordprocessingml/2006/main" xmlns:w14="http://schemas.microsoft.com/office/word/2010/wordml" xmlns:w15="http://schemas.microsoft.com/office/word/2012/wordml" xmlns:w16cid="http://schemas.microsoft.com/office/word/2016/wordml/cid" xmlns:w16se="http://schemas.microsoft.com/office/word/2015/wordml/symex" xmlns:wpg="http://schemas.microsoft.com/office/word/2010/wordprocessingGroup" xmlns:wpi="http://schemas.microsoft.com/office/word/2010/wordprocessingInk" xmlns:wne="http://schemas.microsoft.com/office/word/2006/wordml" xmlns:wps="http://schemas.microsoft.com/office/word/2010/wordprocessingShape" mc:Ignorable="w14 w15 w16se w16cid wp14">
   <w:endnote w:type="separator" w:id="-1">
     <w:p>
       <w:r>
@@ -21233,37 +22678,37 @@
 </file>
 
 <file path=word/footer1.xml><?xml version="1.0" encoding="utf-8"?>
-<w:ftr xmlns:wpc="http://schemas.microsoft.com/office/word/2010/wordprocessingCanvas" xmlns:cx="http://schemas.microsoft.com/office/drawing/2014/chartex" xmlns:cx1="http://schemas.microsoft.com/office/drawing/2015/9/8/chartex" xmlns:cx2="http://schemas.microsoft.com/office/drawing/2015/10/21/chartex" xmlns:cx3="http://schemas.microsoft.com/office/drawing/2016/5/9/chartex" xmlns:cx4="http://schemas.microsoft.com/office/drawing/2016/5/10/chartex" xmlns:cx5="http://schemas.microsoft.com/office/drawing/2016/5/11/chartex" xmlns:cx6="http://schemas.microsoft.com/office/drawing/2016/5/12/chartex" xmlns:cx7="http://schemas.microsoft.com/office/drawing/2016/5/13/chartex" xmlns:cx8="http://schemas.microsoft.com/office/drawing/2016/5/14/chartex" xmlns:mc="http://schemas.openxmlformats.org/markup-compatibility/2006" xmlns:aink="http://schemas.microsoft.com/office/drawing/2016/ink" xmlns:am3d="http://schemas.microsoft.com/office/drawing/2017/model3d" xmlns:o="urn:schemas-microsoft-com:office:office" xmlns:oel="http://schemas.microsoft.com/office/2019/extlst" xmlns:r="http://schemas.openxmlformats.org/officeDocument/2006/relationships" xmlns:m="http://schemas.openxmlformats.org/officeDocument/2006/math" xmlns:v="urn:schemas-microsoft-com:vml" xmlns:wp14="http://schemas.microsoft.com/office/word/2010/wordprocessingDrawing" xmlns:wp="http://schemas.openxmlformats.org/drawingml/2006/wordprocessingDrawing" xmlns:w10="urn:schemas-microsoft-com:office:word" xmlns:w="http://schemas.openxmlformats.org/wordprocessingml/2006/main" xmlns:w14="http://schemas.microsoft.com/office/word/2010/wordml" xmlns:w15="http://schemas.microsoft.com/office/word/2012/wordml" xmlns:w16cex="http://schemas.microsoft.com/office/word/2018/wordml/cex" xmlns:w16cid="http://schemas.microsoft.com/office/word/2016/wordml/cid" xmlns:w16="http://schemas.microsoft.com/office/word/2018/wordml" xmlns:w16du="http://schemas.microsoft.com/office/word/2023/wordml/word16du" xmlns:w16sdtdh="http://schemas.microsoft.com/office/word/2020/wordml/sdtdatahash" xmlns:w16sdtfl="http://schemas.microsoft.com/office/word/2024/wordml/sdtformatlock" xmlns:w16se="http://schemas.microsoft.com/office/word/2015/wordml/symex" xmlns:wpg="http://schemas.microsoft.com/office/word/2010/wordprocessingGroup" xmlns:wpi="http://schemas.microsoft.com/office/word/2010/wordprocessingInk" xmlns:wne="http://schemas.microsoft.com/office/word/2006/wordml" xmlns:wps="http://schemas.microsoft.com/office/word/2010/wordprocessingShape" mc:Ignorable="w14 w15 w16se w16cid w16 w16cex w16sdtdh w16sdtfl w16du wp14">
+<w:ftr xmlns:wpc="http://schemas.microsoft.com/office/word/2010/wordprocessingCanvas" xmlns:cx="http://schemas.microsoft.com/office/drawing/2014/chartex" xmlns:cx1="http://schemas.microsoft.com/office/drawing/2015/9/8/chartex" xmlns:cx2="http://schemas.microsoft.com/office/drawing/2015/10/21/chartex" xmlns:cx3="http://schemas.microsoft.com/office/drawing/2016/5/9/chartex" xmlns:cx4="http://schemas.microsoft.com/office/drawing/2016/5/10/chartex" xmlns:cx5="http://schemas.microsoft.com/office/drawing/2016/5/11/chartex" xmlns:cx6="http://schemas.microsoft.com/office/drawing/2016/5/12/chartex" xmlns:cx7="http://schemas.microsoft.com/office/drawing/2016/5/13/chartex" xmlns:cx8="http://schemas.microsoft.com/office/drawing/2016/5/14/chartex" xmlns:mc="http://schemas.openxmlformats.org/markup-compatibility/2006" xmlns:aink="http://schemas.microsoft.com/office/drawing/2016/ink" xmlns:am3d="http://schemas.microsoft.com/office/drawing/2017/model3d" xmlns:o="urn:schemas-microsoft-com:office:office" xmlns:r="http://schemas.openxmlformats.org/officeDocument/2006/relationships" xmlns:m="http://schemas.openxmlformats.org/officeDocument/2006/math" xmlns:v="urn:schemas-microsoft-com:vml" xmlns:wp14="http://schemas.microsoft.com/office/word/2010/wordprocessingDrawing" xmlns:wp="http://schemas.openxmlformats.org/drawingml/2006/wordprocessingDrawing" xmlns:w10="urn:schemas-microsoft-com:office:word" xmlns:w="http://schemas.openxmlformats.org/wordprocessingml/2006/main" xmlns:w14="http://schemas.microsoft.com/office/word/2010/wordml" xmlns:w15="http://schemas.microsoft.com/office/word/2012/wordml" xmlns:w16cid="http://schemas.microsoft.com/office/word/2016/wordml/cid" xmlns:w16se="http://schemas.microsoft.com/office/word/2015/wordml/symex" xmlns:wpg="http://schemas.microsoft.com/office/word/2010/wordprocessingGroup" xmlns:wpi="http://schemas.microsoft.com/office/word/2010/wordprocessingInk" xmlns:wne="http://schemas.microsoft.com/office/word/2006/wordml" xmlns:wps="http://schemas.microsoft.com/office/word/2010/wordprocessingShape" mc:Ignorable="w14 w15 w16se w16cid wp14">
   <w:p>
     <w:pPr>
-      <w:pStyle w:val="aa"/>
+      <w:pStyle w:val="Pieddepage"/>
       <w:framePr w:wrap="around" w:vAnchor="text" w:hAnchor="margin" w:xAlign="right" w:y="1"/>
       <w:rPr>
-        <w:rStyle w:val="ab"/>
+        <w:rStyle w:val="Numrodepage"/>
       </w:rPr>
     </w:pPr>
     <w:r>
       <w:rPr>
-        <w:rStyle w:val="ab"/>
+        <w:rStyle w:val="Numrodepage"/>
       </w:rPr>
       <w:fldChar w:fldCharType="begin"/>
     </w:r>
     <w:r>
       <w:rPr>
-        <w:rStyle w:val="ab"/>
+        <w:rStyle w:val="Numrodepage"/>
       </w:rPr>
       <w:instrText xml:space="preserve">PAGE  </w:instrText>
     </w:r>
     <w:r>
       <w:rPr>
-        <w:rStyle w:val="ab"/>
+        <w:rStyle w:val="Numrodepage"/>
       </w:rPr>
       <w:fldChar w:fldCharType="end"/>
     </w:r>
   </w:p>
   <w:p>
     <w:pPr>
-      <w:pStyle w:val="aa"/>
+      <w:pStyle w:val="Pieddepage"/>
       <w:ind w:right="360"/>
     </w:pPr>
   </w:p>
@@ -21271,10 +22716,10 @@
 </file>
 
 <file path=word/footer2.xml><?xml version="1.0" encoding="utf-8"?>
-<w:ftr xmlns:wpc="http://schemas.microsoft.com/office/word/2010/wordprocessingCanvas" xmlns:cx="http://schemas.microsoft.com/office/drawing/2014/chartex" xmlns:cx1="http://schemas.microsoft.com/office/drawing/2015/9/8/chartex" xmlns:cx2="http://schemas.microsoft.com/office/drawing/2015/10/21/chartex" xmlns:cx3="http://schemas.microsoft.com/office/drawing/2016/5/9/chartex" xmlns:cx4="http://schemas.microsoft.com/office/drawing/2016/5/10/chartex" xmlns:cx5="http://schemas.microsoft.com/office/drawing/2016/5/11/chartex" xmlns:cx6="http://schemas.microsoft.com/office/drawing/2016/5/12/chartex" xmlns:cx7="http://schemas.microsoft.com/office/drawing/2016/5/13/chartex" xmlns:cx8="http://schemas.microsoft.com/office/drawing/2016/5/14/chartex" xmlns:mc="http://schemas.openxmlformats.org/markup-compatibility/2006" xmlns:aink="http://schemas.microsoft.com/office/drawing/2016/ink" xmlns:am3d="http://schemas.microsoft.com/office/drawing/2017/model3d" xmlns:o="urn:schemas-microsoft-com:office:office" xmlns:oel="http://schemas.microsoft.com/office/2019/extlst" xmlns:r="http://schemas.openxmlformats.org/officeDocument/2006/relationships" xmlns:m="http://schemas.openxmlformats.org/officeDocument/2006/math" xmlns:v="urn:schemas-microsoft-com:vml" xmlns:wp14="http://schemas.microsoft.com/office/word/2010/wordprocessingDrawing" xmlns:wp="http://schemas.openxmlformats.org/drawingml/2006/wordprocessingDrawing" xmlns:w10="urn:schemas-microsoft-com:office:word" xmlns:w="http://schemas.openxmlformats.org/wordprocessingml/2006/main" xmlns:w14="http://schemas.microsoft.com/office/word/2010/wordml" xmlns:w15="http://schemas.microsoft.com/office/word/2012/wordml" xmlns:w16cex="http://schemas.microsoft.com/office/word/2018/wordml/cex" xmlns:w16cid="http://schemas.microsoft.com/office/word/2016/wordml/cid" xmlns:w16="http://schemas.microsoft.com/office/word/2018/wordml" xmlns:w16du="http://schemas.microsoft.com/office/word/2023/wordml/word16du" xmlns:w16sdtdh="http://schemas.microsoft.com/office/word/2020/wordml/sdtdatahash" xmlns:w16sdtfl="http://schemas.microsoft.com/office/word/2024/wordml/sdtformatlock" xmlns:w16se="http://schemas.microsoft.com/office/word/2015/wordml/symex" xmlns:wpg="http://schemas.microsoft.com/office/word/2010/wordprocessingGroup" xmlns:wpi="http://schemas.microsoft.com/office/word/2010/wordprocessingInk" xmlns:wne="http://schemas.microsoft.com/office/word/2006/wordml" xmlns:wps="http://schemas.microsoft.com/office/word/2010/wordprocessingShape" mc:Ignorable="w14 w15 w16se w16cid w16 w16cex w16sdtdh w16sdtfl w16du wp14">
+<w:ftr xmlns:wpc="http://schemas.microsoft.com/office/word/2010/wordprocessingCanvas" xmlns:cx="http://schemas.microsoft.com/office/drawing/2014/chartex" xmlns:cx1="http://schemas.microsoft.com/office/drawing/2015/9/8/chartex" xmlns:cx2="http://schemas.microsoft.com/office/drawing/2015/10/21/chartex" xmlns:cx3="http://schemas.microsoft.com/office/drawing/2016/5/9/chartex" xmlns:cx4="http://schemas.microsoft.com/office/drawing/2016/5/10/chartex" xmlns:cx5="http://schemas.microsoft.com/office/drawing/2016/5/11/chartex" xmlns:cx6="http://schemas.microsoft.com/office/drawing/2016/5/12/chartex" xmlns:cx7="http://schemas.microsoft.com/office/drawing/2016/5/13/chartex" xmlns:cx8="http://schemas.microsoft.com/office/drawing/2016/5/14/chartex" xmlns:mc="http://schemas.openxmlformats.org/markup-compatibility/2006" xmlns:aink="http://schemas.microsoft.com/office/drawing/2016/ink" xmlns:am3d="http://schemas.microsoft.com/office/drawing/2017/model3d" xmlns:o="urn:schemas-microsoft-com:office:office" xmlns:r="http://schemas.openxmlformats.org/officeDocument/2006/relationships" xmlns:m="http://schemas.openxmlformats.org/officeDocument/2006/math" xmlns:v="urn:schemas-microsoft-com:vml" xmlns:wp14="http://schemas.microsoft.com/office/word/2010/wordprocessingDrawing" xmlns:wp="http://schemas.openxmlformats.org/drawingml/2006/wordprocessingDrawing" xmlns:w10="urn:schemas-microsoft-com:office:word" xmlns:w="http://schemas.openxmlformats.org/wordprocessingml/2006/main" xmlns:w14="http://schemas.microsoft.com/office/word/2010/wordml" xmlns:w15="http://schemas.microsoft.com/office/word/2012/wordml" xmlns:w16cid="http://schemas.microsoft.com/office/word/2016/wordml/cid" xmlns:w16se="http://schemas.microsoft.com/office/word/2015/wordml/symex" xmlns:wpg="http://schemas.microsoft.com/office/word/2010/wordprocessingGroup" xmlns:wpi="http://schemas.microsoft.com/office/word/2010/wordprocessingInk" xmlns:wne="http://schemas.microsoft.com/office/word/2006/wordml" xmlns:wps="http://schemas.microsoft.com/office/word/2010/wordprocessingShape" mc:Ignorable="w14 w15 w16se w16cid wp14">
   <w:p>
     <w:pPr>
-      <w:pStyle w:val="aa"/>
+      <w:pStyle w:val="Pieddepage"/>
       <w:jc w:val="right"/>
     </w:pPr>
     <w:r>
@@ -21342,7 +22787,7 @@
             </wp:anchor>
           </w:drawing>
         </mc:Choice>
-        <mc:Fallback>
+        <mc:Fallback xmlns:w16sdtfl="http://schemas.microsoft.com/office/word/2024/wordml/sdtformatlock" xmlns:w16sdtdh="http://schemas.microsoft.com/office/word/2020/wordml/sdtdatahash" xmlns:w16du="http://schemas.microsoft.com/office/word/2023/wordml/word16du" xmlns:w16="http://schemas.microsoft.com/office/word/2018/wordml" xmlns:w16cex="http://schemas.microsoft.com/office/word/2018/wordml/cex" xmlns:oel="http://schemas.microsoft.com/office/2019/extlst">
           <w:pict>
             <v:line w14:anchorId="6D61898D" id="Connecteur droit 3" o:spid="_x0000_s1026" style="position:absolute;flip:y;z-index:251658241;visibility:visible;mso-wrap-style:square;mso-width-percent:0;mso-height-percent:0;mso-wrap-distance-left:9pt;mso-wrap-distance-top:0;mso-wrap-distance-right:9pt;mso-wrap-distance-bottom:0;mso-position-horizontal:absolute;mso-position-horizontal-relative:text;mso-position-vertical:absolute;mso-position-vertical-relative:text;mso-width-percent:0;mso-height-percent:0;mso-width-relative:margin;mso-height-relative:margin" from="215.35pt,9.8pt" to="542.95pt,67.4pt" o:gfxdata="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" strokecolor="#afa577"/>
           </w:pict>
@@ -21352,7 +22797,7 @@
   </w:p>
   <w:p>
     <w:pPr>
-      <w:pStyle w:val="aa"/>
+      <w:pStyle w:val="Pieddepage"/>
       <w:ind w:right="360"/>
       <w:rPr>
         <w:rFonts w:ascii="Cormorant Garamond" w:hAnsi="Cormorant Garamond"/>
@@ -21392,17 +22837,7 @@
         <w:sz w:val="20"/>
         <w:szCs w:val="16"/>
       </w:rPr>
-      <w:t>2</w:t>
-    </w:r>
-    <w:r>
-      <w:rPr>
-        <w:rFonts w:ascii="Cormorant Garamond" w:hAnsi="Cormorant Garamond"/>
-        <w:b/>
-        <w:i/>
-        <w:sz w:val="20"/>
-        <w:szCs w:val="16"/>
-      </w:rPr>
-      <w:t>5</w:t>
+      <w:t>25</w:t>
     </w:r>
     <w:r>
       <w:rPr>
@@ -21419,17 +22854,17 @@
 </file>
 
 <file path=word/footer3.xml><?xml version="1.0" encoding="utf-8"?>
-<w:ftr xmlns:wpc="http://schemas.microsoft.com/office/word/2010/wordprocessingCanvas" xmlns:cx="http://schemas.microsoft.com/office/drawing/2014/chartex" xmlns:cx1="http://schemas.microsoft.com/office/drawing/2015/9/8/chartex" xmlns:cx2="http://schemas.microsoft.com/office/drawing/2015/10/21/chartex" xmlns:cx3="http://schemas.microsoft.com/office/drawing/2016/5/9/chartex" xmlns:cx4="http://schemas.microsoft.com/office/drawing/2016/5/10/chartex" xmlns:cx5="http://schemas.microsoft.com/office/drawing/2016/5/11/chartex" xmlns:cx6="http://schemas.microsoft.com/office/drawing/2016/5/12/chartex" xmlns:cx7="http://schemas.microsoft.com/office/drawing/2016/5/13/chartex" xmlns:cx8="http://schemas.microsoft.com/office/drawing/2016/5/14/chartex" xmlns:mc="http://schemas.openxmlformats.org/markup-compatibility/2006" xmlns:aink="http://schemas.microsoft.com/office/drawing/2016/ink" xmlns:am3d="http://schemas.microsoft.com/office/drawing/2017/model3d" xmlns:o="urn:schemas-microsoft-com:office:office" xmlns:oel="http://schemas.microsoft.com/office/2019/extlst" xmlns:r="http://schemas.openxmlformats.org/officeDocument/2006/relationships" xmlns:m="http://schemas.openxmlformats.org/officeDocument/2006/math" xmlns:v="urn:schemas-microsoft-com:vml" xmlns:wp14="http://schemas.microsoft.com/office/word/2010/wordprocessingDrawing" xmlns:wp="http://schemas.openxmlformats.org/drawingml/2006/wordprocessingDrawing" xmlns:w10="urn:schemas-microsoft-com:office:word" xmlns:w="http://schemas.openxmlformats.org/wordprocessingml/2006/main" xmlns:w14="http://schemas.microsoft.com/office/word/2010/wordml" xmlns:w15="http://schemas.microsoft.com/office/word/2012/wordml" xmlns:w16cex="http://schemas.microsoft.com/office/word/2018/wordml/cex" xmlns:w16cid="http://schemas.microsoft.com/office/word/2016/wordml/cid" xmlns:w16="http://schemas.microsoft.com/office/word/2018/wordml" xmlns:w16du="http://schemas.microsoft.com/office/word/2023/wordml/word16du" xmlns:w16sdtdh="http://schemas.microsoft.com/office/word/2020/wordml/sdtdatahash" xmlns:w16sdtfl="http://schemas.microsoft.com/office/word/2024/wordml/sdtformatlock" xmlns:w16se="http://schemas.microsoft.com/office/word/2015/wordml/symex" xmlns:wpg="http://schemas.microsoft.com/office/word/2010/wordprocessingGroup" xmlns:wpi="http://schemas.microsoft.com/office/word/2010/wordprocessingInk" xmlns:wne="http://schemas.microsoft.com/office/word/2006/wordml" xmlns:wps="http://schemas.microsoft.com/office/word/2010/wordprocessingShape" mc:Ignorable="w14 w15 w16se w16cid w16 w16cex w16sdtdh w16sdtfl w16du wp14">
+<w:ftr xmlns:wpc="http://schemas.microsoft.com/office/word/2010/wordprocessingCanvas" xmlns:cx="http://schemas.microsoft.com/office/drawing/2014/chartex" xmlns:cx1="http://schemas.microsoft.com/office/drawing/2015/9/8/chartex" xmlns:cx2="http://schemas.microsoft.com/office/drawing/2015/10/21/chartex" xmlns:cx3="http://schemas.microsoft.com/office/drawing/2016/5/9/chartex" xmlns:cx4="http://schemas.microsoft.com/office/drawing/2016/5/10/chartex" xmlns:cx5="http://schemas.microsoft.com/office/drawing/2016/5/11/chartex" xmlns:cx6="http://schemas.microsoft.com/office/drawing/2016/5/12/chartex" xmlns:cx7="http://schemas.microsoft.com/office/drawing/2016/5/13/chartex" xmlns:cx8="http://schemas.microsoft.com/office/drawing/2016/5/14/chartex" xmlns:mc="http://schemas.openxmlformats.org/markup-compatibility/2006" xmlns:aink="http://schemas.microsoft.com/office/drawing/2016/ink" xmlns:am3d="http://schemas.microsoft.com/office/drawing/2017/model3d" xmlns:o="urn:schemas-microsoft-com:office:office" xmlns:r="http://schemas.openxmlformats.org/officeDocument/2006/relationships" xmlns:m="http://schemas.openxmlformats.org/officeDocument/2006/math" xmlns:v="urn:schemas-microsoft-com:vml" xmlns:wp14="http://schemas.microsoft.com/office/word/2010/wordprocessingDrawing" xmlns:wp="http://schemas.openxmlformats.org/drawingml/2006/wordprocessingDrawing" xmlns:w10="urn:schemas-microsoft-com:office:word" xmlns:w="http://schemas.openxmlformats.org/wordprocessingml/2006/main" xmlns:w14="http://schemas.microsoft.com/office/word/2010/wordml" xmlns:w15="http://schemas.microsoft.com/office/word/2012/wordml" xmlns:w16cid="http://schemas.microsoft.com/office/word/2016/wordml/cid" xmlns:w16se="http://schemas.microsoft.com/office/word/2015/wordml/symex" xmlns:wpg="http://schemas.microsoft.com/office/word/2010/wordprocessingGroup" xmlns:wpi="http://schemas.microsoft.com/office/word/2010/wordprocessingInk" xmlns:wne="http://schemas.microsoft.com/office/word/2006/wordml" xmlns:wps="http://schemas.microsoft.com/office/word/2010/wordprocessingShape" mc:Ignorable="w14 w15 w16se w16cid wp14">
   <w:p>
     <w:pPr>
-      <w:pStyle w:val="aa"/>
+      <w:pStyle w:val="Pieddepage"/>
     </w:pPr>
   </w:p>
 </w:ftr>
 </file>
 
 <file path=word/footer4.xml><?xml version="1.0" encoding="utf-8"?>
-<w:ftr xmlns:wpc="http://schemas.microsoft.com/office/word/2010/wordprocessingCanvas" xmlns:cx="http://schemas.microsoft.com/office/drawing/2014/chartex" xmlns:cx1="http://schemas.microsoft.com/office/drawing/2015/9/8/chartex" xmlns:cx2="http://schemas.microsoft.com/office/drawing/2015/10/21/chartex" xmlns:cx3="http://schemas.microsoft.com/office/drawing/2016/5/9/chartex" xmlns:cx4="http://schemas.microsoft.com/office/drawing/2016/5/10/chartex" xmlns:cx5="http://schemas.microsoft.com/office/drawing/2016/5/11/chartex" xmlns:cx6="http://schemas.microsoft.com/office/drawing/2016/5/12/chartex" xmlns:cx7="http://schemas.microsoft.com/office/drawing/2016/5/13/chartex" xmlns:cx8="http://schemas.microsoft.com/office/drawing/2016/5/14/chartex" xmlns:mc="http://schemas.openxmlformats.org/markup-compatibility/2006" xmlns:aink="http://schemas.microsoft.com/office/drawing/2016/ink" xmlns:am3d="http://schemas.microsoft.com/office/drawing/2017/model3d" xmlns:o="urn:schemas-microsoft-com:office:office" xmlns:oel="http://schemas.microsoft.com/office/2019/extlst" xmlns:r="http://schemas.openxmlformats.org/officeDocument/2006/relationships" xmlns:m="http://schemas.openxmlformats.org/officeDocument/2006/math" xmlns:v="urn:schemas-microsoft-com:vml" xmlns:wp14="http://schemas.microsoft.com/office/word/2010/wordprocessingDrawing" xmlns:wp="http://schemas.openxmlformats.org/drawingml/2006/wordprocessingDrawing" xmlns:w10="urn:schemas-microsoft-com:office:word" xmlns:w="http://schemas.openxmlformats.org/wordprocessingml/2006/main" xmlns:w14="http://schemas.microsoft.com/office/word/2010/wordml" xmlns:w15="http://schemas.microsoft.com/office/word/2012/wordml" xmlns:w16cex="http://schemas.microsoft.com/office/word/2018/wordml/cex" xmlns:w16cid="http://schemas.microsoft.com/office/word/2016/wordml/cid" xmlns:w16="http://schemas.microsoft.com/office/word/2018/wordml" xmlns:w16du="http://schemas.microsoft.com/office/word/2023/wordml/word16du" xmlns:w16sdtdh="http://schemas.microsoft.com/office/word/2020/wordml/sdtdatahash" xmlns:w16sdtfl="http://schemas.microsoft.com/office/word/2024/wordml/sdtformatlock" xmlns:w16se="http://schemas.microsoft.com/office/word/2015/wordml/symex" xmlns:wpg="http://schemas.microsoft.com/office/word/2010/wordprocessingGroup" xmlns:wpi="http://schemas.microsoft.com/office/word/2010/wordprocessingInk" xmlns:wne="http://schemas.microsoft.com/office/word/2006/wordml" xmlns:wps="http://schemas.microsoft.com/office/word/2010/wordprocessingShape" mc:Ignorable="w14 w15 w16se w16cid w16 w16cex w16sdtdh w16sdtfl w16du wp14">
+<w:ftr xmlns:wpc="http://schemas.microsoft.com/office/word/2010/wordprocessingCanvas" xmlns:cx="http://schemas.microsoft.com/office/drawing/2014/chartex" xmlns:cx1="http://schemas.microsoft.com/office/drawing/2015/9/8/chartex" xmlns:cx2="http://schemas.microsoft.com/office/drawing/2015/10/21/chartex" xmlns:cx3="http://schemas.microsoft.com/office/drawing/2016/5/9/chartex" xmlns:cx4="http://schemas.microsoft.com/office/drawing/2016/5/10/chartex" xmlns:cx5="http://schemas.microsoft.com/office/drawing/2016/5/11/chartex" xmlns:cx6="http://schemas.microsoft.com/office/drawing/2016/5/12/chartex" xmlns:cx7="http://schemas.microsoft.com/office/drawing/2016/5/13/chartex" xmlns:cx8="http://schemas.microsoft.com/office/drawing/2016/5/14/chartex" xmlns:mc="http://schemas.openxmlformats.org/markup-compatibility/2006" xmlns:aink="http://schemas.microsoft.com/office/drawing/2016/ink" xmlns:am3d="http://schemas.microsoft.com/office/drawing/2017/model3d" xmlns:o="urn:schemas-microsoft-com:office:office" xmlns:r="http://schemas.openxmlformats.org/officeDocument/2006/relationships" xmlns:m="http://schemas.openxmlformats.org/officeDocument/2006/math" xmlns:v="urn:schemas-microsoft-com:vml" xmlns:wp14="http://schemas.microsoft.com/office/word/2010/wordprocessingDrawing" xmlns:wp="http://schemas.openxmlformats.org/drawingml/2006/wordprocessingDrawing" xmlns:w10="urn:schemas-microsoft-com:office:word" xmlns:w="http://schemas.openxmlformats.org/wordprocessingml/2006/main" xmlns:w14="http://schemas.microsoft.com/office/word/2010/wordml" xmlns:w15="http://schemas.microsoft.com/office/word/2012/wordml" xmlns:w16cid="http://schemas.microsoft.com/office/word/2016/wordml/cid" xmlns:w16se="http://schemas.microsoft.com/office/word/2015/wordml/symex" xmlns:wpg="http://schemas.microsoft.com/office/word/2010/wordprocessingGroup" xmlns:wpi="http://schemas.microsoft.com/office/word/2010/wordprocessingInk" xmlns:wne="http://schemas.microsoft.com/office/word/2006/wordml" xmlns:wps="http://schemas.microsoft.com/office/word/2010/wordprocessingShape" mc:Ignorable="w14 w15 w16se w16cid wp14">
   <w:sdt>
     <w:sdtPr>
       <w:id w:val="702679041"/>
@@ -21441,7 +22876,7 @@
     <w:sdtContent>
       <w:p>
         <w:pPr>
-          <w:pStyle w:val="aa"/>
+          <w:pStyle w:val="Pieddepage"/>
           <w:jc w:val="right"/>
         </w:pPr>
         <w:r>
@@ -21509,7 +22944,7 @@
                 </wp:anchor>
               </w:drawing>
             </mc:Choice>
-            <mc:Fallback>
+            <mc:Fallback xmlns:w16sdtfl="http://schemas.microsoft.com/office/word/2024/wordml/sdtformatlock" xmlns:w16sdtdh="http://schemas.microsoft.com/office/word/2020/wordml/sdtdatahash" xmlns:w16du="http://schemas.microsoft.com/office/word/2023/wordml/word16du" xmlns:w16="http://schemas.microsoft.com/office/word/2018/wordml" xmlns:w16cex="http://schemas.microsoft.com/office/word/2018/wordml/cex" xmlns:oel="http://schemas.microsoft.com/office/2019/extlst">
               <w:pict>
                 <v:line w14:anchorId="33B165E6" id="Connecteur droit 6" o:spid="_x0000_s1026" style="position:absolute;flip:y;z-index:251658243;visibility:visible;mso-wrap-style:square;mso-width-percent:0;mso-height-percent:0;mso-wrap-distance-left:9pt;mso-wrap-distance-top:0;mso-wrap-distance-right:9pt;mso-wrap-distance-bottom:0;mso-position-horizontal:absolute;mso-position-horizontal-relative:text;mso-position-vertical:absolute;mso-position-vertical-relative:text;mso-width-percent:0;mso-height-percent:0;mso-width-relative:margin;mso-height-relative:margin" from="215.4pt,-13.55pt" to="543pt,44.05pt" o:gfxdata="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" strokecolor="#afa577"/>
               </w:pict>
@@ -21539,7 +22974,7 @@
   </w:sdt>
   <w:p>
     <w:pPr>
-      <w:pStyle w:val="aa"/>
+      <w:pStyle w:val="Pieddepage"/>
       <w:ind w:right="360"/>
       <w:rPr>
         <w:rFonts w:ascii="Cormorant Garamond" w:hAnsi="Cormorant Garamond"/>
@@ -21579,17 +23014,7 @@
         <w:sz w:val="20"/>
         <w:szCs w:val="16"/>
       </w:rPr>
-      <w:t>2</w:t>
-    </w:r>
-    <w:r>
-      <w:rPr>
-        <w:rFonts w:ascii="Cormorant Garamond" w:hAnsi="Cormorant Garamond"/>
-        <w:b/>
-        <w:i/>
-        <w:sz w:val="20"/>
-        <w:szCs w:val="16"/>
-      </w:rPr>
-      <w:t>5</w:t>
+      <w:t>25</w:t>
     </w:r>
     <w:r>
       <w:rPr>
@@ -21606,7 +23031,7 @@
 </file>
 
 <file path=word/footnotes.xml><?xml version="1.0" encoding="utf-8"?>
-<w:footnotes xmlns:wpc="http://schemas.microsoft.com/office/word/2010/wordprocessingCanvas" xmlns:cx="http://schemas.microsoft.com/office/drawing/2014/chartex" xmlns:cx1="http://schemas.microsoft.com/office/drawing/2015/9/8/chartex" xmlns:cx2="http://schemas.microsoft.com/office/drawing/2015/10/21/chartex" xmlns:cx3="http://schemas.microsoft.com/office/drawing/2016/5/9/chartex" xmlns:cx4="http://schemas.microsoft.com/office/drawing/2016/5/10/chartex" xmlns:cx5="http://schemas.microsoft.com/office/drawing/2016/5/11/chartex" xmlns:cx6="http://schemas.microsoft.com/office/drawing/2016/5/12/chartex" xmlns:cx7="http://schemas.microsoft.com/office/drawing/2016/5/13/chartex" xmlns:cx8="http://schemas.microsoft.com/office/drawing/2016/5/14/chartex" xmlns:mc="http://schemas.openxmlformats.org/markup-compatibility/2006" xmlns:aink="http://schemas.microsoft.com/office/drawing/2016/ink" xmlns:am3d="http://schemas.microsoft.com/office/drawing/2017/model3d" xmlns:o="urn:schemas-microsoft-com:office:office" xmlns:oel="http://schemas.microsoft.com/office/2019/extlst" xmlns:r="http://schemas.openxmlformats.org/officeDocument/2006/relationships" xmlns:m="http://schemas.openxmlformats.org/officeDocument/2006/math" xmlns:v="urn:schemas-microsoft-com:vml" xmlns:wp14="http://schemas.microsoft.com/office/word/2010/wordprocessingDrawing" xmlns:wp="http://schemas.openxmlformats.org/drawingml/2006/wordprocessingDrawing" xmlns:w10="urn:schemas-microsoft-com:office:word" xmlns:w="http://schemas.openxmlformats.org/wordprocessingml/2006/main" xmlns:w14="http://schemas.microsoft.com/office/word/2010/wordml" xmlns:w15="http://schemas.microsoft.com/office/word/2012/wordml" xmlns:w16cex="http://schemas.microsoft.com/office/word/2018/wordml/cex" xmlns:w16cid="http://schemas.microsoft.com/office/word/2016/wordml/cid" xmlns:w16="http://schemas.microsoft.com/office/word/2018/wordml" xmlns:w16du="http://schemas.microsoft.com/office/word/2023/wordml/word16du" xmlns:w16sdtdh="http://schemas.microsoft.com/office/word/2020/wordml/sdtdatahash" xmlns:w16sdtfl="http://schemas.microsoft.com/office/word/2024/wordml/sdtformatlock" xmlns:w16se="http://schemas.microsoft.com/office/word/2015/wordml/symex" xmlns:wpg="http://schemas.microsoft.com/office/word/2010/wordprocessingGroup" xmlns:wpi="http://schemas.microsoft.com/office/word/2010/wordprocessingInk" xmlns:wne="http://schemas.microsoft.com/office/word/2006/wordml" xmlns:wps="http://schemas.microsoft.com/office/word/2010/wordprocessingShape" mc:Ignorable="w14 w15 w16se w16cid w16 w16cex w16sdtdh w16sdtfl w16du wp14">
+<w:footnotes xmlns:wpc="http://schemas.microsoft.com/office/word/2010/wordprocessingCanvas" xmlns:cx="http://schemas.microsoft.com/office/drawing/2014/chartex" xmlns:cx1="http://schemas.microsoft.com/office/drawing/2015/9/8/chartex" xmlns:cx2="http://schemas.microsoft.com/office/drawing/2015/10/21/chartex" xmlns:cx3="http://schemas.microsoft.com/office/drawing/2016/5/9/chartex" xmlns:cx4="http://schemas.microsoft.com/office/drawing/2016/5/10/chartex" xmlns:cx5="http://schemas.microsoft.com/office/drawing/2016/5/11/chartex" xmlns:cx6="http://schemas.microsoft.com/office/drawing/2016/5/12/chartex" xmlns:cx7="http://schemas.microsoft.com/office/drawing/2016/5/13/chartex" xmlns:cx8="http://schemas.microsoft.com/office/drawing/2016/5/14/chartex" xmlns:mc="http://schemas.openxmlformats.org/markup-compatibility/2006" xmlns:aink="http://schemas.microsoft.com/office/drawing/2016/ink" xmlns:am3d="http://schemas.microsoft.com/office/drawing/2017/model3d" xmlns:o="urn:schemas-microsoft-com:office:office" xmlns:r="http://schemas.openxmlformats.org/officeDocument/2006/relationships" xmlns:m="http://schemas.openxmlformats.org/officeDocument/2006/math" xmlns:v="urn:schemas-microsoft-com:vml" xmlns:wp14="http://schemas.microsoft.com/office/word/2010/wordprocessingDrawing" xmlns:wp="http://schemas.openxmlformats.org/drawingml/2006/wordprocessingDrawing" xmlns:w10="urn:schemas-microsoft-com:office:word" xmlns:w="http://schemas.openxmlformats.org/wordprocessingml/2006/main" xmlns:w14="http://schemas.microsoft.com/office/word/2010/wordml" xmlns:w15="http://schemas.microsoft.com/office/word/2012/wordml" xmlns:w16cid="http://schemas.microsoft.com/office/word/2016/wordml/cid" xmlns:w16se="http://schemas.microsoft.com/office/word/2015/wordml/symex" xmlns:wpg="http://schemas.microsoft.com/office/word/2010/wordprocessingGroup" xmlns:wpi="http://schemas.microsoft.com/office/word/2010/wordprocessingInk" xmlns:wne="http://schemas.microsoft.com/office/word/2006/wordml" xmlns:wps="http://schemas.microsoft.com/office/word/2010/wordprocessingShape" mc:Ignorable="w14 w15 w16se w16cid wp14">
   <w:footnote w:type="separator" w:id="-1">
     <w:p>
       <w:r>
@@ -21627,7 +23052,7 @@
   <w:footnote w:id="2">
     <w:p>
       <w:pPr>
-        <w:pStyle w:val="a8"/>
+        <w:pStyle w:val="Notedebasdepage"/>
         <w:jc w:val="both"/>
         <w:rPr>
           <w:rFonts w:ascii="Cormorant Garamond" w:hAnsi="Cormorant Garamond"/>
@@ -21635,7 +23060,7 @@
       </w:pPr>
       <w:r>
         <w:rPr>
-          <w:rStyle w:val="a9"/>
+          <w:rStyle w:val="Appelnotedebasdep"/>
           <w:rFonts w:ascii="Cormorant Garamond" w:hAnsi="Cormorant Garamond"/>
         </w:rPr>
         <w:footnoteRef/>
@@ -21682,12 +23107,12 @@
   <w:footnote w:id="3">
     <w:p>
       <w:pPr>
-        <w:pStyle w:val="a8"/>
+        <w:pStyle w:val="Notedebasdepage"/>
         <w:jc w:val="both"/>
       </w:pPr>
       <w:r>
         <w:rPr>
-          <w:rStyle w:val="a9"/>
+          <w:rStyle w:val="Appelnotedebasdep"/>
           <w:rFonts w:ascii="Cormorant Garamond" w:hAnsi="Cormorant Garamond"/>
         </w:rPr>
         <w:footnoteRef/>
@@ -21736,7 +23161,7 @@
   <w:footnote w:id="4">
     <w:p>
       <w:pPr>
-        <w:pStyle w:val="a8"/>
+        <w:pStyle w:val="Notedebasdepage"/>
         <w:jc w:val="both"/>
         <w:rPr>
           <w:rFonts w:ascii="Cormorant Garamond" w:hAnsi="Cormorant Garamond"/>
@@ -21744,7 +23169,7 @@
       </w:pPr>
       <w:r>
         <w:rPr>
-          <w:rStyle w:val="a9"/>
+          <w:rStyle w:val="Appelnotedebasdep"/>
           <w:rFonts w:ascii="Cormorant Garamond" w:hAnsi="Cormorant Garamond"/>
         </w:rPr>
         <w:footnoteRef/>
@@ -21773,7 +23198,7 @@
   <w:footnote w:id="5">
     <w:p>
       <w:pPr>
-        <w:pStyle w:val="a8"/>
+        <w:pStyle w:val="Notedebasdepage"/>
         <w:jc w:val="both"/>
         <w:rPr>
           <w:rFonts w:ascii="Cormorant Garamond" w:hAnsi="Cormorant Garamond"/>
@@ -21781,7 +23206,7 @@
       </w:pPr>
       <w:r>
         <w:rPr>
-          <w:rStyle w:val="a9"/>
+          <w:rStyle w:val="Appelnotedebasdep"/>
           <w:rFonts w:ascii="Cormorant Garamond" w:hAnsi="Cormorant Garamond"/>
         </w:rPr>
         <w:footnoteRef/>
@@ -21797,7 +23222,7 @@
   <w:footnote w:id="6">
     <w:p>
       <w:pPr>
-        <w:pStyle w:val="a8"/>
+        <w:pStyle w:val="Notedebasdepage"/>
         <w:jc w:val="both"/>
         <w:rPr>
           <w:rFonts w:ascii="Cormorant Garamond" w:hAnsi="Cormorant Garamond"/>
@@ -21805,7 +23230,7 @@
       </w:pPr>
       <w:r>
         <w:rPr>
-          <w:rStyle w:val="a9"/>
+          <w:rStyle w:val="Appelnotedebasdep"/>
           <w:rFonts w:ascii="Cormorant Garamond" w:hAnsi="Cormorant Garamond"/>
         </w:rPr>
         <w:footnoteRef/>
@@ -21821,7 +23246,7 @@
   <w:footnote w:id="7">
     <w:p>
       <w:pPr>
-        <w:pStyle w:val="a8"/>
+        <w:pStyle w:val="Notedebasdepage"/>
         <w:jc w:val="both"/>
         <w:rPr>
           <w:rFonts w:ascii="Cormorant Garamond" w:hAnsi="Cormorant Garamond"/>
@@ -21829,7 +23254,7 @@
       </w:pPr>
       <w:r>
         <w:rPr>
-          <w:rStyle w:val="a9"/>
+          <w:rStyle w:val="Appelnotedebasdep"/>
           <w:rFonts w:ascii="Cormorant Garamond" w:hAnsi="Cormorant Garamond"/>
         </w:rPr>
         <w:footnoteRef/>
@@ -21843,7 +23268,7 @@
     </w:p>
     <w:p>
       <w:pPr>
-        <w:pStyle w:val="a8"/>
+        <w:pStyle w:val="Notedebasdepage"/>
         <w:jc w:val="both"/>
       </w:pPr>
       <w:r>
@@ -21870,20 +23295,20 @@
 </file>
 
 <file path=word/header1.xml><?xml version="1.0" encoding="utf-8"?>
-<w:hdr xmlns:wpc="http://schemas.microsoft.com/office/word/2010/wordprocessingCanvas" xmlns:cx="http://schemas.microsoft.com/office/drawing/2014/chartex" xmlns:cx1="http://schemas.microsoft.com/office/drawing/2015/9/8/chartex" xmlns:cx2="http://schemas.microsoft.com/office/drawing/2015/10/21/chartex" xmlns:cx3="http://schemas.microsoft.com/office/drawing/2016/5/9/chartex" xmlns:cx4="http://schemas.microsoft.com/office/drawing/2016/5/10/chartex" xmlns:cx5="http://schemas.microsoft.com/office/drawing/2016/5/11/chartex" xmlns:cx6="http://schemas.microsoft.com/office/drawing/2016/5/12/chartex" xmlns:cx7="http://schemas.microsoft.com/office/drawing/2016/5/13/chartex" xmlns:cx8="http://schemas.microsoft.com/office/drawing/2016/5/14/chartex" xmlns:mc="http://schemas.openxmlformats.org/markup-compatibility/2006" xmlns:aink="http://schemas.microsoft.com/office/drawing/2016/ink" xmlns:am3d="http://schemas.microsoft.com/office/drawing/2017/model3d" xmlns:o="urn:schemas-microsoft-com:office:office" xmlns:oel="http://schemas.microsoft.com/office/2019/extlst" xmlns:r="http://schemas.openxmlformats.org/officeDocument/2006/relationships" xmlns:m="http://schemas.openxmlformats.org/officeDocument/2006/math" xmlns:v="urn:schemas-microsoft-com:vml" xmlns:wp14="http://schemas.microsoft.com/office/word/2010/wordprocessingDrawing" xmlns:wp="http://schemas.openxmlformats.org/drawingml/2006/wordprocessingDrawing" xmlns:w10="urn:schemas-microsoft-com:office:word" xmlns:w="http://schemas.openxmlformats.org/wordprocessingml/2006/main" xmlns:w14="http://schemas.microsoft.com/office/word/2010/wordml" xmlns:w15="http://schemas.microsoft.com/office/word/2012/wordml" xmlns:w16cex="http://schemas.microsoft.com/office/word/2018/wordml/cex" xmlns:w16cid="http://schemas.microsoft.com/office/word/2016/wordml/cid" xmlns:w16="http://schemas.microsoft.com/office/word/2018/wordml" xmlns:w16du="http://schemas.microsoft.com/office/word/2023/wordml/word16du" xmlns:w16sdtdh="http://schemas.microsoft.com/office/word/2020/wordml/sdtdatahash" xmlns:w16sdtfl="http://schemas.microsoft.com/office/word/2024/wordml/sdtformatlock" xmlns:w16se="http://schemas.microsoft.com/office/word/2015/wordml/symex" xmlns:wpg="http://schemas.microsoft.com/office/word/2010/wordprocessingGroup" xmlns:wpi="http://schemas.microsoft.com/office/word/2010/wordprocessingInk" xmlns:wne="http://schemas.microsoft.com/office/word/2006/wordml" xmlns:wps="http://schemas.microsoft.com/office/word/2010/wordprocessingShape" mc:Ignorable="w14 w15 w16se w16cid w16 w16cex w16sdtdh w16sdtfl w16du wp14">
+<w:hdr xmlns:wpc="http://schemas.microsoft.com/office/word/2010/wordprocessingCanvas" xmlns:cx="http://schemas.microsoft.com/office/drawing/2014/chartex" xmlns:cx1="http://schemas.microsoft.com/office/drawing/2015/9/8/chartex" xmlns:cx2="http://schemas.microsoft.com/office/drawing/2015/10/21/chartex" xmlns:cx3="http://schemas.microsoft.com/office/drawing/2016/5/9/chartex" xmlns:cx4="http://schemas.microsoft.com/office/drawing/2016/5/10/chartex" xmlns:cx5="http://schemas.microsoft.com/office/drawing/2016/5/11/chartex" xmlns:cx6="http://schemas.microsoft.com/office/drawing/2016/5/12/chartex" xmlns:cx7="http://schemas.microsoft.com/office/drawing/2016/5/13/chartex" xmlns:cx8="http://schemas.microsoft.com/office/drawing/2016/5/14/chartex" xmlns:mc="http://schemas.openxmlformats.org/markup-compatibility/2006" xmlns:aink="http://schemas.microsoft.com/office/drawing/2016/ink" xmlns:am3d="http://schemas.microsoft.com/office/drawing/2017/model3d" xmlns:o="urn:schemas-microsoft-com:office:office" xmlns:r="http://schemas.openxmlformats.org/officeDocument/2006/relationships" xmlns:m="http://schemas.openxmlformats.org/officeDocument/2006/math" xmlns:v="urn:schemas-microsoft-com:vml" xmlns:wp14="http://schemas.microsoft.com/office/word/2010/wordprocessingDrawing" xmlns:wp="http://schemas.openxmlformats.org/drawingml/2006/wordprocessingDrawing" xmlns:w10="urn:schemas-microsoft-com:office:word" xmlns:w="http://schemas.openxmlformats.org/wordprocessingml/2006/main" xmlns:w14="http://schemas.microsoft.com/office/word/2010/wordml" xmlns:w15="http://schemas.microsoft.com/office/word/2012/wordml" xmlns:w16cid="http://schemas.microsoft.com/office/word/2016/wordml/cid" xmlns:w16se="http://schemas.microsoft.com/office/word/2015/wordml/symex" xmlns:wpg="http://schemas.microsoft.com/office/word/2010/wordprocessingGroup" xmlns:wpi="http://schemas.microsoft.com/office/word/2010/wordprocessingInk" xmlns:wne="http://schemas.microsoft.com/office/word/2006/wordml" xmlns:wps="http://schemas.microsoft.com/office/word/2010/wordprocessingShape" mc:Ignorable="w14 w15 w16se w16cid wp14">
   <w:p>
     <w:pPr>
-      <w:pStyle w:val="a7"/>
+      <w:pStyle w:val="En-tte"/>
     </w:pPr>
   </w:p>
 </w:hdr>
 </file>
 
 <file path=word/header2.xml><?xml version="1.0" encoding="utf-8"?>
-<w:hdr xmlns:wpc="http://schemas.microsoft.com/office/word/2010/wordprocessingCanvas" xmlns:cx="http://schemas.microsoft.com/office/drawing/2014/chartex" xmlns:cx1="http://schemas.microsoft.com/office/drawing/2015/9/8/chartex" xmlns:cx2="http://schemas.microsoft.com/office/drawing/2015/10/21/chartex" xmlns:cx3="http://schemas.microsoft.com/office/drawing/2016/5/9/chartex" xmlns:cx4="http://schemas.microsoft.com/office/drawing/2016/5/10/chartex" xmlns:cx5="http://schemas.microsoft.com/office/drawing/2016/5/11/chartex" xmlns:cx6="http://schemas.microsoft.com/office/drawing/2016/5/12/chartex" xmlns:cx7="http://schemas.microsoft.com/office/drawing/2016/5/13/chartex" xmlns:cx8="http://schemas.microsoft.com/office/drawing/2016/5/14/chartex" xmlns:mc="http://schemas.openxmlformats.org/markup-compatibility/2006" xmlns:aink="http://schemas.microsoft.com/office/drawing/2016/ink" xmlns:am3d="http://schemas.microsoft.com/office/drawing/2017/model3d" xmlns:o="urn:schemas-microsoft-com:office:office" xmlns:oel="http://schemas.microsoft.com/office/2019/extlst" xmlns:r="http://schemas.openxmlformats.org/officeDocument/2006/relationships" xmlns:m="http://schemas.openxmlformats.org/officeDocument/2006/math" xmlns:v="urn:schemas-microsoft-com:vml" xmlns:wp14="http://schemas.microsoft.com/office/word/2010/wordprocessingDrawing" xmlns:wp="http://schemas.openxmlformats.org/drawingml/2006/wordprocessingDrawing" xmlns:w10="urn:schemas-microsoft-com:office:word" xmlns:w="http://schemas.openxmlformats.org/wordprocessingml/2006/main" xmlns:w14="http://schemas.microsoft.com/office/word/2010/wordml" xmlns:w15="http://schemas.microsoft.com/office/word/2012/wordml" xmlns:w16cex="http://schemas.microsoft.com/office/word/2018/wordml/cex" xmlns:w16cid="http://schemas.microsoft.com/office/word/2016/wordml/cid" xmlns:w16="http://schemas.microsoft.com/office/word/2018/wordml" xmlns:w16du="http://schemas.microsoft.com/office/word/2023/wordml/word16du" xmlns:w16sdtdh="http://schemas.microsoft.com/office/word/2020/wordml/sdtdatahash" xmlns:w16sdtfl="http://schemas.microsoft.com/office/word/2024/wordml/sdtformatlock" xmlns:w16se="http://schemas.microsoft.com/office/word/2015/wordml/symex" xmlns:wpg="http://schemas.microsoft.com/office/word/2010/wordprocessingGroup" xmlns:wpi="http://schemas.microsoft.com/office/word/2010/wordprocessingInk" xmlns:wne="http://schemas.microsoft.com/office/word/2006/wordml" xmlns:wps="http://schemas.microsoft.com/office/word/2010/wordprocessingShape" mc:Ignorable="w14 w15 w16se w16cid w16 w16cex w16sdtdh w16sdtfl w16du wp14">
+<w:hdr xmlns:wpc="http://schemas.microsoft.com/office/word/2010/wordprocessingCanvas" xmlns:cx="http://schemas.microsoft.com/office/drawing/2014/chartex" xmlns:cx1="http://schemas.microsoft.com/office/drawing/2015/9/8/chartex" xmlns:cx2="http://schemas.microsoft.com/office/drawing/2015/10/21/chartex" xmlns:cx3="http://schemas.microsoft.com/office/drawing/2016/5/9/chartex" xmlns:cx4="http://schemas.microsoft.com/office/drawing/2016/5/10/chartex" xmlns:cx5="http://schemas.microsoft.com/office/drawing/2016/5/11/chartex" xmlns:cx6="http://schemas.microsoft.com/office/drawing/2016/5/12/chartex" xmlns:cx7="http://schemas.microsoft.com/office/drawing/2016/5/13/chartex" xmlns:cx8="http://schemas.microsoft.com/office/drawing/2016/5/14/chartex" xmlns:mc="http://schemas.openxmlformats.org/markup-compatibility/2006" xmlns:aink="http://schemas.microsoft.com/office/drawing/2016/ink" xmlns:am3d="http://schemas.microsoft.com/office/drawing/2017/model3d" xmlns:o="urn:schemas-microsoft-com:office:office" xmlns:r="http://schemas.openxmlformats.org/officeDocument/2006/relationships" xmlns:m="http://schemas.openxmlformats.org/officeDocument/2006/math" xmlns:v="urn:schemas-microsoft-com:vml" xmlns:wp14="http://schemas.microsoft.com/office/word/2010/wordprocessingDrawing" xmlns:wp="http://schemas.openxmlformats.org/drawingml/2006/wordprocessingDrawing" xmlns:w10="urn:schemas-microsoft-com:office:word" xmlns:w="http://schemas.openxmlformats.org/wordprocessingml/2006/main" xmlns:w14="http://schemas.microsoft.com/office/word/2010/wordml" xmlns:w15="http://schemas.microsoft.com/office/word/2012/wordml" xmlns:w16cid="http://schemas.microsoft.com/office/word/2016/wordml/cid" xmlns:w16se="http://schemas.microsoft.com/office/word/2015/wordml/symex" xmlns:wpg="http://schemas.microsoft.com/office/word/2010/wordprocessingGroup" xmlns:wpi="http://schemas.microsoft.com/office/word/2010/wordprocessingInk" xmlns:wne="http://schemas.microsoft.com/office/word/2006/wordml" xmlns:wps="http://schemas.microsoft.com/office/word/2010/wordprocessingShape" mc:Ignorable="w14 w15 w16se w16cid wp14">
   <w:p>
     <w:pPr>
-      <w:pStyle w:val="aa"/>
+      <w:pStyle w:val="Pieddepage"/>
       <w:ind w:right="360"/>
       <w:jc w:val="center"/>
     </w:pPr>
@@ -21952,7 +23377,7 @@
             </wp:anchor>
           </w:drawing>
         </mc:Choice>
-        <mc:Fallback>
+        <mc:Fallback xmlns:w16sdtfl="http://schemas.microsoft.com/office/word/2024/wordml/sdtformatlock" xmlns:w16sdtdh="http://schemas.microsoft.com/office/word/2020/wordml/sdtdatahash" xmlns:w16du="http://schemas.microsoft.com/office/word/2023/wordml/word16du" xmlns:w16="http://schemas.microsoft.com/office/word/2018/wordml" xmlns:w16cex="http://schemas.microsoft.com/office/word/2018/wordml/cex" xmlns:oel="http://schemas.microsoft.com/office/2019/extlst">
           <w:pict>
             <v:line w14:anchorId="7EA4F8E0" id="Connecteur droit 2" o:spid="_x0000_s1026" style="position:absolute;flip:y;z-index:251658240;visibility:visible;mso-wrap-style:square;mso-width-percent:0;mso-height-percent:0;mso-wrap-distance-left:9pt;mso-wrap-distance-top:0;mso-wrap-distance-right:9pt;mso-wrap-distance-bottom:0;mso-position-horizontal:absolute;mso-position-horizontal-relative:text;mso-position-vertical:absolute;mso-position-vertical-relative:text;mso-width-percent:0;mso-height-percent:0;mso-width-relative:margin;mso-height-relative:margin" from="-75.65pt,-35.4pt" to="109.75pt,.6pt" o:gfxdata="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" strokecolor="#afa577"/>
           </w:pict>
@@ -22015,27 +23440,27 @@
   </w:p>
   <w:p>
     <w:pPr>
-      <w:pStyle w:val="a7"/>
+      <w:pStyle w:val="En-tte"/>
     </w:pPr>
   </w:p>
 </w:hdr>
 </file>
 
 <file path=word/header3.xml><?xml version="1.0" encoding="utf-8"?>
-<w:hdr xmlns:wpc="http://schemas.microsoft.com/office/word/2010/wordprocessingCanvas" xmlns:cx="http://schemas.microsoft.com/office/drawing/2014/chartex" xmlns:cx1="http://schemas.microsoft.com/office/drawing/2015/9/8/chartex" xmlns:cx2="http://schemas.microsoft.com/office/drawing/2015/10/21/chartex" xmlns:cx3="http://schemas.microsoft.com/office/drawing/2016/5/9/chartex" xmlns:cx4="http://schemas.microsoft.com/office/drawing/2016/5/10/chartex" xmlns:cx5="http://schemas.microsoft.com/office/drawing/2016/5/11/chartex" xmlns:cx6="http://schemas.microsoft.com/office/drawing/2016/5/12/chartex" xmlns:cx7="http://schemas.microsoft.com/office/drawing/2016/5/13/chartex" xmlns:cx8="http://schemas.microsoft.com/office/drawing/2016/5/14/chartex" xmlns:mc="http://schemas.openxmlformats.org/markup-compatibility/2006" xmlns:aink="http://schemas.microsoft.com/office/drawing/2016/ink" xmlns:am3d="http://schemas.microsoft.com/office/drawing/2017/model3d" xmlns:o="urn:schemas-microsoft-com:office:office" xmlns:oel="http://schemas.microsoft.com/office/2019/extlst" xmlns:r="http://schemas.openxmlformats.org/officeDocument/2006/relationships" xmlns:m="http://schemas.openxmlformats.org/officeDocument/2006/math" xmlns:v="urn:schemas-microsoft-com:vml" xmlns:wp14="http://schemas.microsoft.com/office/word/2010/wordprocessingDrawing" xmlns:wp="http://schemas.openxmlformats.org/drawingml/2006/wordprocessingDrawing" xmlns:w10="urn:schemas-microsoft-com:office:word" xmlns:w="http://schemas.openxmlformats.org/wordprocessingml/2006/main" xmlns:w14="http://schemas.microsoft.com/office/word/2010/wordml" xmlns:w15="http://schemas.microsoft.com/office/word/2012/wordml" xmlns:w16cex="http://schemas.microsoft.com/office/word/2018/wordml/cex" xmlns:w16cid="http://schemas.microsoft.com/office/word/2016/wordml/cid" xmlns:w16="http://schemas.microsoft.com/office/word/2018/wordml" xmlns:w16du="http://schemas.microsoft.com/office/word/2023/wordml/word16du" xmlns:w16sdtdh="http://schemas.microsoft.com/office/word/2020/wordml/sdtdatahash" xmlns:w16sdtfl="http://schemas.microsoft.com/office/word/2024/wordml/sdtformatlock" xmlns:w16se="http://schemas.microsoft.com/office/word/2015/wordml/symex" xmlns:wpg="http://schemas.microsoft.com/office/word/2010/wordprocessingGroup" xmlns:wpi="http://schemas.microsoft.com/office/word/2010/wordprocessingInk" xmlns:wne="http://schemas.microsoft.com/office/word/2006/wordml" xmlns:wps="http://schemas.microsoft.com/office/word/2010/wordprocessingShape" mc:Ignorable="w14 w15 w16se w16cid w16 w16cex w16sdtdh w16sdtfl w16du wp14">
+<w:hdr xmlns:wpc="http://schemas.microsoft.com/office/word/2010/wordprocessingCanvas" xmlns:cx="http://schemas.microsoft.com/office/drawing/2014/chartex" xmlns:cx1="http://schemas.microsoft.com/office/drawing/2015/9/8/chartex" xmlns:cx2="http://schemas.microsoft.com/office/drawing/2015/10/21/chartex" xmlns:cx3="http://schemas.microsoft.com/office/drawing/2016/5/9/chartex" xmlns:cx4="http://schemas.microsoft.com/office/drawing/2016/5/10/chartex" xmlns:cx5="http://schemas.microsoft.com/office/drawing/2016/5/11/chartex" xmlns:cx6="http://schemas.microsoft.com/office/drawing/2016/5/12/chartex" xmlns:cx7="http://schemas.microsoft.com/office/drawing/2016/5/13/chartex" xmlns:cx8="http://schemas.microsoft.com/office/drawing/2016/5/14/chartex" xmlns:mc="http://schemas.openxmlformats.org/markup-compatibility/2006" xmlns:aink="http://schemas.microsoft.com/office/drawing/2016/ink" xmlns:am3d="http://schemas.microsoft.com/office/drawing/2017/model3d" xmlns:o="urn:schemas-microsoft-com:office:office" xmlns:r="http://schemas.openxmlformats.org/officeDocument/2006/relationships" xmlns:m="http://schemas.openxmlformats.org/officeDocument/2006/math" xmlns:v="urn:schemas-microsoft-com:vml" xmlns:wp14="http://schemas.microsoft.com/office/word/2010/wordprocessingDrawing" xmlns:wp="http://schemas.openxmlformats.org/drawingml/2006/wordprocessingDrawing" xmlns:w10="urn:schemas-microsoft-com:office:word" xmlns:w="http://schemas.openxmlformats.org/wordprocessingml/2006/main" xmlns:w14="http://schemas.microsoft.com/office/word/2010/wordml" xmlns:w15="http://schemas.microsoft.com/office/word/2012/wordml" xmlns:w16cid="http://schemas.microsoft.com/office/word/2016/wordml/cid" xmlns:w16se="http://schemas.microsoft.com/office/word/2015/wordml/symex" xmlns:wpg="http://schemas.microsoft.com/office/word/2010/wordprocessingGroup" xmlns:wpi="http://schemas.microsoft.com/office/word/2010/wordprocessingInk" xmlns:wne="http://schemas.microsoft.com/office/word/2006/wordml" xmlns:wps="http://schemas.microsoft.com/office/word/2010/wordprocessingShape" mc:Ignorable="w14 w15 w16se w16cid wp14">
   <w:p>
     <w:pPr>
-      <w:pStyle w:val="a7"/>
+      <w:pStyle w:val="En-tte"/>
     </w:pPr>
   </w:p>
 </w:hdr>
 </file>
 
 <file path=word/header4.xml><?xml version="1.0" encoding="utf-8"?>
-<w:hdr xmlns:wpc="http://schemas.microsoft.com/office/word/2010/wordprocessingCanvas" xmlns:cx="http://schemas.microsoft.com/office/drawing/2014/chartex" xmlns:cx1="http://schemas.microsoft.com/office/drawing/2015/9/8/chartex" xmlns:cx2="http://schemas.microsoft.com/office/drawing/2015/10/21/chartex" xmlns:cx3="http://schemas.microsoft.com/office/drawing/2016/5/9/chartex" xmlns:cx4="http://schemas.microsoft.com/office/drawing/2016/5/10/chartex" xmlns:cx5="http://schemas.microsoft.com/office/drawing/2016/5/11/chartex" xmlns:cx6="http://schemas.microsoft.com/office/drawing/2016/5/12/chartex" xmlns:cx7="http://schemas.microsoft.com/office/drawing/2016/5/13/chartex" xmlns:cx8="http://schemas.microsoft.com/office/drawing/2016/5/14/chartex" xmlns:mc="http://schemas.openxmlformats.org/markup-compatibility/2006" xmlns:aink="http://schemas.microsoft.com/office/drawing/2016/ink" xmlns:am3d="http://schemas.microsoft.com/office/drawing/2017/model3d" xmlns:o="urn:schemas-microsoft-com:office:office" xmlns:oel="http://schemas.microsoft.com/office/2019/extlst" xmlns:r="http://schemas.openxmlformats.org/officeDocument/2006/relationships" xmlns:m="http://schemas.openxmlformats.org/officeDocument/2006/math" xmlns:v="urn:schemas-microsoft-com:vml" xmlns:wp14="http://schemas.microsoft.com/office/word/2010/wordprocessingDrawing" xmlns:wp="http://schemas.openxmlformats.org/drawingml/2006/wordprocessingDrawing" xmlns:w10="urn:schemas-microsoft-com:office:word" xmlns:w="http://schemas.openxmlformats.org/wordprocessingml/2006/main" xmlns:w14="http://schemas.microsoft.com/office/word/2010/wordml" xmlns:w15="http://schemas.microsoft.com/office/word/2012/wordml" xmlns:w16cex="http://schemas.microsoft.com/office/word/2018/wordml/cex" xmlns:w16cid="http://schemas.microsoft.com/office/word/2016/wordml/cid" xmlns:w16="http://schemas.microsoft.com/office/word/2018/wordml" xmlns:w16du="http://schemas.microsoft.com/office/word/2023/wordml/word16du" xmlns:w16sdtdh="http://schemas.microsoft.com/office/word/2020/wordml/sdtdatahash" xmlns:w16sdtfl="http://schemas.microsoft.com/office/word/2024/wordml/sdtformatlock" xmlns:w16se="http://schemas.microsoft.com/office/word/2015/wordml/symex" xmlns:wpg="http://schemas.microsoft.com/office/word/2010/wordprocessingGroup" xmlns:wpi="http://schemas.microsoft.com/office/word/2010/wordprocessingInk" xmlns:wne="http://schemas.microsoft.com/office/word/2006/wordml" xmlns:wps="http://schemas.microsoft.com/office/word/2010/wordprocessingShape" mc:Ignorable="w14 w15 w16se w16cid w16 w16cex w16sdtdh w16sdtfl w16du wp14">
+<w:hdr xmlns:wpc="http://schemas.microsoft.com/office/word/2010/wordprocessingCanvas" xmlns:cx="http://schemas.microsoft.com/office/drawing/2014/chartex" xmlns:cx1="http://schemas.microsoft.com/office/drawing/2015/9/8/chartex" xmlns:cx2="http://schemas.microsoft.com/office/drawing/2015/10/21/chartex" xmlns:cx3="http://schemas.microsoft.com/office/drawing/2016/5/9/chartex" xmlns:cx4="http://schemas.microsoft.com/office/drawing/2016/5/10/chartex" xmlns:cx5="http://schemas.microsoft.com/office/drawing/2016/5/11/chartex" xmlns:cx6="http://schemas.microsoft.com/office/drawing/2016/5/12/chartex" xmlns:cx7="http://schemas.microsoft.com/office/drawing/2016/5/13/chartex" xmlns:cx8="http://schemas.microsoft.com/office/drawing/2016/5/14/chartex" xmlns:mc="http://schemas.openxmlformats.org/markup-compatibility/2006" xmlns:aink="http://schemas.microsoft.com/office/drawing/2016/ink" xmlns:am3d="http://schemas.microsoft.com/office/drawing/2017/model3d" xmlns:o="urn:schemas-microsoft-com:office:office" xmlns:r="http://schemas.openxmlformats.org/officeDocument/2006/relationships" xmlns:m="http://schemas.openxmlformats.org/officeDocument/2006/math" xmlns:v="urn:schemas-microsoft-com:vml" xmlns:wp14="http://schemas.microsoft.com/office/word/2010/wordprocessingDrawing" xmlns:wp="http://schemas.openxmlformats.org/drawingml/2006/wordprocessingDrawing" xmlns:w10="urn:schemas-microsoft-com:office:word" xmlns:w="http://schemas.openxmlformats.org/wordprocessingml/2006/main" xmlns:w14="http://schemas.microsoft.com/office/word/2010/wordml" xmlns:w15="http://schemas.microsoft.com/office/word/2012/wordml" xmlns:w16cid="http://schemas.microsoft.com/office/word/2016/wordml/cid" xmlns:w16se="http://schemas.microsoft.com/office/word/2015/wordml/symex" xmlns:wpg="http://schemas.microsoft.com/office/word/2010/wordprocessingGroup" xmlns:wpi="http://schemas.microsoft.com/office/word/2010/wordprocessingInk" xmlns:wne="http://schemas.microsoft.com/office/word/2006/wordml" xmlns:wps="http://schemas.microsoft.com/office/word/2010/wordprocessingShape" mc:Ignorable="w14 w15 w16se w16cid wp14">
   <w:p>
     <w:pPr>
-      <w:pStyle w:val="aa"/>
+      <w:pStyle w:val="Pieddepage"/>
       <w:tabs>
         <w:tab w:val="left" w:pos="1780"/>
         <w:tab w:val="center" w:pos="4639"/>
@@ -22113,7 +23538,7 @@
             </wp:anchor>
           </w:drawing>
         </mc:Choice>
-        <mc:Fallback>
+        <mc:Fallback xmlns:w16sdtfl="http://schemas.microsoft.com/office/word/2024/wordml/sdtformatlock" xmlns:w16sdtdh="http://schemas.microsoft.com/office/word/2020/wordml/sdtdatahash" xmlns:w16du="http://schemas.microsoft.com/office/word/2023/wordml/word16du" xmlns:w16="http://schemas.microsoft.com/office/word/2018/wordml" xmlns:w16cex="http://schemas.microsoft.com/office/word/2018/wordml/cex" xmlns:oel="http://schemas.microsoft.com/office/2019/extlst">
           <w:pict>
             <v:line w14:anchorId="34C933F8" id="Connecteur droit 5" o:spid="_x0000_s1026" style="position:absolute;flip:y;z-index:251658242;visibility:visible;mso-wrap-style:square;mso-width-percent:0;mso-height-percent:0;mso-wrap-distance-left:9pt;mso-wrap-distance-top:0;mso-wrap-distance-right:9pt;mso-wrap-distance-bottom:0;mso-position-horizontal:absolute;mso-position-horizontal-relative:text;mso-position-vertical:absolute;mso-position-vertical-relative:text;mso-width-percent:0;mso-height-percent:0;mso-width-relative:margin;mso-height-relative:margin" from="-61.8pt,-17.4pt" to="123.6pt,18.6pt" o:gfxdata="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" strokecolor="#afa577"/>
           </w:pict>
@@ -22176,14 +23601,14 @@
   </w:p>
   <w:p>
     <w:pPr>
-      <w:pStyle w:val="a7"/>
+      <w:pStyle w:val="En-tte"/>
     </w:pPr>
   </w:p>
 </w:hdr>
 </file>
 
 <file path=word/numbering.xml><?xml version="1.0" encoding="utf-8"?>
-<w:numbering xmlns:wpc="http://schemas.microsoft.com/office/word/2010/wordprocessingCanvas" xmlns:cx="http://schemas.microsoft.com/office/drawing/2014/chartex" xmlns:cx1="http://schemas.microsoft.com/office/drawing/2015/9/8/chartex" xmlns:cx2="http://schemas.microsoft.com/office/drawing/2015/10/21/chartex" xmlns:cx3="http://schemas.microsoft.com/office/drawing/2016/5/9/chartex" xmlns:cx4="http://schemas.microsoft.com/office/drawing/2016/5/10/chartex" xmlns:cx5="http://schemas.microsoft.com/office/drawing/2016/5/11/chartex" xmlns:cx6="http://schemas.microsoft.com/office/drawing/2016/5/12/chartex" xmlns:cx7="http://schemas.microsoft.com/office/drawing/2016/5/13/chartex" xmlns:cx8="http://schemas.microsoft.com/office/drawing/2016/5/14/chartex" xmlns:mc="http://schemas.openxmlformats.org/markup-compatibility/2006" xmlns:aink="http://schemas.microsoft.com/office/drawing/2016/ink" xmlns:am3d="http://schemas.microsoft.com/office/drawing/2017/model3d" xmlns:o="urn:schemas-microsoft-com:office:office" xmlns:oel="http://schemas.microsoft.com/office/2019/extlst" xmlns:r="http://schemas.openxmlformats.org/officeDocument/2006/relationships" xmlns:m="http://schemas.openxmlformats.org/officeDocument/2006/math" xmlns:v="urn:schemas-microsoft-com:vml" xmlns:wp14="http://schemas.microsoft.com/office/word/2010/wordprocessingDrawing" xmlns:wp="http://schemas.openxmlformats.org/drawingml/2006/wordprocessingDrawing" xmlns:w10="urn:schemas-microsoft-com:office:word" xmlns:w="http://schemas.openxmlformats.org/wordprocessingml/2006/main" xmlns:w14="http://schemas.microsoft.com/office/word/2010/wordml" xmlns:w15="http://schemas.microsoft.com/office/word/2012/wordml" xmlns:w16cex="http://schemas.microsoft.com/office/word/2018/wordml/cex" xmlns:w16cid="http://schemas.microsoft.com/office/word/2016/wordml/cid" xmlns:w16="http://schemas.microsoft.com/office/word/2018/wordml" xmlns:w16du="http://schemas.microsoft.com/office/word/2023/wordml/word16du" xmlns:w16sdtdh="http://schemas.microsoft.com/office/word/2020/wordml/sdtdatahash" xmlns:w16sdtfl="http://schemas.microsoft.com/office/word/2024/wordml/sdtformatlock" xmlns:w16se="http://schemas.microsoft.com/office/word/2015/wordml/symex" xmlns:wpg="http://schemas.microsoft.com/office/word/2010/wordprocessingGroup" xmlns:wpi="http://schemas.microsoft.com/office/word/2010/wordprocessingInk" xmlns:wne="http://schemas.microsoft.com/office/word/2006/wordml" xmlns:wps="http://schemas.microsoft.com/office/word/2010/wordprocessingShape" mc:Ignorable="w14 w15 w16se w16cid w16 w16cex w16sdtdh w16sdtfl w16du wp14">
+<w:numbering xmlns:wpc="http://schemas.microsoft.com/office/word/2010/wordprocessingCanvas" xmlns:cx="http://schemas.microsoft.com/office/drawing/2014/chartex" xmlns:cx1="http://schemas.microsoft.com/office/drawing/2015/9/8/chartex" xmlns:cx2="http://schemas.microsoft.com/office/drawing/2015/10/21/chartex" xmlns:cx3="http://schemas.microsoft.com/office/drawing/2016/5/9/chartex" xmlns:cx4="http://schemas.microsoft.com/office/drawing/2016/5/10/chartex" xmlns:cx5="http://schemas.microsoft.com/office/drawing/2016/5/11/chartex" xmlns:cx6="http://schemas.microsoft.com/office/drawing/2016/5/12/chartex" xmlns:cx7="http://schemas.microsoft.com/office/drawing/2016/5/13/chartex" xmlns:cx8="http://schemas.microsoft.com/office/drawing/2016/5/14/chartex" xmlns:mc="http://schemas.openxmlformats.org/markup-compatibility/2006" xmlns:aink="http://schemas.microsoft.com/office/drawing/2016/ink" xmlns:am3d="http://schemas.microsoft.com/office/drawing/2017/model3d" xmlns:o="urn:schemas-microsoft-com:office:office" xmlns:r="http://schemas.openxmlformats.org/officeDocument/2006/relationships" xmlns:m="http://schemas.openxmlformats.org/officeDocument/2006/math" xmlns:v="urn:schemas-microsoft-com:vml" xmlns:wp14="http://schemas.microsoft.com/office/word/2010/wordprocessingDrawing" xmlns:wp="http://schemas.openxmlformats.org/drawingml/2006/wordprocessingDrawing" xmlns:w10="urn:schemas-microsoft-com:office:word" xmlns:w="http://schemas.openxmlformats.org/wordprocessingml/2006/main" xmlns:w14="http://schemas.microsoft.com/office/word/2010/wordml" xmlns:w15="http://schemas.microsoft.com/office/word/2012/wordml" xmlns:w16cid="http://schemas.microsoft.com/office/word/2016/wordml/cid" xmlns:w16se="http://schemas.microsoft.com/office/word/2015/wordml/symex" xmlns:wpg="http://schemas.microsoft.com/office/word/2010/wordprocessingGroup" xmlns:wpi="http://schemas.microsoft.com/office/word/2010/wordprocessingInk" xmlns:wne="http://schemas.microsoft.com/office/word/2006/wordml" xmlns:wps="http://schemas.microsoft.com/office/word/2010/wordprocessingShape" mc:Ignorable="w14 w15 w16se w16cid wp14">
   <w:abstractNum w:abstractNumId="0" w15:restartNumberingAfterBreak="0">
     <w:nsid w:val="00000004"/>
     <w:multiLevelType w:val="singleLevel"/>
@@ -24436,77 +25861,85 @@
       </w:rPr>
     </w:lvl>
   </w:abstractNum>
-  <w:num w:numId="1" w16cid:durableId="734162384">
+  <w:num w:numId="1">
     <w:abstractNumId w:val="19"/>
   </w:num>
-  <w:num w:numId="2" w16cid:durableId="1625577034">
+  <w:num w:numId="2">
     <w:abstractNumId w:val="15"/>
   </w:num>
-  <w:num w:numId="3" w16cid:durableId="1017848609">
+  <w:num w:numId="3">
     <w:abstractNumId w:val="8"/>
   </w:num>
-  <w:num w:numId="4" w16cid:durableId="300040079">
+  <w:num w:numId="4">
     <w:abstractNumId w:val="11"/>
   </w:num>
-  <w:num w:numId="5" w16cid:durableId="1064986993">
+  <w:num w:numId="5">
     <w:abstractNumId w:val="14"/>
   </w:num>
-  <w:num w:numId="6" w16cid:durableId="473959389">
+  <w:num w:numId="6">
     <w:abstractNumId w:val="17"/>
   </w:num>
-  <w:num w:numId="7" w16cid:durableId="1634406312">
+  <w:num w:numId="7">
     <w:abstractNumId w:val="1"/>
   </w:num>
-  <w:num w:numId="8" w16cid:durableId="508371607">
+  <w:num w:numId="8">
     <w:abstractNumId w:val="13"/>
   </w:num>
-  <w:num w:numId="9" w16cid:durableId="1137264165">
+  <w:num w:numId="9">
     <w:abstractNumId w:val="18"/>
   </w:num>
-  <w:num w:numId="10" w16cid:durableId="1290042806">
+  <w:num w:numId="10">
     <w:abstractNumId w:val="9"/>
   </w:num>
-  <w:num w:numId="11" w16cid:durableId="1765346254">
+  <w:num w:numId="11">
     <w:abstractNumId w:val="16"/>
   </w:num>
-  <w:num w:numId="12" w16cid:durableId="45305523">
+  <w:num w:numId="12">
     <w:abstractNumId w:val="3"/>
   </w:num>
-  <w:num w:numId="13" w16cid:durableId="1597471198">
+  <w:num w:numId="13">
     <w:abstractNumId w:val="18"/>
   </w:num>
-  <w:num w:numId="14" w16cid:durableId="1651590683">
+  <w:num w:numId="14">
     <w:abstractNumId w:val="18"/>
   </w:num>
-  <w:num w:numId="15" w16cid:durableId="1346710785">
+  <w:num w:numId="15">
     <w:abstractNumId w:val="6"/>
   </w:num>
-  <w:num w:numId="16" w16cid:durableId="704137686">
+  <w:num w:numId="16">
     <w:abstractNumId w:val="10"/>
   </w:num>
-  <w:num w:numId="17" w16cid:durableId="630718939">
+  <w:num w:numId="17">
     <w:abstractNumId w:val="0"/>
   </w:num>
-  <w:num w:numId="18" w16cid:durableId="272052646">
+  <w:num w:numId="18">
     <w:abstractNumId w:val="2"/>
   </w:num>
-  <w:num w:numId="19" w16cid:durableId="276523675">
+  <w:num w:numId="19">
     <w:abstractNumId w:val="12"/>
   </w:num>
-  <w:num w:numId="20" w16cid:durableId="1132678224">
+  <w:num w:numId="20">
     <w:abstractNumId w:val="7"/>
   </w:num>
-  <w:num w:numId="21" w16cid:durableId="252588523">
+  <w:num w:numId="21">
     <w:abstractNumId w:val="4"/>
   </w:num>
-  <w:num w:numId="22" w16cid:durableId="735667234">
+  <w:num w:numId="22">
     <w:abstractNumId w:val="5"/>
   </w:num>
 </w:numbering>
 </file>
 
+<file path=word/people.xml><?xml version="1.0" encoding="utf-8"?>
+<w15:people xmlns:wpc="http://schemas.microsoft.com/office/word/2010/wordprocessingCanvas" xmlns:cx="http://schemas.microsoft.com/office/drawing/2014/chartex" xmlns:cx1="http://schemas.microsoft.com/office/drawing/2015/9/8/chartex" xmlns:cx2="http://schemas.microsoft.com/office/drawing/2015/10/21/chartex" xmlns:cx3="http://schemas.microsoft.com/office/drawing/2016/5/9/chartex" xmlns:cx4="http://schemas.microsoft.com/office/drawing/2016/5/10/chartex" xmlns:cx5="http://schemas.microsoft.com/office/drawing/2016/5/11/chartex" xmlns:cx6="http://schemas.microsoft.com/office/drawing/2016/5/12/chartex" xmlns:cx7="http://schemas.microsoft.com/office/drawing/2016/5/13/chartex" xmlns:cx8="http://schemas.microsoft.com/office/drawing/2016/5/14/chartex" xmlns:mc="http://schemas.openxmlformats.org/markup-compatibility/2006" xmlns:aink="http://schemas.microsoft.com/office/drawing/2016/ink" xmlns:am3d="http://schemas.microsoft.com/office/drawing/2017/model3d" xmlns:o="urn:schemas-microsoft-com:office:office" xmlns:r="http://schemas.openxmlformats.org/officeDocument/2006/relationships" xmlns:m="http://schemas.openxmlformats.org/officeDocument/2006/math" xmlns:v="urn:schemas-microsoft-com:vml" xmlns:wp14="http://schemas.microsoft.com/office/word/2010/wordprocessingDrawing" xmlns:wp="http://schemas.openxmlformats.org/drawingml/2006/wordprocessingDrawing" xmlns:w10="urn:schemas-microsoft-com:office:word" xmlns:w="http://schemas.openxmlformats.org/wordprocessingml/2006/main" xmlns:w14="http://schemas.microsoft.com/office/word/2010/wordml" xmlns:w15="http://schemas.microsoft.com/office/word/2012/wordml" xmlns:w16cid="http://schemas.microsoft.com/office/word/2016/wordml/cid" xmlns:w16se="http://schemas.microsoft.com/office/word/2015/wordml/symex" xmlns:wpg="http://schemas.microsoft.com/office/word/2010/wordprocessingGroup" xmlns:wpi="http://schemas.microsoft.com/office/word/2010/wordprocessingInk" xmlns:wne="http://schemas.microsoft.com/office/word/2006/wordml" xmlns:wps="http://schemas.microsoft.com/office/word/2010/wordprocessingShape" mc:Ignorable="w14 w15 w16se w16cid wp14">
+  <w15:person w15:author="Boris Lamotte d'Incamps">
+    <w15:presenceInfo w15:providerId="None" w15:userId="Boris Lamotte d'Incamps"/>
+  </w15:person>
+</w15:people>
+</file>
+
 <file path=word/styles.xml><?xml version="1.0" encoding="utf-8"?>
-<w:styles xmlns:mc="http://schemas.openxmlformats.org/markup-compatibility/2006" xmlns:r="http://schemas.openxmlformats.org/officeDocument/2006/relationships" xmlns:w="http://schemas.openxmlformats.org/wordprocessingml/2006/main" xmlns:w14="http://schemas.microsoft.com/office/word/2010/wordml" xmlns:w15="http://schemas.microsoft.com/office/word/2012/wordml" xmlns:w16cex="http://schemas.microsoft.com/office/word/2018/wordml/cex" xmlns:w16cid="http://schemas.microsoft.com/office/word/2016/wordml/cid" xmlns:w16="http://schemas.microsoft.com/office/word/2018/wordml" xmlns:w16du="http://schemas.microsoft.com/office/word/2023/wordml/word16du" xmlns:w16sdtdh="http://schemas.microsoft.com/office/word/2020/wordml/sdtdatahash" xmlns:w16sdtfl="http://schemas.microsoft.com/office/word/2024/wordml/sdtformatlock" xmlns:w16se="http://schemas.microsoft.com/office/word/2015/wordml/symex" mc:Ignorable="w14 w15 w16se w16cid w16 w16cex w16sdtdh w16sdtfl w16du">
+<w:styles xmlns:mc="http://schemas.openxmlformats.org/markup-compatibility/2006" xmlns:r="http://schemas.openxmlformats.org/officeDocument/2006/relationships" xmlns:w="http://schemas.openxmlformats.org/wordprocessingml/2006/main" xmlns:w14="http://schemas.microsoft.com/office/word/2010/wordml" xmlns:w15="http://schemas.microsoft.com/office/word/2012/wordml" xmlns:w16cid="http://schemas.microsoft.com/office/word/2016/wordml/cid" xmlns:w16se="http://schemas.microsoft.com/office/word/2015/wordml/symex" mc:Ignorable="w14 w15 w16se w16cid">
   <w:docDefaults>
     <w:rPrDefault>
       <w:rPr>
@@ -24518,7 +25951,7 @@
     </w:rPrDefault>
     <w:pPrDefault/>
   </w:docDefaults>
-  <w:latentStyles w:defLockedState="0" w:defUIPriority="99" w:defSemiHidden="0" w:defUnhideWhenUsed="0" w:defQFormat="0" w:count="376">
+  <w:latentStyles w:defLockedState="0" w:defUIPriority="99" w:defSemiHidden="0" w:defUnhideWhenUsed="0" w:defQFormat="0" w:count="375">
     <w:lsdException w:name="Normal" w:locked="1" w:uiPriority="0" w:qFormat="1"/>
     <w:lsdException w:name="heading 1" w:locked="1" w:qFormat="1"/>
     <w:lsdException w:name="heading 2" w:locked="1" w:semiHidden="1" w:uiPriority="0" w:unhideWhenUsed="1" w:qFormat="1"/>
@@ -24894,9 +26327,8 @@
     <w:lsdException w:name="Smart Hyperlink" w:semiHidden="1" w:unhideWhenUsed="1"/>
     <w:lsdException w:name="Hashtag" w:semiHidden="1" w:unhideWhenUsed="1"/>
     <w:lsdException w:name="Unresolved Mention" w:semiHidden="1" w:unhideWhenUsed="1"/>
-    <w:lsdException w:name="Smart Link" w:semiHidden="1" w:unhideWhenUsed="1"/>
   </w:latentStyles>
-  <w:style w:type="paragraph" w:default="1" w:styleId="a">
+  <w:style w:type="paragraph" w:default="1" w:styleId="Normal">
     <w:name w:val="Normal"/>
     <w:qFormat/>
     <w:rsid w:val="00961A8F"/>
@@ -24905,11 +26337,11 @@
       <w:szCs w:val="24"/>
     </w:rPr>
   </w:style>
-  <w:style w:type="paragraph" w:styleId="1">
+  <w:style w:type="paragraph" w:styleId="Titre1">
     <w:name w:val="heading 1"/>
-    <w:basedOn w:val="a"/>
-    <w:next w:val="a"/>
-    <w:link w:val="1Char"/>
+    <w:basedOn w:val="Normal"/>
+    <w:next w:val="Normal"/>
+    <w:link w:val="Titre1Car"/>
     <w:uiPriority w:val="99"/>
     <w:qFormat/>
     <w:rsid w:val="00441969"/>
@@ -24929,11 +26361,11 @@
       <w:szCs w:val="32"/>
     </w:rPr>
   </w:style>
-  <w:style w:type="paragraph" w:styleId="3">
+  <w:style w:type="paragraph" w:styleId="Titre3">
     <w:name w:val="heading 3"/>
-    <w:basedOn w:val="a"/>
-    <w:next w:val="a"/>
-    <w:link w:val="3Char"/>
+    <w:basedOn w:val="Normal"/>
+    <w:next w:val="Normal"/>
+    <w:link w:val="Titre3Car"/>
     <w:uiPriority w:val="99"/>
     <w:qFormat/>
     <w:locked/>
@@ -24951,13 +26383,12 @@
       <w:szCs w:val="26"/>
     </w:rPr>
   </w:style>
-  <w:style w:type="character" w:default="1" w:styleId="a0">
+  <w:style w:type="character" w:default="1" w:styleId="Policepardfaut">
     <w:name w:val="Default Paragraph Font"/>
     <w:uiPriority w:val="1"/>
-    <w:semiHidden/>
     <w:unhideWhenUsed/>
   </w:style>
-  <w:style w:type="table" w:default="1" w:styleId="a1">
+  <w:style w:type="table" w:default="1" w:styleId="TableauNormal">
     <w:name w:val="Normal Table"/>
     <w:uiPriority w:val="99"/>
     <w:semiHidden/>
@@ -24972,16 +26403,16 @@
       </w:tblCellMar>
     </w:tblPr>
   </w:style>
-  <w:style w:type="numbering" w:default="1" w:styleId="a2">
+  <w:style w:type="numbering" w:default="1" w:styleId="Aucuneliste">
     <w:name w:val="No List"/>
     <w:uiPriority w:val="99"/>
     <w:semiHidden/>
     <w:unhideWhenUsed/>
   </w:style>
-  <w:style w:type="character" w:customStyle="1" w:styleId="1Char">
-    <w:name w:val="제목 1 Char"/>
-    <w:basedOn w:val="a0"/>
-    <w:link w:val="1"/>
+  <w:style w:type="character" w:customStyle="1" w:styleId="Titre1Car">
+    <w:name w:val="Titre 1 Car"/>
+    <w:basedOn w:val="Policepardfaut"/>
+    <w:link w:val="Titre1"/>
     <w:uiPriority w:val="99"/>
     <w:locked/>
     <w:rsid w:val="00441969"/>
@@ -24994,10 +26425,10 @@
       <w:szCs w:val="32"/>
     </w:rPr>
   </w:style>
-  <w:style w:type="character" w:customStyle="1" w:styleId="3Char">
-    <w:name w:val="제목 3 Char"/>
-    <w:basedOn w:val="a0"/>
-    <w:link w:val="3"/>
+  <w:style w:type="character" w:customStyle="1" w:styleId="Titre3Car">
+    <w:name w:val="Titre 3 Car"/>
+    <w:basedOn w:val="Policepardfaut"/>
+    <w:link w:val="Titre3"/>
     <w:uiPriority w:val="99"/>
     <w:semiHidden/>
     <w:locked/>
@@ -25010,10 +26441,10 @@
       <w:szCs w:val="26"/>
     </w:rPr>
   </w:style>
-  <w:style w:type="paragraph" w:styleId="a3">
+  <w:style w:type="paragraph" w:styleId="Textedebulles">
     <w:name w:val="Balloon Text"/>
-    <w:basedOn w:val="a"/>
-    <w:link w:val="Char"/>
+    <w:basedOn w:val="Normal"/>
+    <w:link w:val="TextedebullesCar"/>
     <w:uiPriority w:val="99"/>
     <w:semiHidden/>
     <w:rsid w:val="007012E4"/>
@@ -25023,10 +26454,10 @@
       <w:szCs w:val="18"/>
     </w:rPr>
   </w:style>
-  <w:style w:type="character" w:customStyle="1" w:styleId="Char">
-    <w:name w:val="풍선 도움말 텍스트 Char"/>
-    <w:basedOn w:val="a0"/>
-    <w:link w:val="a3"/>
+  <w:style w:type="character" w:customStyle="1" w:styleId="TextedebullesCar">
+    <w:name w:val="Texte de bulles Car"/>
+    <w:basedOn w:val="Policepardfaut"/>
+    <w:link w:val="Textedebulles"/>
     <w:uiPriority w:val="99"/>
     <w:semiHidden/>
     <w:locked/>
@@ -25038,9 +26469,9 @@
       <w:lang w:val="fr-FR"/>
     </w:rPr>
   </w:style>
-  <w:style w:type="table" w:styleId="a4">
+  <w:style w:type="table" w:styleId="Grilledutableau">
     <w:name w:val="Table Grid"/>
-    <w:basedOn w:val="a1"/>
+    <w:basedOn w:val="TableauNormal"/>
     <w:uiPriority w:val="59"/>
     <w:rsid w:val="000C4D0C"/>
     <w:rPr>
@@ -25058,9 +26489,9 @@
       </w:tblBorders>
     </w:tblPr>
   </w:style>
-  <w:style w:type="paragraph" w:styleId="a5">
+  <w:style w:type="paragraph" w:styleId="Paragraphedeliste">
     <w:name w:val="List Paragraph"/>
-    <w:basedOn w:val="a"/>
+    <w:basedOn w:val="Normal"/>
     <w:uiPriority w:val="34"/>
     <w:qFormat/>
     <w:rsid w:val="004B28C5"/>
@@ -25069,9 +26500,9 @@
       <w:contextualSpacing/>
     </w:pPr>
   </w:style>
-  <w:style w:type="character" w:styleId="a6">
+  <w:style w:type="character" w:styleId="Lienhypertexte">
     <w:name w:val="Hyperlink"/>
-    <w:basedOn w:val="a0"/>
+    <w:basedOn w:val="Policepardfaut"/>
     <w:uiPriority w:val="99"/>
     <w:rsid w:val="009B63E3"/>
     <w:rPr>
@@ -25080,10 +26511,10 @@
       <w:u w:val="single"/>
     </w:rPr>
   </w:style>
-  <w:style w:type="paragraph" w:styleId="a7">
+  <w:style w:type="paragraph" w:styleId="En-tte">
     <w:name w:val="header"/>
-    <w:basedOn w:val="a"/>
-    <w:link w:val="Char0"/>
+    <w:basedOn w:val="Normal"/>
+    <w:link w:val="En-tteCar"/>
     <w:uiPriority w:val="99"/>
     <w:rsid w:val="009B63E3"/>
     <w:pPr>
@@ -25103,10 +26534,10 @@
       <w:szCs w:val="20"/>
     </w:rPr>
   </w:style>
-  <w:style w:type="character" w:customStyle="1" w:styleId="Char0">
-    <w:name w:val="머리글 Char"/>
-    <w:basedOn w:val="a0"/>
-    <w:link w:val="a7"/>
+  <w:style w:type="character" w:customStyle="1" w:styleId="En-tteCar">
+    <w:name w:val="En-tête Car"/>
+    <w:basedOn w:val="Policepardfaut"/>
+    <w:link w:val="En-tte"/>
     <w:uiPriority w:val="99"/>
     <w:locked/>
     <w:rsid w:val="009B63E3"/>
@@ -25117,9 +26548,9 @@
       <w:lang w:val="fr-FR"/>
     </w:rPr>
   </w:style>
-  <w:style w:type="paragraph" w:customStyle="1" w:styleId="TITRE3">
+  <w:style w:type="paragraph" w:customStyle="1" w:styleId="TITRE30">
     <w:name w:val="TITRE3"/>
-    <w:basedOn w:val="a"/>
+    <w:basedOn w:val="Normal"/>
     <w:uiPriority w:val="99"/>
     <w:rsid w:val="00286180"/>
     <w:pPr>
@@ -25164,7 +26595,7 @@
   </w:style>
   <w:style w:type="paragraph" w:customStyle="1" w:styleId="pagegarde-titredoc">
     <w:name w:val="page garde - titre doc"/>
-    <w:basedOn w:val="a"/>
+    <w:basedOn w:val="Normal"/>
     <w:uiPriority w:val="99"/>
     <w:rsid w:val="00B92DFD"/>
     <w:pPr>
@@ -25180,7 +26611,7 @@
   </w:style>
   <w:style w:type="paragraph" w:customStyle="1" w:styleId="Style1">
     <w:name w:val="Style1"/>
-    <w:basedOn w:val="3"/>
+    <w:basedOn w:val="Titre3"/>
     <w:rsid w:val="00F60E86"/>
     <w:pPr>
       <w:keepNext w:val="0"/>
@@ -25203,10 +26634,10 @@
       <w:szCs w:val="20"/>
     </w:rPr>
   </w:style>
-  <w:style w:type="paragraph" w:styleId="a8">
+  <w:style w:type="paragraph" w:styleId="Notedebasdepage">
     <w:name w:val="footnote text"/>
-    <w:basedOn w:val="a"/>
-    <w:link w:val="Char1"/>
+    <w:basedOn w:val="Normal"/>
+    <w:link w:val="NotedebasdepageCar"/>
     <w:uiPriority w:val="99"/>
     <w:semiHidden/>
     <w:rsid w:val="00EC38EF"/>
@@ -25215,10 +26646,10 @@
       <w:szCs w:val="20"/>
     </w:rPr>
   </w:style>
-  <w:style w:type="character" w:customStyle="1" w:styleId="Char1">
-    <w:name w:val="각주 텍스트 Char"/>
-    <w:basedOn w:val="a0"/>
-    <w:link w:val="a8"/>
+  <w:style w:type="character" w:customStyle="1" w:styleId="NotedebasdepageCar">
+    <w:name w:val="Note de bas de page Car"/>
+    <w:basedOn w:val="Policepardfaut"/>
+    <w:link w:val="Notedebasdepage"/>
     <w:uiPriority w:val="99"/>
     <w:semiHidden/>
     <w:locked/>
@@ -25229,9 +26660,9 @@
       <w:szCs w:val="20"/>
     </w:rPr>
   </w:style>
-  <w:style w:type="character" w:styleId="a9">
+  <w:style w:type="character" w:styleId="Appelnotedebasdep">
     <w:name w:val="footnote reference"/>
-    <w:basedOn w:val="a0"/>
+    <w:basedOn w:val="Policepardfaut"/>
     <w:uiPriority w:val="99"/>
     <w:semiHidden/>
     <w:rsid w:val="00EC38EF"/>
@@ -25240,10 +26671,10 @@
       <w:vertAlign w:val="superscript"/>
     </w:rPr>
   </w:style>
-  <w:style w:type="paragraph" w:styleId="aa">
+  <w:style w:type="paragraph" w:styleId="Pieddepage">
     <w:name w:val="footer"/>
-    <w:basedOn w:val="a"/>
-    <w:link w:val="Char2"/>
+    <w:basedOn w:val="Normal"/>
+    <w:link w:val="PieddepageCar"/>
     <w:uiPriority w:val="99"/>
     <w:rsid w:val="0026709A"/>
     <w:pPr>
@@ -25253,10 +26684,10 @@
       </w:tabs>
     </w:pPr>
   </w:style>
-  <w:style w:type="character" w:customStyle="1" w:styleId="Char2">
-    <w:name w:val="바닥글 Char"/>
-    <w:basedOn w:val="a0"/>
-    <w:link w:val="aa"/>
+  <w:style w:type="character" w:customStyle="1" w:styleId="PieddepageCar">
+    <w:name w:val="Pied de page Car"/>
+    <w:basedOn w:val="Policepardfaut"/>
+    <w:link w:val="Pieddepage"/>
     <w:uiPriority w:val="99"/>
     <w:locked/>
     <w:rsid w:val="00352D3B"/>
@@ -25266,18 +26697,18 @@
       <w:szCs w:val="24"/>
     </w:rPr>
   </w:style>
-  <w:style w:type="character" w:styleId="ab">
+  <w:style w:type="character" w:styleId="Numrodepage">
     <w:name w:val="page number"/>
-    <w:basedOn w:val="a0"/>
+    <w:basedOn w:val="Policepardfaut"/>
     <w:uiPriority w:val="99"/>
     <w:rsid w:val="0026709A"/>
     <w:rPr>
       <w:rFonts w:cs="Times New Roman"/>
     </w:rPr>
   </w:style>
-  <w:style w:type="character" w:styleId="ac">
+  <w:style w:type="character" w:styleId="Marquedecommentaire">
     <w:name w:val="annotation reference"/>
-    <w:basedOn w:val="a0"/>
+    <w:basedOn w:val="Policepardfaut"/>
     <w:uiPriority w:val="99"/>
     <w:semiHidden/>
     <w:rsid w:val="002C0E1E"/>
@@ -25287,18 +26718,18 @@
       <w:szCs w:val="18"/>
     </w:rPr>
   </w:style>
-  <w:style w:type="paragraph" w:styleId="ad">
+  <w:style w:type="paragraph" w:styleId="Commentaire">
     <w:name w:val="annotation text"/>
-    <w:basedOn w:val="a"/>
-    <w:link w:val="Char3"/>
+    <w:basedOn w:val="Normal"/>
+    <w:link w:val="CommentaireCar"/>
     <w:uiPriority w:val="99"/>
     <w:semiHidden/>
     <w:rsid w:val="002C0E1E"/>
   </w:style>
-  <w:style w:type="character" w:customStyle="1" w:styleId="Char3">
-    <w:name w:val="메모 텍스트 Char"/>
-    <w:basedOn w:val="a0"/>
-    <w:link w:val="ad"/>
+  <w:style w:type="character" w:customStyle="1" w:styleId="CommentaireCar">
+    <w:name w:val="Commentaire Car"/>
+    <w:basedOn w:val="Policepardfaut"/>
+    <w:link w:val="Commentaire"/>
     <w:uiPriority w:val="99"/>
     <w:semiHidden/>
     <w:locked/>
@@ -25309,11 +26740,11 @@
       <w:szCs w:val="24"/>
     </w:rPr>
   </w:style>
-  <w:style w:type="paragraph" w:styleId="ae">
+  <w:style w:type="paragraph" w:styleId="Objetducommentaire">
     <w:name w:val="annotation subject"/>
-    <w:basedOn w:val="ad"/>
-    <w:next w:val="ad"/>
-    <w:link w:val="Char4"/>
+    <w:basedOn w:val="Commentaire"/>
+    <w:next w:val="Commentaire"/>
+    <w:link w:val="ObjetducommentaireCar"/>
     <w:uiPriority w:val="99"/>
     <w:semiHidden/>
     <w:rsid w:val="002C0E1E"/>
@@ -25324,10 +26755,10 @@
       <w:szCs w:val="20"/>
     </w:rPr>
   </w:style>
-  <w:style w:type="character" w:customStyle="1" w:styleId="Char4">
-    <w:name w:val="메모 주제 Char"/>
-    <w:basedOn w:val="Char3"/>
-    <w:link w:val="ae"/>
+  <w:style w:type="character" w:customStyle="1" w:styleId="ObjetducommentaireCar">
+    <w:name w:val="Objet du commentaire Car"/>
+    <w:basedOn w:val="CommentaireCar"/>
+    <w:link w:val="Objetducommentaire"/>
     <w:uiPriority w:val="99"/>
     <w:semiHidden/>
     <w:locked/>
@@ -25340,7 +26771,7 @@
       <w:szCs w:val="20"/>
     </w:rPr>
   </w:style>
-  <w:style w:type="paragraph" w:styleId="af">
+  <w:style w:type="paragraph" w:styleId="Rvision">
     <w:name w:val="Revision"/>
     <w:hidden/>
     <w:uiPriority w:val="99"/>
@@ -25353,7 +26784,7 @@
   </w:style>
   <w:style w:type="paragraph" w:customStyle="1" w:styleId="pagegarde-en-tte1">
     <w:name w:val="page garde - en-tête1"/>
-    <w:basedOn w:val="a7"/>
+    <w:basedOn w:val="En-tte"/>
     <w:rsid w:val="006977DC"/>
     <w:pPr>
       <w:overflowPunct/>
@@ -25367,10 +26798,10 @@
       <w:rFonts w:ascii="Arial" w:eastAsia="Times New Roman" w:hAnsi="Arial"/>
     </w:rPr>
   </w:style>
-  <w:style w:type="paragraph" w:styleId="af0">
+  <w:style w:type="paragraph" w:styleId="Retraitcorpsdetexte">
     <w:name w:val="Body Text Indent"/>
-    <w:basedOn w:val="a"/>
-    <w:link w:val="Char5"/>
+    <w:basedOn w:val="Normal"/>
+    <w:link w:val="RetraitcorpsdetexteCar"/>
     <w:rsid w:val="006977DC"/>
     <w:pPr>
       <w:autoSpaceDE w:val="0"/>
@@ -25388,10 +26819,10 @@
       <w:szCs w:val="20"/>
     </w:rPr>
   </w:style>
-  <w:style w:type="character" w:customStyle="1" w:styleId="Char5">
-    <w:name w:val="본문 들여쓰기 Char"/>
-    <w:basedOn w:val="a0"/>
-    <w:link w:val="af0"/>
+  <w:style w:type="character" w:customStyle="1" w:styleId="RetraitcorpsdetexteCar">
+    <w:name w:val="Retrait corps de texte Car"/>
+    <w:basedOn w:val="Policepardfaut"/>
+    <w:link w:val="Retraitcorpsdetexte"/>
     <w:rsid w:val="006977DC"/>
     <w:rPr>
       <w:rFonts w:ascii="Arial" w:eastAsia="Times New Roman" w:hAnsi="Arial"/>
@@ -25402,10 +26833,10 @@
       <w:szCs w:val="20"/>
     </w:rPr>
   </w:style>
-  <w:style w:type="paragraph" w:styleId="af1">
+  <w:style w:type="paragraph" w:styleId="Lgende">
     <w:name w:val="caption"/>
-    <w:basedOn w:val="a"/>
-    <w:next w:val="a"/>
+    <w:basedOn w:val="Normal"/>
+    <w:next w:val="Normal"/>
     <w:unhideWhenUsed/>
     <w:qFormat/>
     <w:locked/>
@@ -25421,9 +26852,9 @@
       <w:szCs w:val="18"/>
     </w:rPr>
   </w:style>
-  <w:style w:type="character" w:styleId="af2">
+  <w:style w:type="character" w:styleId="Mentionnonrsolue">
     <w:name w:val="Unresolved Mention"/>
-    <w:basedOn w:val="a0"/>
+    <w:basedOn w:val="Policepardfaut"/>
     <w:uiPriority w:val="99"/>
     <w:semiHidden/>
     <w:unhideWhenUsed/>
@@ -25433,9 +26864,9 @@
       <w:shd w:val="clear" w:color="auto" w:fill="E1DFDD"/>
     </w:rPr>
   </w:style>
-  <w:style w:type="paragraph" w:styleId="af3">
+  <w:style w:type="paragraph" w:styleId="NormalWeb">
     <w:name w:val="Normal (Web)"/>
-    <w:basedOn w:val="a"/>
+    <w:basedOn w:val="Normal"/>
     <w:uiPriority w:val="99"/>
     <w:semiHidden/>
     <w:unhideWhenUsed/>
@@ -25447,10 +26878,10 @@
       <w:rFonts w:ascii="Times New Roman" w:eastAsia="Times New Roman" w:hAnsi="Times New Roman"/>
     </w:rPr>
   </w:style>
-  <w:style w:type="paragraph" w:styleId="TOC">
+  <w:style w:type="paragraph" w:styleId="En-ttedetabledesmatires">
     <w:name w:val="TOC Heading"/>
-    <w:basedOn w:val="1"/>
-    <w:next w:val="a"/>
+    <w:basedOn w:val="Titre1"/>
+    <w:next w:val="Normal"/>
     <w:uiPriority w:val="39"/>
     <w:unhideWhenUsed/>
     <w:qFormat/>
@@ -25467,10 +26898,10 @@
       <w:color w:val="365F91" w:themeColor="accent1" w:themeShade="BF"/>
     </w:rPr>
   </w:style>
-  <w:style w:type="paragraph" w:styleId="10">
+  <w:style w:type="paragraph" w:styleId="TM1">
     <w:name w:val="toc 1"/>
-    <w:basedOn w:val="a"/>
-    <w:next w:val="a"/>
+    <w:basedOn w:val="Normal"/>
+    <w:next w:val="Normal"/>
     <w:autoRedefine/>
     <w:uiPriority w:val="39"/>
     <w:locked/>
@@ -25482,10 +26913,10 @@
       <w:rFonts w:ascii="Calibri" w:hAnsi="Calibri"/>
     </w:rPr>
   </w:style>
-  <w:style w:type="paragraph" w:styleId="30">
+  <w:style w:type="paragraph" w:styleId="TM3">
     <w:name w:val="toc 3"/>
-    <w:basedOn w:val="a"/>
-    <w:next w:val="a"/>
+    <w:basedOn w:val="Normal"/>
+    <w:next w:val="Normal"/>
     <w:autoRedefine/>
     <w:uiPriority w:val="39"/>
     <w:locked/>
@@ -25499,7 +26930,7 @@
 </file>
 
 <file path=word/glossary/document.xml><?xml version="1.0" encoding="utf-8"?>
-<w:glossaryDocument xmlns:wpc="http://schemas.microsoft.com/office/word/2010/wordprocessingCanvas" xmlns:cx="http://schemas.microsoft.com/office/drawing/2014/chartex" xmlns:cx1="http://schemas.microsoft.com/office/drawing/2015/9/8/chartex" xmlns:cx2="http://schemas.microsoft.com/office/drawing/2015/10/21/chartex" xmlns:cx3="http://schemas.microsoft.com/office/drawing/2016/5/9/chartex" xmlns:cx4="http://schemas.microsoft.com/office/drawing/2016/5/10/chartex" xmlns:cx5="http://schemas.microsoft.com/office/drawing/2016/5/11/chartex" xmlns:cx6="http://schemas.microsoft.com/office/drawing/2016/5/12/chartex" xmlns:cx7="http://schemas.microsoft.com/office/drawing/2016/5/13/chartex" xmlns:cx8="http://schemas.microsoft.com/office/drawing/2016/5/14/chartex" xmlns:mc="http://schemas.openxmlformats.org/markup-compatibility/2006" xmlns:aink="http://schemas.microsoft.com/office/drawing/2016/ink" xmlns:am3d="http://schemas.microsoft.com/office/drawing/2017/model3d" xmlns:o="urn:schemas-microsoft-com:office:office" xmlns:oel="http://schemas.microsoft.com/office/2019/extlst" xmlns:r="http://schemas.openxmlformats.org/officeDocument/2006/relationships" xmlns:m="http://schemas.openxmlformats.org/officeDocument/2006/math" xmlns:v="urn:schemas-microsoft-com:vml" xmlns:wp14="http://schemas.microsoft.com/office/word/2010/wordprocessingDrawing" xmlns:wp="http://schemas.openxmlformats.org/drawingml/2006/wordprocessingDrawing" xmlns:w10="urn:schemas-microsoft-com:office:word" xmlns:w="http://schemas.openxmlformats.org/wordprocessingml/2006/main" xmlns:w14="http://schemas.microsoft.com/office/word/2010/wordml" xmlns:w15="http://schemas.microsoft.com/office/word/2012/wordml" xmlns:w16cex="http://schemas.microsoft.com/office/word/2018/wordml/cex" xmlns:w16cid="http://schemas.microsoft.com/office/word/2016/wordml/cid" xmlns:w16="http://schemas.microsoft.com/office/word/2018/wordml" xmlns:w16du="http://schemas.microsoft.com/office/word/2023/wordml/word16du" xmlns:w16sdtdh="http://schemas.microsoft.com/office/word/2020/wordml/sdtdatahash" xmlns:w16sdtfl="http://schemas.microsoft.com/office/word/2024/wordml/sdtformatlock" xmlns:w16se="http://schemas.microsoft.com/office/word/2015/wordml/symex" xmlns:wpg="http://schemas.microsoft.com/office/word/2010/wordprocessingGroup" xmlns:wpi="http://schemas.microsoft.com/office/word/2010/wordprocessingInk" xmlns:wne="http://schemas.microsoft.com/office/word/2006/wordml" xmlns:wps="http://schemas.microsoft.com/office/word/2010/wordprocessingShape" mc:Ignorable="w14 w15 w16se w16cid w16 w16cex w16sdtdh w16sdtfl w16du wp14">
+<w:glossaryDocument xmlns:wpc="http://schemas.microsoft.com/office/word/2010/wordprocessingCanvas" xmlns:cx="http://schemas.microsoft.com/office/drawing/2014/chartex" xmlns:cx1="http://schemas.microsoft.com/office/drawing/2015/9/8/chartex" xmlns:cx2="http://schemas.microsoft.com/office/drawing/2015/10/21/chartex" xmlns:cx3="http://schemas.microsoft.com/office/drawing/2016/5/9/chartex" xmlns:cx4="http://schemas.microsoft.com/office/drawing/2016/5/10/chartex" xmlns:cx5="http://schemas.microsoft.com/office/drawing/2016/5/11/chartex" xmlns:cx6="http://schemas.microsoft.com/office/drawing/2016/5/12/chartex" xmlns:cx7="http://schemas.microsoft.com/office/drawing/2016/5/13/chartex" xmlns:cx8="http://schemas.microsoft.com/office/drawing/2016/5/14/chartex" xmlns:mc="http://schemas.openxmlformats.org/markup-compatibility/2006" xmlns:aink="http://schemas.microsoft.com/office/drawing/2016/ink" xmlns:am3d="http://schemas.microsoft.com/office/drawing/2017/model3d" xmlns:o="urn:schemas-microsoft-com:office:office" xmlns:r="http://schemas.openxmlformats.org/officeDocument/2006/relationships" xmlns:m="http://schemas.openxmlformats.org/officeDocument/2006/math" xmlns:v="urn:schemas-microsoft-com:vml" xmlns:wp14="http://schemas.microsoft.com/office/word/2010/wordprocessingDrawing" xmlns:wp="http://schemas.openxmlformats.org/drawingml/2006/wordprocessingDrawing" xmlns:w10="urn:schemas-microsoft-com:office:word" xmlns:w="http://schemas.openxmlformats.org/wordprocessingml/2006/main" xmlns:w14="http://schemas.microsoft.com/office/word/2010/wordml" xmlns:w15="http://schemas.microsoft.com/office/word/2012/wordml" xmlns:w16cid="http://schemas.microsoft.com/office/word/2016/wordml/cid" xmlns:w16se="http://schemas.microsoft.com/office/word/2015/wordml/symex" xmlns:wpg="http://schemas.microsoft.com/office/word/2010/wordprocessingGroup" xmlns:wpi="http://schemas.microsoft.com/office/word/2010/wordprocessingInk" xmlns:wne="http://schemas.microsoft.com/office/word/2006/wordml" xmlns:wps="http://schemas.microsoft.com/office/word/2010/wordprocessingShape" mc:Ignorable="w14 w15 w16se w16cid wp14">
   <w:docParts>
     <w:docPart>
       <w:docPartPr>
@@ -25523,7 +26954,7 @@
           </w:pPr>
           <w:r>
             <w:rPr>
-              <w:rStyle w:val="a3"/>
+              <w:rStyle w:val="Textedelespacerserv"/>
             </w:rPr>
             <w:t>Cliquez ici pour taper du texte.</w:t>
           </w:r>
@@ -25535,7 +26966,7 @@
 </file>
 
 <file path=word/glossary/fontTable.xml><?xml version="1.0" encoding="utf-8"?>
-<w:fonts xmlns:mc="http://schemas.openxmlformats.org/markup-compatibility/2006" xmlns:r="http://schemas.openxmlformats.org/officeDocument/2006/relationships" xmlns:w="http://schemas.openxmlformats.org/wordprocessingml/2006/main" xmlns:w14="http://schemas.microsoft.com/office/word/2010/wordml" xmlns:w15="http://schemas.microsoft.com/office/word/2012/wordml" xmlns:w16cex="http://schemas.microsoft.com/office/word/2018/wordml/cex" xmlns:w16cid="http://schemas.microsoft.com/office/word/2016/wordml/cid" xmlns:w16="http://schemas.microsoft.com/office/word/2018/wordml" xmlns:w16du="http://schemas.microsoft.com/office/word/2023/wordml/word16du" xmlns:w16sdtdh="http://schemas.microsoft.com/office/word/2020/wordml/sdtdatahash" xmlns:w16sdtfl="http://schemas.microsoft.com/office/word/2024/wordml/sdtformatlock" xmlns:w16se="http://schemas.microsoft.com/office/word/2015/wordml/symex" mc:Ignorable="w14 w15 w16se w16cid w16 w16cex w16sdtdh w16sdtfl w16du">
+<w:fonts xmlns:mc="http://schemas.openxmlformats.org/markup-compatibility/2006" xmlns:r="http://schemas.openxmlformats.org/officeDocument/2006/relationships" xmlns:w="http://schemas.openxmlformats.org/wordprocessingml/2006/main" xmlns:w14="http://schemas.microsoft.com/office/word/2010/wordml" xmlns:w15="http://schemas.microsoft.com/office/word/2012/wordml" xmlns:w16cid="http://schemas.microsoft.com/office/word/2016/wordml/cid" xmlns:w16se="http://schemas.microsoft.com/office/word/2015/wordml/symex" mc:Ignorable="w14 w15 w16se w16cid">
   <w:font w:name="Symbol">
     <w:panose1 w:val="05050102010706020507"/>
     <w:charset w:val="02"/>
@@ -25647,10 +27078,11 @@
     <w:pitch w:val="variable"/>
     <w:sig w:usb0="00000001" w:usb1="00000001" w:usb2="00000000" w:usb3="00000000" w:csb0="00000197" w:csb1="00000000"/>
   </w:font>
-  <w:font w:name="맑은 고딕">
+  <w:font w:name="Malgun Gothic">
+    <w:altName w:val="맑은 고딕"/>
     <w:panose1 w:val="020B0503020000020004"/>
     <w:charset w:val="81"/>
-    <w:family w:val="modern"/>
+    <w:family w:val="swiss"/>
     <w:pitch w:val="variable"/>
     <w:sig w:usb0="9000002F" w:usb1="29D77CFB" w:usb2="00000012" w:usb3="00000000" w:csb0="00080001" w:csb1="00000000"/>
   </w:font>
@@ -25674,11 +27106,18 @@
     <w:pitch w:val="variable"/>
     <w:sig w:usb0="E00002FF" w:usb1="2AC7FDFF" w:usb2="00000016" w:usb3="00000000" w:csb0="0002009F" w:csb1="00000000"/>
   </w:font>
+  <w:font w:name="Calibri Light">
+    <w:panose1 w:val="020F0302020204030204"/>
+    <w:charset w:val="00"/>
+    <w:family w:val="swiss"/>
+    <w:pitch w:val="variable"/>
+    <w:sig w:usb0="E4002EFF" w:usb1="C200247B" w:usb2="00000009" w:usb3="00000000" w:csb0="000001FF" w:csb1="00000000"/>
+  </w:font>
 </w:fonts>
 </file>
 
 <file path=word/glossary/settings.xml><?xml version="1.0" encoding="utf-8"?>
-<w:settings xmlns:mc="http://schemas.openxmlformats.org/markup-compatibility/2006" xmlns:o="urn:schemas-microsoft-com:office:office" xmlns:r="http://schemas.openxmlformats.org/officeDocument/2006/relationships" xmlns:m="http://schemas.openxmlformats.org/officeDocument/2006/math" xmlns:v="urn:schemas-microsoft-com:vml" xmlns:w10="urn:schemas-microsoft-com:office:word" xmlns:w="http://schemas.openxmlformats.org/wordprocessingml/2006/main" xmlns:w14="http://schemas.microsoft.com/office/word/2010/wordml" xmlns:w15="http://schemas.microsoft.com/office/word/2012/wordml" xmlns:w16cex="http://schemas.microsoft.com/office/word/2018/wordml/cex" xmlns:w16cid="http://schemas.microsoft.com/office/word/2016/wordml/cid" xmlns:w16="http://schemas.microsoft.com/office/word/2018/wordml" xmlns:w16du="http://schemas.microsoft.com/office/word/2023/wordml/word16du" xmlns:w16sdtdh="http://schemas.microsoft.com/office/word/2020/wordml/sdtdatahash" xmlns:w16sdtfl="http://schemas.microsoft.com/office/word/2024/wordml/sdtformatlock" xmlns:w16se="http://schemas.microsoft.com/office/word/2015/wordml/symex" xmlns:sl="http://schemas.openxmlformats.org/schemaLibrary/2006/main" mc:Ignorable="w14 w15 w16se w16cid w16 w16cex w16sdtdh w16sdtfl w16du">
+<w:settings xmlns:mc="http://schemas.openxmlformats.org/markup-compatibility/2006" xmlns:o="urn:schemas-microsoft-com:office:office" xmlns:r="http://schemas.openxmlformats.org/officeDocument/2006/relationships" xmlns:m="http://schemas.openxmlformats.org/officeDocument/2006/math" xmlns:v="urn:schemas-microsoft-com:vml" xmlns:w10="urn:schemas-microsoft-com:office:word" xmlns:w="http://schemas.openxmlformats.org/wordprocessingml/2006/main" xmlns:w14="http://schemas.microsoft.com/office/word/2010/wordml" xmlns:w15="http://schemas.microsoft.com/office/word/2012/wordml" xmlns:w16cid="http://schemas.microsoft.com/office/word/2016/wordml/cid" xmlns:w16se="http://schemas.microsoft.com/office/word/2015/wordml/symex" xmlns:sl="http://schemas.openxmlformats.org/schemaLibrary/2006/main" mc:Ignorable="w14 w15 w16se w16cid">
   <w:view w:val="normal"/>
   <w:bordersDoNotSurroundHeader/>
   <w:bordersDoNotSurroundFooter/>
@@ -25719,6 +27158,7 @@
     <w:rsid w:val="005A5CA6"/>
     <w:rsid w:val="00602441"/>
     <w:rsid w:val="006A178B"/>
+    <w:rsid w:val="006C25F5"/>
     <w:rsid w:val="00744739"/>
     <w:rsid w:val="007A5898"/>
     <w:rsid w:val="007E4EE9"/>
@@ -25766,14 +27206,14 @@
   </m:mathPr>
   <w:themeFontLang w:val="fr-FR" w:eastAsia="ja-JP" w:bidi="ar-SA"/>
   <w:clrSchemeMapping w:bg1="light1" w:t1="dark1" w:bg2="light2" w:t2="dark2" w:accent1="accent1" w:accent2="accent2" w:accent3="accent3" w:accent4="accent4" w:accent5="accent5" w:accent6="accent6" w:hyperlink="hyperlink" w:followedHyperlink="followedHyperlink"/>
-  <w:decimalSymbol w:val="."/>
-  <w:listSeparator w:val=","/>
+  <w:decimalSymbol w:val=","/>
+  <w:listSeparator w:val=";"/>
   <w15:chartTrackingRefBased/>
 </w:settings>
 </file>
 
 <file path=word/glossary/styles.xml><?xml version="1.0" encoding="utf-8"?>
-<w:styles xmlns:mc="http://schemas.openxmlformats.org/markup-compatibility/2006" xmlns:r="http://schemas.openxmlformats.org/officeDocument/2006/relationships" xmlns:w="http://schemas.openxmlformats.org/wordprocessingml/2006/main" xmlns:w14="http://schemas.microsoft.com/office/word/2010/wordml" xmlns:w15="http://schemas.microsoft.com/office/word/2012/wordml" xmlns:w16cex="http://schemas.microsoft.com/office/word/2018/wordml/cex" xmlns:w16cid="http://schemas.microsoft.com/office/word/2016/wordml/cid" xmlns:w16="http://schemas.microsoft.com/office/word/2018/wordml" xmlns:w16du="http://schemas.microsoft.com/office/word/2023/wordml/word16du" xmlns:w16sdtdh="http://schemas.microsoft.com/office/word/2020/wordml/sdtdatahash" xmlns:w16sdtfl="http://schemas.microsoft.com/office/word/2024/wordml/sdtformatlock" xmlns:w16se="http://schemas.microsoft.com/office/word/2015/wordml/symex" mc:Ignorable="w14 w15 w16se w16cid w16 w16cex w16sdtdh w16sdtfl w16du">
+<w:styles xmlns:mc="http://schemas.openxmlformats.org/markup-compatibility/2006" xmlns:r="http://schemas.openxmlformats.org/officeDocument/2006/relationships" xmlns:w="http://schemas.openxmlformats.org/wordprocessingml/2006/main" xmlns:w14="http://schemas.microsoft.com/office/word/2010/wordml" xmlns:w15="http://schemas.microsoft.com/office/word/2012/wordml" xmlns:w16cid="http://schemas.microsoft.com/office/word/2016/wordml/cid" xmlns:w16se="http://schemas.microsoft.com/office/word/2015/wordml/symex" mc:Ignorable="w14 w15 w16se w16cid">
   <w:docDefaults>
     <w:rPrDefault>
       <w:rPr>
@@ -25789,7 +27229,7 @@
       </w:pPr>
     </w:pPrDefault>
   </w:docDefaults>
-  <w:latentStyles w:defLockedState="0" w:defUIPriority="99" w:defSemiHidden="0" w:defUnhideWhenUsed="0" w:defQFormat="0" w:count="376">
+  <w:latentStyles w:defLockedState="0" w:defUIPriority="99" w:defSemiHidden="0" w:defUnhideWhenUsed="0" w:defQFormat="0" w:count="375">
     <w:lsdException w:name="Normal" w:uiPriority="0" w:qFormat="1"/>
     <w:lsdException w:name="heading 1" w:uiPriority="9" w:qFormat="1"/>
     <w:lsdException w:name="heading 2" w:semiHidden="1" w:uiPriority="9" w:unhideWhenUsed="1" w:qFormat="1"/>
@@ -26165,19 +27605,18 @@
     <w:lsdException w:name="Smart Hyperlink" w:semiHidden="1" w:unhideWhenUsed="1"/>
     <w:lsdException w:name="Hashtag" w:semiHidden="1" w:unhideWhenUsed="1"/>
     <w:lsdException w:name="Unresolved Mention" w:semiHidden="1" w:unhideWhenUsed="1"/>
-    <w:lsdException w:name="Smart Link" w:semiHidden="1" w:unhideWhenUsed="1"/>
   </w:latentStyles>
-  <w:style w:type="paragraph" w:default="1" w:styleId="a">
+  <w:style w:type="paragraph" w:default="1" w:styleId="Normal">
     <w:name w:val="Normal"/>
     <w:qFormat/>
   </w:style>
-  <w:style w:type="character" w:default="1" w:styleId="a0">
+  <w:style w:type="character" w:default="1" w:styleId="Policepardfaut">
     <w:name w:val="Default Paragraph Font"/>
     <w:uiPriority w:val="1"/>
     <w:semiHidden/>
     <w:unhideWhenUsed/>
   </w:style>
-  <w:style w:type="table" w:default="1" w:styleId="a1">
+  <w:style w:type="table" w:default="1" w:styleId="TableauNormal">
     <w:name w:val="Normal Table"/>
     <w:uiPriority w:val="99"/>
     <w:semiHidden/>
@@ -26192,15 +27631,15 @@
       </w:tblCellMar>
     </w:tblPr>
   </w:style>
-  <w:style w:type="numbering" w:default="1" w:styleId="a2">
+  <w:style w:type="numbering" w:default="1" w:styleId="Aucuneliste">
     <w:name w:val="No List"/>
     <w:uiPriority w:val="99"/>
     <w:semiHidden/>
     <w:unhideWhenUsed/>
   </w:style>
-  <w:style w:type="character" w:styleId="a3">
+  <w:style w:type="character" w:styleId="Textedelespacerserv">
     <w:name w:val="Placeholder Text"/>
-    <w:basedOn w:val="a0"/>
+    <w:basedOn w:val="Policepardfaut"/>
     <w:uiPriority w:val="99"/>
     <w:semiHidden/>
     <w:rsid w:val="00173B9D"/>
@@ -26216,7 +27655,7 @@
 </file>
 
 <file path=word/glossary/webSettings.xml><?xml version="1.0" encoding="utf-8"?>
-<w:webSettings xmlns:mc="http://schemas.openxmlformats.org/markup-compatibility/2006" xmlns:r="http://schemas.openxmlformats.org/officeDocument/2006/relationships" xmlns:w="http://schemas.openxmlformats.org/wordprocessingml/2006/main" xmlns:w14="http://schemas.microsoft.com/office/word/2010/wordml" xmlns:w15="http://schemas.microsoft.com/office/word/2012/wordml" xmlns:w16cex="http://schemas.microsoft.com/office/word/2018/wordml/cex" xmlns:w16cid="http://schemas.microsoft.com/office/word/2016/wordml/cid" xmlns:w16="http://schemas.microsoft.com/office/word/2018/wordml" xmlns:w16du="http://schemas.microsoft.com/office/word/2023/wordml/word16du" xmlns:w16sdtdh="http://schemas.microsoft.com/office/word/2020/wordml/sdtdatahash" xmlns:w16sdtfl="http://schemas.microsoft.com/office/word/2024/wordml/sdtformatlock" xmlns:w16se="http://schemas.microsoft.com/office/word/2015/wordml/symex" mc:Ignorable="w14 w15 w16se w16cid w16 w16cex w16sdtdh w16sdtfl w16du">
+<w:webSettings xmlns:mc="http://schemas.openxmlformats.org/markup-compatibility/2006" xmlns:r="http://schemas.openxmlformats.org/officeDocument/2006/relationships" xmlns:w="http://schemas.openxmlformats.org/wordprocessingml/2006/main" xmlns:w14="http://schemas.microsoft.com/office/word/2010/wordml" xmlns:w15="http://schemas.microsoft.com/office/word/2012/wordml" xmlns:w16cid="http://schemas.microsoft.com/office/word/2016/wordml/cid" xmlns:w16se="http://schemas.microsoft.com/office/word/2015/wordml/symex" mc:Ignorable="w14 w15 w16se w16cid">
   <w:optimizeForBrowser/>
   <w:allowPNG/>
 </w:webSettings>
@@ -26512,19 +27951,6 @@
 </file>
 
 <file path=customXml/item2.xml><?xml version="1.0" encoding="utf-8"?>
-<b:Sources xmlns:b="http://schemas.openxmlformats.org/officeDocument/2006/bibliography" xmlns="http://schemas.openxmlformats.org/officeDocument/2006/bibliography" SelectedStyle="\APA.XSL" StyleName="APA"/>
-</file>
-
-<file path=customXml/item3.xml><?xml version="1.0" encoding="utf-8"?>
-<?mso-contentType ?>
-<FormTemplates xmlns="http://schemas.microsoft.com/sharepoint/v3/contenttype/forms">
-  <Display>DocumentLibraryForm</Display>
-  <Edit>DocumentLibraryForm</Edit>
-  <New>DocumentLibraryForm</New>
-</FormTemplates>
-</file>
-
-<file path=customXml/item4.xml><?xml version="1.0" encoding="utf-8"?>
 <ct:contentTypeSchema xmlns:ct="http://schemas.microsoft.com/office/2006/metadata/contentType" xmlns:ma="http://schemas.microsoft.com/office/2006/metadata/properties/metaAttributes" ct:_="" ma:_="" ma:contentTypeName="Document" ma:contentTypeID="0x01010056BEFB38E345D44EB18A30FE2F84473F" ma:contentTypeVersion="6" ma:contentTypeDescription="Crée un document." ma:contentTypeScope="" ma:versionID="721f84d61c2f403e50f469de2ec55a6f">
   <xsd:schema xmlns:xsd="http://www.w3.org/2001/XMLSchema" xmlns:xs="http://www.w3.org/2001/XMLSchema" xmlns:p="http://schemas.microsoft.com/office/2006/metadata/properties" xmlns:ns2="9d09b87e-29a8-49f7-b0ed-cdf5b1be8cef" xmlns:ns3="f64fcdc9-fa44-49c5-964b-c0f1145978af" targetNamespace="http://schemas.microsoft.com/office/2006/metadata/properties" ma:root="true" ma:fieldsID="937017b33373e5c49b6826e31c4ece43" ns2:_="" ns3:_="">
     <xsd:import namespace="9d09b87e-29a8-49f7-b0ed-cdf5b1be8cef"/>
@@ -26701,6 +28127,19 @@
 </ct:contentTypeSchema>
 </file>
 
+<file path=customXml/item3.xml><?xml version="1.0" encoding="utf-8"?>
+<?mso-contentType ?>
+<FormTemplates xmlns="http://schemas.microsoft.com/sharepoint/v3/contenttype/forms">
+  <Display>DocumentLibraryForm</Display>
+  <Edit>DocumentLibraryForm</Edit>
+  <New>DocumentLibraryForm</New>
+</FormTemplates>
+</file>
+
+<file path=customXml/item4.xml><?xml version="1.0" encoding="utf-8"?>
+<b:Sources xmlns:b="http://schemas.openxmlformats.org/officeDocument/2006/bibliography" xmlns="http://schemas.openxmlformats.org/officeDocument/2006/bibliography" SelectedStyle="\APA.XSL" StyleName="APA"/>
+</file>
+
 <file path=customXml/itemProps1.xml><?xml version="1.0" encoding="utf-8"?>
 <ds:datastoreItem xmlns:ds="http://schemas.openxmlformats.org/officeDocument/2006/customXml" ds:itemID="{49B16A8D-8D47-43D5-9796-F0E2A9746862}">
   <ds:schemaRefs>
@@ -26711,22 +28150,6 @@
 </file>
 
 <file path=customXml/itemProps2.xml><?xml version="1.0" encoding="utf-8"?>
-<ds:datastoreItem xmlns:ds="http://schemas.openxmlformats.org/officeDocument/2006/customXml" ds:itemID="{3E14DDF0-15C3-4B80-AEF4-E84F53EECCC7}">
-  <ds:schemaRefs>
-    <ds:schemaRef ds:uri="http://schemas.openxmlformats.org/officeDocument/2006/bibliography"/>
-  </ds:schemaRefs>
-</ds:datastoreItem>
-</file>
-
-<file path=customXml/itemProps3.xml><?xml version="1.0" encoding="utf-8"?>
-<ds:datastoreItem xmlns:ds="http://schemas.openxmlformats.org/officeDocument/2006/customXml" ds:itemID="{DCDC9DD4-076D-4456-8431-883E65028374}">
-  <ds:schemaRefs>
-    <ds:schemaRef ds:uri="http://schemas.microsoft.com/sharepoint/v3/contenttype/forms"/>
-  </ds:schemaRefs>
-</ds:datastoreItem>
-</file>
-
-<file path=customXml/itemProps4.xml><?xml version="1.0" encoding="utf-8"?>
 <ds:datastoreItem xmlns:ds="http://schemas.openxmlformats.org/officeDocument/2006/customXml" ds:itemID="{BE92EAB5-FCDE-43EF-980D-C0AC7C8C80DB}">
   <ds:schemaRefs>
     <ds:schemaRef ds:uri="http://schemas.microsoft.com/office/2006/metadata/contentType"/>
@@ -26743,4 +28166,20 @@
     <ds:schemaRef ds:uri="http://schemas.microsoft.com/internal/obd"/>
   </ds:schemaRefs>
 </ds:datastoreItem>
+</file>
+
+<file path=customXml/itemProps3.xml><?xml version="1.0" encoding="utf-8"?>
+<ds:datastoreItem xmlns:ds="http://schemas.openxmlformats.org/officeDocument/2006/customXml" ds:itemID="{DCDC9DD4-076D-4456-8431-883E65028374}">
+  <ds:schemaRefs>
+    <ds:schemaRef ds:uri="http://schemas.microsoft.com/sharepoint/v3/contenttype/forms"/>
+  </ds:schemaRefs>
+</ds:datastoreItem>
+</file>
+
+<file path=customXml/itemProps4.xml><?xml version="1.0" encoding="utf-8"?>
+<ds:datastoreItem xmlns:ds="http://schemas.openxmlformats.org/officeDocument/2006/customXml" ds:itemID="{2CFD7802-76B8-4845-A70B-76A77C25BD20}">
+  <ds:schemaRefs>
+    <ds:schemaRef ds:uri="http://schemas.openxmlformats.org/officeDocument/2006/bibliography"/>
+  </ds:schemaRefs>
+</ds:datastoreItem>
 </file>
</xml_diff>

<commit_message>
last version before signature
</commit_message>
<xml_diff>
--- a/ERGANEO Déclaration Oeuvre numérique 2025 VF.docx
+++ b/ERGANEO Déclaration Oeuvre numérique 2025 VF.docx
@@ -398,6 +398,7 @@
           <w:docPartUnique/>
         </w:docPartObj>
       </w:sdtPr>
+      <w:sdtEndPr/>
       <w:sdtContent>
         <w:p>
           <w:pPr>
@@ -631,7 +632,7 @@
                 <w:noProof/>
                 <w:webHidden/>
               </w:rPr>
-              <w:t>3</w:t>
+              <w:t>4</w:t>
             </w:r>
             <w:r>
               <w:rPr>
@@ -702,7 +703,7 @@
                 <w:noProof/>
                 <w:webHidden/>
               </w:rPr>
-              <w:t>5</w:t>
+              <w:t>6</w:t>
             </w:r>
             <w:r>
               <w:rPr>
@@ -773,7 +774,7 @@
                 <w:noProof/>
                 <w:webHidden/>
               </w:rPr>
-              <w:t>7</w:t>
+              <w:t>9</w:t>
             </w:r>
             <w:r>
               <w:rPr>
@@ -844,7 +845,7 @@
                 <w:noProof/>
                 <w:webHidden/>
               </w:rPr>
-              <w:t>8</w:t>
+              <w:t>10</w:t>
             </w:r>
             <w:r>
               <w:rPr>
@@ -915,7 +916,7 @@
                 <w:noProof/>
                 <w:webHidden/>
               </w:rPr>
-              <w:t>10</w:t>
+              <w:t>13</w:t>
             </w:r>
             <w:r>
               <w:rPr>
@@ -986,7 +987,7 @@
                 <w:noProof/>
                 <w:webHidden/>
               </w:rPr>
-              <w:t>11</w:t>
+              <w:t>14</w:t>
             </w:r>
             <w:r>
               <w:rPr>
@@ -1266,26 +1267,24 @@
                 <w:szCs w:val="20"/>
               </w:rPr>
             </w:pPr>
-            <w:del w:id="2" w:author="Boris Lamotte d'Incamps" w:date="2025-05-13T11:22:00Z">
-              <w:r>
-                <w:rPr>
-                  <w:rFonts w:asciiTheme="minorHAnsi" w:hAnsiTheme="minorHAnsi" w:cstheme="minorHAnsi"/>
-                  <w:bCs/>
-                  <w:szCs w:val="20"/>
-                </w:rPr>
-                <w:delText>ActiBob</w:delText>
-              </w:r>
-            </w:del>
-            <w:ins w:id="3" w:author="Boris Lamotte d'Incamps" w:date="2025-05-13T11:22:00Z">
-              <w:r>
-                <w:rPr>
-                  <w:rFonts w:asciiTheme="minorHAnsi" w:hAnsiTheme="minorHAnsi" w:cstheme="minorHAnsi"/>
-                  <w:bCs/>
-                  <w:szCs w:val="20"/>
-                </w:rPr>
-                <w:t>ActiMouse</w:t>
-              </w:r>
-            </w:ins>
+            <w:proofErr w:type="spellStart"/>
+            <w:r>
+              <w:rPr>
+                <w:rFonts w:asciiTheme="minorHAnsi" w:hAnsiTheme="minorHAnsi" w:cstheme="minorHAnsi"/>
+                <w:bCs/>
+                <w:szCs w:val="20"/>
+              </w:rPr>
+              <w:t>ActiM</w:t>
+            </w:r>
+            <w:r>
+              <w:rPr>
+                <w:rFonts w:asciiTheme="minorHAnsi" w:hAnsiTheme="minorHAnsi" w:cstheme="minorHAnsi"/>
+                <w:bCs/>
+                <w:szCs w:val="20"/>
+              </w:rPr>
+              <w:t>ice</w:t>
+            </w:r>
+            <w:proofErr w:type="spellEnd"/>
           </w:p>
         </w:tc>
       </w:tr>
@@ -1368,26 +1367,24 @@
               </w:rPr>
               <w:t xml:space="preserve">Boris Lamotte </w:t>
             </w:r>
-            <w:del w:id="4" w:author="Boris Lamotte d'Incamps" w:date="2025-05-13T11:22:00Z">
-              <w:r>
-                <w:rPr>
-                  <w:rFonts w:asciiTheme="minorHAnsi" w:hAnsiTheme="minorHAnsi" w:cstheme="minorHAnsi"/>
-                  <w:bCs/>
-                  <w:szCs w:val="20"/>
-                </w:rPr>
-                <w:delText>D’Incamps</w:delText>
-              </w:r>
-            </w:del>
-            <w:ins w:id="5" w:author="Boris Lamotte d'Incamps" w:date="2025-05-13T11:22:00Z">
-              <w:r>
-                <w:rPr>
-                  <w:rFonts w:asciiTheme="minorHAnsi" w:hAnsiTheme="minorHAnsi" w:cstheme="minorHAnsi"/>
-                  <w:bCs/>
-                  <w:szCs w:val="20"/>
-                </w:rPr>
-                <w:t>d’Incamps</w:t>
-              </w:r>
-            </w:ins>
+            <w:r>
+              <w:rPr>
+                <w:rFonts w:asciiTheme="minorHAnsi" w:hAnsiTheme="minorHAnsi" w:cstheme="minorHAnsi"/>
+                <w:bCs/>
+                <w:szCs w:val="20"/>
+              </w:rPr>
+              <w:t>d’</w:t>
+            </w:r>
+            <w:proofErr w:type="spellStart"/>
+            <w:r>
+              <w:rPr>
+                <w:rFonts w:asciiTheme="minorHAnsi" w:hAnsiTheme="minorHAnsi" w:cstheme="minorHAnsi"/>
+                <w:bCs/>
+                <w:szCs w:val="20"/>
+              </w:rPr>
+              <w:t>Incamps</w:t>
+            </w:r>
+            <w:proofErr w:type="spellEnd"/>
           </w:p>
         </w:tc>
       </w:tr>
@@ -1503,26 +1500,24 @@
               </w:rPr>
               <w:t xml:space="preserve">Boris Lamotte </w:t>
             </w:r>
-            <w:del w:id="6" w:author="Boris Lamotte d'Incamps" w:date="2025-05-13T11:22:00Z">
-              <w:r>
-                <w:rPr>
-                  <w:rFonts w:asciiTheme="minorHAnsi" w:hAnsiTheme="minorHAnsi" w:cstheme="minorHAnsi"/>
-                  <w:bCs/>
-                  <w:szCs w:val="20"/>
-                </w:rPr>
-                <w:delText>D’Incamps</w:delText>
-              </w:r>
-            </w:del>
-            <w:ins w:id="7" w:author="Boris Lamotte d'Incamps" w:date="2025-05-13T11:22:00Z">
-              <w:r>
-                <w:rPr>
-                  <w:rFonts w:asciiTheme="minorHAnsi" w:hAnsiTheme="minorHAnsi" w:cstheme="minorHAnsi"/>
-                  <w:bCs/>
-                  <w:szCs w:val="20"/>
-                </w:rPr>
-                <w:t>d’Incamps</w:t>
-              </w:r>
-            </w:ins>
+            <w:r>
+              <w:rPr>
+                <w:rFonts w:asciiTheme="minorHAnsi" w:hAnsiTheme="minorHAnsi" w:cstheme="minorHAnsi"/>
+                <w:bCs/>
+                <w:szCs w:val="20"/>
+              </w:rPr>
+              <w:t>d’</w:t>
+            </w:r>
+            <w:proofErr w:type="spellStart"/>
+            <w:r>
+              <w:rPr>
+                <w:rFonts w:asciiTheme="minorHAnsi" w:hAnsiTheme="minorHAnsi" w:cstheme="minorHAnsi"/>
+                <w:bCs/>
+                <w:szCs w:val="20"/>
+              </w:rPr>
+              <w:t>Incamps</w:t>
+            </w:r>
+            <w:proofErr w:type="spellEnd"/>
           </w:p>
         </w:tc>
       </w:tr>
@@ -2246,6 +2241,7 @@
             <w14:uncheckedState w14:val="2610" w14:font="MS Gothic"/>
           </w14:checkbox>
         </w:sdtPr>
+        <w:sdtEndPr/>
         <w:sdtContent>
           <w:r>
             <w:rPr>
@@ -2293,6 +2289,7 @@
             <w14:uncheckedState w14:val="2610" w14:font="MS Gothic"/>
           </w14:checkbox>
         </w:sdtPr>
+        <w:sdtEndPr/>
         <w:sdtContent>
           <w:r>
             <w:rPr>
@@ -2340,6 +2337,7 @@
             <w14:uncheckedState w14:val="2610" w14:font="MS Gothic"/>
           </w14:checkbox>
         </w:sdtPr>
+        <w:sdtEndPr/>
         <w:sdtContent>
           <w:r>
             <w:rPr>
@@ -2379,6 +2377,7 @@
             <w14:uncheckedState w14:val="2610" w14:font="MS Gothic"/>
           </w14:checkbox>
         </w:sdtPr>
+        <w:sdtEndPr/>
         <w:sdtContent>
           <w:r>
             <w:rPr>
@@ -2418,6 +2417,7 @@
             <w14:uncheckedState w14:val="2610" w14:font="MS Gothic"/>
           </w14:checkbox>
         </w:sdtPr>
+        <w:sdtEndPr/>
         <w:sdtContent>
           <w:r>
             <w:rPr>
@@ -2507,11 +2507,11 @@
             <w:r>
               <w:br w:type="page"/>
             </w:r>
-            <w:bookmarkStart w:id="8" w:name="_Toc190778060"/>
+            <w:bookmarkStart w:id="2" w:name="_Toc190778060"/>
             <w:r>
               <w:t>I. Résumé</w:t>
             </w:r>
-            <w:bookmarkEnd w:id="8"/>
+            <w:bookmarkEnd w:id="2"/>
           </w:p>
         </w:tc>
       </w:tr>
@@ -2553,7 +2553,6 @@
               <w:pStyle w:val="Commentaire"/>
               <w:jc w:val="both"/>
               <w:rPr>
-                <w:ins w:id="9" w:author="Boris Lamotte d'Incamps" w:date="2025-05-13T11:31:00Z"/>
                 <w:rFonts w:asciiTheme="minorHAnsi" w:eastAsia="Malgun Gothic" w:hAnsiTheme="minorHAnsi" w:cstheme="minorHAnsi"/>
                 <w:iCs/>
                 <w:sz w:val="20"/>
@@ -2601,338 +2600,36 @@
               </w:rPr>
               <w:t xml:space="preserve">é des animaux de laboratoire est généralement effectué par </w:t>
             </w:r>
-            <w:ins w:id="10" w:author="Boris Lamotte d'Incamps" w:date="2025-05-13T11:23:00Z">
-              <w:r>
-                <w:rPr>
-                  <w:rFonts w:asciiTheme="minorHAnsi" w:eastAsia="Malgun Gothic" w:hAnsiTheme="minorHAnsi" w:cstheme="minorHAnsi"/>
-                  <w:iCs/>
-                  <w:sz w:val="20"/>
-                  <w:szCs w:val="20"/>
-                  <w:lang w:eastAsia="ko-KR"/>
-                </w:rPr>
-                <w:t xml:space="preserve">la réalisation de tests comportementaux qui </w:t>
-              </w:r>
-            </w:ins>
-            <w:ins w:id="11" w:author="Boris Lamotte d'Incamps" w:date="2025-05-13T11:24:00Z">
-              <w:r>
-                <w:rPr>
-                  <w:rFonts w:asciiTheme="minorHAnsi" w:eastAsia="Malgun Gothic" w:hAnsiTheme="minorHAnsi" w:cstheme="minorHAnsi"/>
-                  <w:iCs/>
-                  <w:sz w:val="20"/>
-                  <w:szCs w:val="20"/>
-                  <w:lang w:eastAsia="ko-KR"/>
-                </w:rPr>
-                <w:t xml:space="preserve">impliquent généralement de manipuler les animaux, de les transférer dans une enceinte expérimentale </w:t>
-              </w:r>
-            </w:ins>
-            <w:ins w:id="12" w:author="Boris Lamotte d'Incamps" w:date="2025-05-13T11:25:00Z">
-              <w:r>
-                <w:rPr>
-                  <w:rFonts w:asciiTheme="minorHAnsi" w:eastAsia="Malgun Gothic" w:hAnsiTheme="minorHAnsi" w:cstheme="minorHAnsi"/>
-                  <w:iCs/>
-                  <w:sz w:val="20"/>
-                  <w:szCs w:val="20"/>
-                  <w:lang w:eastAsia="ko-KR"/>
-                </w:rPr>
-                <w:t xml:space="preserve">le temps du test (e.g. Rotarod, </w:t>
-              </w:r>
-            </w:ins>
-            <w:ins w:id="13" w:author="Boris Lamotte d'Incamps" w:date="2025-05-13T11:27:00Z">
-              <w:r>
-                <w:rPr>
-                  <w:rFonts w:asciiTheme="minorHAnsi" w:eastAsia="Malgun Gothic" w:hAnsiTheme="minorHAnsi" w:cstheme="minorHAnsi"/>
-                  <w:iCs/>
-                  <w:sz w:val="20"/>
-                  <w:szCs w:val="20"/>
-                  <w:lang w:eastAsia="ko-KR"/>
-                </w:rPr>
-                <w:t>L</w:t>
-              </w:r>
-            </w:ins>
-            <w:ins w:id="14" w:author="Boris Lamotte d'Incamps" w:date="2025-05-13T11:25:00Z">
-              <w:r>
-                <w:rPr>
-                  <w:rFonts w:asciiTheme="minorHAnsi" w:eastAsia="Malgun Gothic" w:hAnsiTheme="minorHAnsi" w:cstheme="minorHAnsi"/>
-                  <w:iCs/>
-                  <w:sz w:val="20"/>
-                  <w:szCs w:val="20"/>
-                  <w:lang w:eastAsia="ko-KR"/>
-                </w:rPr>
-                <w:t xml:space="preserve">abyrinthe, </w:t>
-              </w:r>
-            </w:ins>
-            <w:ins w:id="15" w:author="Boris Lamotte d'Incamps" w:date="2025-05-13T11:27:00Z">
-              <w:r>
-                <w:rPr>
-                  <w:rFonts w:asciiTheme="minorHAnsi" w:eastAsia="Malgun Gothic" w:hAnsiTheme="minorHAnsi" w:cstheme="minorHAnsi"/>
-                  <w:iCs/>
-                  <w:sz w:val="20"/>
-                  <w:szCs w:val="20"/>
-                  <w:lang w:eastAsia="ko-KR"/>
-                </w:rPr>
-                <w:t>O</w:t>
-              </w:r>
-            </w:ins>
-            <w:ins w:id="16" w:author="Boris Lamotte d'Incamps" w:date="2025-05-13T11:25:00Z">
-              <w:r>
-                <w:rPr>
-                  <w:rFonts w:asciiTheme="minorHAnsi" w:eastAsia="Malgun Gothic" w:hAnsiTheme="minorHAnsi" w:cstheme="minorHAnsi"/>
-                  <w:iCs/>
-                  <w:sz w:val="20"/>
-                  <w:szCs w:val="20"/>
-                  <w:lang w:eastAsia="ko-KR"/>
-                </w:rPr>
-                <w:t>pen-</w:t>
-              </w:r>
-            </w:ins>
-            <w:ins w:id="17" w:author="Boris Lamotte d'Incamps" w:date="2025-05-13T11:28:00Z">
-              <w:r>
-                <w:rPr>
-                  <w:rFonts w:asciiTheme="minorHAnsi" w:eastAsia="Malgun Gothic" w:hAnsiTheme="minorHAnsi" w:cstheme="minorHAnsi"/>
-                  <w:iCs/>
-                  <w:sz w:val="20"/>
-                  <w:szCs w:val="20"/>
-                  <w:lang w:eastAsia="ko-KR"/>
-                </w:rPr>
-                <w:t>F</w:t>
-              </w:r>
-            </w:ins>
-            <w:ins w:id="18" w:author="Boris Lamotte d'Incamps" w:date="2025-05-13T11:25:00Z">
-              <w:r>
-                <w:rPr>
-                  <w:rFonts w:asciiTheme="minorHAnsi" w:eastAsia="Malgun Gothic" w:hAnsiTheme="minorHAnsi" w:cstheme="minorHAnsi"/>
-                  <w:iCs/>
-                  <w:sz w:val="20"/>
-                  <w:szCs w:val="20"/>
-                  <w:lang w:eastAsia="ko-KR"/>
-                </w:rPr>
-                <w:t xml:space="preserve">ield…). Ces </w:t>
-              </w:r>
-            </w:ins>
-            <w:ins w:id="19" w:author="Boris Lamotte d'Incamps" w:date="2025-05-13T11:26:00Z">
-              <w:r>
-                <w:rPr>
-                  <w:rFonts w:asciiTheme="minorHAnsi" w:eastAsia="Malgun Gothic" w:hAnsiTheme="minorHAnsi" w:cstheme="minorHAnsi"/>
-                  <w:iCs/>
-                  <w:sz w:val="20"/>
-                  <w:szCs w:val="20"/>
-                  <w:lang w:eastAsia="ko-KR"/>
-                </w:rPr>
-                <w:t>perturbations sont d’une part une source de stress intrinsèque et d’autre part ne permettent d’évaluer un aspect de l</w:t>
-              </w:r>
-            </w:ins>
-            <w:ins w:id="20" w:author="Boris Lamotte d'Incamps" w:date="2025-05-13T11:28:00Z">
-              <w:r>
-                <w:rPr>
-                  <w:rFonts w:asciiTheme="minorHAnsi" w:eastAsia="Malgun Gothic" w:hAnsiTheme="minorHAnsi" w:cstheme="minorHAnsi"/>
-                  <w:iCs/>
-                  <w:sz w:val="20"/>
-                  <w:szCs w:val="20"/>
-                  <w:lang w:eastAsia="ko-KR"/>
-                </w:rPr>
-                <w:t>’</w:t>
-              </w:r>
-            </w:ins>
-            <w:ins w:id="21" w:author="Boris Lamotte d'Incamps" w:date="2025-05-13T11:26:00Z">
-              <w:r>
-                <w:rPr>
-                  <w:rFonts w:asciiTheme="minorHAnsi" w:eastAsia="Malgun Gothic" w:hAnsiTheme="minorHAnsi" w:cstheme="minorHAnsi"/>
-                  <w:iCs/>
-                  <w:sz w:val="20"/>
-                  <w:szCs w:val="20"/>
-                  <w:lang w:eastAsia="ko-KR"/>
-                </w:rPr>
-                <w:t xml:space="preserve">activité des animaux que durant </w:t>
-              </w:r>
-            </w:ins>
-            <w:ins w:id="22" w:author="Boris Lamotte d'Incamps" w:date="2025-05-13T11:29:00Z">
-              <w:r>
-                <w:rPr>
-                  <w:rFonts w:asciiTheme="minorHAnsi" w:eastAsia="Malgun Gothic" w:hAnsiTheme="minorHAnsi" w:cstheme="minorHAnsi"/>
-                  <w:iCs/>
-                  <w:sz w:val="20"/>
-                  <w:szCs w:val="20"/>
-                  <w:lang w:eastAsia="ko-KR"/>
-                </w:rPr>
-                <w:t>moins de 2</w:t>
-              </w:r>
-            </w:ins>
-            <w:ins w:id="23" w:author="Boris Lamotte d'Incamps" w:date="2025-05-13T11:26:00Z">
-              <w:r>
-                <w:rPr>
-                  <w:rFonts w:asciiTheme="minorHAnsi" w:eastAsia="Malgun Gothic" w:hAnsiTheme="minorHAnsi" w:cstheme="minorHAnsi"/>
-                  <w:iCs/>
-                  <w:sz w:val="20"/>
-                  <w:szCs w:val="20"/>
-                  <w:lang w:eastAsia="ko-KR"/>
-                </w:rPr>
-                <w:t>% du temps (un test</w:t>
-              </w:r>
-            </w:ins>
-            <w:ins w:id="24" w:author="Boris Lamotte d'Incamps" w:date="2025-05-13T11:27:00Z">
-              <w:r>
-                <w:rPr>
-                  <w:rFonts w:asciiTheme="minorHAnsi" w:eastAsia="Malgun Gothic" w:hAnsiTheme="minorHAnsi" w:cstheme="minorHAnsi"/>
-                  <w:iCs/>
-                  <w:sz w:val="20"/>
-                  <w:szCs w:val="20"/>
-                  <w:lang w:eastAsia="ko-KR"/>
-                </w:rPr>
-                <w:t xml:space="preserve"> quotidien </w:t>
-              </w:r>
-            </w:ins>
-            <w:ins w:id="25" w:author="Boris Lamotte d'Incamps" w:date="2025-05-13T11:28:00Z">
-              <w:r>
-                <w:rPr>
-                  <w:rFonts w:asciiTheme="minorHAnsi" w:eastAsia="Malgun Gothic" w:hAnsiTheme="minorHAnsi" w:cstheme="minorHAnsi"/>
-                  <w:iCs/>
-                  <w:sz w:val="20"/>
-                  <w:szCs w:val="20"/>
-                  <w:lang w:eastAsia="ko-KR"/>
-                </w:rPr>
-                <w:t xml:space="preserve">de 20 minutes par animal représente </w:t>
-              </w:r>
-            </w:ins>
-            <w:ins w:id="26" w:author="Boris Lamotte d'Incamps" w:date="2025-05-13T11:29:00Z">
-              <w:r>
-                <w:rPr>
-                  <w:rFonts w:asciiTheme="minorHAnsi" w:eastAsia="Malgun Gothic" w:hAnsiTheme="minorHAnsi" w:cstheme="minorHAnsi"/>
-                  <w:iCs/>
-                  <w:sz w:val="20"/>
-                  <w:szCs w:val="20"/>
-                  <w:lang w:eastAsia="ko-KR"/>
-                </w:rPr>
-                <w:t>1.4% d’une journée)</w:t>
-              </w:r>
-            </w:ins>
-            <w:ins w:id="27" w:author="Boris Lamotte d'Incamps" w:date="2025-05-13T11:30:00Z">
-              <w:r>
-                <w:rPr>
-                  <w:rFonts w:asciiTheme="minorHAnsi" w:eastAsia="Malgun Gothic" w:hAnsiTheme="minorHAnsi" w:cstheme="minorHAnsi"/>
-                  <w:iCs/>
-                  <w:sz w:val="20"/>
-                  <w:szCs w:val="20"/>
-                  <w:lang w:eastAsia="ko-KR"/>
-                </w:rPr>
-                <w:t xml:space="preserve">. </w:t>
-              </w:r>
-            </w:ins>
-            <w:del w:id="28" w:author="Boris Lamotte d'Incamps" w:date="2025-05-13T11:24:00Z">
-              <w:r>
-                <w:rPr>
-                  <w:rFonts w:asciiTheme="minorHAnsi" w:eastAsia="Malgun Gothic" w:hAnsiTheme="minorHAnsi" w:cstheme="minorHAnsi"/>
-                  <w:iCs/>
-                  <w:sz w:val="20"/>
-                  <w:szCs w:val="20"/>
-                  <w:lang w:eastAsia="ko-KR"/>
-                </w:rPr>
-                <w:delText xml:space="preserve">des </w:delText>
-              </w:r>
-            </w:del>
-            <w:ins w:id="29" w:author="Boris Lamotte d'Incamps" w:date="2025-05-13T11:30:00Z">
-              <w:r>
-                <w:rPr>
-                  <w:rFonts w:asciiTheme="minorHAnsi" w:eastAsia="Malgun Gothic" w:hAnsiTheme="minorHAnsi" w:cstheme="minorHAnsi"/>
-                  <w:iCs/>
-                  <w:sz w:val="20"/>
-                  <w:szCs w:val="20"/>
-                  <w:lang w:eastAsia="ko-KR"/>
-                </w:rPr>
-                <w:t xml:space="preserve">Ce constat ne tient pas compte du fait que pour </w:t>
-              </w:r>
-              <w:r>
-                <w:rPr>
-                  <w:rFonts w:asciiTheme="minorHAnsi" w:eastAsia="Malgun Gothic" w:hAnsiTheme="minorHAnsi" w:cstheme="minorHAnsi"/>
-                  <w:iCs/>
-                  <w:sz w:val="20"/>
-                  <w:szCs w:val="20"/>
-                  <w:lang w:eastAsia="ko-KR"/>
-                </w:rPr>
-                <w:t>d</w:t>
-              </w:r>
-              <w:r>
-                <w:rPr>
-                  <w:rFonts w:asciiTheme="minorHAnsi" w:eastAsia="Malgun Gothic" w:hAnsiTheme="minorHAnsi" w:cstheme="minorHAnsi"/>
-                  <w:iCs/>
-                  <w:sz w:val="20"/>
-                  <w:szCs w:val="20"/>
-                  <w:lang w:eastAsia="ko-KR"/>
-                </w:rPr>
-                <w:t>es animaux nocturnes, le fait de les tester en pleine journée est un facteur de stress supplémentaire</w:t>
-              </w:r>
-            </w:ins>
-            <w:del w:id="30" w:author="Boris Lamotte d'Incamps" w:date="2025-05-13T11:30:00Z">
-              <w:r>
-                <w:rPr>
-                  <w:rFonts w:asciiTheme="minorHAnsi" w:eastAsia="Malgun Gothic" w:hAnsiTheme="minorHAnsi" w:cstheme="minorHAnsi"/>
-                  <w:iCs/>
-                  <w:sz w:val="20"/>
-                  <w:szCs w:val="20"/>
-                  <w:lang w:eastAsia="ko-KR"/>
-                </w:rPr>
-                <w:delText xml:space="preserve">interventions </w:delText>
-              </w:r>
-              <w:r>
-                <w:rPr>
-                  <w:rFonts w:asciiTheme="minorHAnsi" w:eastAsia="Malgun Gothic" w:hAnsiTheme="minorHAnsi" w:cstheme="minorHAnsi"/>
-                  <w:iCs/>
-                  <w:sz w:val="20"/>
-                  <w:szCs w:val="20"/>
-                  <w:lang w:eastAsia="ko-KR"/>
-                </w:rPr>
-                <w:delText xml:space="preserve">humaines </w:delText>
-              </w:r>
-              <w:r>
-                <w:rPr>
-                  <w:rFonts w:asciiTheme="minorHAnsi" w:eastAsia="Malgun Gothic" w:hAnsiTheme="minorHAnsi" w:cstheme="minorHAnsi"/>
-                  <w:iCs/>
-                  <w:sz w:val="20"/>
-                  <w:szCs w:val="20"/>
-                  <w:lang w:eastAsia="ko-KR"/>
-                </w:rPr>
-                <w:delText>fréquentes</w:delText>
-              </w:r>
-              <w:r>
-                <w:rPr>
-                  <w:rFonts w:asciiTheme="minorHAnsi" w:eastAsia="Malgun Gothic" w:hAnsiTheme="minorHAnsi" w:cstheme="minorHAnsi"/>
-                  <w:iCs/>
-                  <w:sz w:val="20"/>
-                  <w:szCs w:val="20"/>
-                  <w:lang w:eastAsia="ko-KR"/>
-                </w:rPr>
-                <w:delText xml:space="preserve"> (journali</w:delText>
-              </w:r>
-              <w:r>
-                <w:rPr>
-                  <w:rFonts w:asciiTheme="minorHAnsi" w:eastAsia="Malgun Gothic" w:hAnsiTheme="minorHAnsi" w:cstheme="minorHAnsi"/>
-                  <w:iCs/>
-                  <w:sz w:val="20"/>
-                  <w:szCs w:val="20"/>
-                  <w:lang w:eastAsia="ko-KR"/>
-                </w:rPr>
-                <w:delText>ère</w:delText>
-              </w:r>
-              <w:r>
-                <w:rPr>
-                  <w:rFonts w:asciiTheme="minorHAnsi" w:eastAsia="Malgun Gothic" w:hAnsiTheme="minorHAnsi" w:cstheme="minorHAnsi"/>
-                  <w:iCs/>
-                  <w:sz w:val="20"/>
-                  <w:szCs w:val="20"/>
-                  <w:lang w:eastAsia="ko-KR"/>
-                </w:rPr>
-                <w:delText>s ou plus)</w:delText>
-              </w:r>
-              <w:r>
-                <w:rPr>
-                  <w:rFonts w:asciiTheme="minorHAnsi" w:eastAsia="Malgun Gothic" w:hAnsiTheme="minorHAnsi" w:cstheme="minorHAnsi"/>
-                  <w:iCs/>
-                  <w:sz w:val="20"/>
-                  <w:szCs w:val="20"/>
-                  <w:lang w:eastAsia="ko-KR"/>
-                </w:rPr>
-                <w:delText xml:space="preserve"> qui par elles-mêmes perturbent les animaux, surtout lorsqu’ils sont naturellement nocturnes (e.g. souris)</w:delText>
-              </w:r>
-            </w:del>
+            <w:r>
+              <w:rPr>
+                <w:rFonts w:asciiTheme="minorHAnsi" w:eastAsia="Malgun Gothic" w:hAnsiTheme="minorHAnsi" w:cstheme="minorHAnsi"/>
+                <w:iCs/>
+                <w:sz w:val="20"/>
+                <w:szCs w:val="20"/>
+                <w:lang w:eastAsia="ko-KR"/>
+              </w:rPr>
+              <w:t xml:space="preserve">la réalisation de tests comportementaux qui impliquent généralement de manipuler les animaux, de les transférer dans une enceinte expérimentale le temps du test (e.g. Rotarod, Labyrinthe, Open-Field…). Ces perturbations sont d’une part une source de stress intrinsèque et d’autre part ne permettent d’évaluer un aspect de l’activité des animaux que durant moins de 2% du temps (un test quotidien de 20 minutes par animal représente 1.4% d’une journée). Ce constat ne tient pas compte du fait que pour </w:t>
+            </w:r>
+            <w:r>
+              <w:rPr>
+                <w:rFonts w:asciiTheme="minorHAnsi" w:eastAsia="Malgun Gothic" w:hAnsiTheme="minorHAnsi" w:cstheme="minorHAnsi"/>
+                <w:iCs/>
+                <w:sz w:val="20"/>
+                <w:szCs w:val="20"/>
+                <w:lang w:eastAsia="ko-KR"/>
+              </w:rPr>
+              <w:t>d</w:t>
+            </w:r>
+            <w:r>
+              <w:rPr>
+                <w:rFonts w:asciiTheme="minorHAnsi" w:eastAsia="Malgun Gothic" w:hAnsiTheme="minorHAnsi" w:cstheme="minorHAnsi"/>
+                <w:iCs/>
+                <w:sz w:val="20"/>
+                <w:szCs w:val="20"/>
+                <w:lang w:eastAsia="ko-KR"/>
+              </w:rPr>
+              <w:t>es animaux nocturnes, le fait de les tester en pleine journée est un facteur de stress supplémentaire</w:t>
+            </w:r>
             <w:r>
               <w:rPr>
                 <w:rFonts w:asciiTheme="minorHAnsi" w:eastAsia="Malgun Gothic" w:hAnsiTheme="minorHAnsi" w:cstheme="minorHAnsi"/>
@@ -2949,7 +2646,6 @@
               <w:pStyle w:val="Commentaire"/>
               <w:jc w:val="both"/>
               <w:rPr>
-                <w:ins w:id="31" w:author="Boris Lamotte d'Incamps" w:date="2025-05-13T11:31:00Z"/>
                 <w:rFonts w:asciiTheme="minorHAnsi" w:eastAsia="Malgun Gothic" w:hAnsiTheme="minorHAnsi" w:cstheme="minorHAnsi"/>
                 <w:iCs/>
                 <w:sz w:val="20"/>
@@ -2970,64 +2666,6 @@
                 <w:lang w:eastAsia="ko-KR"/>
               </w:rPr>
             </w:pPr>
-            <w:del w:id="32" w:author="Boris Lamotte d'Incamps" w:date="2025-05-13T11:31:00Z">
-              <w:r>
-                <w:rPr>
-                  <w:rFonts w:asciiTheme="minorHAnsi" w:eastAsia="Malgun Gothic" w:hAnsiTheme="minorHAnsi" w:cstheme="minorHAnsi"/>
-                  <w:iCs/>
-                  <w:sz w:val="20"/>
-                  <w:szCs w:val="20"/>
-                  <w:lang w:eastAsia="ko-KR"/>
-                </w:rPr>
-                <w:delText xml:space="preserve"> </w:delText>
-              </w:r>
-              <w:r>
-                <w:rPr>
-                  <w:rFonts w:asciiTheme="minorHAnsi" w:eastAsia="Malgun Gothic" w:hAnsiTheme="minorHAnsi" w:cstheme="minorHAnsi"/>
-                  <w:iCs/>
-                  <w:sz w:val="20"/>
-                  <w:szCs w:val="20"/>
-                  <w:lang w:eastAsia="ko-KR"/>
-                </w:rPr>
-                <w:delText xml:space="preserve">Par ailleurs, d’autres chercheurs </w:delText>
-              </w:r>
-            </w:del>
-            <w:ins w:id="33" w:author="Boris Lamotte d'Incamps" w:date="2025-05-13T11:31:00Z">
-              <w:r>
-                <w:rPr>
-                  <w:rFonts w:asciiTheme="minorHAnsi" w:eastAsia="Malgun Gothic" w:hAnsiTheme="minorHAnsi" w:cstheme="minorHAnsi"/>
-                  <w:iCs/>
-                  <w:sz w:val="20"/>
-                  <w:szCs w:val="20"/>
-                  <w:lang w:eastAsia="ko-KR"/>
-                </w:rPr>
-                <w:t xml:space="preserve">Des tentatives récentes ont montré que l’uilisation de capteurs disposés sur les cages d’hébergement des animaux permettent d’évaluer </w:t>
-              </w:r>
-            </w:ins>
-            <w:ins w:id="34" w:author="Boris Lamotte d'Incamps" w:date="2025-05-13T11:32:00Z">
-              <w:r>
-                <w:rPr>
-                  <w:rFonts w:asciiTheme="minorHAnsi" w:eastAsia="Malgun Gothic" w:hAnsiTheme="minorHAnsi" w:cstheme="minorHAnsi"/>
-                  <w:iCs/>
-                  <w:sz w:val="20"/>
-                  <w:szCs w:val="20"/>
-                  <w:lang w:eastAsia="ko-KR"/>
-                </w:rPr>
-                <w:t>l’activité motrice des animaux dans leur environnement d’élevage</w:t>
-              </w:r>
-            </w:ins>
-            <w:ins w:id="35" w:author="Boris Lamotte d'Incamps" w:date="2025-05-13T17:14:00Z">
-              <w:r>
-                <w:rPr>
-                  <w:rFonts w:asciiTheme="minorHAnsi" w:eastAsia="Malgun Gothic" w:hAnsiTheme="minorHAnsi" w:cstheme="minorHAnsi"/>
-                  <w:iCs/>
-                  <w:sz w:val="20"/>
-                  <w:szCs w:val="20"/>
-                  <w:lang w:eastAsia="ko-KR"/>
-                </w:rPr>
-                <w:t xml:space="preserve"> </w:t>
-              </w:r>
-            </w:ins>
             <w:r>
               <w:rPr>
                 <w:rFonts w:asciiTheme="minorHAnsi" w:eastAsia="Malgun Gothic" w:hAnsiTheme="minorHAnsi" w:cstheme="minorHAnsi"/>
@@ -3036,6 +2674,26 @@
                 <w:szCs w:val="20"/>
                 <w:lang w:eastAsia="ko-KR"/>
               </w:rPr>
+              <w:t>Des tentatives récentes ont montré que l’uilisation de capteurs disposés sur les cages d’hébergement des animaux permettent d’évaluer l’activité motrice des animaux dans leur environnement d’élevage</w:t>
+            </w:r>
+            <w:r>
+              <w:rPr>
+                <w:rFonts w:asciiTheme="minorHAnsi" w:eastAsia="Malgun Gothic" w:hAnsiTheme="minorHAnsi" w:cstheme="minorHAnsi"/>
+                <w:iCs/>
+                <w:sz w:val="20"/>
+                <w:szCs w:val="20"/>
+                <w:lang w:eastAsia="ko-KR"/>
+              </w:rPr>
+              <w:t xml:space="preserve"> </w:t>
+            </w:r>
+            <w:r>
+              <w:rPr>
+                <w:rFonts w:asciiTheme="minorHAnsi" w:eastAsia="Malgun Gothic" w:hAnsiTheme="minorHAnsi" w:cstheme="minorHAnsi"/>
+                <w:iCs/>
+                <w:sz w:val="20"/>
+                <w:szCs w:val="20"/>
+                <w:lang w:eastAsia="ko-KR"/>
+              </w:rPr>
               <w:fldChar w:fldCharType="begin"/>
             </w:r>
             <w:r>
@@ -3075,54 +2733,6 @@
               </w:rPr>
               <w:fldChar w:fldCharType="end"/>
             </w:r>
-            <w:ins w:id="36" w:author="Boris Lamotte d'Incamps" w:date="2025-05-13T11:32:00Z">
-              <w:r>
-                <w:rPr>
-                  <w:rFonts w:asciiTheme="minorHAnsi" w:eastAsia="Malgun Gothic" w:hAnsiTheme="minorHAnsi" w:cstheme="minorHAnsi"/>
-                  <w:iCs/>
-                  <w:sz w:val="20"/>
-                  <w:szCs w:val="20"/>
-                  <w:lang w:eastAsia="ko-KR"/>
-                </w:rPr>
-                <w:t xml:space="preserve">. </w:t>
-              </w:r>
-            </w:ins>
-            <w:del w:id="37" w:author="Boris Lamotte d'Incamps" w:date="2025-05-13T11:32:00Z">
-              <w:r>
-                <w:rPr>
-                  <w:rFonts w:asciiTheme="minorHAnsi" w:eastAsia="Malgun Gothic" w:hAnsiTheme="minorHAnsi" w:cstheme="minorHAnsi"/>
-                  <w:iCs/>
-                  <w:sz w:val="20"/>
-                  <w:szCs w:val="20"/>
-                  <w:lang w:eastAsia="ko-KR"/>
-                </w:rPr>
-                <w:delText xml:space="preserve">ont proposé </w:delText>
-              </w:r>
-            </w:del>
-            <w:del w:id="38" w:author="Boris Lamotte d'Incamps" w:date="2025-05-13T11:33:00Z">
-              <w:r>
-                <w:rPr>
-                  <w:rFonts w:asciiTheme="minorHAnsi" w:eastAsia="Malgun Gothic" w:hAnsiTheme="minorHAnsi" w:cstheme="minorHAnsi"/>
-                  <w:iCs/>
-                  <w:sz w:val="20"/>
-                  <w:szCs w:val="20"/>
-                  <w:lang w:eastAsia="ko-KR"/>
-                </w:rPr>
-                <w:delText>l</w:delText>
-              </w:r>
-            </w:del>
-            <w:ins w:id="39" w:author="Boris Lamotte d'Incamps" w:date="2025-05-13T11:33:00Z">
-              <w:r>
-                <w:rPr>
-                  <w:rFonts w:asciiTheme="minorHAnsi" w:eastAsia="Malgun Gothic" w:hAnsiTheme="minorHAnsi" w:cstheme="minorHAnsi"/>
-                  <w:iCs/>
-                  <w:sz w:val="20"/>
-                  <w:szCs w:val="20"/>
-                  <w:lang w:eastAsia="ko-KR"/>
-                </w:rPr>
-                <w:t>L</w:t>
-              </w:r>
-            </w:ins>
             <w:r>
               <w:rPr>
                 <w:rFonts w:asciiTheme="minorHAnsi" w:eastAsia="Malgun Gothic" w:hAnsiTheme="minorHAnsi" w:cstheme="minorHAnsi"/>
@@ -3131,32 +2741,18 @@
                 <w:szCs w:val="20"/>
                 <w:lang w:eastAsia="ko-KR"/>
               </w:rPr>
+              <w:t>. L</w:t>
+            </w:r>
+            <w:r>
+              <w:rPr>
+                <w:rFonts w:asciiTheme="minorHAnsi" w:eastAsia="Malgun Gothic" w:hAnsiTheme="minorHAnsi" w:cstheme="minorHAnsi"/>
+                <w:iCs/>
+                <w:sz w:val="20"/>
+                <w:szCs w:val="20"/>
+                <w:lang w:eastAsia="ko-KR"/>
+              </w:rPr>
               <w:t xml:space="preserve">’exploitation des mesures de vibration de l’enceinte d’hébergement des animaux, </w:t>
             </w:r>
-            <w:ins w:id="40" w:author="Boris Lamotte d'Incamps" w:date="2025-05-13T11:33:00Z">
-              <w:r>
-                <w:rPr>
-                  <w:rFonts w:asciiTheme="minorHAnsi" w:eastAsia="Malgun Gothic" w:hAnsiTheme="minorHAnsi" w:cstheme="minorHAnsi"/>
-                  <w:iCs/>
-                  <w:sz w:val="20"/>
-                  <w:szCs w:val="20"/>
-                  <w:lang w:eastAsia="ko-KR"/>
-                </w:rPr>
-                <w:t>a connu quelques succès de principe</w:t>
-              </w:r>
-            </w:ins>
-            <w:del w:id="41" w:author="Boris Lamotte d'Incamps" w:date="2025-05-13T11:33:00Z">
-              <w:r>
-                <w:rPr>
-                  <w:rFonts w:asciiTheme="minorHAnsi" w:eastAsia="Malgun Gothic" w:hAnsiTheme="minorHAnsi" w:cstheme="minorHAnsi"/>
-                  <w:iCs/>
-                  <w:sz w:val="20"/>
-                  <w:szCs w:val="20"/>
-                  <w:lang w:eastAsia="ko-KR"/>
-                </w:rPr>
-                <w:delText>avec quelque succès</w:delText>
-              </w:r>
-            </w:del>
             <w:r>
               <w:rPr>
                 <w:rFonts w:asciiTheme="minorHAnsi" w:eastAsia="Malgun Gothic" w:hAnsiTheme="minorHAnsi" w:cstheme="minorHAnsi"/>
@@ -3165,20 +2761,18 @@
                 <w:szCs w:val="20"/>
                 <w:lang w:eastAsia="ko-KR"/>
               </w:rPr>
+              <w:t>a connu quelques succès de principe</w:t>
+            </w:r>
+            <w:r>
+              <w:rPr>
+                <w:rFonts w:asciiTheme="minorHAnsi" w:eastAsia="Malgun Gothic" w:hAnsiTheme="minorHAnsi" w:cstheme="minorHAnsi"/>
+                <w:iCs/>
+                <w:sz w:val="20"/>
+                <w:szCs w:val="20"/>
+                <w:lang w:eastAsia="ko-KR"/>
+              </w:rPr>
               <w:t xml:space="preserve">, mais </w:t>
             </w:r>
-            <w:ins w:id="42" w:author="Boris Lamotte d'Incamps" w:date="2025-05-13T11:33:00Z">
-              <w:r>
-                <w:rPr>
-                  <w:rFonts w:asciiTheme="minorHAnsi" w:eastAsia="Malgun Gothic" w:hAnsiTheme="minorHAnsi" w:cstheme="minorHAnsi"/>
-                  <w:iCs/>
-                  <w:sz w:val="20"/>
-                  <w:szCs w:val="20"/>
-                  <w:lang w:eastAsia="ko-KR"/>
-                </w:rPr>
-                <w:t xml:space="preserve">ces tentatives ont été </w:t>
-              </w:r>
-            </w:ins>
             <w:r>
               <w:rPr>
                 <w:rFonts w:asciiTheme="minorHAnsi" w:eastAsia="Malgun Gothic" w:hAnsiTheme="minorHAnsi" w:cstheme="minorHAnsi"/>
@@ -3187,20 +2781,28 @@
                 <w:szCs w:val="20"/>
                 <w:lang w:eastAsia="ko-KR"/>
               </w:rPr>
+              <w:t xml:space="preserve">ces tentatives ont été </w:t>
+            </w:r>
+            <w:r>
+              <w:rPr>
+                <w:rFonts w:asciiTheme="minorHAnsi" w:eastAsia="Malgun Gothic" w:hAnsiTheme="minorHAnsi" w:cstheme="minorHAnsi"/>
+                <w:iCs/>
+                <w:sz w:val="20"/>
+                <w:szCs w:val="20"/>
+                <w:lang w:eastAsia="ko-KR"/>
+              </w:rPr>
               <w:t>limité</w:t>
             </w:r>
-            <w:ins w:id="43" w:author="Boris Lamotte d'Incamps" w:date="2025-05-13T11:33:00Z">
-              <w:r>
-                <w:rPr>
-                  <w:rFonts w:asciiTheme="minorHAnsi" w:eastAsia="Malgun Gothic" w:hAnsiTheme="minorHAnsi" w:cstheme="minorHAnsi"/>
-                  <w:iCs/>
-                  <w:sz w:val="20"/>
-                  <w:szCs w:val="20"/>
-                  <w:lang w:eastAsia="ko-KR"/>
-                </w:rPr>
-                <w:t>es</w:t>
-              </w:r>
-            </w:ins>
+            <w:r>
+              <w:rPr>
+                <w:rFonts w:asciiTheme="minorHAnsi" w:eastAsia="Malgun Gothic" w:hAnsiTheme="minorHAnsi" w:cstheme="minorHAnsi"/>
+                <w:iCs/>
+                <w:sz w:val="20"/>
+                <w:szCs w:val="20"/>
+                <w:lang w:eastAsia="ko-KR"/>
+              </w:rPr>
+              <w:t>es</w:t>
+            </w:r>
             <w:r>
               <w:rPr>
                 <w:rFonts w:asciiTheme="minorHAnsi" w:eastAsia="Malgun Gothic" w:hAnsiTheme="minorHAnsi" w:cstheme="minorHAnsi"/>
@@ -3257,18 +2859,6 @@
               </w:rPr>
               <w:t>er les vibrations de</w:t>
             </w:r>
-            <w:ins w:id="44" w:author="Boris Lamotte d'Incamps" w:date="2025-05-13T11:33:00Z">
-              <w:r>
-                <w:rPr>
-                  <w:rFonts w:asciiTheme="minorHAnsi" w:eastAsia="Malgun Gothic" w:hAnsiTheme="minorHAnsi" w:cstheme="minorHAnsi"/>
-                  <w:iCs/>
-                  <w:sz w:val="20"/>
-                  <w:szCs w:val="20"/>
-                  <w:lang w:eastAsia="ko-KR"/>
-                </w:rPr>
-                <w:t>s cages d’hébergement</w:t>
-              </w:r>
-            </w:ins>
             <w:r>
               <w:rPr>
                 <w:rFonts w:asciiTheme="minorHAnsi" w:eastAsia="Malgun Gothic" w:hAnsiTheme="minorHAnsi" w:cstheme="minorHAnsi"/>
@@ -3277,30 +2867,18 @@
                 <w:szCs w:val="20"/>
                 <w:lang w:eastAsia="ko-KR"/>
               </w:rPr>
+              <w:t>s cages d’hébergement</w:t>
+            </w:r>
+            <w:r>
+              <w:rPr>
+                <w:rFonts w:asciiTheme="minorHAnsi" w:eastAsia="Malgun Gothic" w:hAnsiTheme="minorHAnsi" w:cstheme="minorHAnsi"/>
+                <w:iCs/>
+                <w:sz w:val="20"/>
+                <w:szCs w:val="20"/>
+                <w:lang w:eastAsia="ko-KR"/>
+              </w:rPr>
               <w:t xml:space="preserve"> </w:t>
             </w:r>
-            <w:del w:id="45" w:author="Boris Lamotte d'Incamps" w:date="2025-05-13T11:33:00Z">
-              <w:r>
-                <w:rPr>
-                  <w:rFonts w:asciiTheme="minorHAnsi" w:eastAsia="Malgun Gothic" w:hAnsiTheme="minorHAnsi" w:cstheme="minorHAnsi"/>
-                  <w:iCs/>
-                  <w:sz w:val="20"/>
-                  <w:szCs w:val="20"/>
-                  <w:lang w:eastAsia="ko-KR"/>
-                </w:rPr>
-                <w:delText>l’enceinte</w:delText>
-              </w:r>
-              <w:r>
-                <w:rPr>
-                  <w:rFonts w:asciiTheme="minorHAnsi" w:eastAsia="Malgun Gothic" w:hAnsiTheme="minorHAnsi" w:cstheme="minorHAnsi"/>
-                  <w:iCs/>
-                  <w:sz w:val="20"/>
-                  <w:szCs w:val="20"/>
-                  <w:lang w:eastAsia="ko-KR"/>
-                </w:rPr>
-                <w:delText xml:space="preserve"> </w:delText>
-              </w:r>
-            </w:del>
             <w:r>
               <w:rPr>
                 <w:rFonts w:asciiTheme="minorHAnsi" w:eastAsia="Malgun Gothic" w:hAnsiTheme="minorHAnsi" w:cstheme="minorHAnsi"/>
@@ -3446,18 +3024,16 @@
               </w:rPr>
               <w:t xml:space="preserve">Un boîtier hébergeant un capteur </w:t>
             </w:r>
-            <w:ins w:id="46" w:author="Boris Lamotte d'Incamps" w:date="2025-05-13T11:34:00Z">
-              <w:r>
-                <w:rPr>
-                  <w:rFonts w:asciiTheme="minorHAnsi" w:hAnsiTheme="minorHAnsi" w:cstheme="minorHAnsi"/>
-                  <w:iCs/>
-                  <w:color w:val="auto"/>
-                  <w:sz w:val="20"/>
-                  <w:szCs w:val="20"/>
-                </w:rPr>
-                <w:t xml:space="preserve">(un accéléromètre) </w:t>
-              </w:r>
-            </w:ins>
+            <w:r>
+              <w:rPr>
+                <w:rFonts w:asciiTheme="minorHAnsi" w:hAnsiTheme="minorHAnsi" w:cstheme="minorHAnsi"/>
+                <w:iCs/>
+                <w:color w:val="auto"/>
+                <w:sz w:val="20"/>
+                <w:szCs w:val="20"/>
+              </w:rPr>
+              <w:t xml:space="preserve">(un accéléromètre) </w:t>
+            </w:r>
             <w:r>
               <w:rPr>
                 <w:rFonts w:asciiTheme="minorHAnsi" w:hAnsiTheme="minorHAnsi" w:cstheme="minorHAnsi"/>
@@ -3478,30 +3054,16 @@
               </w:rPr>
               <w:t>, suffisamment compact et léger pour être simplement collé sur le fond d</w:t>
             </w:r>
-            <w:del w:id="47" w:author="Boris Lamotte d'Incamps" w:date="2025-05-13T11:34:00Z">
-              <w:r>
-                <w:rPr>
-                  <w:rFonts w:asciiTheme="minorHAnsi" w:hAnsiTheme="minorHAnsi" w:cstheme="minorHAnsi"/>
-                  <w:iCs/>
-                  <w:color w:val="auto"/>
-                  <w:sz w:val="20"/>
-                  <w:szCs w:val="20"/>
-                </w:rPr>
-                <w:delText>’un bac</w:delText>
-              </w:r>
-            </w:del>
-            <w:ins w:id="48" w:author="Boris Lamotte d'Incamps" w:date="2025-05-13T11:34:00Z">
-              <w:r>
-                <w:rPr>
-                  <w:rFonts w:asciiTheme="minorHAnsi" w:hAnsiTheme="minorHAnsi" w:cstheme="minorHAnsi"/>
-                  <w:iCs/>
-                  <w:color w:val="auto"/>
-                  <w:sz w:val="20"/>
-                  <w:szCs w:val="20"/>
-                </w:rPr>
-                <w:t>’une cage</w:t>
-              </w:r>
-            </w:ins>
+            <w:r>
+              <w:rPr>
+                <w:rFonts w:asciiTheme="minorHAnsi" w:hAnsiTheme="minorHAnsi" w:cstheme="minorHAnsi"/>
+                <w:iCs/>
+                <w:color w:val="auto"/>
+                <w:sz w:val="20"/>
+                <w:szCs w:val="20"/>
+              </w:rPr>
+              <w:t>’une cage</w:t>
+            </w:r>
             <w:r>
               <w:rPr>
                 <w:rFonts w:asciiTheme="minorHAnsi" w:hAnsiTheme="minorHAnsi" w:cstheme="minorHAnsi"/>
@@ -3553,30 +3115,16 @@
               </w:rPr>
               <w:t>.</w:t>
             </w:r>
-            <w:ins w:id="49" w:author="Boris" w:date="2025-05-17T12:03:00Z">
-              <w:r>
-                <w:rPr>
-                  <w:rFonts w:asciiTheme="minorHAnsi" w:hAnsiTheme="minorHAnsi" w:cstheme="minorHAnsi"/>
-                  <w:iCs/>
-                  <w:color w:val="auto"/>
-                  <w:sz w:val="20"/>
-                  <w:szCs w:val="20"/>
-                </w:rPr>
-                <w:t xml:space="preserve"> Ce boitier constitue l’Actimètre, il est numéroté et identifié de mani</w:t>
-              </w:r>
-            </w:ins>
-            <w:ins w:id="50" w:author="Boris" w:date="2025-05-17T12:04:00Z">
-              <w:r>
-                <w:rPr>
-                  <w:rFonts w:asciiTheme="minorHAnsi" w:hAnsiTheme="minorHAnsi" w:cstheme="minorHAnsi"/>
-                  <w:iCs/>
-                  <w:color w:val="auto"/>
-                  <w:sz w:val="20"/>
-                  <w:szCs w:val="20"/>
-                </w:rPr>
-                <w:t>ère unique de façon à être incorporé dans le système de mesure avec un nombre arbitraire d’autres Actimètres.</w:t>
-              </w:r>
-            </w:ins>
+            <w:r>
+              <w:rPr>
+                <w:rFonts w:asciiTheme="minorHAnsi" w:hAnsiTheme="minorHAnsi" w:cstheme="minorHAnsi"/>
+                <w:iCs/>
+                <w:color w:val="auto"/>
+                <w:sz w:val="20"/>
+                <w:szCs w:val="20"/>
+              </w:rPr>
+              <w:t xml:space="preserve"> Ce boitier constitue l’Actimètre, il est numéroté et identifié de manière unique de façon à être incorporé dans le système de mesure avec un nombre arbitraire d’autres Actimètres.</w:t>
+            </w:r>
           </w:p>
           <w:p>
             <w:pPr>
@@ -3613,40 +3161,38 @@
               </w:rPr>
               <w:t xml:space="preserve"> </w:t>
             </w:r>
-            <w:ins w:id="51" w:author="Boris" w:date="2025-05-17T12:05:00Z">
-              <w:r>
-                <w:rPr>
-                  <w:rFonts w:asciiTheme="minorHAnsi" w:hAnsiTheme="minorHAnsi" w:cstheme="minorHAnsi"/>
-                  <w:iCs/>
-                  <w:color w:val="auto"/>
-                  <w:sz w:val="20"/>
-                  <w:szCs w:val="20"/>
-                </w:rPr>
-                <w:t>(l’</w:t>
-              </w:r>
-              <w:proofErr w:type="spellStart"/>
-              <w:r>
-                <w:rPr>
-                  <w:rFonts w:asciiTheme="minorHAnsi" w:hAnsiTheme="minorHAnsi" w:cstheme="minorHAnsi"/>
-                  <w:iCs/>
-                  <w:color w:val="auto"/>
-                  <w:sz w:val="20"/>
-                  <w:szCs w:val="20"/>
-                </w:rPr>
-                <w:t>actiserveur</w:t>
-              </w:r>
-              <w:proofErr w:type="spellEnd"/>
-              <w:r>
-                <w:rPr>
-                  <w:rFonts w:asciiTheme="minorHAnsi" w:hAnsiTheme="minorHAnsi" w:cstheme="minorHAnsi"/>
-                  <w:iCs/>
-                  <w:color w:val="auto"/>
-                  <w:sz w:val="20"/>
-                  <w:szCs w:val="20"/>
-                </w:rPr>
-                <w:t xml:space="preserve">) </w:t>
-              </w:r>
-            </w:ins>
+            <w:r>
+              <w:rPr>
+                <w:rFonts w:asciiTheme="minorHAnsi" w:hAnsiTheme="minorHAnsi" w:cstheme="minorHAnsi"/>
+                <w:iCs/>
+                <w:color w:val="auto"/>
+                <w:sz w:val="20"/>
+                <w:szCs w:val="20"/>
+              </w:rPr>
+              <w:t>(l’</w:t>
+            </w:r>
+            <w:proofErr w:type="spellStart"/>
+            <w:r>
+              <w:rPr>
+                <w:rFonts w:asciiTheme="minorHAnsi" w:hAnsiTheme="minorHAnsi" w:cstheme="minorHAnsi"/>
+                <w:iCs/>
+                <w:color w:val="auto"/>
+                <w:sz w:val="20"/>
+                <w:szCs w:val="20"/>
+              </w:rPr>
+              <w:t>actiserveur</w:t>
+            </w:r>
+            <w:proofErr w:type="spellEnd"/>
+            <w:r>
+              <w:rPr>
+                <w:rFonts w:asciiTheme="minorHAnsi" w:hAnsiTheme="minorHAnsi" w:cstheme="minorHAnsi"/>
+                <w:iCs/>
+                <w:color w:val="auto"/>
+                <w:sz w:val="20"/>
+                <w:szCs w:val="20"/>
+              </w:rPr>
+              <w:t xml:space="preserve">) </w:t>
+            </w:r>
             <w:r>
               <w:rPr>
                 <w:rFonts w:asciiTheme="minorHAnsi" w:hAnsiTheme="minorHAnsi" w:cstheme="minorHAnsi"/>
@@ -3727,122 +3273,60 @@
               </w:rPr>
               <w:t>peut être configuré pour déverser les données recueillies vers un serveur plus conséquent.</w:t>
             </w:r>
-            <w:ins w:id="52" w:author="Boris" w:date="2025-05-17T12:05:00Z">
-              <w:r>
-                <w:rPr>
-                  <w:rFonts w:asciiTheme="minorHAnsi" w:hAnsiTheme="minorHAnsi" w:cstheme="minorHAnsi"/>
-                  <w:iCs/>
-                  <w:color w:val="auto"/>
-                  <w:sz w:val="20"/>
-                  <w:szCs w:val="20"/>
-                </w:rPr>
-                <w:t xml:space="preserve"> Plusieurs </w:t>
-              </w:r>
-              <w:proofErr w:type="spellStart"/>
-              <w:r>
-                <w:rPr>
-                  <w:rFonts w:asciiTheme="minorHAnsi" w:hAnsiTheme="minorHAnsi" w:cstheme="minorHAnsi"/>
-                  <w:iCs/>
-                  <w:color w:val="auto"/>
-                  <w:sz w:val="20"/>
-                  <w:szCs w:val="20"/>
-                </w:rPr>
-                <w:t>actiserveurs</w:t>
-              </w:r>
-              <w:proofErr w:type="spellEnd"/>
-              <w:r>
-                <w:rPr>
-                  <w:rFonts w:asciiTheme="minorHAnsi" w:hAnsiTheme="minorHAnsi" w:cstheme="minorHAnsi"/>
-                  <w:iCs/>
-                  <w:color w:val="auto"/>
-                  <w:sz w:val="20"/>
-                  <w:szCs w:val="20"/>
-                </w:rPr>
-                <w:t xml:space="preserve"> peuvent opérer de façon simultanée</w:t>
-              </w:r>
-            </w:ins>
-            <w:ins w:id="53" w:author="Boris" w:date="2025-05-17T12:06:00Z">
-              <w:r>
-                <w:rPr>
-                  <w:rFonts w:asciiTheme="minorHAnsi" w:hAnsiTheme="minorHAnsi" w:cstheme="minorHAnsi"/>
-                  <w:iCs/>
-                  <w:color w:val="auto"/>
-                  <w:sz w:val="20"/>
-                  <w:szCs w:val="20"/>
-                </w:rPr>
-                <w:t>.</w:t>
-              </w:r>
-            </w:ins>
-            <w:ins w:id="54" w:author="Boris" w:date="2025-05-17T12:05:00Z">
-              <w:r>
-                <w:rPr>
-                  <w:rFonts w:asciiTheme="minorHAnsi" w:hAnsiTheme="minorHAnsi" w:cstheme="minorHAnsi"/>
-                  <w:iCs/>
-                  <w:color w:val="auto"/>
-                  <w:sz w:val="20"/>
-                  <w:szCs w:val="20"/>
-                </w:rPr>
-                <w:t xml:space="preserve"> </w:t>
-              </w:r>
-            </w:ins>
-            <w:ins w:id="55" w:author="Boris" w:date="2025-05-17T12:06:00Z">
-              <w:r>
-                <w:rPr>
-                  <w:rFonts w:asciiTheme="minorHAnsi" w:hAnsiTheme="minorHAnsi" w:cstheme="minorHAnsi"/>
-                  <w:iCs/>
-                  <w:color w:val="auto"/>
-                  <w:sz w:val="20"/>
-                  <w:szCs w:val="20"/>
-                </w:rPr>
-                <w:t>I</w:t>
-              </w:r>
-            </w:ins>
-            <w:ins w:id="56" w:author="Boris" w:date="2025-05-17T12:05:00Z">
-              <w:r>
-                <w:rPr>
-                  <w:rFonts w:asciiTheme="minorHAnsi" w:hAnsiTheme="minorHAnsi" w:cstheme="minorHAnsi"/>
-                  <w:iCs/>
-                  <w:color w:val="auto"/>
-                  <w:sz w:val="20"/>
-                  <w:szCs w:val="20"/>
-                </w:rPr>
-                <w:t xml:space="preserve">ls sont </w:t>
-              </w:r>
-            </w:ins>
-            <w:ins w:id="57" w:author="Boris" w:date="2025-05-17T12:06:00Z">
-              <w:r>
-                <w:rPr>
-                  <w:rFonts w:asciiTheme="minorHAnsi" w:hAnsiTheme="minorHAnsi" w:cstheme="minorHAnsi"/>
-                  <w:iCs/>
-                  <w:color w:val="auto"/>
-                  <w:sz w:val="20"/>
-                  <w:szCs w:val="20"/>
-                </w:rPr>
-                <w:t xml:space="preserve">eux aussi identifiés de manière unique afin d’assurer qu’un actimètre ne se connecte qu’à un seul </w:t>
-              </w:r>
-              <w:proofErr w:type="spellStart"/>
-              <w:r>
-                <w:rPr>
-                  <w:rFonts w:asciiTheme="minorHAnsi" w:hAnsiTheme="minorHAnsi" w:cstheme="minorHAnsi"/>
-                  <w:iCs/>
-                  <w:color w:val="auto"/>
-                  <w:sz w:val="20"/>
-                  <w:szCs w:val="20"/>
-                </w:rPr>
-                <w:t>actiserveur</w:t>
-              </w:r>
-              <w:proofErr w:type="spellEnd"/>
-              <w:r>
-                <w:rPr>
-                  <w:rFonts w:asciiTheme="minorHAnsi" w:hAnsiTheme="minorHAnsi" w:cstheme="minorHAnsi"/>
-                  <w:iCs/>
-                  <w:color w:val="auto"/>
-                  <w:sz w:val="20"/>
-                  <w:szCs w:val="20"/>
-                </w:rPr>
-                <w:t>.</w:t>
-              </w:r>
-            </w:ins>
+            <w:r>
+              <w:rPr>
+                <w:rFonts w:asciiTheme="minorHAnsi" w:hAnsiTheme="minorHAnsi" w:cstheme="minorHAnsi"/>
+                <w:iCs/>
+                <w:color w:val="auto"/>
+                <w:sz w:val="20"/>
+                <w:szCs w:val="20"/>
+              </w:rPr>
+              <w:t xml:space="preserve"> Plusieurs </w:t>
+            </w:r>
+            <w:proofErr w:type="spellStart"/>
+            <w:r>
+              <w:rPr>
+                <w:rFonts w:asciiTheme="minorHAnsi" w:hAnsiTheme="minorHAnsi" w:cstheme="minorHAnsi"/>
+                <w:iCs/>
+                <w:color w:val="auto"/>
+                <w:sz w:val="20"/>
+                <w:szCs w:val="20"/>
+              </w:rPr>
+              <w:t>actiserveurs</w:t>
+            </w:r>
+            <w:proofErr w:type="spellEnd"/>
+            <w:r>
+              <w:rPr>
+                <w:rFonts w:asciiTheme="minorHAnsi" w:hAnsiTheme="minorHAnsi" w:cstheme="minorHAnsi"/>
+                <w:iCs/>
+                <w:color w:val="auto"/>
+                <w:sz w:val="20"/>
+                <w:szCs w:val="20"/>
+              </w:rPr>
+              <w:t xml:space="preserve"> peuvent opérer de façon simultanée. Ils sont eux aussi identifiés de manière unique afin d’assurer qu’un actimètre ne se connecte qu’à un seul </w:t>
+            </w:r>
+            <w:proofErr w:type="spellStart"/>
+            <w:r>
+              <w:rPr>
+                <w:rFonts w:asciiTheme="minorHAnsi" w:hAnsiTheme="minorHAnsi" w:cstheme="minorHAnsi"/>
+                <w:iCs/>
+                <w:color w:val="auto"/>
+                <w:sz w:val="20"/>
+                <w:szCs w:val="20"/>
+              </w:rPr>
+              <w:t>actiserveur</w:t>
+            </w:r>
+            <w:proofErr w:type="spellEnd"/>
+            <w:r>
+              <w:rPr>
+                <w:rFonts w:asciiTheme="minorHAnsi" w:hAnsiTheme="minorHAnsi" w:cstheme="minorHAnsi"/>
+                <w:iCs/>
+                <w:color w:val="auto"/>
+                <w:sz w:val="20"/>
+                <w:szCs w:val="20"/>
+              </w:rPr>
+              <w:t>.</w:t>
+            </w:r>
           </w:p>
           <w:p>
             <w:pPr>
@@ -3869,40 +3353,38 @@
               </w:rPr>
               <w:t xml:space="preserve">Un registre central </w:t>
             </w:r>
-            <w:ins w:id="58" w:author="Boris" w:date="2025-05-17T12:09:00Z">
-              <w:r>
-                <w:rPr>
-                  <w:rFonts w:asciiTheme="minorHAnsi" w:hAnsiTheme="minorHAnsi" w:cstheme="minorHAnsi"/>
-                  <w:iCs/>
-                  <w:color w:val="auto"/>
-                  <w:sz w:val="20"/>
-                  <w:szCs w:val="20"/>
-                </w:rPr>
-                <w:t>(</w:t>
-              </w:r>
-              <w:proofErr w:type="spellStart"/>
-              <w:r>
-                <w:rPr>
-                  <w:rFonts w:asciiTheme="minorHAnsi" w:hAnsiTheme="minorHAnsi" w:cstheme="minorHAnsi"/>
-                  <w:iCs/>
-                  <w:color w:val="auto"/>
-                  <w:sz w:val="20"/>
-                  <w:szCs w:val="20"/>
-                </w:rPr>
-                <w:t>Acticentral</w:t>
-              </w:r>
-              <w:proofErr w:type="spellEnd"/>
-              <w:r>
-                <w:rPr>
-                  <w:rFonts w:asciiTheme="minorHAnsi" w:hAnsiTheme="minorHAnsi" w:cstheme="minorHAnsi"/>
-                  <w:iCs/>
-                  <w:color w:val="auto"/>
-                  <w:sz w:val="20"/>
-                  <w:szCs w:val="20"/>
-                </w:rPr>
-                <w:t xml:space="preserve">) </w:t>
-              </w:r>
-            </w:ins>
+            <w:r>
+              <w:rPr>
+                <w:rFonts w:asciiTheme="minorHAnsi" w:hAnsiTheme="minorHAnsi" w:cstheme="minorHAnsi"/>
+                <w:iCs/>
+                <w:color w:val="auto"/>
+                <w:sz w:val="20"/>
+                <w:szCs w:val="20"/>
+              </w:rPr>
+              <w:t>(</w:t>
+            </w:r>
+            <w:proofErr w:type="spellStart"/>
+            <w:r>
+              <w:rPr>
+                <w:rFonts w:asciiTheme="minorHAnsi" w:hAnsiTheme="minorHAnsi" w:cstheme="minorHAnsi"/>
+                <w:iCs/>
+                <w:color w:val="auto"/>
+                <w:sz w:val="20"/>
+                <w:szCs w:val="20"/>
+              </w:rPr>
+              <w:t>Acticentral</w:t>
+            </w:r>
+            <w:proofErr w:type="spellEnd"/>
+            <w:r>
+              <w:rPr>
+                <w:rFonts w:asciiTheme="minorHAnsi" w:hAnsiTheme="minorHAnsi" w:cstheme="minorHAnsi"/>
+                <w:iCs/>
+                <w:color w:val="auto"/>
+                <w:sz w:val="20"/>
+                <w:szCs w:val="20"/>
+              </w:rPr>
+              <w:t xml:space="preserve">) </w:t>
+            </w:r>
             <w:r>
               <w:rPr>
                 <w:rFonts w:asciiTheme="minorHAnsi" w:hAnsiTheme="minorHAnsi" w:cstheme="minorHAnsi"/>
@@ -3913,30 +3395,16 @@
               </w:rPr>
               <w:t xml:space="preserve">servant à superviser et gérer le fonctionnement des </w:t>
             </w:r>
-            <w:del w:id="59" w:author="Boris" w:date="2025-05-17T12:08:00Z">
-              <w:r>
-                <w:rPr>
-                  <w:rFonts w:asciiTheme="minorHAnsi" w:hAnsiTheme="minorHAnsi" w:cstheme="minorHAnsi"/>
-                  <w:iCs/>
-                  <w:color w:val="auto"/>
-                  <w:sz w:val="20"/>
-                  <w:szCs w:val="20"/>
-                </w:rPr>
-                <w:delText xml:space="preserve">capteurs </w:delText>
-              </w:r>
-            </w:del>
-            <w:ins w:id="60" w:author="Boris" w:date="2025-05-17T12:08:00Z">
-              <w:r>
-                <w:rPr>
-                  <w:rFonts w:asciiTheme="minorHAnsi" w:hAnsiTheme="minorHAnsi" w:cstheme="minorHAnsi"/>
-                  <w:iCs/>
-                  <w:color w:val="auto"/>
-                  <w:sz w:val="20"/>
-                  <w:szCs w:val="20"/>
-                </w:rPr>
-                <w:t xml:space="preserve">Actimètres </w:t>
-              </w:r>
-            </w:ins>
+            <w:r>
+              <w:rPr>
+                <w:rFonts w:asciiTheme="minorHAnsi" w:hAnsiTheme="minorHAnsi" w:cstheme="minorHAnsi"/>
+                <w:iCs/>
+                <w:color w:val="auto"/>
+                <w:sz w:val="20"/>
+                <w:szCs w:val="20"/>
+              </w:rPr>
+              <w:t xml:space="preserve">Actimètres </w:t>
+            </w:r>
             <w:r>
               <w:rPr>
                 <w:rFonts w:asciiTheme="minorHAnsi" w:hAnsiTheme="minorHAnsi" w:cstheme="minorHAnsi"/>
@@ -3948,18 +3416,16 @@
               <w:t xml:space="preserve">et des </w:t>
             </w:r>
             <w:proofErr w:type="spellStart"/>
-            <w:ins w:id="61" w:author="Boris" w:date="2025-05-17T12:08:00Z">
-              <w:r>
-                <w:rPr>
-                  <w:rFonts w:asciiTheme="minorHAnsi" w:hAnsiTheme="minorHAnsi" w:cstheme="minorHAnsi"/>
-                  <w:iCs/>
-                  <w:color w:val="auto"/>
-                  <w:sz w:val="20"/>
-                  <w:szCs w:val="20"/>
-                </w:rPr>
-                <w:t>Acti</w:t>
-              </w:r>
-            </w:ins>
+            <w:r>
+              <w:rPr>
+                <w:rFonts w:asciiTheme="minorHAnsi" w:hAnsiTheme="minorHAnsi" w:cstheme="minorHAnsi"/>
+                <w:iCs/>
+                <w:color w:val="auto"/>
+                <w:sz w:val="20"/>
+                <w:szCs w:val="20"/>
+              </w:rPr>
+              <w:t>Acti</w:t>
+            </w:r>
             <w:r>
               <w:rPr>
                 <w:rFonts w:asciiTheme="minorHAnsi" w:hAnsiTheme="minorHAnsi" w:cstheme="minorHAnsi"/>
@@ -3970,31 +3436,17 @@
               </w:rPr>
               <w:t>serveur</w:t>
             </w:r>
-            <w:ins w:id="62" w:author="Boris" w:date="2025-05-17T12:08:00Z">
-              <w:r>
-                <w:rPr>
-                  <w:rFonts w:asciiTheme="minorHAnsi" w:hAnsiTheme="minorHAnsi" w:cstheme="minorHAnsi"/>
-                  <w:iCs/>
-                  <w:color w:val="auto"/>
-                  <w:sz w:val="20"/>
-                  <w:szCs w:val="20"/>
-                </w:rPr>
-                <w:t>s</w:t>
-              </w:r>
-            </w:ins>
+            <w:r>
+              <w:rPr>
+                <w:rFonts w:asciiTheme="minorHAnsi" w:hAnsiTheme="minorHAnsi" w:cstheme="minorHAnsi"/>
+                <w:iCs/>
+                <w:color w:val="auto"/>
+                <w:sz w:val="20"/>
+                <w:szCs w:val="20"/>
+              </w:rPr>
+              <w:t>s</w:t>
+            </w:r>
             <w:proofErr w:type="spellEnd"/>
-            <w:del w:id="63" w:author="Boris" w:date="2025-05-17T12:07:00Z">
-              <w:r>
-                <w:rPr>
-                  <w:rFonts w:asciiTheme="minorHAnsi" w:hAnsiTheme="minorHAnsi" w:cstheme="minorHAnsi"/>
-                  <w:iCs/>
-                  <w:color w:val="auto"/>
-                  <w:sz w:val="20"/>
-                  <w:szCs w:val="20"/>
-                </w:rPr>
-                <w:delText>s</w:delText>
-              </w:r>
-            </w:del>
             <w:r>
               <w:rPr>
                 <w:rFonts w:asciiTheme="minorHAnsi" w:hAnsiTheme="minorHAnsi" w:cstheme="minorHAnsi"/>
@@ -4065,30 +3517,16 @@
               </w:rPr>
               <w:t xml:space="preserve">Déployer un grand nombre </w:t>
             </w:r>
-            <w:del w:id="64" w:author="Boris" w:date="2025-05-17T12:08:00Z">
-              <w:r>
-                <w:rPr>
-                  <w:rFonts w:asciiTheme="minorHAnsi" w:hAnsiTheme="minorHAnsi" w:cstheme="minorHAnsi"/>
-                  <w:iCs/>
-                  <w:color w:val="auto"/>
-                  <w:sz w:val="20"/>
-                  <w:szCs w:val="20"/>
-                </w:rPr>
-                <w:delText>de capteurs</w:delText>
-              </w:r>
-            </w:del>
-            <w:ins w:id="65" w:author="Boris" w:date="2025-05-17T12:08:00Z">
-              <w:r>
-                <w:rPr>
-                  <w:rFonts w:asciiTheme="minorHAnsi" w:hAnsiTheme="minorHAnsi" w:cstheme="minorHAnsi"/>
-                  <w:iCs/>
-                  <w:color w:val="auto"/>
-                  <w:sz w:val="20"/>
-                  <w:szCs w:val="20"/>
-                </w:rPr>
-                <w:t>d’Actimètres</w:t>
-              </w:r>
-            </w:ins>
+            <w:r>
+              <w:rPr>
+                <w:rFonts w:asciiTheme="minorHAnsi" w:hAnsiTheme="minorHAnsi" w:cstheme="minorHAnsi"/>
+                <w:iCs/>
+                <w:color w:val="auto"/>
+                <w:sz w:val="20"/>
+                <w:szCs w:val="20"/>
+              </w:rPr>
+              <w:t>d’Actimètres</w:t>
+            </w:r>
             <w:r>
               <w:rPr>
                 <w:rFonts w:asciiTheme="minorHAnsi" w:hAnsiTheme="minorHAnsi" w:cstheme="minorHAnsi"/>
@@ -4109,54 +3547,16 @@
               </w:rPr>
               <w:t xml:space="preserve"> (</w:t>
             </w:r>
-            <w:del w:id="66" w:author="Boris Lamotte d'Incamps" w:date="2025-05-13T11:35:00Z">
-              <w:r>
-                <w:rPr>
-                  <w:rFonts w:asciiTheme="minorHAnsi" w:hAnsiTheme="minorHAnsi" w:cstheme="minorHAnsi"/>
-                  <w:iCs/>
-                  <w:color w:val="auto"/>
-                  <w:sz w:val="20"/>
-                  <w:szCs w:val="20"/>
-                </w:rPr>
-                <w:delText xml:space="preserve">quelques </w:delText>
-              </w:r>
-            </w:del>
-            <w:ins w:id="67" w:author="Boris Lamotte d'Incamps" w:date="2025-05-13T11:35:00Z">
-              <w:r>
-                <w:rPr>
-                  <w:rFonts w:asciiTheme="minorHAnsi" w:hAnsiTheme="minorHAnsi" w:cstheme="minorHAnsi"/>
-                  <w:iCs/>
-                  <w:color w:val="auto"/>
-                  <w:sz w:val="20"/>
-                  <w:szCs w:val="20"/>
-                </w:rPr>
-                <w:t>un</w:t>
-              </w:r>
-            </w:ins>
-            <w:ins w:id="68" w:author="Boris Lamotte d'Incamps" w:date="2025-05-13T11:36:00Z">
-              <w:r>
-                <w:rPr>
-                  <w:rFonts w:asciiTheme="minorHAnsi" w:hAnsiTheme="minorHAnsi" w:cstheme="minorHAnsi"/>
-                  <w:iCs/>
-                  <w:color w:val="auto"/>
-                  <w:sz w:val="20"/>
-                  <w:szCs w:val="20"/>
-                </w:rPr>
-                <w:t>e</w:t>
-              </w:r>
-            </w:ins>
-            <w:ins w:id="69" w:author="Boris Lamotte d'Incamps" w:date="2025-05-13T11:35:00Z">
-              <w:r>
-                <w:rPr>
-                  <w:rFonts w:asciiTheme="minorHAnsi" w:hAnsiTheme="minorHAnsi" w:cstheme="minorHAnsi"/>
-                  <w:iCs/>
-                  <w:color w:val="auto"/>
-                  <w:sz w:val="20"/>
-                  <w:szCs w:val="20"/>
-                </w:rPr>
-                <w:t xml:space="preserve"> </w:t>
-              </w:r>
-            </w:ins>
+            <w:r>
+              <w:rPr>
+                <w:rFonts w:asciiTheme="minorHAnsi" w:hAnsiTheme="minorHAnsi" w:cstheme="minorHAnsi"/>
+                <w:iCs/>
+                <w:color w:val="auto"/>
+                <w:sz w:val="20"/>
+                <w:szCs w:val="20"/>
+              </w:rPr>
+              <w:t xml:space="preserve">une </w:t>
+            </w:r>
             <w:r>
               <w:rPr>
                 <w:rFonts w:asciiTheme="minorHAnsi" w:hAnsiTheme="minorHAnsi" w:cstheme="minorHAnsi"/>
@@ -4167,42 +3567,16 @@
               </w:rPr>
               <w:t>heure</w:t>
             </w:r>
-            <w:del w:id="70" w:author="Boris Lamotte d'Incamps" w:date="2025-05-13T11:36:00Z">
-              <w:r>
-                <w:rPr>
-                  <w:rFonts w:asciiTheme="minorHAnsi" w:hAnsiTheme="minorHAnsi" w:cstheme="minorHAnsi"/>
-                  <w:iCs/>
-                  <w:color w:val="auto"/>
-                  <w:sz w:val="20"/>
-                  <w:szCs w:val="20"/>
-                </w:rPr>
-                <w:delText>s</w:delText>
-              </w:r>
-            </w:del>
-            <w:ins w:id="71" w:author="Boris Lamotte d'Incamps" w:date="2025-05-13T11:35:00Z">
-              <w:r>
-                <w:rPr>
-                  <w:rFonts w:asciiTheme="minorHAnsi" w:hAnsiTheme="minorHAnsi" w:cstheme="minorHAnsi"/>
-                  <w:iCs/>
-                  <w:color w:val="auto"/>
-                  <w:sz w:val="20"/>
-                  <w:szCs w:val="20"/>
-                </w:rPr>
-                <w:t xml:space="preserve"> pour une </w:t>
-              </w:r>
-            </w:ins>
-            <w:ins w:id="72" w:author="Boris Lamotte d'Incamps" w:date="2025-05-13T11:36:00Z">
-              <w:r>
-                <w:rPr>
-                  <w:rFonts w:asciiTheme="minorHAnsi" w:hAnsiTheme="minorHAnsi" w:cstheme="minorHAnsi"/>
-                  <w:iCs/>
-                  <w:color w:val="auto"/>
-                  <w:sz w:val="20"/>
-                  <w:szCs w:val="20"/>
-                </w:rPr>
-                <w:t>dizaine de cages</w:t>
-              </w:r>
-            </w:ins>
+            <w:r>
+              <w:rPr>
+                <w:rFonts w:asciiTheme="minorHAnsi" w:hAnsiTheme="minorHAnsi" w:cstheme="minorHAnsi"/>
+                <w:iCs/>
+                <w:color w:val="auto"/>
+                <w:sz w:val="20"/>
+                <w:szCs w:val="20"/>
+              </w:rPr>
+              <w:t xml:space="preserve"> pour une dizaine de cages</w:t>
+            </w:r>
             <w:r>
               <w:rPr>
                 <w:rFonts w:asciiTheme="minorHAnsi" w:hAnsiTheme="minorHAnsi" w:cstheme="minorHAnsi"/>
@@ -4239,64 +3613,48 @@
               </w:rPr>
               <w:t xml:space="preserve">Gérer plusieurs projets indépendants dans le même </w:t>
             </w:r>
-            <w:del w:id="73" w:author="Boris Lamotte d'Incamps" w:date="2025-05-13T11:36:00Z">
-              <w:r>
-                <w:rPr>
-                  <w:rFonts w:asciiTheme="minorHAnsi" w:hAnsiTheme="minorHAnsi" w:cstheme="minorHAnsi"/>
-                  <w:iCs/>
-                  <w:color w:val="auto"/>
-                  <w:sz w:val="20"/>
-                  <w:szCs w:val="20"/>
-                </w:rPr>
-                <w:delText>système</w:delText>
-              </w:r>
-            </w:del>
-            <w:ins w:id="74" w:author="Boris Lamotte d'Incamps" w:date="2025-05-13T11:36:00Z">
-              <w:r>
-                <w:rPr>
-                  <w:rFonts w:asciiTheme="minorHAnsi" w:hAnsiTheme="minorHAnsi" w:cstheme="minorHAnsi"/>
-                  <w:iCs/>
-                  <w:color w:val="auto"/>
-                  <w:sz w:val="20"/>
-                  <w:szCs w:val="20"/>
-                </w:rPr>
-                <w:t>environnement ou dans des environnements distribués</w:t>
-              </w:r>
-            </w:ins>
-            <w:ins w:id="75" w:author="Boris" w:date="2025-05-17T12:09:00Z">
-              <w:r>
-                <w:rPr>
-                  <w:rFonts w:asciiTheme="minorHAnsi" w:hAnsiTheme="minorHAnsi" w:cstheme="minorHAnsi"/>
-                  <w:iCs/>
-                  <w:color w:val="auto"/>
-                  <w:sz w:val="20"/>
-                  <w:szCs w:val="20"/>
-                </w:rPr>
-                <w:t xml:space="preserve"> (sur plusieurs </w:t>
-              </w:r>
-              <w:proofErr w:type="spellStart"/>
-              <w:r>
-                <w:rPr>
-                  <w:rFonts w:asciiTheme="minorHAnsi" w:hAnsiTheme="minorHAnsi" w:cstheme="minorHAnsi"/>
-                  <w:iCs/>
-                  <w:color w:val="auto"/>
-                  <w:sz w:val="20"/>
-                  <w:szCs w:val="20"/>
-                </w:rPr>
-                <w:t>actiserveurs</w:t>
-              </w:r>
-              <w:proofErr w:type="spellEnd"/>
-              <w:r>
-                <w:rPr>
-                  <w:rFonts w:asciiTheme="minorHAnsi" w:hAnsiTheme="minorHAnsi" w:cstheme="minorHAnsi"/>
-                  <w:iCs/>
-                  <w:color w:val="auto"/>
-                  <w:sz w:val="20"/>
-                  <w:szCs w:val="20"/>
-                </w:rPr>
-                <w:t>)</w:t>
-              </w:r>
-            </w:ins>
+            <w:r>
+              <w:rPr>
+                <w:rFonts w:asciiTheme="minorHAnsi" w:hAnsiTheme="minorHAnsi" w:cstheme="minorHAnsi"/>
+                <w:iCs/>
+                <w:color w:val="auto"/>
+                <w:sz w:val="20"/>
+                <w:szCs w:val="20"/>
+              </w:rPr>
+              <w:t>environnement ou dans des environnements distribués</w:t>
+            </w:r>
+            <w:r>
+              <w:rPr>
+                <w:rFonts w:asciiTheme="minorHAnsi" w:hAnsiTheme="minorHAnsi" w:cstheme="minorHAnsi"/>
+                <w:iCs/>
+                <w:color w:val="auto"/>
+                <w:sz w:val="20"/>
+                <w:szCs w:val="20"/>
+              </w:rPr>
+              <w:t xml:space="preserve"> (sur plusieurs </w:t>
+            </w:r>
+            <w:proofErr w:type="spellStart"/>
+            <w:r>
+              <w:rPr>
+                <w:rFonts w:asciiTheme="minorHAnsi" w:hAnsiTheme="minorHAnsi" w:cstheme="minorHAnsi"/>
+                <w:iCs/>
+                <w:color w:val="auto"/>
+                <w:sz w:val="20"/>
+                <w:szCs w:val="20"/>
+              </w:rPr>
+              <w:t>actiserveurs</w:t>
+            </w:r>
+            <w:proofErr w:type="spellEnd"/>
+            <w:r>
+              <w:rPr>
+                <w:rFonts w:asciiTheme="minorHAnsi" w:hAnsiTheme="minorHAnsi" w:cstheme="minorHAnsi"/>
+                <w:iCs/>
+                <w:color w:val="auto"/>
+                <w:sz w:val="20"/>
+                <w:szCs w:val="20"/>
+              </w:rPr>
+              <w:t>)</w:t>
+            </w:r>
           </w:p>
           <w:p>
             <w:pPr>
@@ -4323,42 +3681,38 @@
               </w:rPr>
               <w:t>Maîtriser à distance le bon fonctionnement des capteurs et des serveurs</w:t>
             </w:r>
-            <w:ins w:id="76" w:author="Boris" w:date="2025-05-17T12:10:00Z">
-              <w:r>
-                <w:rPr>
-                  <w:rFonts w:asciiTheme="minorHAnsi" w:hAnsiTheme="minorHAnsi" w:cstheme="minorHAnsi"/>
-                  <w:iCs/>
-                  <w:color w:val="auto"/>
-                  <w:sz w:val="20"/>
-                  <w:szCs w:val="20"/>
-                </w:rPr>
-                <w:t>, grâce à l’interface de l’</w:t>
-              </w:r>
-              <w:proofErr w:type="spellStart"/>
-              <w:r>
-                <w:rPr>
-                  <w:rFonts w:asciiTheme="minorHAnsi" w:hAnsiTheme="minorHAnsi" w:cstheme="minorHAnsi"/>
-                  <w:iCs/>
-                  <w:color w:val="auto"/>
-                  <w:sz w:val="20"/>
-                  <w:szCs w:val="20"/>
-                </w:rPr>
-                <w:t>Acticentral</w:t>
-              </w:r>
-              <w:proofErr w:type="spellEnd"/>
-              <w:r>
-                <w:rPr>
-                  <w:rFonts w:asciiTheme="minorHAnsi" w:hAnsiTheme="minorHAnsi" w:cstheme="minorHAnsi"/>
-                  <w:iCs/>
-                  <w:color w:val="auto"/>
-                  <w:sz w:val="20"/>
-                  <w:szCs w:val="20"/>
-                </w:rPr>
-                <w:t xml:space="preserve"> accessible par internet</w:t>
-              </w:r>
-            </w:ins>
-            <w:bookmarkStart w:id="77" w:name="_GoBack"/>
-            <w:bookmarkEnd w:id="77"/>
+            <w:r>
+              <w:rPr>
+                <w:rFonts w:asciiTheme="minorHAnsi" w:hAnsiTheme="minorHAnsi" w:cstheme="minorHAnsi"/>
+                <w:iCs/>
+                <w:color w:val="auto"/>
+                <w:sz w:val="20"/>
+                <w:szCs w:val="20"/>
+              </w:rPr>
+              <w:t>, grâce à l’interface de l’</w:t>
+            </w:r>
+            <w:proofErr w:type="spellStart"/>
+            <w:r>
+              <w:rPr>
+                <w:rFonts w:asciiTheme="minorHAnsi" w:hAnsiTheme="minorHAnsi" w:cstheme="minorHAnsi"/>
+                <w:iCs/>
+                <w:color w:val="auto"/>
+                <w:sz w:val="20"/>
+                <w:szCs w:val="20"/>
+              </w:rPr>
+              <w:t>Acticentral</w:t>
+            </w:r>
+            <w:proofErr w:type="spellEnd"/>
+            <w:r>
+              <w:rPr>
+                <w:rFonts w:asciiTheme="minorHAnsi" w:hAnsiTheme="minorHAnsi" w:cstheme="minorHAnsi"/>
+                <w:iCs/>
+                <w:color w:val="auto"/>
+                <w:sz w:val="20"/>
+                <w:szCs w:val="20"/>
+              </w:rPr>
+              <w:t xml:space="preserve"> accessible par internet</w:t>
+            </w:r>
           </w:p>
           <w:p>
             <w:pPr>
@@ -4413,30 +3767,16 @@
               </w:rPr>
               <w:t xml:space="preserve"> Un tel serveur peut gérer </w:t>
             </w:r>
-            <w:del w:id="78" w:author="Boris Lamotte d'Incamps" w:date="2025-05-13T11:37:00Z">
-              <w:r>
-                <w:rPr>
-                  <w:rFonts w:asciiTheme="minorHAnsi" w:hAnsiTheme="minorHAnsi" w:cstheme="minorHAnsi"/>
-                  <w:iCs/>
-                  <w:color w:val="auto"/>
-                  <w:sz w:val="20"/>
-                  <w:szCs w:val="20"/>
-                </w:rPr>
-                <w:delText>au minimum</w:delText>
-              </w:r>
-            </w:del>
-            <w:ins w:id="79" w:author="Boris Lamotte d'Incamps" w:date="2025-05-13T11:37:00Z">
-              <w:r>
-                <w:rPr>
-                  <w:rFonts w:asciiTheme="minorHAnsi" w:hAnsiTheme="minorHAnsi" w:cstheme="minorHAnsi"/>
-                  <w:iCs/>
-                  <w:color w:val="auto"/>
-                  <w:sz w:val="20"/>
-                  <w:szCs w:val="20"/>
-                </w:rPr>
-                <w:t>typiquement</w:t>
-              </w:r>
-            </w:ins>
+            <w:r>
+              <w:rPr>
+                <w:rFonts w:asciiTheme="minorHAnsi" w:hAnsiTheme="minorHAnsi" w:cstheme="minorHAnsi"/>
+                <w:iCs/>
+                <w:color w:val="auto"/>
+                <w:sz w:val="20"/>
+                <w:szCs w:val="20"/>
+              </w:rPr>
+              <w:t>typiquement</w:t>
+            </w:r>
             <w:r>
               <w:rPr>
                 <w:rFonts w:asciiTheme="minorHAnsi" w:hAnsiTheme="minorHAnsi" w:cstheme="minorHAnsi"/>
@@ -4507,7 +3847,7 @@
             <w:r>
               <w:br w:type="page"/>
             </w:r>
-            <w:bookmarkStart w:id="80" w:name="_Toc190778061"/>
+            <w:bookmarkStart w:id="3" w:name="_Toc190778061"/>
             <w:r>
               <w:t>I</w:t>
             </w:r>
@@ -4520,7 +3860,7 @@
             <w:r>
               <w:t>Déclaration</w:t>
             </w:r>
-            <w:bookmarkEnd w:id="80"/>
+            <w:bookmarkEnd w:id="3"/>
           </w:p>
         </w:tc>
       </w:tr>
@@ -4763,18 +4103,16 @@
               </w:rPr>
               <w:t>Le serveur local est un ordinateur de type Raspberry Pi (en l’occurrence, un OrangePi</w:t>
             </w:r>
-            <w:ins w:id="81" w:author="Boris Lamotte d'Incamps" w:date="2025-05-13T11:38:00Z">
-              <w:r>
-                <w:rPr>
-                  <w:rFonts w:asciiTheme="minorHAnsi" w:hAnsiTheme="minorHAnsi" w:cstheme="minorHAnsi"/>
-                  <w:iCs/>
-                  <w:color w:val="auto"/>
-                  <w:sz w:val="20"/>
-                  <w:szCs w:val="20"/>
-                </w:rPr>
-                <w:t xml:space="preserve"> zero 3</w:t>
-              </w:r>
-            </w:ins>
+            <w:r>
+              <w:rPr>
+                <w:rFonts w:asciiTheme="minorHAnsi" w:hAnsiTheme="minorHAnsi" w:cstheme="minorHAnsi"/>
+                <w:iCs/>
+                <w:color w:val="auto"/>
+                <w:sz w:val="20"/>
+                <w:szCs w:val="20"/>
+              </w:rPr>
+              <w:t xml:space="preserve"> zero 3</w:t>
+            </w:r>
             <w:r>
               <w:rPr>
                 <w:rFonts w:asciiTheme="minorHAnsi" w:hAnsiTheme="minorHAnsi" w:cstheme="minorHAnsi"/>
@@ -4888,40 +4226,36 @@
               </w:rPr>
               <w:t xml:space="preserve">s et les stockant localement. Ce programme fait appel à un second programme pour </w:t>
             </w:r>
-            <w:ins w:id="82" w:author="Boris Lamotte d'Incamps" w:date="2025-05-13T13:12:00Z">
-              <w:r>
-                <w:rPr>
-                  <w:rFonts w:asciiTheme="minorHAnsi" w:hAnsiTheme="minorHAnsi" w:cstheme="minorHAnsi"/>
-                  <w:iCs/>
-                  <w:color w:val="auto"/>
-                  <w:sz w:val="20"/>
-                  <w:szCs w:val="20"/>
-                </w:rPr>
-                <w:t>la concatenation</w:t>
-              </w:r>
-            </w:ins>
-            <w:ins w:id="83" w:author="Boris Lamotte d'Incamps" w:date="2025-05-13T13:11:00Z">
-              <w:r>
-                <w:rPr>
-                  <w:rFonts w:asciiTheme="minorHAnsi" w:hAnsiTheme="minorHAnsi" w:cstheme="minorHAnsi"/>
-                  <w:iCs/>
-                  <w:color w:val="auto"/>
-                  <w:sz w:val="20"/>
-                  <w:szCs w:val="20"/>
-                </w:rPr>
-                <w:t xml:space="preserve"> </w:t>
-              </w:r>
-              <w:r>
-                <w:rPr>
-                  <w:rFonts w:asciiTheme="minorHAnsi" w:hAnsiTheme="minorHAnsi" w:cstheme="minorHAnsi"/>
-                  <w:iCs/>
-                  <w:color w:val="auto"/>
-                  <w:sz w:val="20"/>
-                  <w:szCs w:val="20"/>
-                </w:rPr>
-                <w:t xml:space="preserve">et </w:t>
-              </w:r>
-            </w:ins>
+            <w:r>
+              <w:rPr>
+                <w:rFonts w:asciiTheme="minorHAnsi" w:hAnsiTheme="minorHAnsi" w:cstheme="minorHAnsi"/>
+                <w:iCs/>
+                <w:color w:val="auto"/>
+                <w:sz w:val="20"/>
+                <w:szCs w:val="20"/>
+              </w:rPr>
+              <w:t>la concatenation</w:t>
+            </w:r>
+            <w:r>
+              <w:rPr>
+                <w:rFonts w:asciiTheme="minorHAnsi" w:hAnsiTheme="minorHAnsi" w:cstheme="minorHAnsi"/>
+                <w:iCs/>
+                <w:color w:val="auto"/>
+                <w:sz w:val="20"/>
+                <w:szCs w:val="20"/>
+              </w:rPr>
+              <w:t xml:space="preserve"> </w:t>
+            </w:r>
+            <w:r>
+              <w:rPr>
+                <w:rFonts w:asciiTheme="minorHAnsi" w:hAnsiTheme="minorHAnsi" w:cstheme="minorHAnsi"/>
+                <w:iCs/>
+                <w:color w:val="auto"/>
+                <w:sz w:val="20"/>
+                <w:szCs w:val="20"/>
+              </w:rPr>
+              <w:t xml:space="preserve">et </w:t>
+            </w:r>
             <w:r>
               <w:rPr>
                 <w:rFonts w:asciiTheme="minorHAnsi" w:hAnsiTheme="minorHAnsi" w:cstheme="minorHAnsi"/>
@@ -5128,18 +4462,6 @@
               </w:rPr>
               <w:t xml:space="preserve">L’idée d’utiliser un accéléromètre pour suivre l’état d’animaux de laboratoire n’est pas nouvelle </w:t>
             </w:r>
-            <w:del w:id="84" w:author="Boris Lamotte d'Incamps" w:date="2025-05-13T17:23:00Z">
-              <w:r>
-                <w:rPr>
-                  <w:rFonts w:asciiTheme="minorHAnsi" w:hAnsiTheme="minorHAnsi" w:cstheme="minorHAnsi"/>
-                  <w:iCs/>
-                  <w:color w:val="auto"/>
-                  <w:sz w:val="20"/>
-                  <w:szCs w:val="20"/>
-                </w:rPr>
-                <w:delText>(</w:delText>
-              </w:r>
-            </w:del>
             <w:r>
               <w:rPr>
                 <w:rFonts w:asciiTheme="minorHAnsi" w:hAnsiTheme="minorHAnsi" w:cstheme="minorHAnsi"/>
@@ -5187,18 +4509,6 @@
               </w:rPr>
               <w:fldChar w:fldCharType="end"/>
             </w:r>
-            <w:del w:id="85" w:author="Boris Lamotte d'Incamps" w:date="2025-05-13T17:22:00Z">
-              <w:r>
-                <w:rPr>
-                  <w:rFonts w:asciiTheme="minorHAnsi" w:hAnsiTheme="minorHAnsi" w:cstheme="minorHAnsi"/>
-                  <w:iCs/>
-                  <w:color w:val="auto"/>
-                  <w:sz w:val="20"/>
-                  <w:szCs w:val="20"/>
-                </w:rPr>
-                <w:delText>références...)</w:delText>
-              </w:r>
-            </w:del>
             <w:r>
               <w:rPr>
                 <w:rFonts w:asciiTheme="minorHAnsi" w:hAnsiTheme="minorHAnsi" w:cstheme="minorHAnsi"/>
@@ -5386,28 +4696,15 @@
               </w:rPr>
               <w:t xml:space="preserve">, mais elles sont à petite échelle. Notre œuvre implémente l’idée centrale à une échelle industrielle, tout en restant gérable par des scientifiques </w:t>
             </w:r>
-            <w:del w:id="86" w:author="Boris Lamotte d'Incamps" w:date="2025-05-13T13:26:00Z">
-              <w:r>
-                <w:rPr>
-                  <w:rFonts w:asciiTheme="minorHAnsi" w:hAnsiTheme="minorHAnsi" w:cstheme="minorHAnsi"/>
-                  <w:color w:val="auto"/>
-                  <w:sz w:val="20"/>
-                  <w:szCs w:val="20"/>
-                </w:rPr>
-                <w:delText>de la vie</w:delText>
-              </w:r>
-            </w:del>
-            <w:ins w:id="87" w:author="Boris Lamotte d'Incamps" w:date="2025-05-13T13:26:00Z">
-              <w:r>
-                <w:rPr>
-                  <w:rFonts w:asciiTheme="minorHAnsi" w:hAnsiTheme="minorHAnsi" w:cstheme="minorHAnsi"/>
-                  <w:color w:val="auto"/>
-                  <w:sz w:val="20"/>
-                  <w:szCs w:val="20"/>
-                </w:rPr>
-                <w:t>et des zootechniciens</w:t>
-              </w:r>
-            </w:ins>
+            <w:r>
+              <w:rPr>
+                <w:rFonts w:asciiTheme="minorHAnsi" w:hAnsiTheme="minorHAnsi" w:cstheme="minorHAnsi"/>
+                <w:color w:val="auto"/>
+                <w:sz w:val="20"/>
+                <w:szCs w:val="20"/>
+              </w:rPr>
+              <w:t>et des zootechniciens</w:t>
+            </w:r>
             <w:r>
               <w:rPr>
                 <w:rFonts w:asciiTheme="minorHAnsi" w:hAnsiTheme="minorHAnsi" w:cstheme="minorHAnsi"/>
@@ -5502,28 +4799,15 @@
               </w:rPr>
               <w:t xml:space="preserve"> futures</w:t>
             </w:r>
-            <w:ins w:id="88" w:author="Boris Lamotte d'Incamps" w:date="2025-05-13T13:26:00Z">
-              <w:r>
-                <w:rPr>
-                  <w:rFonts w:asciiTheme="minorHAnsi" w:hAnsiTheme="minorHAnsi" w:cstheme="minorHAnsi"/>
-                  <w:color w:val="auto"/>
-                  <w:sz w:val="20"/>
-                  <w:szCs w:val="20"/>
-                </w:rPr>
-                <w:t xml:space="preserve"> (en particulier l</w:t>
-              </w:r>
-            </w:ins>
-            <w:ins w:id="89" w:author="Boris Lamotte d'Incamps" w:date="2025-05-13T13:27:00Z">
-              <w:r>
-                <w:rPr>
-                  <w:rFonts w:asciiTheme="minorHAnsi" w:hAnsiTheme="minorHAnsi" w:cstheme="minorHAnsi"/>
-                  <w:color w:val="auto"/>
-                  <w:sz w:val="20"/>
-                  <w:szCs w:val="20"/>
-                </w:rPr>
-                <w:t>’adaptation au suivi des colonies, détection des naissances, bien-être animal etc…)</w:t>
-              </w:r>
-            </w:ins>
+            <w:r>
+              <w:rPr>
+                <w:rFonts w:asciiTheme="minorHAnsi" w:hAnsiTheme="minorHAnsi" w:cstheme="minorHAnsi"/>
+                <w:color w:val="auto"/>
+                <w:sz w:val="20"/>
+                <w:szCs w:val="20"/>
+              </w:rPr>
+              <w:t xml:space="preserve"> (en particulier l’adaptation au suivi des colonies, détection des naissances, bien-être animal etc…)</w:t>
+            </w:r>
             <w:r>
               <w:rPr>
                 <w:rFonts w:asciiTheme="minorHAnsi" w:hAnsiTheme="minorHAnsi" w:cstheme="minorHAnsi"/>
@@ -5641,7 +4925,6 @@
             <w:pPr>
               <w:pStyle w:val="Default"/>
               <w:rPr>
-                <w:del w:id="90" w:author="Boris Lamotte d'Incamps" w:date="2025-05-13T13:29:00Z"/>
                 <w:rFonts w:asciiTheme="minorHAnsi" w:hAnsiTheme="minorHAnsi" w:cstheme="minorHAnsi"/>
                 <w:color w:val="auto"/>
               </w:rPr>
@@ -5666,18 +4949,16 @@
               </w:rPr>
               <w:t>a donné naissance à un système fiable et économique, utilisable par tous. Cela permettra au</w:t>
             </w:r>
-            <w:ins w:id="91" w:author="Boris Lamotte d'Incamps" w:date="2025-05-13T13:27:00Z">
-              <w:r>
-                <w:rPr>
-                  <w:rFonts w:asciiTheme="minorHAnsi" w:hAnsiTheme="minorHAnsi" w:cstheme="minorHAnsi"/>
-                  <w:iCs/>
-                  <w:color w:val="auto"/>
-                  <w:sz w:val="20"/>
-                  <w:szCs w:val="20"/>
-                </w:rPr>
-                <w:t>x</w:t>
-              </w:r>
-            </w:ins>
+            <w:r>
+              <w:rPr>
+                <w:rFonts w:asciiTheme="minorHAnsi" w:hAnsiTheme="minorHAnsi" w:cstheme="minorHAnsi"/>
+                <w:iCs/>
+                <w:color w:val="auto"/>
+                <w:sz w:val="20"/>
+                <w:szCs w:val="20"/>
+              </w:rPr>
+              <w:t>x</w:t>
+            </w:r>
             <w:r>
               <w:rPr>
                 <w:rFonts w:asciiTheme="minorHAnsi" w:hAnsiTheme="minorHAnsi" w:cstheme="minorHAnsi"/>
@@ -5688,42 +4969,16 @@
               </w:rPr>
               <w:t xml:space="preserve"> </w:t>
             </w:r>
-            <w:del w:id="92" w:author="Boris Lamotte d'Incamps" w:date="2025-05-13T13:27:00Z">
-              <w:r>
-                <w:rPr>
-                  <w:rFonts w:asciiTheme="minorHAnsi" w:hAnsiTheme="minorHAnsi" w:cstheme="minorHAnsi"/>
-                  <w:iCs/>
-                  <w:color w:val="auto"/>
-                  <w:sz w:val="20"/>
-                  <w:szCs w:val="20"/>
-                </w:rPr>
-                <w:delText xml:space="preserve">chercheur </w:delText>
-              </w:r>
-            </w:del>
-            <w:ins w:id="93" w:author="Boris Lamotte d'Incamps" w:date="2025-05-13T13:27:00Z">
-              <w:r>
-                <w:rPr>
-                  <w:rFonts w:asciiTheme="minorHAnsi" w:hAnsiTheme="minorHAnsi" w:cstheme="minorHAnsi"/>
-                  <w:iCs/>
-                  <w:color w:val="auto"/>
-                  <w:sz w:val="20"/>
-                  <w:szCs w:val="20"/>
-                </w:rPr>
-                <w:t>utilisateurs</w:t>
-              </w:r>
-            </w:ins>
-            <w:ins w:id="94" w:author="Boris Lamotte d'Incamps" w:date="2025-05-13T13:28:00Z">
-              <w:r>
-                <w:rPr>
-                  <w:rFonts w:asciiTheme="minorHAnsi" w:hAnsiTheme="minorHAnsi" w:cstheme="minorHAnsi"/>
-                  <w:iCs/>
-                  <w:color w:val="auto"/>
-                  <w:sz w:val="20"/>
-                  <w:szCs w:val="20"/>
-                </w:rPr>
-                <w:t xml:space="preserve"> </w:t>
-              </w:r>
-            </w:ins>
+            <w:r>
+              <w:rPr>
+                <w:rFonts w:asciiTheme="minorHAnsi" w:hAnsiTheme="minorHAnsi" w:cstheme="minorHAnsi"/>
+                <w:iCs/>
+                <w:color w:val="auto"/>
+                <w:sz w:val="20"/>
+                <w:szCs w:val="20"/>
+              </w:rPr>
+              <w:t xml:space="preserve">utilisateurs </w:t>
+            </w:r>
             <w:r>
               <w:rPr>
                 <w:rFonts w:asciiTheme="minorHAnsi" w:hAnsiTheme="minorHAnsi" w:cstheme="minorHAnsi"/>
@@ -5734,30 +4989,16 @@
               </w:rPr>
               <w:t xml:space="preserve">de consacrer </w:t>
             </w:r>
-            <w:del w:id="95" w:author="Boris Lamotte d'Incamps" w:date="2025-05-13T13:28:00Z">
-              <w:r>
-                <w:rPr>
-                  <w:rFonts w:asciiTheme="minorHAnsi" w:hAnsiTheme="minorHAnsi" w:cstheme="minorHAnsi"/>
-                  <w:iCs/>
-                  <w:color w:val="auto"/>
-                  <w:sz w:val="20"/>
-                  <w:szCs w:val="20"/>
-                </w:rPr>
-                <w:delText xml:space="preserve">plus d’énergie et de </w:delText>
-              </w:r>
-            </w:del>
-            <w:ins w:id="96" w:author="Boris Lamotte d'Incamps" w:date="2025-05-13T13:28:00Z">
-              <w:r>
-                <w:rPr>
-                  <w:rFonts w:asciiTheme="minorHAnsi" w:hAnsiTheme="minorHAnsi" w:cstheme="minorHAnsi"/>
-                  <w:iCs/>
-                  <w:color w:val="auto"/>
-                  <w:sz w:val="20"/>
-                  <w:szCs w:val="20"/>
-                </w:rPr>
-                <w:t xml:space="preserve">leur </w:t>
-              </w:r>
-            </w:ins>
+            <w:r>
+              <w:rPr>
+                <w:rFonts w:asciiTheme="minorHAnsi" w:hAnsiTheme="minorHAnsi" w:cstheme="minorHAnsi"/>
+                <w:iCs/>
+                <w:color w:val="auto"/>
+                <w:sz w:val="20"/>
+                <w:szCs w:val="20"/>
+              </w:rPr>
+              <w:t xml:space="preserve">leur </w:t>
+            </w:r>
             <w:r>
               <w:rPr>
                 <w:rFonts w:asciiTheme="minorHAnsi" w:hAnsiTheme="minorHAnsi" w:cstheme="minorHAnsi"/>
@@ -5768,42 +5009,16 @@
               </w:rPr>
               <w:t xml:space="preserve">temps à </w:t>
             </w:r>
-            <w:del w:id="97" w:author="Boris Lamotte d'Incamps" w:date="2025-05-13T13:28:00Z">
-              <w:r>
-                <w:rPr>
-                  <w:rFonts w:asciiTheme="minorHAnsi" w:hAnsiTheme="minorHAnsi" w:cstheme="minorHAnsi"/>
-                  <w:iCs/>
-                  <w:color w:val="auto"/>
-                  <w:sz w:val="20"/>
-                  <w:szCs w:val="20"/>
-                </w:rPr>
-                <w:delText xml:space="preserve">son </w:delText>
-              </w:r>
-            </w:del>
-            <w:ins w:id="98" w:author="Boris Lamotte d'Incamps" w:date="2025-05-13T13:28:00Z">
-              <w:r>
-                <w:rPr>
-                  <w:rFonts w:asciiTheme="minorHAnsi" w:hAnsiTheme="minorHAnsi" w:cstheme="minorHAnsi"/>
-                  <w:iCs/>
-                  <w:color w:val="auto"/>
-                  <w:sz w:val="20"/>
-                  <w:szCs w:val="20"/>
-                </w:rPr>
-                <w:t>suivre l’activité des animaux</w:t>
-              </w:r>
-            </w:ins>
-            <w:del w:id="99" w:author="Boris Lamotte d'Incamps" w:date="2025-05-13T13:28:00Z">
-              <w:r>
-                <w:rPr>
-                  <w:rFonts w:asciiTheme="minorHAnsi" w:hAnsiTheme="minorHAnsi" w:cstheme="minorHAnsi"/>
-                  <w:iCs/>
-                  <w:color w:val="auto"/>
-                  <w:sz w:val="20"/>
-                  <w:szCs w:val="20"/>
-                </w:rPr>
-                <w:delText>domaine d’expérimentation</w:delText>
-              </w:r>
-            </w:del>
+            <w:r>
+              <w:rPr>
+                <w:rFonts w:asciiTheme="minorHAnsi" w:hAnsiTheme="minorHAnsi" w:cstheme="minorHAnsi"/>
+                <w:iCs/>
+                <w:color w:val="auto"/>
+                <w:sz w:val="20"/>
+                <w:szCs w:val="20"/>
+              </w:rPr>
+              <w:t>suivre l’activité des animaux</w:t>
+            </w:r>
             <w:r>
               <w:rPr>
                 <w:rFonts w:asciiTheme="minorHAnsi" w:hAnsiTheme="minorHAnsi" w:cstheme="minorHAnsi"/>
@@ -5814,108 +5029,36 @@
               </w:rPr>
               <w:t xml:space="preserve">, et </w:t>
             </w:r>
-            <w:del w:id="100" w:author="Boris Lamotte d'Incamps" w:date="2025-05-13T13:28:00Z">
-              <w:r>
-                <w:rPr>
-                  <w:rFonts w:asciiTheme="minorHAnsi" w:hAnsiTheme="minorHAnsi" w:cstheme="minorHAnsi"/>
-                  <w:iCs/>
-                  <w:color w:val="auto"/>
-                  <w:sz w:val="20"/>
-                  <w:szCs w:val="20"/>
-                </w:rPr>
-                <w:delText>moins</w:delText>
-              </w:r>
-              <w:r>
-                <w:rPr>
-                  <w:rFonts w:asciiTheme="minorHAnsi" w:hAnsiTheme="minorHAnsi" w:cstheme="minorHAnsi"/>
-                  <w:iCs/>
-                  <w:color w:val="auto"/>
-                  <w:sz w:val="20"/>
-                  <w:szCs w:val="20"/>
-                </w:rPr>
-                <w:delText xml:space="preserve"> </w:delText>
-              </w:r>
-            </w:del>
-            <w:ins w:id="101" w:author="Boris Lamotte d'Incamps" w:date="2025-05-13T13:28:00Z">
-              <w:r>
-                <w:rPr>
-                  <w:rFonts w:asciiTheme="minorHAnsi" w:hAnsiTheme="minorHAnsi" w:cstheme="minorHAnsi"/>
-                  <w:iCs/>
-                  <w:color w:val="auto"/>
-                  <w:sz w:val="20"/>
-                  <w:szCs w:val="20"/>
-                </w:rPr>
-                <w:t xml:space="preserve">non </w:t>
-              </w:r>
-            </w:ins>
-            <w:r>
-              <w:rPr>
-                <w:rFonts w:asciiTheme="minorHAnsi" w:hAnsiTheme="minorHAnsi" w:cstheme="minorHAnsi"/>
-                <w:iCs/>
-                <w:color w:val="auto"/>
-                <w:sz w:val="20"/>
-                <w:szCs w:val="20"/>
-              </w:rPr>
-              <w:t xml:space="preserve">à la réalisation technique des enregistrements. Le fait que le système soit très économique, permettra </w:t>
-            </w:r>
-            <w:del w:id="102" w:author="Boris Lamotte d'Incamps" w:date="2025-05-13T13:28:00Z">
-              <w:r>
-                <w:rPr>
-                  <w:rFonts w:asciiTheme="minorHAnsi" w:hAnsiTheme="minorHAnsi" w:cstheme="minorHAnsi"/>
-                  <w:iCs/>
-                  <w:color w:val="auto"/>
-                  <w:sz w:val="20"/>
-                  <w:szCs w:val="20"/>
-                </w:rPr>
-                <w:delText xml:space="preserve">à ce même chercheur </w:delText>
-              </w:r>
-            </w:del>
-            <w:r>
-              <w:rPr>
-                <w:rFonts w:asciiTheme="minorHAnsi" w:hAnsiTheme="minorHAnsi" w:cstheme="minorHAnsi"/>
-                <w:iCs/>
-                <w:color w:val="auto"/>
-                <w:sz w:val="20"/>
-                <w:szCs w:val="20"/>
-              </w:rPr>
-              <w:t xml:space="preserve">de déployer le système à grande échelle pour un moindre budget, ce qui peut être un facteur d’accélération de </w:t>
-            </w:r>
-            <w:del w:id="103" w:author="Boris Lamotte d'Incamps" w:date="2025-05-13T13:28:00Z">
-              <w:r>
-                <w:rPr>
-                  <w:rFonts w:asciiTheme="minorHAnsi" w:hAnsiTheme="minorHAnsi" w:cstheme="minorHAnsi"/>
-                  <w:iCs/>
-                  <w:color w:val="auto"/>
-                  <w:sz w:val="20"/>
-                  <w:szCs w:val="20"/>
-                </w:rPr>
-                <w:delText>son étude</w:delText>
-              </w:r>
-            </w:del>
-            <w:ins w:id="104" w:author="Boris Lamotte d'Incamps" w:date="2025-05-13T13:28:00Z">
-              <w:r>
-                <w:rPr>
-                  <w:rFonts w:asciiTheme="minorHAnsi" w:hAnsiTheme="minorHAnsi" w:cstheme="minorHAnsi"/>
-                  <w:iCs/>
-                  <w:color w:val="auto"/>
-                  <w:sz w:val="20"/>
-                  <w:szCs w:val="20"/>
-                </w:rPr>
-                <w:t>la mise en place du d</w:t>
-              </w:r>
-            </w:ins>
-            <w:ins w:id="105" w:author="Boris Lamotte d'Incamps" w:date="2025-05-13T13:29:00Z">
-              <w:r>
-                <w:rPr>
-                  <w:rFonts w:asciiTheme="minorHAnsi" w:hAnsiTheme="minorHAnsi" w:cstheme="minorHAnsi"/>
-                  <w:iCs/>
-                  <w:color w:val="auto"/>
-                  <w:sz w:val="20"/>
-                  <w:szCs w:val="20"/>
-                </w:rPr>
-                <w:t>ispositif</w:t>
-              </w:r>
-            </w:ins>
+            <w:r>
+              <w:rPr>
+                <w:rFonts w:asciiTheme="minorHAnsi" w:hAnsiTheme="minorHAnsi" w:cstheme="minorHAnsi"/>
+                <w:iCs/>
+                <w:color w:val="auto"/>
+                <w:sz w:val="20"/>
+                <w:szCs w:val="20"/>
+              </w:rPr>
+              <w:t xml:space="preserve">non </w:t>
+            </w:r>
+            <w:r>
+              <w:rPr>
+                <w:rFonts w:asciiTheme="minorHAnsi" w:hAnsiTheme="minorHAnsi" w:cstheme="minorHAnsi"/>
+                <w:iCs/>
+                <w:color w:val="auto"/>
+                <w:sz w:val="20"/>
+                <w:szCs w:val="20"/>
+              </w:rPr>
+              <w:t xml:space="preserve">à la réalisation technique des enregistrements. Le fait que le système soit très économique, permettra de déployer le système à grande échelle pour un moindre budget, ce qui peut être un facteur d’accélération de </w:t>
+            </w:r>
+            <w:r>
+              <w:rPr>
+                <w:rFonts w:asciiTheme="minorHAnsi" w:hAnsiTheme="minorHAnsi" w:cstheme="minorHAnsi"/>
+                <w:iCs/>
+                <w:color w:val="auto"/>
+                <w:sz w:val="20"/>
+                <w:szCs w:val="20"/>
+              </w:rPr>
+              <w:t>la mise en place du dispositif</w:t>
+            </w:r>
             <w:r>
               <w:rPr>
                 <w:rFonts w:asciiTheme="minorHAnsi" w:hAnsiTheme="minorHAnsi" w:cstheme="minorHAnsi"/>
@@ -5926,24 +5069,6 @@
               </w:rPr>
               <w:t>.</w:t>
             </w:r>
-          </w:p>
-          <w:p>
-            <w:pPr>
-              <w:pStyle w:val="Default"/>
-              <w:rPr>
-                <w:rFonts w:asciiTheme="minorHAnsi" w:hAnsiTheme="minorHAnsi" w:cstheme="minorHAnsi"/>
-                <w:color w:val="auto"/>
-              </w:rPr>
-            </w:pPr>
-            <w:del w:id="106" w:author="Boris Lamotte d'Incamps" w:date="2025-05-13T13:29:00Z">
-              <w:r>
-                <w:rPr>
-                  <w:rFonts w:asciiTheme="minorHAnsi" w:hAnsiTheme="minorHAnsi" w:cstheme="minorHAnsi"/>
-                  <w:color w:val="auto"/>
-                </w:rPr>
-                <w:delText xml:space="preserve">  </w:delText>
-              </w:r>
-            </w:del>
           </w:p>
         </w:tc>
       </w:tr>
@@ -6041,241 +5166,191 @@
                 <w:sz w:val="20"/>
                 <w:szCs w:val="20"/>
               </w:rPr>
-              <w:t>L’œuvre cible spécifiquement l’enregistrement de</w:t>
-            </w:r>
-            <w:del w:id="107" w:author="Boris" w:date="2025-05-17T11:12:00Z">
-              <w:r>
-                <w:rPr>
-                  <w:rFonts w:asciiTheme="minorHAnsi" w:hAnsiTheme="minorHAnsi" w:cstheme="minorHAnsi"/>
-                  <w:iCs/>
-                  <w:color w:val="auto"/>
-                  <w:sz w:val="20"/>
-                  <w:szCs w:val="20"/>
-                </w:rPr>
-                <w:delText>s</w:delText>
-              </w:r>
-            </w:del>
-            <w:r>
-              <w:rPr>
-                <w:rFonts w:asciiTheme="minorHAnsi" w:hAnsiTheme="minorHAnsi" w:cstheme="minorHAnsi"/>
-                <w:iCs/>
+              <w:t xml:space="preserve">L’œuvre cible spécifiquement l’enregistrement de </w:t>
+            </w:r>
+            <w:r>
+              <w:rPr>
+                <w:rFonts w:asciiTheme="minorHAnsi" w:hAnsiTheme="minorHAnsi" w:cstheme="minorHAnsi"/>
+                <w:iCs/>
+                <w:color w:val="auto"/>
+                <w:sz w:val="20"/>
+                <w:szCs w:val="20"/>
+              </w:rPr>
+              <w:t>l’</w:t>
+            </w:r>
+            <w:r>
+              <w:rPr>
+                <w:rFonts w:asciiTheme="minorHAnsi" w:hAnsiTheme="minorHAnsi" w:cstheme="minorHAnsi"/>
+                <w:iCs/>
+                <w:color w:val="auto"/>
+                <w:sz w:val="20"/>
+                <w:szCs w:val="20"/>
+              </w:rPr>
+              <w:t xml:space="preserve">activités </w:t>
+            </w:r>
+            <w:r>
+              <w:rPr>
+                <w:rFonts w:asciiTheme="minorHAnsi" w:hAnsiTheme="minorHAnsi" w:cstheme="minorHAnsi"/>
+                <w:iCs/>
+                <w:color w:val="auto"/>
+                <w:sz w:val="20"/>
+                <w:szCs w:val="20"/>
+              </w:rPr>
+              <w:t xml:space="preserve">motrice </w:t>
+            </w:r>
+            <w:r>
+              <w:rPr>
+                <w:rFonts w:asciiTheme="minorHAnsi" w:hAnsiTheme="minorHAnsi" w:cstheme="minorHAnsi"/>
+                <w:iCs/>
+                <w:color w:val="auto"/>
+                <w:sz w:val="20"/>
+                <w:szCs w:val="20"/>
+              </w:rPr>
+              <w:t>d’animaux de laboratoire en cage. Il suppose que l’enceinte d’hébergement (cage) est suffisamment mobile et/ou flexible pour que l’intensité et la fréquence des accélérations captées soit représentative de l’activité des animaux</w:t>
+            </w:r>
+            <w:r>
+              <w:rPr>
+                <w:rFonts w:asciiTheme="minorHAnsi" w:hAnsiTheme="minorHAnsi" w:cstheme="minorHAnsi"/>
+                <w:iCs/>
+                <w:color w:val="auto"/>
+                <w:sz w:val="20"/>
+                <w:szCs w:val="20"/>
+              </w:rPr>
+              <w:t xml:space="preserve">, toutefois, la preuve a été faite par d’autres acteurs qu’il est possible d’amplifier les vibrations d’une enceint fortement rigide pour percevoir de façon satisfaisante les vibrations provoquées par les animaux </w:t>
+            </w:r>
+            <w:r>
+              <w:rPr>
+                <w:rFonts w:asciiTheme="minorHAnsi" w:hAnsiTheme="minorHAnsi" w:cstheme="minorHAnsi"/>
+                <w:iCs/>
+                <w:color w:val="auto"/>
+                <w:sz w:val="20"/>
+                <w:szCs w:val="20"/>
+              </w:rPr>
+              <w:fldChar w:fldCharType="begin"/>
+            </w:r>
+            <w:r>
+              <w:rPr>
+                <w:rFonts w:asciiTheme="minorHAnsi" w:hAnsiTheme="minorHAnsi" w:cstheme="minorHAnsi"/>
+                <w:iCs/>
+                <w:color w:val="auto"/>
+                <w:sz w:val="20"/>
+                <w:szCs w:val="20"/>
+              </w:rPr>
+              <w:instrText xml:space="preserve"> ADDIN ZOTERO_ITEM CSL_CITATION {"citationID":"by0Arugj","properties":{"formattedCitation":"(Try and Gebhard, 2022, 2023)","plainCitation":"(Try and Gebhard, 2022, 2023)","noteIndex":0},"citationItems":[{"id":"4kLKNXMv/0QUFwFwQ","uris":["http://zotero.org/users/9378215/items/7PH5TAWM"],"itemData":{"id":"4kLKNXMv/0QUFwFwQ","type":"article-journal","abstract":"In this work, a novel method is presented for non-contact non-invasive physical activity monitoring, which utilizes a multi-axial inertial measurement unit (IMU) to measure activity-induced structural vibrations in multiple axes. The method is demonstrated in monitoring the activity of a mouse in a husbandry cage, where activity is classified as resting, stationary activity and locomotion. In this setup, the IMU is mounted in the center of the underside of the cage floor where vibrations are measured as accelerations and angular rates in the X-, Y- and Z-axis. The ground truth of activity is provided by a camera mounted in the cage lid. This setup is used to record 27.67 h of IMU data and ground truth activity labels. A classification model is trained with 16.17 h of data which amounts to 3880 data points. Each data point contains eleven features, calculated from the X-, Y- and Z-axis accelerometer data. The method achieves over 90% accuracy in classifying activity versus non-activity. Activity is monitored continuously over more than a day and clearly depicts the nocturnal behavior of the inhabitant. The impact of this work is a powerful method to assess activity which enables automatic health evaluation and optimization of workflows for improved animal wellbeing.","container-title":"Sensors","DOI":"10.3390/s22124367","ISSN":"1424-8220","issue":"12","language":"en","license":"http://creativecommons.org/licenses/by/3.0/","note":"number: 12\npublisher: Multidisciplinary Digital Publishing Institute","page":"4367","source":"www.mdpi.com","title":"Non-Contact Activity Monitoring Using a Multi-Axial Inertial Measurement Unit in Animal Husbandry","volume":"22","author":[{"family":"Try","given":"Pieter"},{"family":"Gebhard","given":"Marion"}],"issued":{"date-parts":[["2022",1]]}}},{"id":44,"uris":["http://zotero.org/users/local/znmWEJaa/items/BLY9BVIC"],"itemData":{"id":44,"type":"article-journal","abstract":"Activity monitoring of living creatures based on the structural vibration of ambient objects is a promising method. For vibration measurement, multi-axial inertial measurement units (IMUs) offer a high sampling rate and a small size compared to geophones, but have higher intrinsic noise. This work proposes a sensing device that combines a single six-axis IMU with a beam structure to enable measurement of small vibrations. The beam structure is integrated into the PCB of the sensing device and connects the IMU to the ambient object. The beam is designed with finite element method (FEM) and optimized to maximize the vibration amplitude. Furthermore, the beam oscillation creates simultaneous translation and rotation of the IMU, which is measured with its accelerometers and gyroscopes. On this basis, a novel sensor fusion algorithm is presented that adaptively combines IMU data in the wavelet domain to reduce intrinsic sensor noise. In experimental evaluation, the proposed sensing device using a beam structure achieves a 6.2-times-higher vibration amplitude and an increase in signal energy of 480% when compared to a directly mounted IMU without a beam. The sensor fusion algorithm provides a noise reduction of 5.6% by fusing accelerometer and gyroscope data at 103 Hz.","container-title":"Sensors (Basel, Switzerland)","DOI":"10.3390/s23198045","ISSN":"1424-8220","issue":"19","journalAbbreviation":"Sensors (Basel)","language":"eng","note":"PMID: 37836875\nPMCID: PMC10575333","page":"8045","source":"PubMed","title":"A Vibration Sensing Device Using a Six-Axis IMU and an Optimized Beam Structure for Activity Monitoring","volume":"23","author":[{"family":"Try","given":"Pieter"},{"family":"Gebhard","given":"Marion"}],"issued":{"date-parts":[["2023",9,23]]}}}],"schema":"https://github.com/citation-style-language/schema/raw/master/csl-citation.json"} </w:instrText>
+            </w:r>
+            <w:r>
+              <w:rPr>
+                <w:rFonts w:asciiTheme="minorHAnsi" w:hAnsiTheme="minorHAnsi" w:cstheme="minorHAnsi"/>
+                <w:iCs/>
+                <w:color w:val="auto"/>
+                <w:sz w:val="20"/>
+                <w:szCs w:val="20"/>
+              </w:rPr>
+              <w:fldChar w:fldCharType="separate"/>
+            </w:r>
+            <w:r>
+              <w:rPr>
+                <w:rFonts w:ascii="Calibri" w:hAnsi="Calibri" w:cs="Calibri"/>
+                <w:sz w:val="20"/>
+              </w:rPr>
+              <w:t>(Try and Gebhard, 2022, 2023)</w:t>
+            </w:r>
+            <w:r>
+              <w:rPr>
+                <w:rFonts w:asciiTheme="minorHAnsi" w:hAnsiTheme="minorHAnsi" w:cstheme="minorHAnsi"/>
+                <w:iCs/>
+                <w:color w:val="auto"/>
+                <w:sz w:val="20"/>
+                <w:szCs w:val="20"/>
+              </w:rPr>
+              <w:fldChar w:fldCharType="end"/>
+            </w:r>
+            <w:r>
+              <w:rPr>
+                <w:rFonts w:asciiTheme="minorHAnsi" w:hAnsiTheme="minorHAnsi" w:cstheme="minorHAnsi"/>
+                <w:iCs/>
+                <w:color w:val="auto"/>
+                <w:sz w:val="20"/>
+                <w:szCs w:val="20"/>
+              </w:rPr>
+              <w:t>.</w:t>
+            </w:r>
+          </w:p>
+          <w:p>
+            <w:pPr>
+              <w:pStyle w:val="Default"/>
+              <w:rPr>
+                <w:rFonts w:asciiTheme="minorHAnsi" w:hAnsiTheme="minorHAnsi" w:cstheme="minorHAnsi"/>
+                <w:color w:val="auto"/>
+                <w:sz w:val="20"/>
+                <w:szCs w:val="20"/>
+              </w:rPr>
+            </w:pPr>
+          </w:p>
+          <w:p>
+            <w:pPr>
+              <w:pStyle w:val="Default"/>
+              <w:rPr>
+                <w:rFonts w:asciiTheme="minorHAnsi" w:hAnsiTheme="minorHAnsi" w:cstheme="minorHAnsi"/>
+                <w:color w:val="auto"/>
+              </w:rPr>
+            </w:pPr>
+            <w:r>
+              <w:rPr>
+                <w:rFonts w:asciiTheme="minorHAnsi" w:hAnsiTheme="minorHAnsi" w:cstheme="minorHAnsi"/>
+                <w:color w:val="auto"/>
+                <w:sz w:val="20"/>
+                <w:szCs w:val="20"/>
+              </w:rPr>
+              <w:t>Dans un tel contexte, qui est vastement applicable dans de très nombreux laboratoires, le sys</w:t>
+            </w:r>
+            <w:r>
+              <w:rPr>
+                <w:rFonts w:asciiTheme="minorHAnsi" w:hAnsiTheme="minorHAnsi" w:cstheme="minorHAnsi"/>
+                <w:color w:val="auto"/>
+                <w:sz w:val="20"/>
+                <w:szCs w:val="20"/>
+              </w:rPr>
+              <w:t>t</w:t>
+            </w:r>
+            <w:r>
+              <w:rPr>
+                <w:rFonts w:asciiTheme="minorHAnsi" w:hAnsiTheme="minorHAnsi" w:cstheme="minorHAnsi"/>
+                <w:color w:val="auto"/>
+                <w:sz w:val="20"/>
+                <w:szCs w:val="20"/>
+              </w:rPr>
+              <w:t xml:space="preserve">ème </w:t>
+            </w:r>
+            <w:proofErr w:type="spellStart"/>
+            <w:r>
+              <w:rPr>
+                <w:rFonts w:asciiTheme="minorHAnsi" w:hAnsiTheme="minorHAnsi" w:cstheme="minorHAnsi"/>
+                <w:color w:val="auto"/>
+                <w:sz w:val="20"/>
+                <w:szCs w:val="20"/>
+              </w:rPr>
+              <w:t>ActiM</w:t>
+            </w:r>
+            <w:r>
+              <w:rPr>
+                <w:rFonts w:asciiTheme="minorHAnsi" w:hAnsiTheme="minorHAnsi" w:cstheme="minorHAnsi"/>
+                <w:color w:val="auto"/>
+                <w:sz w:val="20"/>
+                <w:szCs w:val="20"/>
+              </w:rPr>
+              <w:t>ice</w:t>
+            </w:r>
+            <w:proofErr w:type="spellEnd"/>
+            <w:r>
+              <w:rPr>
+                <w:rFonts w:asciiTheme="minorHAnsi" w:hAnsiTheme="minorHAnsi" w:cstheme="minorHAnsi"/>
                 <w:color w:val="auto"/>
                 <w:sz w:val="20"/>
                 <w:szCs w:val="20"/>
               </w:rPr>
               <w:t xml:space="preserve"> </w:t>
             </w:r>
-            <w:ins w:id="108" w:author="Boris" w:date="2025-05-17T11:12:00Z">
-              <w:r>
-                <w:rPr>
-                  <w:rFonts w:asciiTheme="minorHAnsi" w:hAnsiTheme="minorHAnsi" w:cstheme="minorHAnsi"/>
-                  <w:iCs/>
-                  <w:color w:val="auto"/>
-                  <w:sz w:val="20"/>
-                  <w:szCs w:val="20"/>
-                </w:rPr>
-                <w:t>l’</w:t>
-              </w:r>
-            </w:ins>
-            <w:r>
-              <w:rPr>
-                <w:rFonts w:asciiTheme="minorHAnsi" w:hAnsiTheme="minorHAnsi" w:cstheme="minorHAnsi"/>
-                <w:iCs/>
-                <w:color w:val="auto"/>
-                <w:sz w:val="20"/>
-                <w:szCs w:val="20"/>
-              </w:rPr>
-              <w:t xml:space="preserve">activités </w:t>
-            </w:r>
-            <w:del w:id="109" w:author="Boris" w:date="2025-05-17T11:12:00Z">
-              <w:r>
-                <w:rPr>
-                  <w:rFonts w:asciiTheme="minorHAnsi" w:hAnsiTheme="minorHAnsi" w:cstheme="minorHAnsi"/>
-                  <w:iCs/>
-                  <w:color w:val="auto"/>
-                  <w:sz w:val="20"/>
-                  <w:szCs w:val="20"/>
-                </w:rPr>
-                <w:delText xml:space="preserve">physiques </w:delText>
-              </w:r>
-            </w:del>
-            <w:ins w:id="110" w:author="Boris" w:date="2025-05-17T11:12:00Z">
-              <w:r>
-                <w:rPr>
-                  <w:rFonts w:asciiTheme="minorHAnsi" w:hAnsiTheme="minorHAnsi" w:cstheme="minorHAnsi"/>
-                  <w:iCs/>
-                  <w:color w:val="auto"/>
-                  <w:sz w:val="20"/>
-                  <w:szCs w:val="20"/>
-                </w:rPr>
-                <w:t xml:space="preserve">motrice </w:t>
-              </w:r>
-            </w:ins>
-            <w:r>
-              <w:rPr>
-                <w:rFonts w:asciiTheme="minorHAnsi" w:hAnsiTheme="minorHAnsi" w:cstheme="minorHAnsi"/>
-                <w:iCs/>
-                <w:color w:val="auto"/>
-                <w:sz w:val="20"/>
-                <w:szCs w:val="20"/>
-              </w:rPr>
-              <w:t>d’animaux de laboratoire en cage. Il suppose que l’enceinte d’hébergement (cage) est suffisamment mobile et/ou flexible pour que l’intensité et la fréquence des accélérations captées soit représentative de l’activité des animaux</w:t>
-            </w:r>
-            <w:ins w:id="111" w:author="Boris" w:date="2025-05-17T11:13:00Z">
-              <w:r>
-                <w:rPr>
-                  <w:rFonts w:asciiTheme="minorHAnsi" w:hAnsiTheme="minorHAnsi" w:cstheme="minorHAnsi"/>
-                  <w:iCs/>
-                  <w:color w:val="auto"/>
-                  <w:sz w:val="20"/>
-                  <w:szCs w:val="20"/>
-                </w:rPr>
-                <w:t>, toutefois, la preuve a été faite par d’autres acteurs qu’il est possible d’amplifier les vibrations d’une enceint fortement rigide pou</w:t>
-              </w:r>
-            </w:ins>
-            <w:ins w:id="112" w:author="Boris" w:date="2025-05-17T11:14:00Z">
-              <w:r>
-                <w:rPr>
-                  <w:rFonts w:asciiTheme="minorHAnsi" w:hAnsiTheme="minorHAnsi" w:cstheme="minorHAnsi"/>
-                  <w:iCs/>
-                  <w:color w:val="auto"/>
-                  <w:sz w:val="20"/>
-                  <w:szCs w:val="20"/>
-                </w:rPr>
-                <w:t xml:space="preserve">r percevoir de façon satisfaisante les vibrations provoquées par les animaux </w:t>
-              </w:r>
-            </w:ins>
-            <w:r>
-              <w:rPr>
-                <w:rFonts w:asciiTheme="minorHAnsi" w:hAnsiTheme="minorHAnsi" w:cstheme="minorHAnsi"/>
-                <w:iCs/>
-                <w:color w:val="auto"/>
-                <w:sz w:val="20"/>
-                <w:szCs w:val="20"/>
-              </w:rPr>
-              <w:fldChar w:fldCharType="begin"/>
-            </w:r>
-            <w:r>
-              <w:rPr>
-                <w:rFonts w:asciiTheme="minorHAnsi" w:hAnsiTheme="minorHAnsi" w:cstheme="minorHAnsi"/>
-                <w:iCs/>
-                <w:color w:val="auto"/>
-                <w:sz w:val="20"/>
-                <w:szCs w:val="20"/>
-              </w:rPr>
-              <w:instrText xml:space="preserve"> ADDIN ZOTERO_ITEM CSL_CITATION {"citationID":"by0Arugj","properties":{"formattedCitation":"(Try and Gebhard, 2022, 2023)","plainCitation":"(Try and Gebhard, 2022, 2023)","noteIndex":0},"citationItems":[{"id":"4kLKNXMv/0QUFwFwQ","uris":["http://zotero.org/users/9378215/items/7PH5TAWM"],"itemData":{"id":"4kLKNXMv/0QUFwFwQ","type":"article-journal","abstract":"In this work, a novel method is presented for non-contact non-invasive physical activity monitoring, which utilizes a multi-axial inertial measurement unit (IMU) to measure activity-induced structural vibrations in multiple axes. The method is demonstrated in monitoring the activity of a mouse in a husbandry cage, where activity is classified as resting, stationary activity and locomotion. In this setup, the IMU is mounted in the center of the underside of the cage floor where vibrations are measured as accelerations and angular rates in the X-, Y- and Z-axis. The ground truth of activity is provided by a camera mounted in the cage lid. This setup is used to record 27.67 h of IMU data and ground truth activity labels. A classification model is trained with 16.17 h of data which amounts to 3880 data points. Each data point contains eleven features, calculated from the X-, Y- and Z-axis accelerometer data. The method achieves over 90% accuracy in classifying activity versus non-activity. Activity is monitored continuously over more than a day and clearly depicts the nocturnal behavior of the inhabitant. The impact of this work is a powerful method to assess activity which enables automatic health evaluation and optimization of workflows for improved animal wellbeing.","container-title":"Sensors","DOI":"10.3390/s22124367","ISSN":"1424-8220","issue":"12","language":"en","license":"http://creativecommons.org/licenses/by/3.0/","note":"number: 12\npublisher: Multidisciplinary Digital Publishing Institute","page":"4367","source":"www.mdpi.com","title":"Non-Contact Activity Monitoring Using a Multi-Axial Inertial Measurement Unit in Animal Husbandry","volume":"22","author":[{"family":"Try","given":"Pieter"},{"family":"Gebhard","given":"Marion"}],"issued":{"date-parts":[["2022",1]]}}},{"id":44,"uris":["http://zotero.org/users/local/znmWEJaa/items/BLY9BVIC"],"itemData":{"id":44,"type":"article-journal","abstract":"Activity monitoring of living creatures based on the structural vibration of ambient objects is a promising method. For vibration measurement, multi-axial inertial measurement units (IMUs) offer a high sampling rate and a small size compared to geophones, but have higher intrinsic noise. This work proposes a sensing device that combines a single six-axis IMU with a beam structure to enable measurement of small vibrations. The beam structure is integrated into the PCB of the sensing device and connects the IMU to the ambient object. The beam is designed with finite element method (FEM) and optimized to maximize the vibration amplitude. Furthermore, the beam oscillation creates simultaneous translation and rotation of the IMU, which is measured with its accelerometers and gyroscopes. On this basis, a novel sensor fusion algorithm is presented that adaptively combines IMU data in the wavelet domain to reduce intrinsic sensor noise. In experimental evaluation, the proposed sensing device using a beam structure achieves a 6.2-times-higher vibration amplitude and an increase in signal energy of 480% when compared to a directly mounted IMU without a beam. The sensor fusion algorithm provides a noise reduction of 5.6% by fusing accelerometer and gyroscope data at 103 Hz.","container-title":"Sensors (Basel, Switzerland)","DOI":"10.3390/s23198045","ISSN":"1424-8220","issue":"19","journalAbbreviation":"Sensors (Basel)","language":"eng","note":"PMID: 37836875\nPMCID: PMC10575333","page":"8045","source":"PubMed","title":"A Vibration Sensing Device Using a Six-Axis IMU and an Optimized Beam Structure for Activity Monitoring","volume":"23","author":[{"family":"Try","given":"Pieter"},{"family":"Gebhard","given":"Marion"}],"issued":{"date-parts":[["2023",9,23]]}}}],"schema":"https://github.com/citation-style-language/schema/raw/master/csl-citation.json"} </w:instrText>
-            </w:r>
-            <w:r>
-              <w:rPr>
-                <w:rFonts w:asciiTheme="minorHAnsi" w:hAnsiTheme="minorHAnsi" w:cstheme="minorHAnsi"/>
-                <w:iCs/>
-                <w:color w:val="auto"/>
-                <w:sz w:val="20"/>
-                <w:szCs w:val="20"/>
-              </w:rPr>
-              <w:fldChar w:fldCharType="separate"/>
-            </w:r>
-            <w:r>
-              <w:rPr>
-                <w:rFonts w:ascii="Calibri" w:hAnsi="Calibri" w:cs="Calibri"/>
-                <w:sz w:val="20"/>
-              </w:rPr>
-              <w:t>(Try and Gebhard, 2022, 2023)</w:t>
-            </w:r>
-            <w:r>
-              <w:rPr>
-                <w:rFonts w:asciiTheme="minorHAnsi" w:hAnsiTheme="minorHAnsi" w:cstheme="minorHAnsi"/>
-                <w:iCs/>
-                <w:color w:val="auto"/>
-                <w:sz w:val="20"/>
-                <w:szCs w:val="20"/>
-              </w:rPr>
-              <w:fldChar w:fldCharType="end"/>
-            </w:r>
-            <w:r>
-              <w:rPr>
-                <w:rFonts w:asciiTheme="minorHAnsi" w:hAnsiTheme="minorHAnsi" w:cstheme="minorHAnsi"/>
-                <w:iCs/>
-                <w:color w:val="auto"/>
-                <w:sz w:val="20"/>
-                <w:szCs w:val="20"/>
-              </w:rPr>
-              <w:t>.</w:t>
-            </w:r>
-          </w:p>
-          <w:p>
-            <w:pPr>
-              <w:pStyle w:val="Default"/>
-              <w:rPr>
-                <w:rFonts w:asciiTheme="minorHAnsi" w:hAnsiTheme="minorHAnsi" w:cstheme="minorHAnsi"/>
-                <w:color w:val="auto"/>
-                <w:sz w:val="20"/>
-                <w:szCs w:val="20"/>
-              </w:rPr>
-            </w:pPr>
-          </w:p>
-          <w:p>
-            <w:pPr>
-              <w:pStyle w:val="Default"/>
-              <w:rPr>
-                <w:del w:id="113" w:author="Boris Lamotte d'Incamps" w:date="2025-05-13T13:29:00Z"/>
-                <w:rFonts w:asciiTheme="minorHAnsi" w:hAnsiTheme="minorHAnsi" w:cstheme="minorHAnsi"/>
-                <w:color w:val="auto"/>
-                <w:sz w:val="20"/>
-                <w:szCs w:val="20"/>
-              </w:rPr>
-            </w:pPr>
-            <w:r>
-              <w:rPr>
-                <w:rFonts w:asciiTheme="minorHAnsi" w:hAnsiTheme="minorHAnsi" w:cstheme="minorHAnsi"/>
-                <w:color w:val="auto"/>
-                <w:sz w:val="20"/>
-                <w:szCs w:val="20"/>
-              </w:rPr>
-              <w:t>Dans un tel contexte, qui est vastement applicable dans de très nombreux laboratoires, le sys</w:t>
-            </w:r>
-            <w:ins w:id="114" w:author="Boris Lamotte d'Incamps" w:date="2025-05-13T13:29:00Z">
-              <w:r>
-                <w:rPr>
-                  <w:rFonts w:asciiTheme="minorHAnsi" w:hAnsiTheme="minorHAnsi" w:cstheme="minorHAnsi"/>
-                  <w:color w:val="auto"/>
-                  <w:sz w:val="20"/>
-                  <w:szCs w:val="20"/>
-                </w:rPr>
-                <w:t>t</w:t>
-              </w:r>
-            </w:ins>
-            <w:r>
-              <w:rPr>
-                <w:rFonts w:asciiTheme="minorHAnsi" w:hAnsiTheme="minorHAnsi" w:cstheme="minorHAnsi"/>
-                <w:color w:val="auto"/>
-                <w:sz w:val="20"/>
-                <w:szCs w:val="20"/>
-              </w:rPr>
-              <w:t xml:space="preserve">ème </w:t>
-            </w:r>
-            <w:del w:id="115" w:author="Boris Lamotte d'Incamps" w:date="2025-05-13T13:29:00Z">
-              <w:r>
-                <w:rPr>
-                  <w:rFonts w:asciiTheme="minorHAnsi" w:hAnsiTheme="minorHAnsi" w:cstheme="minorHAnsi"/>
-                  <w:color w:val="auto"/>
-                  <w:sz w:val="20"/>
-                  <w:szCs w:val="20"/>
-                </w:rPr>
-                <w:delText xml:space="preserve">Actimetre </w:delText>
-              </w:r>
-            </w:del>
-            <w:ins w:id="116" w:author="Boris Lamotte d'Incamps" w:date="2025-05-13T13:29:00Z">
-              <w:r>
-                <w:rPr>
-                  <w:rFonts w:asciiTheme="minorHAnsi" w:hAnsiTheme="minorHAnsi" w:cstheme="minorHAnsi"/>
-                  <w:color w:val="auto"/>
-                  <w:sz w:val="20"/>
-                  <w:szCs w:val="20"/>
-                </w:rPr>
-                <w:t xml:space="preserve">ActiMouse </w:t>
-              </w:r>
-            </w:ins>
             <w:r>
               <w:rPr>
                 <w:rFonts w:asciiTheme="minorHAnsi" w:hAnsiTheme="minorHAnsi" w:cstheme="minorHAnsi"/>
@@ -6303,15 +5378,6 @@
               </w:rPr>
               <w:t>performante, fiable, économique et facile à utiliser.</w:t>
             </w:r>
-          </w:p>
-          <w:p>
-            <w:pPr>
-              <w:pStyle w:val="Default"/>
-              <w:rPr>
-                <w:rFonts w:asciiTheme="minorHAnsi" w:hAnsiTheme="minorHAnsi" w:cstheme="minorHAnsi"/>
-                <w:color w:val="auto"/>
-              </w:rPr>
-            </w:pPr>
           </w:p>
         </w:tc>
       </w:tr>
@@ -6419,202 +5485,60 @@
             <w:pPr>
               <w:pStyle w:val="Default"/>
               <w:rPr>
-                <w:del w:id="117" w:author="Boris Lamotte d'Incamps" w:date="2025-05-16T18:51:00Z"/>
+                <w:rFonts w:asciiTheme="minorHAnsi" w:hAnsiTheme="minorHAnsi" w:cstheme="minorHAnsi"/>
+                <w:color w:val="auto"/>
+              </w:rPr>
+            </w:pPr>
+            <w:r>
+              <w:rPr>
                 <w:rFonts w:asciiTheme="minorHAnsi" w:hAnsiTheme="minorHAnsi" w:cstheme="minorHAnsi"/>
                 <w:b/>
                 <w:i/>
-                <w:color w:val="auto"/>
-              </w:rPr>
-            </w:pPr>
-            <w:ins w:id="118" w:author="Boris Lamotte d'Incamps" w:date="2025-05-16T18:51:00Z">
-              <w:r>
-                <w:rPr>
-                  <w:rFonts w:asciiTheme="minorHAnsi" w:hAnsiTheme="minorHAnsi" w:cstheme="minorHAnsi"/>
-                  <w:b/>
-                  <w:i/>
-                  <w:noProof/>
-                </w:rPr>
-                <w:drawing>
-                  <wp:inline distT="0" distB="0" distL="0" distR="0" wp14:anchorId="5530E556" wp14:editId="172483FE">
-                    <wp:extent cx="5262563" cy="2728595"/>
-                    <wp:effectExtent l="0" t="0" r="0" b="0"/>
-                    <wp:docPr id="7" name="Image 7"/>
-                    <wp:cNvGraphicFramePr>
-                      <a:graphicFrameLocks xmlns:a="http://schemas.openxmlformats.org/drawingml/2006/main" noChangeAspect="1"/>
-                    </wp:cNvGraphicFramePr>
-                    <a:graphic xmlns:a="http://schemas.openxmlformats.org/drawingml/2006/main">
-                      <a:graphicData uri="http://schemas.openxmlformats.org/drawingml/2006/picture">
-                        <pic:pic xmlns:pic="http://schemas.openxmlformats.org/drawingml/2006/picture">
-                          <pic:nvPicPr>
-                            <pic:cNvPr id="7" name="Schema-global_4.png"/>
-                            <pic:cNvPicPr/>
-                          </pic:nvPicPr>
-                          <pic:blipFill rotWithShape="1">
-                            <a:blip r:embed="rId17"/>
-                            <a:srcRect t="14976" r="-762" b="10394"/>
-                            <a:stretch/>
-                          </pic:blipFill>
-                          <pic:spPr bwMode="auto">
-                            <a:xfrm>
-                              <a:off x="0" y="0"/>
-                              <a:ext cx="5276100" cy="2735614"/>
-                            </a:xfrm>
-                            <a:prstGeom prst="rect">
-                              <a:avLst/>
-                            </a:prstGeom>
-                            <a:ln>
-                              <a:noFill/>
-                            </a:ln>
-                            <a:extLst>
-                              <a:ext uri="{53640926-AAD7-44D8-BBD7-CCE9431645EC}">
-                                <a14:shadowObscured xmlns:a14="http://schemas.microsoft.com/office/drawing/2010/main"/>
-                              </a:ext>
-                            </a:extLst>
-                          </pic:spPr>
-                        </pic:pic>
-                      </a:graphicData>
-                    </a:graphic>
-                  </wp:inline>
-                </w:drawing>
-              </w:r>
-            </w:ins>
-            <w:del w:id="119" w:author="Boris Lamotte d'Incamps" w:date="2025-05-16T18:51:00Z">
-              <w:r>
-                <w:rPr>
-                  <w:rFonts w:asciiTheme="minorHAnsi" w:hAnsiTheme="minorHAnsi" w:cstheme="minorHAnsi"/>
-                  <w:b/>
-                  <w:i/>
-                  <w:color w:val="auto"/>
-                </w:rPr>
-                <w:delText>Faire un dessin</w:delText>
-              </w:r>
-              <w:r>
-                <w:rPr>
-                  <w:rFonts w:asciiTheme="minorHAnsi" w:hAnsiTheme="minorHAnsi" w:cstheme="minorHAnsi"/>
-                  <w:b/>
-                  <w:i/>
-                  <w:color w:val="auto"/>
-                </w:rPr>
-                <w:delText xml:space="preserve"> avec cage, caméra, Actimetre, Actiserver, fatdata, Acticentral, en précisant le mode de connexion entre eux.</w:delText>
-              </w:r>
-            </w:del>
-          </w:p>
-          <w:p>
-            <w:pPr>
-              <w:pStyle w:val="Default"/>
-              <w:rPr>
-                <w:del w:id="120" w:author="Boris Lamotte d'Incamps" w:date="2025-05-16T18:51:00Z"/>
-                <w:rFonts w:asciiTheme="minorHAnsi" w:hAnsiTheme="minorHAnsi" w:cstheme="minorHAnsi"/>
-                <w:b/>
-                <w:i/>
-                <w:color w:val="auto"/>
-              </w:rPr>
-            </w:pPr>
-          </w:p>
-          <w:p>
-            <w:pPr>
-              <w:pStyle w:val="Default"/>
-              <w:rPr>
-                <w:del w:id="121" w:author="Boris Lamotte d'Incamps" w:date="2025-05-16T18:51:00Z"/>
-                <w:rFonts w:asciiTheme="minorHAnsi" w:hAnsiTheme="minorHAnsi" w:cstheme="minorHAnsi"/>
-                <w:b/>
-                <w:i/>
-                <w:color w:val="auto"/>
-              </w:rPr>
-            </w:pPr>
-          </w:p>
-          <w:p>
-            <w:pPr>
-              <w:pStyle w:val="Default"/>
-              <w:rPr>
-                <w:del w:id="122" w:author="Boris Lamotte d'Incamps" w:date="2025-05-16T18:51:00Z"/>
-                <w:rFonts w:asciiTheme="minorHAnsi" w:hAnsiTheme="minorHAnsi" w:cstheme="minorHAnsi"/>
-                <w:b/>
-                <w:i/>
-                <w:color w:val="auto"/>
-              </w:rPr>
-            </w:pPr>
-          </w:p>
-          <w:p>
-            <w:pPr>
-              <w:pStyle w:val="Default"/>
-              <w:rPr>
-                <w:del w:id="123" w:author="Boris Lamotte d'Incamps" w:date="2025-05-16T18:51:00Z"/>
-                <w:rFonts w:asciiTheme="minorHAnsi" w:hAnsiTheme="minorHAnsi" w:cstheme="minorHAnsi"/>
-                <w:b/>
-                <w:i/>
-                <w:color w:val="auto"/>
-              </w:rPr>
-            </w:pPr>
-          </w:p>
-          <w:p>
-            <w:pPr>
-              <w:pStyle w:val="Default"/>
-              <w:rPr>
-                <w:del w:id="124" w:author="Boris Lamotte d'Incamps" w:date="2025-05-16T18:51:00Z"/>
-                <w:rFonts w:asciiTheme="minorHAnsi" w:hAnsiTheme="minorHAnsi" w:cstheme="minorHAnsi"/>
-                <w:b/>
-                <w:i/>
-                <w:color w:val="auto"/>
-              </w:rPr>
-            </w:pPr>
-          </w:p>
-          <w:p>
-            <w:pPr>
-              <w:pStyle w:val="Default"/>
-              <w:rPr>
-                <w:del w:id="125" w:author="Boris Lamotte d'Incamps" w:date="2025-05-16T18:51:00Z"/>
-                <w:rFonts w:asciiTheme="minorHAnsi" w:hAnsiTheme="minorHAnsi" w:cstheme="minorHAnsi"/>
-                <w:b/>
-                <w:i/>
-                <w:color w:val="auto"/>
-              </w:rPr>
-            </w:pPr>
-          </w:p>
-          <w:p>
-            <w:pPr>
-              <w:pStyle w:val="Default"/>
-              <w:rPr>
-                <w:del w:id="126" w:author="Boris Lamotte d'Incamps" w:date="2025-05-16T18:51:00Z"/>
-                <w:rFonts w:asciiTheme="minorHAnsi" w:hAnsiTheme="minorHAnsi" w:cstheme="minorHAnsi"/>
-                <w:b/>
-                <w:i/>
-                <w:color w:val="auto"/>
-              </w:rPr>
-            </w:pPr>
-          </w:p>
-          <w:p>
-            <w:pPr>
-              <w:pStyle w:val="Default"/>
-              <w:rPr>
-                <w:del w:id="127" w:author="Boris Lamotte d'Incamps" w:date="2025-05-16T18:51:00Z"/>
-                <w:rFonts w:asciiTheme="minorHAnsi" w:hAnsiTheme="minorHAnsi" w:cstheme="minorHAnsi"/>
-                <w:b/>
-                <w:i/>
-                <w:color w:val="auto"/>
-              </w:rPr>
-            </w:pPr>
-          </w:p>
-          <w:p>
-            <w:pPr>
-              <w:pStyle w:val="Default"/>
-              <w:rPr>
-                <w:del w:id="128" w:author="Boris Lamotte d'Incamps" w:date="2025-05-16T18:51:00Z"/>
-                <w:rFonts w:asciiTheme="minorHAnsi" w:hAnsiTheme="minorHAnsi" w:cstheme="minorHAnsi"/>
-                <w:b/>
-                <w:i/>
-                <w:color w:val="auto"/>
-              </w:rPr>
-            </w:pPr>
-          </w:p>
-          <w:p>
-            <w:pPr>
-              <w:pStyle w:val="Default"/>
-              <w:rPr>
-                <w:rFonts w:asciiTheme="minorHAnsi" w:hAnsiTheme="minorHAnsi" w:cstheme="minorHAnsi"/>
-                <w:color w:val="auto"/>
-              </w:rPr>
-            </w:pPr>
+                <w:noProof/>
+              </w:rPr>
+              <w:drawing>
+                <wp:inline distT="0" distB="0" distL="0" distR="0" wp14:anchorId="5530E556" wp14:editId="0D632878">
+                  <wp:extent cx="5024967" cy="2603501"/>
+                  <wp:effectExtent l="0" t="0" r="4445" b="6350"/>
+                  <wp:docPr id="7" name="Image 7"/>
+                  <wp:cNvGraphicFramePr>
+                    <a:graphicFrameLocks xmlns:a="http://schemas.openxmlformats.org/drawingml/2006/main" noChangeAspect="1"/>
+                  </wp:cNvGraphicFramePr>
+                  <a:graphic xmlns:a="http://schemas.openxmlformats.org/drawingml/2006/main">
+                    <a:graphicData uri="http://schemas.openxmlformats.org/drawingml/2006/picture">
+                      <pic:pic xmlns:pic="http://schemas.openxmlformats.org/drawingml/2006/picture">
+                        <pic:nvPicPr>
+                          <pic:cNvPr id="7" name="Schema-global_4.png"/>
+                          <pic:cNvPicPr/>
+                        </pic:nvPicPr>
+                        <pic:blipFill rotWithShape="1">
+                          <a:blip r:embed="rId17"/>
+                          <a:srcRect l="729" t="15787" r="2114" b="12306"/>
+                          <a:stretch/>
+                        </pic:blipFill>
+                        <pic:spPr bwMode="auto">
+                          <a:xfrm>
+                            <a:off x="0" y="0"/>
+                            <a:ext cx="5104678" cy="2644800"/>
+                          </a:xfrm>
+                          <a:prstGeom prst="rect">
+                            <a:avLst/>
+                          </a:prstGeom>
+                          <a:ln>
+                            <a:noFill/>
+                          </a:ln>
+                          <a:extLst>
+                            <a:ext uri="{53640926-AAD7-44D8-BBD7-CCE9431645EC}">
+                              <a14:shadowObscured xmlns:a14="http://schemas.microsoft.com/office/drawing/2010/main"/>
+                            </a:ext>
+                          </a:extLst>
+                        </pic:spPr>
+                      </pic:pic>
+                    </a:graphicData>
+                  </a:graphic>
+                </wp:inline>
+              </w:drawing>
+            </w:r>
           </w:p>
         </w:tc>
       </w:tr>
@@ -6623,36 +5547,12 @@
       <w:pPr>
         <w:rPr>
           <w:rFonts w:asciiTheme="minorHAnsi" w:hAnsiTheme="minorHAnsi" w:cstheme="minorHAnsi"/>
-        </w:rPr>
-      </w:pPr>
-    </w:p>
-    <w:p>
-      <w:pPr>
-        <w:pStyle w:val="Default"/>
-        <w:rPr>
-          <w:rFonts w:asciiTheme="minorHAnsi" w:hAnsiTheme="minorHAnsi" w:cstheme="minorHAnsi"/>
-          <w:color w:val="auto"/>
           <w:sz w:val="20"/>
           <w:szCs w:val="20"/>
         </w:rPr>
       </w:pPr>
-    </w:p>
-    <w:p>
-      <w:pPr>
-        <w:rPr>
-          <w:rFonts w:asciiTheme="minorHAnsi" w:hAnsiTheme="minorHAnsi" w:cstheme="minorHAnsi"/>
-          <w:sz w:val="20"/>
-          <w:szCs w:val="20"/>
-        </w:rPr>
-      </w:pPr>
-      <w:r>
-        <w:rPr>
-          <w:rFonts w:asciiTheme="minorHAnsi" w:hAnsiTheme="minorHAnsi" w:cstheme="minorHAnsi"/>
-          <w:sz w:val="20"/>
-          <w:szCs w:val="20"/>
-        </w:rPr>
-        <w:br w:type="page"/>
-      </w:r>
+      <w:bookmarkStart w:id="4" w:name="_GoBack"/>
+      <w:bookmarkEnd w:id="4"/>
     </w:p>
     <w:p>
       <w:pPr>
@@ -6690,11 +5590,11 @@
             <w:r>
               <w:br w:type="page"/>
             </w:r>
-            <w:bookmarkStart w:id="129" w:name="_Toc190778062"/>
+            <w:bookmarkStart w:id="5" w:name="_Toc190778062"/>
             <w:r>
               <w:t>III. Composition de l’œuvre et dépendances</w:t>
             </w:r>
-            <w:bookmarkEnd w:id="129"/>
+            <w:bookmarkEnd w:id="5"/>
           </w:p>
         </w:tc>
       </w:tr>
@@ -8348,7 +7248,7 @@
           <w:color w:val="000000" w:themeColor="text1"/>
         </w:rPr>
       </w:pPr>
-      <w:bookmarkStart w:id="130" w:name="_Hlk124347757"/>
+      <w:bookmarkStart w:id="6" w:name="_Hlk124347757"/>
       <w:r>
         <w:rPr>
           <w:rFonts w:asciiTheme="minorHAnsi" w:hAnsiTheme="minorHAnsi" w:cstheme="minorHAnsi"/>
@@ -8455,7 +7355,7 @@
           <w:color w:val="000000" w:themeColor="text1"/>
         </w:rPr>
       </w:pPr>
-      <w:bookmarkStart w:id="131" w:name="_Hlk124324175"/>
+      <w:bookmarkStart w:id="7" w:name="_Hlk124324175"/>
     </w:p>
     <w:p>
       <w:pPr>
@@ -8465,7 +7365,7 @@
           <w:color w:val="000000" w:themeColor="text1"/>
         </w:rPr>
       </w:pPr>
-      <w:bookmarkStart w:id="132" w:name="_Hlk124346993"/>
+      <w:bookmarkStart w:id="8" w:name="_Hlk124346993"/>
       <w:r>
         <w:rPr>
           <w:rFonts w:asciiTheme="minorHAnsi" w:hAnsiTheme="minorHAnsi" w:cstheme="minorHAnsi"/>
@@ -8589,8 +7489,8 @@
         </w:rPr>
       </w:pPr>
     </w:p>
-    <w:bookmarkEnd w:id="131"/>
-    <w:bookmarkEnd w:id="132"/>
+    <w:bookmarkEnd w:id="7"/>
+    <w:bookmarkEnd w:id="8"/>
     <w:p>
       <w:pPr>
         <w:rPr>
@@ -8688,7 +7588,7 @@
         <w:t>: le code source, le code objet/exécutable, l’organigramme et le matériel de conception préparatoire (l’ensemble des travaux de conception aboutissant au développement du programme à condition qu’il soit assez précis pour aboutir au programme)</w:t>
       </w:r>
     </w:p>
-    <w:bookmarkEnd w:id="130"/>
+    <w:bookmarkEnd w:id="6"/>
     <w:p>
       <w:pPr>
         <w:rPr>
@@ -8752,7 +7652,7 @@
             <w:r>
               <w:br w:type="page"/>
             </w:r>
-            <w:bookmarkStart w:id="133" w:name="_Toc190778063"/>
+            <w:bookmarkStart w:id="9" w:name="_Toc190778063"/>
             <w:r>
               <w:t>I</w:t>
             </w:r>
@@ -8771,7 +7671,7 @@
             <w:r>
               <w:t>œuvre</w:t>
             </w:r>
-            <w:bookmarkEnd w:id="133"/>
+            <w:bookmarkEnd w:id="9"/>
           </w:p>
         </w:tc>
       </w:tr>
@@ -8890,21 +7790,7 @@
               <w:rPr>
                 <w:rFonts w:ascii="Calibri" w:hAnsi="Calibri" w:cs="Calibri"/>
               </w:rPr>
-              <w:t xml:space="preserve">(Try and Gebhard, 2022, </w:t>
-            </w:r>
-            <w:proofErr w:type="gramStart"/>
-            <w:r>
-              <w:rPr>
-                <w:rFonts w:ascii="Calibri" w:hAnsi="Calibri" w:cs="Calibri"/>
-              </w:rPr>
-              <w:t>2023;</w:t>
-            </w:r>
-            <w:proofErr w:type="gramEnd"/>
-            <w:r>
-              <w:rPr>
-                <w:rFonts w:ascii="Calibri" w:hAnsi="Calibri" w:cs="Calibri"/>
-              </w:rPr>
-              <w:t xml:space="preserve"> Try et al., 2025)</w:t>
+              <w:t>(Try and Gebhard, 2022, 2023; Try et al., 2025)</w:t>
             </w:r>
             <w:r>
               <w:rPr>
@@ -8915,17 +7801,6 @@
               </w:rPr>
               <w:fldChar w:fldCharType="end"/>
             </w:r>
-            <w:del w:id="134" w:author="Boris" w:date="2025-05-17T11:16:00Z">
-              <w:r>
-                <w:rPr>
-                  <w:rFonts w:asciiTheme="minorHAnsi" w:hAnsiTheme="minorHAnsi" w:cstheme="minorHAnsi"/>
-                  <w:bCs/>
-                  <w:iCs/>
-                  <w:color w:val="auto"/>
-                </w:rPr>
-                <w:delText>Try and Gebhard</w:delText>
-              </w:r>
-            </w:del>
           </w:p>
           <w:p>
             <w:pPr>
@@ -9549,7 +8424,7 @@
             <w:r>
               <w:br w:type="page"/>
             </w:r>
-            <w:bookmarkStart w:id="135" w:name="_Toc190778064"/>
+            <w:bookmarkStart w:id="10" w:name="_Toc190778064"/>
             <w:r>
               <w:t>V</w:t>
             </w:r>
@@ -9562,7 +8437,7 @@
             <w:r>
               <w:t>tat d’avancement</w:t>
             </w:r>
-            <w:bookmarkEnd w:id="135"/>
+            <w:bookmarkEnd w:id="10"/>
           </w:p>
         </w:tc>
       </w:tr>
@@ -9860,18 +8735,16 @@
               </w:rPr>
               <w:t>Le système est actuellement en exploitation continue dans l’unité SPPIN</w:t>
             </w:r>
-            <w:ins w:id="136" w:author="Boris Lamotte d'Incamps" w:date="2025-05-13T16:40:00Z">
-              <w:r>
-                <w:rPr>
-                  <w:rFonts w:asciiTheme="minorHAnsi" w:hAnsiTheme="minorHAnsi" w:cstheme="minorHAnsi"/>
-                  <w:iCs/>
-                  <w:color w:val="auto"/>
-                  <w:sz w:val="20"/>
-                  <w:szCs w:val="20"/>
-                </w:rPr>
-                <w:t>, CNRS UMR 8003</w:t>
-              </w:r>
-            </w:ins>
+            <w:r>
+              <w:rPr>
+                <w:rFonts w:asciiTheme="minorHAnsi" w:hAnsiTheme="minorHAnsi" w:cstheme="minorHAnsi"/>
+                <w:iCs/>
+                <w:color w:val="auto"/>
+                <w:sz w:val="20"/>
+                <w:szCs w:val="20"/>
+              </w:rPr>
+              <w:t>, CNRS UMR 8003</w:t>
+            </w:r>
             <w:r>
               <w:rPr>
                 <w:rFonts w:asciiTheme="minorHAnsi" w:hAnsiTheme="minorHAnsi" w:cstheme="minorHAnsi"/>
@@ -11040,7 +9913,7 @@
           </w:ffData>
         </w:fldChar>
       </w:r>
-      <w:bookmarkStart w:id="137" w:name="CaseACocher16"/>
+      <w:bookmarkStart w:id="11" w:name="CaseACocher16"/>
       <w:r>
         <w:rPr>
           <w:rFonts w:asciiTheme="minorHAnsi" w:hAnsiTheme="minorHAnsi" w:cstheme="minorHAnsi"/>
@@ -11064,7 +9937,7 @@
         </w:rPr>
         <w:fldChar w:fldCharType="end"/>
       </w:r>
-      <w:bookmarkEnd w:id="137"/>
+      <w:bookmarkEnd w:id="11"/>
       <w:r>
         <w:rPr>
           <w:rFonts w:asciiTheme="minorHAnsi" w:hAnsiTheme="minorHAnsi" w:cstheme="minorHAnsi"/>
@@ -11539,7 +10412,7 @@
           </w:ffData>
         </w:fldChar>
       </w:r>
-      <w:bookmarkStart w:id="138" w:name="Texte428"/>
+      <w:bookmarkStart w:id="12" w:name="Texte428"/>
       <w:r>
         <w:rPr>
           <w:rFonts w:asciiTheme="minorHAnsi" w:hAnsiTheme="minorHAnsi" w:cstheme="minorHAnsi"/>
@@ -11598,7 +10471,7 @@
         </w:rPr>
         <w:fldChar w:fldCharType="end"/>
       </w:r>
-      <w:bookmarkEnd w:id="138"/>
+      <w:bookmarkEnd w:id="12"/>
     </w:p>
     <w:p>
       <w:pPr>
@@ -11624,108 +10497,27 @@
         </w:rPr>
         <w:t>Aucune étude de marché n’a été faite, le produit pourrait intéresser des gestionnaires d’animalerie pour surveiller l’état des colonies</w:t>
       </w:r>
-      <w:ins w:id="139" w:author="Boris" w:date="2025-05-17T11:19:00Z">
-        <w:r>
-          <w:rPr>
-            <w:rFonts w:asciiTheme="minorHAnsi" w:hAnsiTheme="minorHAnsi" w:cstheme="minorHAnsi"/>
-            <w:color w:val="auto"/>
-          </w:rPr>
-          <w:t xml:space="preserve"> ou des scientifiques un</w:t>
-        </w:r>
-      </w:ins>
-      <w:ins w:id="140" w:author="Boris" w:date="2025-05-17T11:20:00Z">
-        <w:r>
-          <w:rPr>
-            <w:rFonts w:asciiTheme="minorHAnsi" w:hAnsiTheme="minorHAnsi" w:cstheme="minorHAnsi"/>
-            <w:color w:val="auto"/>
-          </w:rPr>
-          <w:t>e fois que les premières démonstrations dans un contexte d’étude comportementale ou pharmacologique aur</w:t>
-        </w:r>
-      </w:ins>
-      <w:ins w:id="141" w:author="Boris" w:date="2025-05-17T11:21:00Z">
-        <w:r>
-          <w:rPr>
-            <w:rFonts w:asciiTheme="minorHAnsi" w:hAnsiTheme="minorHAnsi" w:cstheme="minorHAnsi"/>
-            <w:color w:val="auto"/>
-          </w:rPr>
-          <w:t>ont</w:t>
-        </w:r>
-      </w:ins>
-      <w:ins w:id="142" w:author="Boris" w:date="2025-05-17T11:20:00Z">
-        <w:r>
-          <w:rPr>
-            <w:rFonts w:asciiTheme="minorHAnsi" w:hAnsiTheme="minorHAnsi" w:cstheme="minorHAnsi"/>
-            <w:color w:val="auto"/>
-          </w:rPr>
-          <w:t xml:space="preserve"> été apportée</w:t>
-        </w:r>
-      </w:ins>
-      <w:ins w:id="143" w:author="Boris" w:date="2025-05-17T11:21:00Z">
-        <w:r>
-          <w:rPr>
-            <w:rFonts w:asciiTheme="minorHAnsi" w:hAnsiTheme="minorHAnsi" w:cstheme="minorHAnsi"/>
-            <w:color w:val="auto"/>
-          </w:rPr>
-          <w:t>s</w:t>
-        </w:r>
-      </w:ins>
       <w:r>
         <w:rPr>
           <w:rFonts w:asciiTheme="minorHAnsi" w:hAnsiTheme="minorHAnsi" w:cstheme="minorHAnsi"/>
           <w:color w:val="auto"/>
         </w:rPr>
-        <w:t xml:space="preserve">. Un travail important </w:t>
-      </w:r>
-      <w:del w:id="144" w:author="Jay Han" w:date="2025-05-13T20:54:00Z">
-        <w:r>
-          <w:rPr>
-            <w:rFonts w:asciiTheme="minorHAnsi" w:hAnsiTheme="minorHAnsi" w:cstheme="minorHAnsi"/>
-            <w:color w:val="auto"/>
-          </w:rPr>
-          <w:delText xml:space="preserve">d’analyse et </w:delText>
-        </w:r>
-      </w:del>
+        <w:t xml:space="preserve"> ou des scientifiques une fois que les premières démonstrations dans un contexte d’étude comportementale ou pharmacologique auront été apportées</w:t>
+      </w:r>
       <w:r>
         <w:rPr>
           <w:rFonts w:asciiTheme="minorHAnsi" w:hAnsiTheme="minorHAnsi" w:cstheme="minorHAnsi"/>
           <w:color w:val="auto"/>
         </w:rPr>
-        <w:t xml:space="preserve">de mise en forme du produit </w:t>
-      </w:r>
-      <w:del w:id="145" w:author="Jay Han" w:date="2025-05-13T20:54:00Z">
-        <w:r>
-          <w:rPr>
-            <w:rFonts w:asciiTheme="minorHAnsi" w:hAnsiTheme="minorHAnsi" w:cstheme="minorHAnsi"/>
-            <w:color w:val="auto"/>
-          </w:rPr>
-          <w:delText xml:space="preserve">(notamment logiciel) </w:delText>
-        </w:r>
-      </w:del>
+        <w:t xml:space="preserve">. Un travail important de mise en forme du produit est toutefois nécessaire pour passer </w:t>
+      </w:r>
       <w:r>
         <w:rPr>
           <w:rFonts w:asciiTheme="minorHAnsi" w:hAnsiTheme="minorHAnsi" w:cstheme="minorHAnsi"/>
           <w:color w:val="auto"/>
         </w:rPr>
-        <w:t xml:space="preserve">est toutefois nécessaire pour passer </w:t>
-      </w:r>
-      <w:del w:id="146" w:author="Jay Han" w:date="2025-05-13T20:54:00Z">
-        <w:r>
-          <w:rPr>
-            <w:rFonts w:asciiTheme="minorHAnsi" w:hAnsiTheme="minorHAnsi" w:cstheme="minorHAnsi"/>
-            <w:color w:val="auto"/>
-          </w:rPr>
-          <w:delText>du prototype « recherche » à un prototype « gestion d’animalerie »</w:delText>
-        </w:r>
-      </w:del>
-      <w:ins w:id="147" w:author="Jay Han" w:date="2025-05-13T20:54:00Z">
-        <w:r>
-          <w:rPr>
-            <w:rFonts w:asciiTheme="minorHAnsi" w:hAnsiTheme="minorHAnsi" w:cstheme="minorHAnsi"/>
-            <w:color w:val="auto"/>
-          </w:rPr>
-          <w:t>à une offre commerciale.</w:t>
-        </w:r>
-      </w:ins>
+        <w:t>à une offre commerciale.</w:t>
+      </w:r>
     </w:p>
     <w:p>
       <w:pPr>
@@ -11907,7 +10699,7 @@
           </w:ffData>
         </w:fldChar>
       </w:r>
-      <w:bookmarkStart w:id="148" w:name="CaseACocher85"/>
+      <w:bookmarkStart w:id="13" w:name="CaseACocher85"/>
       <w:r>
         <w:rPr>
           <w:rFonts w:asciiTheme="minorHAnsi" w:hAnsiTheme="minorHAnsi" w:cstheme="minorHAnsi"/>
@@ -11931,7 +10723,7 @@
         </w:rPr>
         <w:fldChar w:fldCharType="end"/>
       </w:r>
-      <w:bookmarkEnd w:id="148"/>
+      <w:bookmarkEnd w:id="13"/>
       <w:r>
         <w:rPr>
           <w:rFonts w:asciiTheme="minorHAnsi" w:hAnsiTheme="minorHAnsi" w:cstheme="minorHAnsi"/>
@@ -13178,7 +11970,7 @@
             <w:r>
               <w:br w:type="page"/>
             </w:r>
-            <w:bookmarkStart w:id="149" w:name="_Toc190778065"/>
+            <w:bookmarkStart w:id="14" w:name="_Toc190778065"/>
             <w:r>
               <w:t>V</w:t>
             </w:r>
@@ -13197,7 +11989,7 @@
             <w:r>
               <w:t>chercheurs et service de valorisation)</w:t>
             </w:r>
-            <w:bookmarkEnd w:id="149"/>
+            <w:bookmarkEnd w:id="14"/>
           </w:p>
         </w:tc>
       </w:tr>
@@ -13827,7 +12619,7 @@
           </w:ffData>
         </w:fldChar>
       </w:r>
-      <w:bookmarkStart w:id="150" w:name="CaseACocher84"/>
+      <w:bookmarkStart w:id="15" w:name="CaseACocher84"/>
       <w:r>
         <w:rPr>
           <w:rFonts w:asciiTheme="minorHAnsi" w:hAnsiTheme="minorHAnsi" w:cstheme="minorHAnsi"/>
@@ -13851,7 +12643,7 @@
         </w:rPr>
         <w:fldChar w:fldCharType="end"/>
       </w:r>
-      <w:bookmarkEnd w:id="150"/>
+      <w:bookmarkEnd w:id="15"/>
       <w:r>
         <w:rPr>
           <w:rFonts w:asciiTheme="minorHAnsi" w:hAnsiTheme="minorHAnsi" w:cstheme="minorHAnsi"/>
@@ -14069,7 +12861,7 @@
           </w:ffData>
         </w:fldChar>
       </w:r>
-      <w:bookmarkStart w:id="151" w:name="Texte493"/>
+      <w:bookmarkStart w:id="16" w:name="Texte493"/>
       <w:r>
         <w:rPr>
           <w:rFonts w:asciiTheme="minorHAnsi" w:hAnsiTheme="minorHAnsi" w:cstheme="minorHAnsi"/>
@@ -14100,7 +12892,7 @@
         </w:rPr>
         <w:fldChar w:fldCharType="end"/>
       </w:r>
-      <w:bookmarkEnd w:id="151"/>
+      <w:bookmarkEnd w:id="16"/>
     </w:p>
     <w:p>
       <w:pPr>
@@ -14248,90 +13040,53 @@
           <w:rFonts w:asciiTheme="minorHAnsi" w:hAnsiTheme="minorHAnsi" w:cstheme="minorHAnsi"/>
         </w:rPr>
       </w:pPr>
-      <w:ins w:id="152" w:author="Boris" w:date="2025-05-17T12:00:00Z">
-        <w:r>
-          <w:rPr>
-            <w:rFonts w:asciiTheme="minorHAnsi" w:hAnsiTheme="minorHAnsi" w:cstheme="minorHAnsi"/>
-          </w:rPr>
-          <w:fldChar w:fldCharType="begin">
-            <w:ffData>
-              <w:name w:val="CaseACocher15"/>
-              <w:enabled/>
-              <w:calcOnExit w:val="0"/>
-              <w:checkBox>
-                <w:sizeAuto/>
-                <w:default w:val="1"/>
-              </w:checkBox>
-            </w:ffData>
-          </w:fldChar>
-        </w:r>
-        <w:r>
-          <w:rPr>
-            <w:rFonts w:asciiTheme="minorHAnsi" w:hAnsiTheme="minorHAnsi" w:cstheme="minorHAnsi"/>
-          </w:rPr>
-          <w:instrText xml:space="preserve"> </w:instrText>
-        </w:r>
-        <w:bookmarkStart w:id="153" w:name="CaseACocher15"/>
-        <w:r>
-          <w:rPr>
-            <w:rFonts w:asciiTheme="minorHAnsi" w:hAnsiTheme="minorHAnsi" w:cstheme="minorHAnsi"/>
-          </w:rPr>
-          <w:instrText xml:space="preserve">FORMCHECKBOX </w:instrText>
-        </w:r>
-        <w:r>
-          <w:rPr>
-            <w:rFonts w:asciiTheme="minorHAnsi" w:hAnsiTheme="minorHAnsi" w:cstheme="minorHAnsi"/>
-          </w:rPr>
-        </w:r>
-        <w:r>
-          <w:rPr>
-            <w:rFonts w:asciiTheme="minorHAnsi" w:hAnsiTheme="minorHAnsi" w:cstheme="minorHAnsi"/>
-          </w:rPr>
-          <w:fldChar w:fldCharType="end"/>
-        </w:r>
-      </w:ins>
-      <w:bookmarkEnd w:id="153"/>
-      <w:del w:id="154" w:author="Boris" w:date="2025-05-17T12:00:00Z">
-        <w:r>
-          <w:rPr>
-            <w:rFonts w:asciiTheme="minorHAnsi" w:hAnsiTheme="minorHAnsi" w:cstheme="minorHAnsi"/>
-          </w:rPr>
-          <w:fldChar w:fldCharType="begin">
-            <w:ffData>
-              <w:name w:val="CaseACocher15"/>
-              <w:enabled/>
-              <w:calcOnExit w:val="0"/>
-              <w:checkBox>
-                <w:sizeAuto/>
-                <w:default w:val="0"/>
-              </w:checkBox>
-            </w:ffData>
-          </w:fldChar>
-        </w:r>
-        <w:r>
-          <w:rPr>
-            <w:rFonts w:asciiTheme="minorHAnsi" w:hAnsiTheme="minorHAnsi" w:cstheme="minorHAnsi"/>
-          </w:rPr>
-          <w:delInstrText xml:space="preserve"> FORMCHECKBOX __</w:delInstrText>
-        </w:r>
-        <w:r>
-          <w:rPr>
-            <w:rFonts w:asciiTheme="minorHAnsi" w:hAnsiTheme="minorHAnsi" w:cstheme="minorHAnsi"/>
-          </w:rPr>
-        </w:r>
-        <w:r>
-          <w:rPr>
-            <w:rFonts w:asciiTheme="minorHAnsi" w:hAnsiTheme="minorHAnsi" w:cstheme="minorHAnsi"/>
-          </w:rPr>
-          <w:fldChar w:fldCharType="separate"/>
-        </w:r>
-        <w:r>
-          <w:rPr>
-            <w:rFonts w:asciiTheme="minorHAnsi" w:hAnsiTheme="minorHAnsi" w:cstheme="minorHAnsi"/>
-          </w:rPr>
-          <w:fldChar w:fldCharType="end"/>
-        </w:r>
-      </w:del>
+      <w:r>
+        <w:rPr>
+          <w:rFonts w:asciiTheme="minorHAnsi" w:hAnsiTheme="minorHAnsi" w:cstheme="minorHAnsi"/>
+        </w:rPr>
+        <w:fldChar w:fldCharType="begin">
+          <w:ffData>
+            <w:name w:val="CaseACocher15"/>
+            <w:enabled/>
+            <w:calcOnExit w:val="0"/>
+            <w:checkBox>
+              <w:sizeAuto/>
+              <w:default w:val="1"/>
+            </w:checkBox>
+          </w:ffData>
+        </w:fldChar>
+      </w:r>
+      <w:r>
+        <w:rPr>
+          <w:rFonts w:asciiTheme="minorHAnsi" w:hAnsiTheme="minorHAnsi" w:cstheme="minorHAnsi"/>
+        </w:rPr>
+        <w:instrText xml:space="preserve"> </w:instrText>
+      </w:r>
+      <w:bookmarkStart w:id="17" w:name="CaseACocher15"/>
+      <w:r>
+        <w:rPr>
+          <w:rFonts w:asciiTheme="minorHAnsi" w:hAnsiTheme="minorHAnsi" w:cstheme="minorHAnsi"/>
+        </w:rPr>
+        <w:instrText xml:space="preserve">FORMCHECKBOX </w:instrText>
+      </w:r>
+      <w:r>
+        <w:rPr>
+          <w:rFonts w:asciiTheme="minorHAnsi" w:hAnsiTheme="minorHAnsi" w:cstheme="minorHAnsi"/>
+        </w:rPr>
+      </w:r>
+      <w:r>
+        <w:rPr>
+          <w:rFonts w:asciiTheme="minorHAnsi" w:hAnsiTheme="minorHAnsi" w:cstheme="minorHAnsi"/>
+        </w:rPr>
+        <w:fldChar w:fldCharType="separate"/>
+      </w:r>
+      <w:r>
+        <w:rPr>
+          <w:rFonts w:asciiTheme="minorHAnsi" w:hAnsiTheme="minorHAnsi" w:cstheme="minorHAnsi"/>
+        </w:rPr>
+        <w:fldChar w:fldCharType="end"/>
+      </w:r>
+      <w:bookmarkEnd w:id="17"/>
       <w:r>
         <w:rPr>
           <w:rFonts w:asciiTheme="minorHAnsi" w:hAnsiTheme="minorHAnsi" w:cstheme="minorHAnsi"/>
@@ -14362,82 +13117,45 @@
         </w:rPr>
         <w:tab/>
       </w:r>
-      <w:ins w:id="155" w:author="Boris" w:date="2025-05-17T12:00:00Z">
-        <w:r>
-          <w:rPr>
-            <w:rFonts w:asciiTheme="minorHAnsi" w:hAnsiTheme="minorHAnsi" w:cstheme="minorHAnsi"/>
-          </w:rPr>
-          <w:fldChar w:fldCharType="begin">
-            <w:ffData>
-              <w:name w:val=""/>
-              <w:enabled/>
-              <w:calcOnExit w:val="0"/>
-              <w:checkBox>
-                <w:sizeAuto/>
-                <w:default w:val="0"/>
-              </w:checkBox>
-            </w:ffData>
-          </w:fldChar>
-        </w:r>
-        <w:r>
-          <w:rPr>
-            <w:rFonts w:asciiTheme="minorHAnsi" w:hAnsiTheme="minorHAnsi" w:cstheme="minorHAnsi"/>
-          </w:rPr>
-          <w:instrText xml:space="preserve"> FORMCHECKBOX </w:instrText>
-        </w:r>
-        <w:r>
-          <w:rPr>
-            <w:rFonts w:asciiTheme="minorHAnsi" w:hAnsiTheme="minorHAnsi" w:cstheme="minorHAnsi"/>
-          </w:rPr>
-        </w:r>
-        <w:r>
-          <w:rPr>
-            <w:rFonts w:asciiTheme="minorHAnsi" w:hAnsiTheme="minorHAnsi" w:cstheme="minorHAnsi"/>
-          </w:rPr>
-          <w:fldChar w:fldCharType="end"/>
-        </w:r>
-      </w:ins>
-      <w:del w:id="156" w:author="Boris" w:date="2025-05-17T12:00:00Z">
-        <w:r>
-          <w:rPr>
-            <w:rFonts w:asciiTheme="minorHAnsi" w:hAnsiTheme="minorHAnsi" w:cstheme="minorHAnsi"/>
-          </w:rPr>
-          <w:fldChar w:fldCharType="begin">
-            <w:ffData>
-              <w:name w:val=""/>
-              <w:enabled/>
-              <w:calcOnExit w:val="0"/>
-              <w:checkBox>
-                <w:sizeAuto/>
-                <w:default w:val="1"/>
-              </w:checkBox>
-            </w:ffData>
-          </w:fldChar>
-        </w:r>
-        <w:r>
-          <w:rPr>
-            <w:rFonts w:asciiTheme="minorHAnsi" w:hAnsiTheme="minorHAnsi" w:cstheme="minorHAnsi"/>
-          </w:rPr>
-          <w:delInstrText xml:space="preserve"> FORMCHECKBOX </w:delInstrText>
-        </w:r>
-        <w:r>
-          <w:rPr>
-            <w:rFonts w:asciiTheme="minorHAnsi" w:hAnsiTheme="minorHAnsi" w:cstheme="minorHAnsi"/>
-          </w:rPr>
-        </w:r>
-        <w:r>
-          <w:rPr>
-            <w:rFonts w:asciiTheme="minorHAnsi" w:hAnsiTheme="minorHAnsi" w:cstheme="minorHAnsi"/>
-          </w:rPr>
-          <w:fldChar w:fldCharType="separate"/>
-        </w:r>
-        <w:r>
-          <w:rPr>
-            <w:rFonts w:asciiTheme="minorHAnsi" w:hAnsiTheme="minorHAnsi" w:cstheme="minorHAnsi"/>
-          </w:rPr>
-          <w:fldChar w:fldCharType="end"/>
-        </w:r>
-      </w:del>
+      <w:r>
+        <w:rPr>
+          <w:rFonts w:asciiTheme="minorHAnsi" w:hAnsiTheme="minorHAnsi" w:cstheme="minorHAnsi"/>
+        </w:rPr>
+        <w:fldChar w:fldCharType="begin">
+          <w:ffData>
+            <w:name w:val=""/>
+            <w:enabled/>
+            <w:calcOnExit w:val="0"/>
+            <w:checkBox>
+              <w:sizeAuto/>
+              <w:default w:val="0"/>
+            </w:checkBox>
+          </w:ffData>
+        </w:fldChar>
+      </w:r>
+      <w:r>
+        <w:rPr>
+          <w:rFonts w:asciiTheme="minorHAnsi" w:hAnsiTheme="minorHAnsi" w:cstheme="minorHAnsi"/>
+        </w:rPr>
+        <w:instrText xml:space="preserve"> FORMCHECKBOX </w:instrText>
+      </w:r>
+      <w:r>
+        <w:rPr>
+          <w:rFonts w:asciiTheme="minorHAnsi" w:hAnsiTheme="minorHAnsi" w:cstheme="minorHAnsi"/>
+        </w:rPr>
+      </w:r>
+      <w:r>
+        <w:rPr>
+          <w:rFonts w:asciiTheme="minorHAnsi" w:hAnsiTheme="minorHAnsi" w:cstheme="minorHAnsi"/>
+        </w:rPr>
+        <w:fldChar w:fldCharType="separate"/>
+      </w:r>
+      <w:r>
+        <w:rPr>
+          <w:rFonts w:asciiTheme="minorHAnsi" w:hAnsiTheme="minorHAnsi" w:cstheme="minorHAnsi"/>
+        </w:rPr>
+        <w:fldChar w:fldCharType="end"/>
+      </w:r>
       <w:r>
         <w:rPr>
           <w:rFonts w:asciiTheme="minorHAnsi" w:hAnsiTheme="minorHAnsi" w:cstheme="minorHAnsi"/>
@@ -15328,7 +14046,7 @@
             <w:r>
               <w:br w:type="page"/>
             </w:r>
-            <w:bookmarkStart w:id="157" w:name="_Toc190778066"/>
+            <w:bookmarkStart w:id="18" w:name="_Toc190778066"/>
             <w:r>
               <w:t>V</w:t>
             </w:r>
@@ -15347,7 +14065,7 @@
             <w:r>
               <w:t>es auteurs de l’</w:t>
             </w:r>
-            <w:bookmarkEnd w:id="157"/>
+            <w:bookmarkEnd w:id="18"/>
             <w:r>
               <w:t>œuvre</w:t>
             </w:r>
@@ -15839,7 +14557,7 @@
           <w:rFonts w:asciiTheme="minorHAnsi" w:hAnsiTheme="minorHAnsi" w:cstheme="minorHAnsi"/>
         </w:rPr>
       </w:pPr>
-      <w:bookmarkStart w:id="158" w:name="_Hlk192685693"/>
+      <w:bookmarkStart w:id="19" w:name="_Hlk192685693"/>
       <w:r>
         <w:rPr>
           <w:rFonts w:asciiTheme="minorHAnsi" w:hAnsiTheme="minorHAnsi" w:cstheme="minorHAnsi"/>
@@ -15847,7 +14565,7 @@
         <w:t>En cas d’exploitation commerciale, chaque contributeur doit contacter directement son employeur, pour connaitre le versement d’une éventuelle rétribution financière. En effet, seul l’employeur est habilité à définir la politique de rétributions et à opérer une éventuelle rétribution au chercheur.</w:t>
       </w:r>
     </w:p>
-    <w:bookmarkEnd w:id="158"/>
+    <w:bookmarkEnd w:id="19"/>
     <w:p>
       <w:pPr>
         <w:jc w:val="both"/>
@@ -16921,6 +15639,7 @@
               <w:docPart w:val="2620BB3AC4224F83863BA209853FF2E6"/>
             </w:placeholder>
           </w:sdtPr>
+          <w:sdtEndPr/>
           <w:sdtContent>
             <w:tc>
               <w:tcPr>
@@ -16981,16 +15700,14 @@
                 <w:szCs w:val="20"/>
               </w:rPr>
             </w:pPr>
-            <w:ins w:id="159" w:author="Boris" w:date="2025-05-17T11:33:00Z">
-              <w:r>
-                <w:rPr>
-                  <w:rFonts w:asciiTheme="minorHAnsi" w:hAnsiTheme="minorHAnsi" w:cstheme="minorHAnsi"/>
-                  <w:sz w:val="20"/>
-                  <w:szCs w:val="20"/>
-                </w:rPr>
-                <w:t>CNRS / Université Paris Cité</w:t>
-              </w:r>
-            </w:ins>
+            <w:r>
+              <w:rPr>
+                <w:rFonts w:asciiTheme="minorHAnsi" w:hAnsiTheme="minorHAnsi" w:cstheme="minorHAnsi"/>
+                <w:sz w:val="20"/>
+                <w:szCs w:val="20"/>
+              </w:rPr>
+              <w:t>CNRS / Université Paris Cité</w:t>
+            </w:r>
           </w:p>
         </w:tc>
         <w:sdt>
@@ -17005,6 +15722,7 @@
               <w:docPart w:val="2620BB3AC4224F83863BA209853FF2E6"/>
             </w:placeholder>
           </w:sdtPr>
+          <w:sdtEndPr/>
           <w:sdtContent>
             <w:tc>
               <w:tcPr>
@@ -17025,25 +15743,23 @@
                     <w:szCs w:val="20"/>
                   </w:rPr>
                 </w:pPr>
-                <w:ins w:id="160" w:author="Boris" w:date="2025-05-17T11:33:00Z">
-                  <w:r>
-                    <w:rPr>
-                      <w:rFonts w:asciiTheme="minorHAnsi" w:hAnsiTheme="minorHAnsi" w:cstheme="minorHAnsi"/>
-                      <w:sz w:val="20"/>
-                      <w:szCs w:val="20"/>
-                    </w:rPr>
-                    <w:t xml:space="preserve">Martin </w:t>
-                  </w:r>
-                  <w:proofErr w:type="spellStart"/>
-                  <w:r>
-                    <w:rPr>
-                      <w:rFonts w:asciiTheme="minorHAnsi" w:hAnsiTheme="minorHAnsi" w:cstheme="minorHAnsi"/>
-                      <w:sz w:val="20"/>
-                      <w:szCs w:val="20"/>
-                    </w:rPr>
-                    <w:t>Oheim</w:t>
-                  </w:r>
-                </w:ins>
+                <w:r>
+                  <w:rPr>
+                    <w:rFonts w:asciiTheme="minorHAnsi" w:hAnsiTheme="minorHAnsi" w:cstheme="minorHAnsi"/>
+                    <w:sz w:val="20"/>
+                    <w:szCs w:val="20"/>
+                  </w:rPr>
+                  <w:t xml:space="preserve">Martin </w:t>
+                </w:r>
+                <w:proofErr w:type="spellStart"/>
+                <w:r>
+                  <w:rPr>
+                    <w:rFonts w:asciiTheme="minorHAnsi" w:hAnsiTheme="minorHAnsi" w:cstheme="minorHAnsi"/>
+                    <w:sz w:val="20"/>
+                    <w:szCs w:val="20"/>
+                  </w:rPr>
+                  <w:t>Oheim</w:t>
+                </w:r>
                 <w:proofErr w:type="spellEnd"/>
               </w:p>
               <w:p>
@@ -17073,22 +15789,19 @@
             <w:pPr>
               <w:jc w:val="center"/>
               <w:rPr>
-                <w:ins w:id="161" w:author="Boris" w:date="2025-05-17T11:34:00Z"/>
-                <w:rFonts w:asciiTheme="minorHAnsi" w:hAnsiTheme="minorHAnsi" w:cstheme="minorHAnsi"/>
-                <w:sz w:val="20"/>
-                <w:szCs w:val="20"/>
-              </w:rPr>
-            </w:pPr>
-            <w:ins w:id="162" w:author="Boris" w:date="2025-05-17T11:34:00Z">
-              <w:r>
-                <w:rPr>
-                  <w:rFonts w:asciiTheme="minorHAnsi" w:hAnsiTheme="minorHAnsi" w:cstheme="minorHAnsi"/>
-                  <w:sz w:val="20"/>
-                  <w:szCs w:val="20"/>
-                </w:rPr>
-                <w:t>+33 6 62 08 97 14</w:t>
-              </w:r>
-            </w:ins>
+                <w:rFonts w:asciiTheme="minorHAnsi" w:hAnsiTheme="minorHAnsi" w:cstheme="minorHAnsi"/>
+                <w:sz w:val="20"/>
+                <w:szCs w:val="20"/>
+              </w:rPr>
+            </w:pPr>
+            <w:r>
+              <w:rPr>
+                <w:rFonts w:asciiTheme="minorHAnsi" w:hAnsiTheme="minorHAnsi" w:cstheme="minorHAnsi"/>
+                <w:sz w:val="20"/>
+                <w:szCs w:val="20"/>
+              </w:rPr>
+              <w:t>+33 6 62 08 97 14</w:t>
+            </w:r>
           </w:p>
           <w:p>
             <w:pPr>
@@ -17099,16 +15812,14 @@
                 <w:szCs w:val="20"/>
               </w:rPr>
             </w:pPr>
-            <w:ins w:id="163" w:author="Boris" w:date="2025-05-17T11:34:00Z">
-              <w:r>
-                <w:rPr>
-                  <w:rFonts w:asciiTheme="minorHAnsi" w:hAnsiTheme="minorHAnsi" w:cstheme="minorHAnsi"/>
-                  <w:sz w:val="20"/>
-                  <w:szCs w:val="20"/>
-                </w:rPr>
-                <w:t>martin.oheim@u-paris.fr</w:t>
-              </w:r>
-            </w:ins>
+            <w:r>
+              <w:rPr>
+                <w:rFonts w:asciiTheme="minorHAnsi" w:hAnsiTheme="minorHAnsi" w:cstheme="minorHAnsi"/>
+                <w:sz w:val="20"/>
+                <w:szCs w:val="20"/>
+              </w:rPr>
+              <w:t>martin.oheim@u-paris.fr</w:t>
+            </w:r>
           </w:p>
         </w:tc>
         <w:tc>
@@ -17150,6 +15861,7 @@
               <w:docPart w:val="2620BB3AC4224F83863BA209853FF2E6"/>
             </w:placeholder>
           </w:sdtPr>
+          <w:sdtEndPr/>
           <w:sdtContent>
             <w:tc>
               <w:tcPr>
@@ -17216,6 +15928,7 @@
               <w:docPart w:val="2620BB3AC4224F83863BA209853FF2E6"/>
             </w:placeholder>
           </w:sdtPr>
+          <w:sdtEndPr/>
           <w:sdtContent>
             <w:tc>
               <w:tcPr>
@@ -17656,7 +16369,7 @@
           <w:szCs w:val="20"/>
         </w:rPr>
       </w:pPr>
-      <w:bookmarkStart w:id="164" w:name="_Hlk72227548"/>
+      <w:bookmarkStart w:id="20" w:name="_Hlk72227548"/>
       <w:r>
         <w:rPr>
           <w:rFonts w:asciiTheme="minorHAnsi" w:hAnsiTheme="minorHAnsi" w:cstheme="minorBidi"/>
@@ -17682,25 +16395,7 @@
             <w:sz w:val="20"/>
             <w:szCs w:val="20"/>
           </w:rPr>
-          <w:t>https://scanr.enseign</w:t>
-        </w:r>
-        <w:r>
-          <w:rPr>
-            <w:rStyle w:val="Lienhypertexte"/>
-            <w:rFonts w:asciiTheme="minorHAnsi" w:hAnsiTheme="minorHAnsi" w:cstheme="minorBidi"/>
-            <w:sz w:val="20"/>
-            <w:szCs w:val="20"/>
-          </w:rPr>
-          <w:t>e</w:t>
-        </w:r>
-        <w:r>
-          <w:rPr>
-            <w:rStyle w:val="Lienhypertexte"/>
-            <w:rFonts w:asciiTheme="minorHAnsi" w:hAnsiTheme="minorHAnsi" w:cstheme="minorBidi"/>
-            <w:sz w:val="20"/>
-            <w:szCs w:val="20"/>
-          </w:rPr>
-          <w:t>mentsup-recherche.gouv.fr/</w:t>
+          <w:t>https://scanr.enseignementsup-recherche.gouv.fr/</w:t>
         </w:r>
       </w:hyperlink>
     </w:p>
@@ -17750,8 +16445,8 @@
           <w:szCs w:val="20"/>
         </w:rPr>
       </w:pPr>
-      <w:bookmarkStart w:id="165" w:name="_Hlk125643445"/>
-      <w:bookmarkStart w:id="166" w:name="_Hlk125643534"/>
+      <w:bookmarkStart w:id="21" w:name="_Hlk125643445"/>
+      <w:bookmarkStart w:id="22" w:name="_Hlk125643534"/>
       <w:r>
         <w:rPr>
           <w:rFonts w:asciiTheme="minorHAnsi" w:hAnsiTheme="minorHAnsi" w:cstheme="minorBidi"/>
@@ -17761,8 +16456,8 @@
         <w:t>Ce tableau doit être rempli pour réaliser le règlement de copropriété qui permet de répartir les parts de propriété de l’invention entre les Universités et autres déposants.</w:t>
       </w:r>
     </w:p>
-    <w:bookmarkEnd w:id="165"/>
-    <w:bookmarkEnd w:id="166"/>
+    <w:bookmarkEnd w:id="21"/>
+    <w:bookmarkEnd w:id="22"/>
     <w:p>
       <w:pPr>
         <w:rPr>
@@ -17871,16 +16566,14 @@
                 <w:szCs w:val="20"/>
               </w:rPr>
             </w:pPr>
-            <w:ins w:id="167" w:author="Boris" w:date="2025-05-17T11:41:00Z">
-              <w:r>
-                <w:rPr>
-                  <w:rFonts w:asciiTheme="minorHAnsi" w:hAnsiTheme="minorHAnsi" w:cstheme="minorBidi"/>
-                  <w:sz w:val="20"/>
-                  <w:szCs w:val="20"/>
-                </w:rPr>
-                <w:t>CNRS</w:t>
-              </w:r>
-            </w:ins>
+            <w:r>
+              <w:rPr>
+                <w:rFonts w:asciiTheme="minorHAnsi" w:hAnsiTheme="minorHAnsi" w:cstheme="minorBidi"/>
+                <w:sz w:val="20"/>
+                <w:szCs w:val="20"/>
+              </w:rPr>
+              <w:t>CNRS</w:t>
+            </w:r>
           </w:p>
           <w:p>
             <w:pPr>
@@ -17917,16 +16610,14 @@
                 <w:szCs w:val="20"/>
               </w:rPr>
             </w:pPr>
-            <w:ins w:id="168" w:author="Boris" w:date="2025-05-17T11:41:00Z">
-              <w:r>
-                <w:rPr>
-                  <w:rFonts w:asciiTheme="minorHAnsi" w:hAnsiTheme="minorHAnsi" w:cstheme="minorBidi"/>
-                  <w:sz w:val="20"/>
-                  <w:szCs w:val="20"/>
-                </w:rPr>
-                <w:t>Université Paris Cité</w:t>
-              </w:r>
-            </w:ins>
+            <w:r>
+              <w:rPr>
+                <w:rFonts w:asciiTheme="minorHAnsi" w:hAnsiTheme="minorHAnsi" w:cstheme="minorBidi"/>
+                <w:sz w:val="20"/>
+                <w:szCs w:val="20"/>
+              </w:rPr>
+              <w:t>Université Paris Cité</w:t>
+            </w:r>
           </w:p>
           <w:p>
             <w:pPr>
@@ -17940,7 +16631,7 @@
           </w:p>
         </w:tc>
       </w:tr>
-      <w:bookmarkEnd w:id="164"/>
+      <w:bookmarkEnd w:id="20"/>
     </w:tbl>
     <w:p>
       <w:pPr>
@@ -18622,7 +17313,7 @@
                 </w:ffData>
               </w:fldChar>
             </w:r>
-            <w:bookmarkStart w:id="169" w:name="Texte1"/>
+            <w:bookmarkStart w:id="23" w:name="Texte1"/>
             <w:r>
               <w:rPr>
                 <w:rFonts w:asciiTheme="minorHAnsi" w:hAnsiTheme="minorHAnsi" w:cstheme="minorHAnsi"/>
@@ -18663,7 +17354,7 @@
               </w:rPr>
               <w:fldChar w:fldCharType="end"/>
             </w:r>
-            <w:bookmarkEnd w:id="169"/>
+            <w:bookmarkEnd w:id="23"/>
           </w:p>
           <w:p>
             <w:pPr>
@@ -18707,7 +17398,7 @@
                 </w:ffData>
               </w:fldChar>
             </w:r>
-            <w:bookmarkStart w:id="170" w:name="Texte3"/>
+            <w:bookmarkStart w:id="24" w:name="Texte3"/>
             <w:r>
               <w:rPr>
                 <w:rFonts w:asciiTheme="minorHAnsi" w:hAnsiTheme="minorHAnsi" w:cstheme="minorHAnsi"/>
@@ -18748,7 +17439,7 @@
               </w:rPr>
               <w:fldChar w:fldCharType="end"/>
             </w:r>
-            <w:bookmarkEnd w:id="170"/>
+            <w:bookmarkEnd w:id="24"/>
           </w:p>
           <w:p>
             <w:pPr>
@@ -18775,16 +17466,14 @@
               </w:rPr>
               <w:t xml:space="preserve">Nationalité : </w:t>
             </w:r>
-            <w:ins w:id="171" w:author="Boris" w:date="2025-05-17T11:38:00Z">
-              <w:r>
-                <w:rPr>
-                  <w:rFonts w:asciiTheme="minorHAnsi" w:hAnsiTheme="minorHAnsi" w:cstheme="minorHAnsi"/>
-                  <w:sz w:val="20"/>
-                  <w:szCs w:val="20"/>
-                </w:rPr>
-                <w:t>Française</w:t>
-              </w:r>
-            </w:ins>
+            <w:r>
+              <w:rPr>
+                <w:rFonts w:asciiTheme="minorHAnsi" w:hAnsiTheme="minorHAnsi" w:cstheme="minorHAnsi"/>
+                <w:sz w:val="20"/>
+                <w:szCs w:val="20"/>
+              </w:rPr>
+              <w:t>Française</w:t>
+            </w:r>
             <w:r>
               <w:rPr>
                 <w:rFonts w:asciiTheme="minorHAnsi" w:hAnsiTheme="minorHAnsi" w:cstheme="minorHAnsi"/>
@@ -18910,16 +17599,14 @@
               </w:rPr>
               <w:t xml:space="preserve"> </w:t>
             </w:r>
-            <w:ins w:id="172" w:author="Boris" w:date="2025-05-17T11:38:00Z">
-              <w:r>
-                <w:rPr>
-                  <w:rFonts w:asciiTheme="minorHAnsi" w:hAnsiTheme="minorHAnsi" w:cstheme="minorHAnsi"/>
-                  <w:sz w:val="20"/>
-                  <w:szCs w:val="20"/>
-                </w:rPr>
-                <w:t>83 rue des plaideurs, 92000 Nanterre</w:t>
-              </w:r>
-            </w:ins>
+            <w:r>
+              <w:rPr>
+                <w:rFonts w:asciiTheme="minorHAnsi" w:hAnsiTheme="minorHAnsi" w:cstheme="minorHAnsi"/>
+                <w:sz w:val="20"/>
+                <w:szCs w:val="20"/>
+              </w:rPr>
+              <w:t>83 rue des plaideurs, 92000 Nanterre</w:t>
+            </w:r>
             <w:r>
               <w:rPr>
                 <w:rFonts w:asciiTheme="minorHAnsi" w:hAnsiTheme="minorHAnsi" w:cstheme="minorHAnsi"/>
@@ -19149,16 +17836,14 @@
               </w:rPr>
               <w:t xml:space="preserve"> </w:t>
             </w:r>
-            <w:ins w:id="173" w:author="Boris" w:date="2025-05-17T11:38:00Z">
-              <w:r>
-                <w:rPr>
-                  <w:rFonts w:asciiTheme="minorHAnsi" w:hAnsiTheme="minorHAnsi" w:cstheme="minorHAnsi"/>
-                  <w:sz w:val="20"/>
-                  <w:szCs w:val="20"/>
-                </w:rPr>
-                <w:t>CNRS</w:t>
-              </w:r>
-            </w:ins>
+            <w:r>
+              <w:rPr>
+                <w:rFonts w:asciiTheme="minorHAnsi" w:hAnsiTheme="minorHAnsi" w:cstheme="minorHAnsi"/>
+                <w:sz w:val="20"/>
+                <w:szCs w:val="20"/>
+              </w:rPr>
+              <w:t>CNRS</w:t>
+            </w:r>
             <w:r>
               <w:rPr>
                 <w:rFonts w:asciiTheme="minorHAnsi" w:hAnsiTheme="minorHAnsi" w:cstheme="minorHAnsi"/>
@@ -19301,16 +17986,14 @@
               </w:rPr>
               <w:t xml:space="preserve"> </w:t>
             </w:r>
-            <w:ins w:id="174" w:author="Boris" w:date="2025-05-17T11:38:00Z">
-              <w:r>
-                <w:rPr>
-                  <w:rFonts w:asciiTheme="minorHAnsi" w:hAnsiTheme="minorHAnsi" w:cstheme="minorHAnsi"/>
-                  <w:sz w:val="20"/>
-                  <w:szCs w:val="20"/>
-                </w:rPr>
-                <w:t>CR</w:t>
-              </w:r>
-            </w:ins>
+            <w:r>
+              <w:rPr>
+                <w:rFonts w:asciiTheme="minorHAnsi" w:hAnsiTheme="minorHAnsi" w:cstheme="minorHAnsi"/>
+                <w:sz w:val="20"/>
+                <w:szCs w:val="20"/>
+              </w:rPr>
+              <w:t>CR</w:t>
+            </w:r>
             <w:r>
               <w:rPr>
                 <w:rFonts w:asciiTheme="minorHAnsi" w:hAnsiTheme="minorHAnsi" w:cstheme="minorHAnsi"/>
@@ -19437,16 +18120,14 @@
               </w:rPr>
               <w:t xml:space="preserve"> </w:t>
             </w:r>
-            <w:ins w:id="175" w:author="Boris" w:date="2025-05-17T11:38:00Z">
-              <w:r>
-                <w:rPr>
-                  <w:rFonts w:asciiTheme="minorHAnsi" w:hAnsiTheme="minorHAnsi" w:cstheme="minorHAnsi"/>
-                  <w:sz w:val="20"/>
-                  <w:szCs w:val="20"/>
-                </w:rPr>
-                <w:t>SPPIN - UMR 8003</w:t>
-              </w:r>
-            </w:ins>
+            <w:r>
+              <w:rPr>
+                <w:rFonts w:asciiTheme="minorHAnsi" w:hAnsiTheme="minorHAnsi" w:cstheme="minorHAnsi"/>
+                <w:sz w:val="20"/>
+                <w:szCs w:val="20"/>
+              </w:rPr>
+              <w:t>SPPIN - UMR 8003</w:t>
+            </w:r>
             <w:r>
               <w:rPr>
                 <w:rFonts w:asciiTheme="minorHAnsi" w:hAnsiTheme="minorHAnsi" w:cstheme="minorHAnsi"/>
@@ -19576,125 +18257,22 @@
                 <w:szCs w:val="20"/>
               </w:rPr>
             </w:pPr>
-            <w:del w:id="176" w:author="Boris" w:date="2025-05-17T11:48:00Z">
-              <w:r>
-                <w:rPr>
-                  <w:rFonts w:asciiTheme="minorHAnsi" w:hAnsiTheme="minorHAnsi" w:cstheme="minorHAnsi"/>
-                  <w:sz w:val="20"/>
-                  <w:szCs w:val="20"/>
-                </w:rPr>
-                <w:fldChar w:fldCharType="begin">
-                  <w:ffData>
-                    <w:name w:val="Texte446"/>
-                    <w:enabled/>
-                    <w:calcOnExit w:val="0"/>
-                    <w:textInput/>
-                  </w:ffData>
-                </w:fldChar>
-              </w:r>
-              <w:r>
-                <w:rPr>
-                  <w:rFonts w:asciiTheme="minorHAnsi" w:hAnsiTheme="minorHAnsi" w:cstheme="minorHAnsi"/>
-                  <w:sz w:val="20"/>
-                  <w:szCs w:val="20"/>
-                </w:rPr>
-                <w:delInstrText xml:space="preserve"> FORMTEXT </w:delInstrText>
-              </w:r>
-              <w:r>
-                <w:rPr>
-                  <w:rFonts w:asciiTheme="minorHAnsi" w:hAnsiTheme="minorHAnsi" w:cstheme="minorHAnsi"/>
-                  <w:sz w:val="20"/>
-                  <w:szCs w:val="20"/>
-                </w:rPr>
-              </w:r>
-              <w:r>
-                <w:rPr>
-                  <w:rFonts w:asciiTheme="minorHAnsi" w:hAnsiTheme="minorHAnsi" w:cstheme="minorHAnsi"/>
-                  <w:sz w:val="20"/>
-                  <w:szCs w:val="20"/>
-                </w:rPr>
-                <w:fldChar w:fldCharType="separate"/>
-              </w:r>
-              <w:r>
-                <w:rPr>
-                  <w:rFonts w:asciiTheme="minorHAnsi" w:hAnsiTheme="minorHAnsi" w:cstheme="minorHAnsi"/>
-                  <w:noProof/>
-                  <w:sz w:val="20"/>
-                  <w:szCs w:val="20"/>
-                </w:rPr>
-                <w:delText> </w:delText>
-              </w:r>
-              <w:r>
-                <w:rPr>
-                  <w:rFonts w:asciiTheme="minorHAnsi" w:hAnsiTheme="minorHAnsi" w:cstheme="minorHAnsi"/>
-                  <w:noProof/>
-                  <w:sz w:val="20"/>
-                  <w:szCs w:val="20"/>
-                </w:rPr>
-                <w:delText> </w:delText>
-              </w:r>
-              <w:r>
-                <w:rPr>
-                  <w:rFonts w:asciiTheme="minorHAnsi" w:hAnsiTheme="minorHAnsi" w:cstheme="minorHAnsi"/>
-                  <w:noProof/>
-                  <w:sz w:val="20"/>
-                  <w:szCs w:val="20"/>
-                </w:rPr>
-                <w:delText> </w:delText>
-              </w:r>
-              <w:r>
-                <w:rPr>
-                  <w:rFonts w:asciiTheme="minorHAnsi" w:hAnsiTheme="minorHAnsi" w:cstheme="minorHAnsi"/>
-                  <w:noProof/>
-                  <w:sz w:val="20"/>
-                  <w:szCs w:val="20"/>
-                </w:rPr>
-                <w:delText> </w:delText>
-              </w:r>
-              <w:r>
-                <w:rPr>
-                  <w:rFonts w:asciiTheme="minorHAnsi" w:hAnsiTheme="minorHAnsi" w:cstheme="minorHAnsi"/>
-                  <w:noProof/>
-                  <w:sz w:val="20"/>
-                  <w:szCs w:val="20"/>
-                </w:rPr>
-                <w:delText> </w:delText>
-              </w:r>
-              <w:r>
-                <w:rPr>
-                  <w:rFonts w:asciiTheme="minorHAnsi" w:hAnsiTheme="minorHAnsi" w:cstheme="minorHAnsi"/>
-                  <w:sz w:val="20"/>
-                  <w:szCs w:val="20"/>
-                </w:rPr>
-                <w:fldChar w:fldCharType="end"/>
-              </w:r>
-              <w:r>
-                <w:rPr>
-                  <w:rFonts w:asciiTheme="minorHAnsi" w:hAnsiTheme="minorHAnsi" w:cstheme="minorHAnsi"/>
-                  <w:sz w:val="20"/>
-                  <w:szCs w:val="20"/>
-                </w:rPr>
-                <w:delText xml:space="preserve"> </w:delText>
-              </w:r>
-            </w:del>
-            <w:ins w:id="177" w:author="Boris" w:date="2025-05-17T11:48:00Z">
-              <w:r>
-                <w:rPr>
-                  <w:rFonts w:asciiTheme="minorHAnsi" w:hAnsiTheme="minorHAnsi" w:cstheme="minorHAnsi"/>
-                  <w:sz w:val="20"/>
-                  <w:szCs w:val="20"/>
-                </w:rPr>
-                <w:t>2001</w:t>
-              </w:r>
-              <w:r>
-                <w:rPr>
-                  <w:rFonts w:asciiTheme="minorHAnsi" w:hAnsiTheme="minorHAnsi" w:cstheme="minorHAnsi"/>
-                  <w:sz w:val="20"/>
-                  <w:szCs w:val="20"/>
-                </w:rPr>
-                <w:t xml:space="preserve"> </w:t>
-              </w:r>
-            </w:ins>
+            <w:r>
+              <w:rPr>
+                <w:rFonts w:asciiTheme="minorHAnsi" w:hAnsiTheme="minorHAnsi" w:cstheme="minorHAnsi"/>
+                <w:sz w:val="20"/>
+                <w:szCs w:val="20"/>
+              </w:rPr>
+              <w:t>2001</w:t>
+            </w:r>
+            <w:r>
+              <w:rPr>
+                <w:rFonts w:asciiTheme="minorHAnsi" w:hAnsiTheme="minorHAnsi" w:cstheme="minorHAnsi"/>
+                <w:sz w:val="20"/>
+                <w:szCs w:val="20"/>
+              </w:rPr>
+              <w:t xml:space="preserve"> </w:t>
+            </w:r>
             <w:r>
               <w:rPr>
                 <w:rFonts w:asciiTheme="minorHAnsi" w:hAnsiTheme="minorHAnsi" w:cstheme="minorHAnsi"/>
@@ -19865,26 +18443,14 @@
                 <w:szCs w:val="20"/>
               </w:rPr>
             </w:pPr>
-            <w:ins w:id="178" w:author="Boris" w:date="2025-05-17T11:38:00Z">
-              <w:r>
-                <w:rPr>
-                  <w:rFonts w:asciiTheme="minorHAnsi" w:hAnsiTheme="minorHAnsi" w:cstheme="minorHAnsi"/>
-                  <w:sz w:val="20"/>
-                  <w:szCs w:val="20"/>
-                </w:rPr>
-                <w:t>+33 6 63</w:t>
-              </w:r>
-            </w:ins>
-            <w:ins w:id="179" w:author="Boris" w:date="2025-05-17T11:39:00Z">
-              <w:r>
-                <w:rPr>
-                  <w:rFonts w:asciiTheme="minorHAnsi" w:hAnsiTheme="minorHAnsi" w:cstheme="minorHAnsi"/>
-                  <w:sz w:val="20"/>
-                  <w:szCs w:val="20"/>
-                </w:rPr>
-                <w:t xml:space="preserve"> 03 95 17</w:t>
-              </w:r>
-            </w:ins>
+            <w:r>
+              <w:rPr>
+                <w:rFonts w:asciiTheme="minorHAnsi" w:hAnsiTheme="minorHAnsi" w:cstheme="minorHAnsi"/>
+                <w:sz w:val="20"/>
+                <w:szCs w:val="20"/>
+              </w:rPr>
+              <w:t>+33 6 63 03 95 17</w:t>
+            </w:r>
           </w:p>
           <w:p>
             <w:pPr>
@@ -19919,18 +18485,16 @@
                 <w:szCs w:val="20"/>
               </w:rPr>
             </w:pPr>
-            <w:ins w:id="180" w:author="Boris" w:date="2025-05-17T11:39:00Z">
-              <w:r>
-                <w:rPr>
-                  <w:rFonts w:asciiTheme="minorHAnsi" w:hAnsiTheme="minorHAnsi" w:cstheme="minorHAnsi"/>
-                  <w:b/>
-                  <w:bCs/>
-                  <w:sz w:val="20"/>
-                  <w:szCs w:val="20"/>
-                </w:rPr>
-                <w:t>Boris.lamotte-incamps@u-paris.fr</w:t>
-              </w:r>
-            </w:ins>
+            <w:r>
+              <w:rPr>
+                <w:rFonts w:asciiTheme="minorHAnsi" w:hAnsiTheme="minorHAnsi" w:cstheme="minorHAnsi"/>
+                <w:b/>
+                <w:bCs/>
+                <w:sz w:val="20"/>
+                <w:szCs w:val="20"/>
+              </w:rPr>
+              <w:t>Boris.lamotte-incamps@u-paris.fr</w:t>
+            </w:r>
           </w:p>
           <w:p>
             <w:pPr>
@@ -19959,16 +18523,14 @@
                 <w:szCs w:val="20"/>
               </w:rPr>
             </w:pPr>
-            <w:ins w:id="181" w:author="Boris" w:date="2025-05-17T11:39:00Z">
-              <w:r>
-                <w:rPr>
-                  <w:rFonts w:asciiTheme="minorHAnsi" w:hAnsiTheme="minorHAnsi" w:cstheme="minorHAnsi"/>
-                  <w:sz w:val="20"/>
-                  <w:szCs w:val="20"/>
-                </w:rPr>
-                <w:t>SPPIN, CNRS UMR 8003</w:t>
-              </w:r>
-            </w:ins>
+            <w:r>
+              <w:rPr>
+                <w:rFonts w:asciiTheme="minorHAnsi" w:hAnsiTheme="minorHAnsi" w:cstheme="minorHAnsi"/>
+                <w:sz w:val="20"/>
+                <w:szCs w:val="20"/>
+              </w:rPr>
+              <w:t>SPPIN, CNRS UMR 8003</w:t>
+            </w:r>
           </w:p>
           <w:p>
             <w:pPr>
@@ -19979,16 +18541,14 @@
                 <w:szCs w:val="20"/>
               </w:rPr>
             </w:pPr>
-            <w:ins w:id="182" w:author="Boris" w:date="2025-05-17T11:39:00Z">
-              <w:r>
-                <w:rPr>
-                  <w:rFonts w:asciiTheme="minorHAnsi" w:hAnsiTheme="minorHAnsi" w:cstheme="minorHAnsi"/>
-                  <w:sz w:val="20"/>
-                  <w:szCs w:val="20"/>
-                </w:rPr>
-                <w:t>Université Paris Cité,</w:t>
-              </w:r>
-            </w:ins>
+            <w:r>
+              <w:rPr>
+                <w:rFonts w:asciiTheme="minorHAnsi" w:hAnsiTheme="minorHAnsi" w:cstheme="minorHAnsi"/>
+                <w:sz w:val="20"/>
+                <w:szCs w:val="20"/>
+              </w:rPr>
+              <w:t>Université Paris Cité,</w:t>
+            </w:r>
           </w:p>
           <w:p>
             <w:pPr>
@@ -19999,16 +18559,14 @@
                 <w:szCs w:val="20"/>
               </w:rPr>
             </w:pPr>
-            <w:ins w:id="183" w:author="Boris" w:date="2025-05-17T11:40:00Z">
-              <w:r>
-                <w:rPr>
-                  <w:rFonts w:asciiTheme="minorHAnsi" w:hAnsiTheme="minorHAnsi" w:cstheme="minorHAnsi"/>
-                  <w:sz w:val="20"/>
-                  <w:szCs w:val="20"/>
-                </w:rPr>
-                <w:t>45 rue des Saints Pères</w:t>
-              </w:r>
-            </w:ins>
+            <w:r>
+              <w:rPr>
+                <w:rFonts w:asciiTheme="minorHAnsi" w:hAnsiTheme="minorHAnsi" w:cstheme="minorHAnsi"/>
+                <w:sz w:val="20"/>
+                <w:szCs w:val="20"/>
+              </w:rPr>
+              <w:t>45 rue des Saints Pères</w:t>
+            </w:r>
           </w:p>
           <w:p>
             <w:pPr>
@@ -20019,16 +18577,14 @@
                 <w:szCs w:val="20"/>
               </w:rPr>
             </w:pPr>
-            <w:ins w:id="184" w:author="Boris" w:date="2025-05-17T11:40:00Z">
-              <w:r>
-                <w:rPr>
-                  <w:rFonts w:asciiTheme="minorHAnsi" w:hAnsiTheme="minorHAnsi" w:cstheme="minorHAnsi"/>
-                  <w:sz w:val="20"/>
-                  <w:szCs w:val="20"/>
-                </w:rPr>
-                <w:t>75270 Paris Cedex 06</w:t>
-              </w:r>
-            </w:ins>
+            <w:r>
+              <w:rPr>
+                <w:rFonts w:asciiTheme="minorHAnsi" w:hAnsiTheme="minorHAnsi" w:cstheme="minorHAnsi"/>
+                <w:sz w:val="20"/>
+                <w:szCs w:val="20"/>
+              </w:rPr>
+              <w:t>75270 Paris Cedex 06</w:t>
+            </w:r>
           </w:p>
         </w:tc>
         <w:tc>
@@ -21225,7 +19781,7 @@
                 </w:ffData>
               </w:fldChar>
             </w:r>
-            <w:bookmarkStart w:id="185" w:name="Texte5"/>
+            <w:bookmarkStart w:id="25" w:name="Texte5"/>
             <w:r>
               <w:rPr>
                 <w:rFonts w:asciiTheme="minorHAnsi" w:hAnsiTheme="minorHAnsi" w:cstheme="minorHAnsi"/>
@@ -21266,7 +19822,7 @@
               </w:rPr>
               <w:fldChar w:fldCharType="end"/>
             </w:r>
-            <w:bookmarkEnd w:id="185"/>
+            <w:bookmarkEnd w:id="25"/>
           </w:p>
           <w:p>
             <w:pPr>
@@ -21310,7 +19866,7 @@
                 </w:ffData>
               </w:fldChar>
             </w:r>
-            <w:bookmarkStart w:id="186" w:name="Texte497"/>
+            <w:bookmarkStart w:id="26" w:name="Texte497"/>
             <w:r>
               <w:rPr>
                 <w:rFonts w:asciiTheme="minorHAnsi" w:hAnsiTheme="minorHAnsi" w:cstheme="minorHAnsi"/>
@@ -21351,7 +19907,7 @@
               </w:rPr>
               <w:fldChar w:fldCharType="end"/>
             </w:r>
-            <w:bookmarkEnd w:id="186"/>
+            <w:bookmarkEnd w:id="26"/>
           </w:p>
         </w:tc>
       </w:tr>
@@ -21478,7 +20034,7 @@
                 </w:ffData>
               </w:fldChar>
             </w:r>
-            <w:bookmarkStart w:id="187" w:name="Texte433"/>
+            <w:bookmarkStart w:id="27" w:name="Texte433"/>
             <w:r>
               <w:rPr>
                 <w:rFonts w:asciiTheme="minorHAnsi" w:hAnsiTheme="minorHAnsi" w:cstheme="minorHAnsi"/>
@@ -21519,7 +20075,7 @@
               </w:rPr>
               <w:fldChar w:fldCharType="end"/>
             </w:r>
-            <w:bookmarkEnd w:id="187"/>
+            <w:bookmarkEnd w:id="27"/>
           </w:p>
           <w:p>
             <w:pPr>
@@ -22206,7 +20762,7 @@
                 </w:ffData>
               </w:fldChar>
             </w:r>
-            <w:bookmarkStart w:id="188" w:name="Texte553"/>
+            <w:bookmarkStart w:id="28" w:name="Texte553"/>
             <w:r>
               <w:rPr>
                 <w:rFonts w:asciiTheme="minorHAnsi" w:hAnsiTheme="minorHAnsi" w:cstheme="minorHAnsi"/>
@@ -22247,7 +20803,7 @@
               </w:rPr>
               <w:fldChar w:fldCharType="end"/>
             </w:r>
-            <w:bookmarkEnd w:id="188"/>
+            <w:bookmarkEnd w:id="28"/>
           </w:p>
           <w:p>
             <w:pPr>
@@ -23088,7 +21644,7 @@
             </wp:anchor>
           </w:drawing>
         </mc:Choice>
-        <mc:Fallback xmlns:oel="http://schemas.microsoft.com/office/2019/extlst" xmlns:w16cex="http://schemas.microsoft.com/office/word/2018/wordml/cex" xmlns:w16="http://schemas.microsoft.com/office/word/2018/wordml" xmlns:w16du="http://schemas.microsoft.com/office/word/2023/wordml/word16du" xmlns:w16sdtdh="http://schemas.microsoft.com/office/word/2020/wordml/sdtdatahash" xmlns:w16sdtfl="http://schemas.microsoft.com/office/word/2024/wordml/sdtformatlock">
+        <mc:Fallback xmlns:w16sdtfl="http://schemas.microsoft.com/office/word/2024/wordml/sdtformatlock" xmlns:w16sdtdh="http://schemas.microsoft.com/office/word/2020/wordml/sdtdatahash" xmlns:w16du="http://schemas.microsoft.com/office/word/2023/wordml/word16du" xmlns:w16="http://schemas.microsoft.com/office/word/2018/wordml" xmlns:w16cex="http://schemas.microsoft.com/office/word/2018/wordml/cex" xmlns:oel="http://schemas.microsoft.com/office/2019/extlst">
           <w:pict>
             <v:line w14:anchorId="6D61898D" id="Connecteur droit 3" o:spid="_x0000_s1026" style="position:absolute;flip:y;z-index:251658241;visibility:visible;mso-wrap-style:square;mso-width-percent:0;mso-height-percent:0;mso-wrap-distance-left:9pt;mso-wrap-distance-top:0;mso-wrap-distance-right:9pt;mso-wrap-distance-bottom:0;mso-position-horizontal:absolute;mso-position-horizontal-relative:text;mso-position-vertical:absolute;mso-position-vertical-relative:text;mso-width-percent:0;mso-height-percent:0;mso-width-relative:margin;mso-height-relative:margin" from="215.35pt,9.8pt" to="542.95pt,67.4pt" o:gfxdata="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" strokecolor="#afa577"/>
           </w:pict>
@@ -23162,6 +21718,7 @@
         <w:docPartUnique/>
       </w:docPartObj>
     </w:sdtPr>
+    <w:sdtEndPr/>
     <w:sdtContent>
       <w:p>
         <w:pPr>
@@ -23233,7 +21790,7 @@
                 </wp:anchor>
               </w:drawing>
             </mc:Choice>
-            <mc:Fallback xmlns:oel="http://schemas.microsoft.com/office/2019/extlst" xmlns:w16cex="http://schemas.microsoft.com/office/word/2018/wordml/cex" xmlns:w16="http://schemas.microsoft.com/office/word/2018/wordml" xmlns:w16du="http://schemas.microsoft.com/office/word/2023/wordml/word16du" xmlns:w16sdtdh="http://schemas.microsoft.com/office/word/2020/wordml/sdtdatahash" xmlns:w16sdtfl="http://schemas.microsoft.com/office/word/2024/wordml/sdtformatlock">
+            <mc:Fallback xmlns:w16sdtfl="http://schemas.microsoft.com/office/word/2024/wordml/sdtformatlock" xmlns:w16sdtdh="http://schemas.microsoft.com/office/word/2020/wordml/sdtdatahash" xmlns:w16du="http://schemas.microsoft.com/office/word/2023/wordml/word16du" xmlns:w16="http://schemas.microsoft.com/office/word/2018/wordml" xmlns:w16cex="http://schemas.microsoft.com/office/word/2018/wordml/cex" xmlns:oel="http://schemas.microsoft.com/office/2019/extlst">
               <w:pict>
                 <v:line w14:anchorId="33B165E6" id="Connecteur droit 6" o:spid="_x0000_s1026" style="position:absolute;flip:y;z-index:251658243;visibility:visible;mso-wrap-style:square;mso-width-percent:0;mso-height-percent:0;mso-wrap-distance-left:9pt;mso-wrap-distance-top:0;mso-wrap-distance-right:9pt;mso-wrap-distance-bottom:0;mso-position-horizontal:absolute;mso-position-horizontal-relative:text;mso-position-vertical:absolute;mso-position-vertical-relative:text;mso-width-percent:0;mso-height-percent:0;mso-width-relative:margin;mso-height-relative:margin" from="215.4pt,-13.55pt" to="543pt,44.05pt" o:gfxdata="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" strokecolor="#afa577"/>
               </w:pict>
@@ -23654,7 +22211,7 @@
             </wp:anchor>
           </w:drawing>
         </mc:Choice>
-        <mc:Fallback xmlns:oel="http://schemas.microsoft.com/office/2019/extlst" xmlns:w16cex="http://schemas.microsoft.com/office/word/2018/wordml/cex" xmlns:w16="http://schemas.microsoft.com/office/word/2018/wordml" xmlns:w16du="http://schemas.microsoft.com/office/word/2023/wordml/word16du" xmlns:w16sdtdh="http://schemas.microsoft.com/office/word/2020/wordml/sdtdatahash" xmlns:w16sdtfl="http://schemas.microsoft.com/office/word/2024/wordml/sdtformatlock">
+        <mc:Fallback xmlns:w16sdtfl="http://schemas.microsoft.com/office/word/2024/wordml/sdtformatlock" xmlns:w16sdtdh="http://schemas.microsoft.com/office/word/2020/wordml/sdtdatahash" xmlns:w16du="http://schemas.microsoft.com/office/word/2023/wordml/word16du" xmlns:w16="http://schemas.microsoft.com/office/word/2018/wordml" xmlns:w16cex="http://schemas.microsoft.com/office/word/2018/wordml/cex" xmlns:oel="http://schemas.microsoft.com/office/2019/extlst">
           <w:pict>
             <v:line w14:anchorId="7EA4F8E0" id="Connecteur droit 2" o:spid="_x0000_s1026" style="position:absolute;flip:y;z-index:251658240;visibility:visible;mso-wrap-style:square;mso-width-percent:0;mso-height-percent:0;mso-wrap-distance-left:9pt;mso-wrap-distance-top:0;mso-wrap-distance-right:9pt;mso-wrap-distance-bottom:0;mso-position-horizontal:absolute;mso-position-horizontal-relative:text;mso-position-vertical:absolute;mso-position-vertical-relative:text;mso-width-percent:0;mso-height-percent:0;mso-width-relative:margin;mso-height-relative:margin" from="-75.65pt,-35.4pt" to="109.75pt,.6pt" o:gfxdata="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" strokecolor="#afa577"/>
           </w:pict>
@@ -23815,7 +22372,7 @@
             </wp:anchor>
           </w:drawing>
         </mc:Choice>
-        <mc:Fallback xmlns:oel="http://schemas.microsoft.com/office/2019/extlst" xmlns:w16cex="http://schemas.microsoft.com/office/word/2018/wordml/cex" xmlns:w16="http://schemas.microsoft.com/office/word/2018/wordml" xmlns:w16du="http://schemas.microsoft.com/office/word/2023/wordml/word16du" xmlns:w16sdtdh="http://schemas.microsoft.com/office/word/2020/wordml/sdtdatahash" xmlns:w16sdtfl="http://schemas.microsoft.com/office/word/2024/wordml/sdtformatlock">
+        <mc:Fallback xmlns:w16sdtfl="http://schemas.microsoft.com/office/word/2024/wordml/sdtformatlock" xmlns:w16sdtdh="http://schemas.microsoft.com/office/word/2020/wordml/sdtdatahash" xmlns:w16du="http://schemas.microsoft.com/office/word/2023/wordml/word16du" xmlns:w16="http://schemas.microsoft.com/office/word/2018/wordml" xmlns:w16cex="http://schemas.microsoft.com/office/word/2018/wordml/cex" xmlns:oel="http://schemas.microsoft.com/office/2019/extlst">
           <w:pict>
             <v:line w14:anchorId="34C933F8" id="Connecteur droit 5" o:spid="_x0000_s1026" style="position:absolute;flip:y;z-index:251658242;visibility:visible;mso-wrap-style:square;mso-width-percent:0;mso-height-percent:0;mso-wrap-distance-left:9pt;mso-wrap-distance-top:0;mso-wrap-distance-right:9pt;mso-wrap-distance-bottom:0;mso-position-horizontal:absolute;mso-position-horizontal-relative:text;mso-position-vertical:absolute;mso-position-vertical-relative:text;mso-width-percent:0;mso-height-percent:0;mso-width-relative:margin;mso-height-relative:margin" from="-61.8pt,-17.4pt" to="123.6pt,18.6pt" o:gfxdata="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" strokecolor="#afa577"/>
           </w:pict>
@@ -26205,20 +24762,6 @@
     <w:abstractNumId w:val="5"/>
   </w:num>
 </w:numbering>
-</file>
-
-<file path=word/people.xml><?xml version="1.0" encoding="utf-8"?>
-<w15:people xmlns:wpc="http://schemas.microsoft.com/office/word/2010/wordprocessingCanvas" xmlns:cx="http://schemas.microsoft.com/office/drawing/2014/chartex" xmlns:cx1="http://schemas.microsoft.com/office/drawing/2015/9/8/chartex" xmlns:cx2="http://schemas.microsoft.com/office/drawing/2015/10/21/chartex" xmlns:cx3="http://schemas.microsoft.com/office/drawing/2016/5/9/chartex" xmlns:cx4="http://schemas.microsoft.com/office/drawing/2016/5/10/chartex" xmlns:cx5="http://schemas.microsoft.com/office/drawing/2016/5/11/chartex" xmlns:cx6="http://schemas.microsoft.com/office/drawing/2016/5/12/chartex" xmlns:cx7="http://schemas.microsoft.com/office/drawing/2016/5/13/chartex" xmlns:cx8="http://schemas.microsoft.com/office/drawing/2016/5/14/chartex" xmlns:mc="http://schemas.openxmlformats.org/markup-compatibility/2006" xmlns:aink="http://schemas.microsoft.com/office/drawing/2016/ink" xmlns:am3d="http://schemas.microsoft.com/office/drawing/2017/model3d" xmlns:o="urn:schemas-microsoft-com:office:office" xmlns:r="http://schemas.openxmlformats.org/officeDocument/2006/relationships" xmlns:m="http://schemas.openxmlformats.org/officeDocument/2006/math" xmlns:v="urn:schemas-microsoft-com:vml" xmlns:wp14="http://schemas.microsoft.com/office/word/2010/wordprocessingDrawing" xmlns:wp="http://schemas.openxmlformats.org/drawingml/2006/wordprocessingDrawing" xmlns:w10="urn:schemas-microsoft-com:office:word" xmlns:w="http://schemas.openxmlformats.org/wordprocessingml/2006/main" xmlns:w14="http://schemas.microsoft.com/office/word/2010/wordml" xmlns:w15="http://schemas.microsoft.com/office/word/2012/wordml" xmlns:w16cid="http://schemas.microsoft.com/office/word/2016/wordml/cid" xmlns:w16se="http://schemas.microsoft.com/office/word/2015/wordml/symex" xmlns:wpg="http://schemas.microsoft.com/office/word/2010/wordprocessingGroup" xmlns:wpi="http://schemas.microsoft.com/office/word/2010/wordprocessingInk" xmlns:wne="http://schemas.microsoft.com/office/word/2006/wordml" xmlns:wps="http://schemas.microsoft.com/office/word/2010/wordprocessingShape" mc:Ignorable="w14 w15 w16se w16cid wp14">
-  <w15:person w15:author="Boris Lamotte d'Incamps">
-    <w15:presenceInfo w15:providerId="None" w15:userId="Boris Lamotte d'Incamps"/>
-  </w15:person>
-  <w15:person w15:author="Boris">
-    <w15:presenceInfo w15:providerId="None" w15:userId="Boris"/>
-  </w15:person>
-  <w15:person w15:author="Jay Han">
-    <w15:presenceInfo w15:providerId="Windows Live" w15:userId="7899717e57477d6c"/>
-  </w15:person>
-</w15:people>
 </file>
 
 <file path=word/styles.xml><?xml version="1.0" encoding="utf-8"?>
@@ -26669,6 +25212,7 @@
   <w:style w:type="character" w:default="1" w:styleId="Policepardfaut">
     <w:name w:val="Default Paragraph Font"/>
     <w:uiPriority w:val="1"/>
+    <w:semiHidden/>
     <w:unhideWhenUsed/>
   </w:style>
   <w:style w:type="table" w:default="1" w:styleId="TableauNormal">
@@ -27482,6 +26026,7 @@
     <w:rsid w:val="00D50DFF"/>
     <w:rsid w:val="00D70466"/>
     <w:rsid w:val="00D74AF4"/>
+    <w:rsid w:val="00D92C6C"/>
     <w:rsid w:val="00E57A26"/>
     <w:rsid w:val="00E63930"/>
     <w:rsid w:val="00EF3BE9"/>
@@ -28244,6 +26789,12 @@
 </file>
 
 <file path=customXml/item1.xml><?xml version="1.0" encoding="utf-8"?>
+<p:properties xmlns:p="http://schemas.microsoft.com/office/2006/metadata/properties" xmlns:xsi="http://www.w3.org/2001/XMLSchema-instance" xmlns:pc="http://schemas.microsoft.com/office/infopath/2007/PartnerControls">
+  <documentManagement/>
+</p:properties>
+</file>
+
+<file path=customXml/item2.xml><?xml version="1.0" encoding="utf-8"?>
 <ct:contentTypeSchema xmlns:ct="http://schemas.microsoft.com/office/2006/metadata/contentType" xmlns:ma="http://schemas.microsoft.com/office/2006/metadata/properties/metaAttributes" ct:_="" ma:_="" ma:contentTypeName="Document" ma:contentTypeID="0x01010056BEFB38E345D44EB18A30FE2F84473F" ma:contentTypeVersion="6" ma:contentTypeDescription="Crée un document." ma:contentTypeScope="" ma:versionID="721f84d61c2f403e50f469de2ec55a6f">
   <xsd:schema xmlns:xsd="http://www.w3.org/2001/XMLSchema" xmlns:xs="http://www.w3.org/2001/XMLSchema" xmlns:p="http://schemas.microsoft.com/office/2006/metadata/properties" xmlns:ns2="9d09b87e-29a8-49f7-b0ed-cdf5b1be8cef" xmlns:ns3="f64fcdc9-fa44-49c5-964b-c0f1145978af" targetNamespace="http://schemas.microsoft.com/office/2006/metadata/properties" ma:root="true" ma:fieldsID="937017b33373e5c49b6826e31c4ece43" ns2:_="" ns3:_="">
     <xsd:import namespace="9d09b87e-29a8-49f7-b0ed-cdf5b1be8cef"/>
@@ -28420,12 +26971,6 @@
 </ct:contentTypeSchema>
 </file>
 
-<file path=customXml/item2.xml><?xml version="1.0" encoding="utf-8"?>
-<p:properties xmlns:p="http://schemas.microsoft.com/office/2006/metadata/properties" xmlns:xsi="http://www.w3.org/2001/XMLSchema-instance" xmlns:pc="http://schemas.microsoft.com/office/infopath/2007/PartnerControls">
-  <documentManagement/>
-</p:properties>
-</file>
-
 <file path=customXml/item3.xml><?xml version="1.0" encoding="utf-8"?>
 <?mso-contentType ?>
 <FormTemplates xmlns="http://schemas.microsoft.com/sharepoint/v3/contenttype/forms">
@@ -28440,6 +26985,15 @@
 </file>
 
 <file path=customXml/itemProps1.xml><?xml version="1.0" encoding="utf-8"?>
+<ds:datastoreItem xmlns:ds="http://schemas.openxmlformats.org/officeDocument/2006/customXml" ds:itemID="{49B16A8D-8D47-43D5-9796-F0E2A9746862}">
+  <ds:schemaRefs>
+    <ds:schemaRef ds:uri="http://schemas.microsoft.com/office/2006/metadata/properties"/>
+    <ds:schemaRef ds:uri="http://schemas.microsoft.com/office/infopath/2007/PartnerControls"/>
+  </ds:schemaRefs>
+</ds:datastoreItem>
+</file>
+
+<file path=customXml/itemProps2.xml><?xml version="1.0" encoding="utf-8"?>
 <ds:datastoreItem xmlns:ds="http://schemas.openxmlformats.org/officeDocument/2006/customXml" ds:itemID="{BE92EAB5-FCDE-43EF-980D-C0AC7C8C80DB}">
   <ds:schemaRefs>
     <ds:schemaRef ds:uri="http://schemas.microsoft.com/office/2006/metadata/contentType"/>
@@ -28458,15 +27012,6 @@
 </ds:datastoreItem>
 </file>
 
-<file path=customXml/itemProps2.xml><?xml version="1.0" encoding="utf-8"?>
-<ds:datastoreItem xmlns:ds="http://schemas.openxmlformats.org/officeDocument/2006/customXml" ds:itemID="{49B16A8D-8D47-43D5-9796-F0E2A9746862}">
-  <ds:schemaRefs>
-    <ds:schemaRef ds:uri="http://schemas.microsoft.com/office/2006/metadata/properties"/>
-    <ds:schemaRef ds:uri="http://schemas.microsoft.com/office/infopath/2007/PartnerControls"/>
-  </ds:schemaRefs>
-</ds:datastoreItem>
-</file>
-
 <file path=customXml/itemProps3.xml><?xml version="1.0" encoding="utf-8"?>
 <ds:datastoreItem xmlns:ds="http://schemas.openxmlformats.org/officeDocument/2006/customXml" ds:itemID="{DCDC9DD4-076D-4456-8431-883E65028374}">
   <ds:schemaRefs>
@@ -28476,7 +27021,7 @@
 </file>
 
 <file path=customXml/itemProps4.xml><?xml version="1.0" encoding="utf-8"?>
-<ds:datastoreItem xmlns:ds="http://schemas.openxmlformats.org/officeDocument/2006/customXml" ds:itemID="{B0BB2CF9-C44B-47B6-B139-8C5887C9D2F5}">
+<ds:datastoreItem xmlns:ds="http://schemas.openxmlformats.org/officeDocument/2006/customXml" ds:itemID="{F61D4C31-0BE5-4C87-A918-C666A835774D}">
   <ds:schemaRefs>
     <ds:schemaRef ds:uri="http://schemas.openxmlformats.org/officeDocument/2006/bibliography"/>
   </ds:schemaRefs>

</xml_diff>